<commit_message>
Complete the user guide
</commit_message>
<xml_diff>
--- a/SFX_User_Guide/SFX_User_Guide.docx
+++ b/SFX_User_Guide/SFX_User_Guide.docx
@@ -36,7 +36,23 @@
           <w:color w:val="auto"/>
           <w:sz w:val="96"/>
         </w:rPr>
-        <w:t xml:space="preserve"> User Guide</w:t>
+        <w:t xml:space="preserve"> </w:t>
+      </w:r>
+      <w:r>
+        <w:rPr>
+          <w:rFonts w:asciiTheme="minorHAnsi" w:hAnsiTheme="minorHAnsi" w:cstheme="minorHAnsi"/>
+          <w:color w:val="auto"/>
+          <w:sz w:val="96"/>
+        </w:rPr>
+        <w:t xml:space="preserve">Support and </w:t>
+      </w:r>
+      <w:r>
+        <w:rPr>
+          <w:rFonts w:asciiTheme="minorHAnsi" w:hAnsiTheme="minorHAnsi" w:cstheme="minorHAnsi"/>
+          <w:color w:val="auto"/>
+          <w:sz w:val="96"/>
+        </w:rPr>
+        <w:t>User Guide</w:t>
       </w:r>
     </w:p>
     <w:p>
@@ -235,6 +251,61 @@
         </w:rPr>
         <w:t xml:space="preserve"> etc.</w:t>
       </w:r>
+    </w:p>
+    <w:p>
+      <w:pPr>
+        <w:pStyle w:val="Heading1"/>
+        <w:rPr>
+          <w:rFonts w:asciiTheme="minorHAnsi" w:hAnsiTheme="minorHAnsi" w:cstheme="minorHAnsi"/>
+          <w:color w:val="auto"/>
+          <w:sz w:val="44"/>
+        </w:rPr>
+      </w:pPr>
+      <w:r>
+        <w:rPr>
+          <w:rFonts w:asciiTheme="minorHAnsi" w:hAnsiTheme="minorHAnsi" w:cstheme="minorHAnsi"/>
+          <w:color w:val="auto"/>
+          <w:sz w:val="44"/>
+        </w:rPr>
+        <w:t>Support</w:t>
+      </w:r>
+    </w:p>
+    <w:p>
+      <w:pPr>
+        <w:rPr>
+          <w:sz w:val="36"/>
+        </w:rPr>
+      </w:pPr>
+      <w:r>
+        <w:rPr>
+          <w:sz w:val="36"/>
+        </w:rPr>
+        <w:t>If you find any issues or have any suggestions, please feel free to contact me (</w:t>
+      </w:r>
+      <w:hyperlink r:id="rId7" w:history="1">
+        <w:r>
+          <w:rPr>
+            <w:rStyle w:val="Hyperlink"/>
+            <w:sz w:val="36"/>
+          </w:rPr>
+          <w:t>eefelix@yahoo.com.hk</w:t>
+        </w:r>
+      </w:hyperlink>
+      <w:r>
+        <w:rPr>
+          <w:sz w:val="36"/>
+        </w:rPr>
+        <w:t xml:space="preserve">) or post your message on the support forum </w:t>
+      </w:r>
+      <w:hyperlink r:id="rId8" w:history="1">
+        <w:r>
+          <w:rPr>
+            <w:rStyle w:val="Hyperlink"/>
+            <w:sz w:val="36"/>
+          </w:rPr>
+          <w:t>https://github.com/eefelix/SFX-Calc-Public/issues</w:t>
+        </w:r>
+      </w:hyperlink>
     </w:p>
     <w:p>
       <w:pPr>
@@ -385,7 +456,7 @@
                           </pic:cNvPicPr>
                         </pic:nvPicPr>
                         <pic:blipFill>
-                          <a:blip r:embed="rId7">
+                          <a:blip r:embed="rId9">
                             <a:extLst>
                               <a:ext uri="{28A0092B-C50C-407E-A947-70E740481C1C}">
                                 <a14:useLocalDpi xmlns:a14="http://schemas.microsoft.com/office/drawing/2010/main" val="0"/>
@@ -465,7 +536,7 @@
                           <pic:cNvPicPr/>
                         </pic:nvPicPr>
                         <pic:blipFill>
-                          <a:blip r:embed="rId8"/>
+                          <a:blip r:embed="rId10"/>
                           <a:stretch>
                             <a:fillRect/>
                           </a:stretch>
@@ -537,7 +608,7 @@
                           <pic:cNvPicPr/>
                         </pic:nvPicPr>
                         <pic:blipFill>
-                          <a:blip r:embed="rId9"/>
+                          <a:blip r:embed="rId11"/>
                           <a:stretch>
                             <a:fillRect/>
                           </a:stretch>
@@ -609,7 +680,7 @@
                           <pic:cNvPicPr/>
                         </pic:nvPicPr>
                         <pic:blipFill>
-                          <a:blip r:embed="rId10"/>
+                          <a:blip r:embed="rId12"/>
                           <a:stretch>
                             <a:fillRect/>
                           </a:stretch>
@@ -683,7 +754,7 @@
                           </pic:cNvPicPr>
                         </pic:nvPicPr>
                         <pic:blipFill>
-                          <a:blip r:embed="rId11">
+                          <a:blip r:embed="rId13">
                             <a:extLst>
                               <a:ext uri="{28A0092B-C50C-407E-A947-70E740481C1C}">
                                 <a14:useLocalDpi xmlns:a14="http://schemas.microsoft.com/office/drawing/2010/main" val="0"/>
@@ -763,7 +834,7 @@
                           <pic:cNvPicPr/>
                         </pic:nvPicPr>
                         <pic:blipFill>
-                          <a:blip r:embed="rId12"/>
+                          <a:blip r:embed="rId14"/>
                           <a:stretch>
                             <a:fillRect/>
                           </a:stretch>
@@ -913,7 +984,7 @@
                           </pic:cNvPicPr>
                         </pic:nvPicPr>
                         <pic:blipFill>
-                          <a:blip r:embed="rId13">
+                          <a:blip r:embed="rId15">
                             <a:extLst>
                               <a:ext uri="{28A0092B-C50C-407E-A947-70E740481C1C}">
                                 <a14:useLocalDpi xmlns:a14="http://schemas.microsoft.com/office/drawing/2010/main" val="0"/>
@@ -995,7 +1066,7 @@
                           </pic:cNvPicPr>
                         </pic:nvPicPr>
                         <pic:blipFill>
-                          <a:blip r:embed="rId14">
+                          <a:blip r:embed="rId16">
                             <a:extLst>
                               <a:ext uri="{28A0092B-C50C-407E-A947-70E740481C1C}">
                                 <a14:useLocalDpi xmlns:a14="http://schemas.microsoft.com/office/drawing/2010/main" val="0"/>
@@ -1077,7 +1148,7 @@
                           </pic:cNvPicPr>
                         </pic:nvPicPr>
                         <pic:blipFill>
-                          <a:blip r:embed="rId15">
+                          <a:blip r:embed="rId17">
                             <a:extLst>
                               <a:ext uri="{28A0092B-C50C-407E-A947-70E740481C1C}">
                                 <a14:useLocalDpi xmlns:a14="http://schemas.microsoft.com/office/drawing/2010/main" val="0"/>
@@ -1165,7 +1236,7 @@
                           </pic:cNvPicPr>
                         </pic:nvPicPr>
                         <pic:blipFill>
-                          <a:blip r:embed="rId16">
+                          <a:blip r:embed="rId18">
                             <a:extLst>
                               <a:ext uri="{28A0092B-C50C-407E-A947-70E740481C1C}">
                                 <a14:useLocalDpi xmlns:a14="http://schemas.microsoft.com/office/drawing/2010/main" val="0"/>
@@ -1250,7 +1321,7 @@
                     <pic:cNvPicPr/>
                   </pic:nvPicPr>
                   <pic:blipFill>
-                    <a:blip r:embed="rId17">
+                    <a:blip r:embed="rId19">
                       <a:extLst>
                         <a:ext uri="{28A0092B-C50C-407E-A947-70E740481C1C}">
                           <a14:useLocalDpi xmlns:a14="http://schemas.microsoft.com/office/drawing/2010/main" val="0"/>
@@ -1359,6 +1430,88 @@
           <w:sz w:val="36"/>
         </w:rPr>
         <w:drawing>
+          <wp:inline distT="0" distB="0" distL="0" distR="0" wp14:anchorId="015DC69B" wp14:editId="0598CEE7">
+            <wp:extent cx="464400" cy="482400"/>
+            <wp:effectExtent l="0" t="0" r="0" b="0"/>
+            <wp:docPr id="77" name="Picture 77"/>
+            <wp:cNvGraphicFramePr>
+              <a:graphicFrameLocks xmlns:a="http://schemas.openxmlformats.org/drawingml/2006/main" noChangeAspect="1"/>
+            </wp:cNvGraphicFramePr>
+            <a:graphic xmlns:a="http://schemas.openxmlformats.org/drawingml/2006/main">
+              <a:graphicData uri="http://schemas.openxmlformats.org/drawingml/2006/picture">
+                <pic:pic xmlns:pic="http://schemas.openxmlformats.org/drawingml/2006/picture">
+                  <pic:nvPicPr>
+                    <pic:cNvPr id="0" name="KeyCancel.png"/>
+                    <pic:cNvPicPr/>
+                  </pic:nvPicPr>
+                  <pic:blipFill>
+                    <a:blip r:embed="rId20">
+                      <a:extLst>
+                        <a:ext uri="{28A0092B-C50C-407E-A947-70E740481C1C}">
+                          <a14:useLocalDpi xmlns:a14="http://schemas.microsoft.com/office/drawing/2010/main" val="0"/>
+                        </a:ext>
+                      </a:extLst>
+                    </a:blip>
+                    <a:stretch>
+                      <a:fillRect/>
+                    </a:stretch>
+                  </pic:blipFill>
+                  <pic:spPr>
+                    <a:xfrm>
+                      <a:off x="0" y="0"/>
+                      <a:ext cx="464400" cy="482400"/>
+                    </a:xfrm>
+                    <a:prstGeom prst="rect">
+                      <a:avLst/>
+                    </a:prstGeom>
+                  </pic:spPr>
+                </pic:pic>
+              </a:graphicData>
+            </a:graphic>
+          </wp:inline>
+        </w:drawing>
+      </w:r>
+      <w:r>
+        <w:rPr>
+          <w:b/>
+          <w:sz w:val="36"/>
+        </w:rPr>
+        <w:t>Clear</w:t>
+      </w:r>
+    </w:p>
+    <w:p>
+      <w:pPr>
+        <w:ind w:left="1440"/>
+        <w:rPr>
+          <w:sz w:val="36"/>
+        </w:rPr>
+      </w:pPr>
+      <w:r>
+        <w:rPr>
+          <w:sz w:val="36"/>
+        </w:rPr>
+        <w:t>Clear the current entry for correction</w:t>
+      </w:r>
+    </w:p>
+    <w:p>
+      <w:pPr>
+        <w:pStyle w:val="ListParagraph"/>
+        <w:numPr>
+          <w:ilvl w:val="0"/>
+          <w:numId w:val="2"/>
+        </w:numPr>
+        <w:rPr>
+          <w:b/>
+          <w:sz w:val="36"/>
+        </w:rPr>
+      </w:pPr>
+      <w:r>
+        <w:rPr>
+          <w:b/>
+          <w:noProof/>
+          <w:sz w:val="36"/>
+        </w:rPr>
+        <w:drawing>
           <wp:inline distT="0" distB="0" distL="0" distR="0" wp14:anchorId="03901F02" wp14:editId="4B024C1E">
             <wp:extent cx="363600" cy="406800"/>
             <wp:effectExtent l="0" t="0" r="0" b="0"/>
@@ -1374,7 +1527,7 @@
                     <pic:cNvPicPr/>
                   </pic:nvPicPr>
                   <pic:blipFill>
-                    <a:blip r:embed="rId18">
+                    <a:blip r:embed="rId21">
                       <a:extLst>
                         <a:ext uri="{28A0092B-C50C-407E-A947-70E740481C1C}">
                           <a14:useLocalDpi xmlns:a14="http://schemas.microsoft.com/office/drawing/2010/main" val="0"/>
@@ -1456,7 +1609,7 @@
                     <pic:cNvPicPr/>
                   </pic:nvPicPr>
                   <pic:blipFill>
-                    <a:blip r:embed="rId19">
+                    <a:blip r:embed="rId22">
                       <a:extLst>
                         <a:ext uri="{28A0092B-C50C-407E-A947-70E740481C1C}">
                           <a14:useLocalDpi xmlns:a14="http://schemas.microsoft.com/office/drawing/2010/main" val="0"/>
@@ -1517,7 +1670,7 @@
                     <pic:cNvPicPr/>
                   </pic:nvPicPr>
                   <pic:blipFill>
-                    <a:blip r:embed="rId19">
+                    <a:blip r:embed="rId22">
                       <a:extLst>
                         <a:ext uri="{28A0092B-C50C-407E-A947-70E740481C1C}">
                           <a14:useLocalDpi xmlns:a14="http://schemas.microsoft.com/office/drawing/2010/main" val="0"/>
@@ -1563,7 +1716,7 @@
                     <pic:cNvPicPr/>
                   </pic:nvPicPr>
                   <pic:blipFill>
-                    <a:blip r:embed="rId20">
+                    <a:blip r:embed="rId23">
                       <a:extLst>
                         <a:ext uri="{28A0092B-C50C-407E-A947-70E740481C1C}">
                           <a14:useLocalDpi xmlns:a14="http://schemas.microsoft.com/office/drawing/2010/main" val="0"/>
@@ -1623,7 +1776,7 @@
                     <pic:cNvPicPr/>
                   </pic:nvPicPr>
                   <pic:blipFill>
-                    <a:blip r:embed="rId19">
+                    <a:blip r:embed="rId22">
                       <a:extLst>
                         <a:ext uri="{28A0092B-C50C-407E-A947-70E740481C1C}">
                           <a14:useLocalDpi xmlns:a14="http://schemas.microsoft.com/office/drawing/2010/main" val="0"/>
@@ -1669,7 +1822,7 @@
                     <pic:cNvPicPr/>
                   </pic:nvPicPr>
                   <pic:blipFill>
-                    <a:blip r:embed="rId21">
+                    <a:blip r:embed="rId24">
                       <a:extLst>
                         <a:ext uri="{28A0092B-C50C-407E-A947-70E740481C1C}">
                           <a14:useLocalDpi xmlns:a14="http://schemas.microsoft.com/office/drawing/2010/main" val="0"/>
@@ -1735,7 +1888,7 @@
                     <pic:cNvPicPr/>
                   </pic:nvPicPr>
                   <pic:blipFill>
-                    <a:blip r:embed="rId19">
+                    <a:blip r:embed="rId22">
                       <a:extLst>
                         <a:ext uri="{28A0092B-C50C-407E-A947-70E740481C1C}">
                           <a14:useLocalDpi xmlns:a14="http://schemas.microsoft.com/office/drawing/2010/main" val="0"/>
@@ -1781,7 +1934,7 @@
                     <pic:cNvPicPr/>
                   </pic:nvPicPr>
                   <pic:blipFill>
-                    <a:blip r:embed="rId22">
+                    <a:blip r:embed="rId25">
                       <a:extLst>
                         <a:ext uri="{28A0092B-C50C-407E-A947-70E740481C1C}">
                           <a14:useLocalDpi xmlns:a14="http://schemas.microsoft.com/office/drawing/2010/main" val="0"/>
@@ -1841,7 +1994,7 @@
                     <pic:cNvPicPr/>
                   </pic:nvPicPr>
                   <pic:blipFill>
-                    <a:blip r:embed="rId19">
+                    <a:blip r:embed="rId22">
                       <a:extLst>
                         <a:ext uri="{28A0092B-C50C-407E-A947-70E740481C1C}">
                           <a14:useLocalDpi xmlns:a14="http://schemas.microsoft.com/office/drawing/2010/main" val="0"/>
@@ -1887,7 +2040,7 @@
                     <pic:cNvPicPr/>
                   </pic:nvPicPr>
                   <pic:blipFill>
-                    <a:blip r:embed="rId23">
+                    <a:blip r:embed="rId26">
                       <a:extLst>
                         <a:ext uri="{28A0092B-C50C-407E-A947-70E740481C1C}">
                           <a14:useLocalDpi xmlns:a14="http://schemas.microsoft.com/office/drawing/2010/main" val="0"/>
@@ -1947,7 +2100,7 @@
                     <pic:cNvPicPr/>
                   </pic:nvPicPr>
                   <pic:blipFill>
-                    <a:blip r:embed="rId19">
+                    <a:blip r:embed="rId22">
                       <a:extLst>
                         <a:ext uri="{28A0092B-C50C-407E-A947-70E740481C1C}">
                           <a14:useLocalDpi xmlns:a14="http://schemas.microsoft.com/office/drawing/2010/main" val="0"/>
@@ -1993,7 +2146,7 @@
                     <pic:cNvPicPr/>
                   </pic:nvPicPr>
                   <pic:blipFill>
-                    <a:blip r:embed="rId24">
+                    <a:blip r:embed="rId27">
                       <a:extLst>
                         <a:ext uri="{28A0092B-C50C-407E-A947-70E740481C1C}">
                           <a14:useLocalDpi xmlns:a14="http://schemas.microsoft.com/office/drawing/2010/main" val="0"/>
@@ -2074,7 +2227,7 @@
                     <pic:cNvPicPr/>
                   </pic:nvPicPr>
                   <pic:blipFill>
-                    <a:blip r:embed="rId20">
+                    <a:blip r:embed="rId23">
                       <a:extLst>
                         <a:ext uri="{28A0092B-C50C-407E-A947-70E740481C1C}">
                           <a14:useLocalDpi xmlns:a14="http://schemas.microsoft.com/office/drawing/2010/main" val="0"/>
@@ -2129,7 +2282,7 @@
                     <pic:cNvPicPr/>
                   </pic:nvPicPr>
                   <pic:blipFill>
-                    <a:blip r:embed="rId25">
+                    <a:blip r:embed="rId28">
                       <a:extLst>
                         <a:ext uri="{28A0092B-C50C-407E-A947-70E740481C1C}">
                           <a14:useLocalDpi xmlns:a14="http://schemas.microsoft.com/office/drawing/2010/main" val="0"/>
@@ -2191,7 +2344,7 @@
                     <pic:cNvPicPr/>
                   </pic:nvPicPr>
                   <pic:blipFill>
-                    <a:blip r:embed="rId26">
+                    <a:blip r:embed="rId29">
                       <a:extLst>
                         <a:ext uri="{28A0092B-C50C-407E-A947-70E740481C1C}">
                           <a14:useLocalDpi xmlns:a14="http://schemas.microsoft.com/office/drawing/2010/main" val="0"/>
@@ -2273,7 +2426,7 @@
                     <pic:cNvPicPr/>
                   </pic:nvPicPr>
                   <pic:blipFill>
-                    <a:blip r:embed="rId27">
+                    <a:blip r:embed="rId30">
                       <a:extLst>
                         <a:ext uri="{28A0092B-C50C-407E-A947-70E740481C1C}">
                           <a14:useLocalDpi xmlns:a14="http://schemas.microsoft.com/office/drawing/2010/main" val="0"/>
@@ -2381,7 +2534,7 @@
                     <pic:cNvPicPr/>
                   </pic:nvPicPr>
                   <pic:blipFill>
-                    <a:blip r:embed="rId28">
+                    <a:blip r:embed="rId31">
                       <a:extLst>
                         <a:ext uri="{28A0092B-C50C-407E-A947-70E740481C1C}">
                           <a14:useLocalDpi xmlns:a14="http://schemas.microsoft.com/office/drawing/2010/main" val="0"/>
@@ -2527,7 +2680,7 @@
                     <pic:cNvPicPr/>
                   </pic:nvPicPr>
                   <pic:blipFill>
-                    <a:blip r:embed="rId28">
+                    <a:blip r:embed="rId31">
                       <a:extLst>
                         <a:ext uri="{28A0092B-C50C-407E-A947-70E740481C1C}">
                           <a14:useLocalDpi xmlns:a14="http://schemas.microsoft.com/office/drawing/2010/main" val="0"/>
@@ -2646,7 +2799,7 @@
                     <pic:cNvPicPr/>
                   </pic:nvPicPr>
                   <pic:blipFill>
-                    <a:blip r:embed="rId29">
+                    <a:blip r:embed="rId32">
                       <a:extLst>
                         <a:ext uri="{28A0092B-C50C-407E-A947-70E740481C1C}">
                           <a14:useLocalDpi xmlns:a14="http://schemas.microsoft.com/office/drawing/2010/main" val="0"/>
@@ -2792,7 +2945,7 @@
                     <pic:cNvPicPr/>
                   </pic:nvPicPr>
                   <pic:blipFill>
-                    <a:blip r:embed="rId29">
+                    <a:blip r:embed="rId32">
                       <a:extLst>
                         <a:ext uri="{28A0092B-C50C-407E-A947-70E740481C1C}">
                           <a14:useLocalDpi xmlns:a14="http://schemas.microsoft.com/office/drawing/2010/main" val="0"/>
@@ -2911,7 +3064,7 @@
                     <pic:cNvPicPr/>
                   </pic:nvPicPr>
                   <pic:blipFill>
-                    <a:blip r:embed="rId30">
+                    <a:blip r:embed="rId33">
                       <a:extLst>
                         <a:ext uri="{28A0092B-C50C-407E-A947-70E740481C1C}">
                           <a14:useLocalDpi xmlns:a14="http://schemas.microsoft.com/office/drawing/2010/main" val="0"/>
@@ -3027,7 +3180,7 @@
                     <pic:cNvPicPr/>
                   </pic:nvPicPr>
                   <pic:blipFill>
-                    <a:blip r:embed="rId30">
+                    <a:blip r:embed="rId33">
                       <a:extLst>
                         <a:ext uri="{28A0092B-C50C-407E-A947-70E740481C1C}">
                           <a14:useLocalDpi xmlns:a14="http://schemas.microsoft.com/office/drawing/2010/main" val="0"/>
@@ -3193,7 +3346,7 @@
                     <pic:cNvPicPr/>
                   </pic:nvPicPr>
                   <pic:blipFill>
-                    <a:blip r:embed="rId31">
+                    <a:blip r:embed="rId34">
                       <a:extLst>
                         <a:ext uri="{28A0092B-C50C-407E-A947-70E740481C1C}">
                           <a14:useLocalDpi xmlns:a14="http://schemas.microsoft.com/office/drawing/2010/main" val="0"/>
@@ -3309,7 +3462,7 @@
                     <pic:cNvPicPr/>
                   </pic:nvPicPr>
                   <pic:blipFill>
-                    <a:blip r:embed="rId31">
+                    <a:blip r:embed="rId34">
                       <a:extLst>
                         <a:ext uri="{28A0092B-C50C-407E-A947-70E740481C1C}">
                           <a14:useLocalDpi xmlns:a14="http://schemas.microsoft.com/office/drawing/2010/main" val="0"/>
@@ -3493,7 +3646,7 @@
                     <pic:cNvPicPr/>
                   </pic:nvPicPr>
                   <pic:blipFill>
-                    <a:blip r:embed="rId32">
+                    <a:blip r:embed="rId35">
                       <a:extLst>
                         <a:ext uri="{28A0092B-C50C-407E-A947-70E740481C1C}">
                           <a14:useLocalDpi xmlns:a14="http://schemas.microsoft.com/office/drawing/2010/main" val="0"/>
@@ -3589,7 +3742,7 @@
                     <pic:cNvPicPr/>
                   </pic:nvPicPr>
                   <pic:blipFill>
-                    <a:blip r:embed="rId33">
+                    <a:blip r:embed="rId36">
                       <a:extLst>
                         <a:ext uri="{28A0092B-C50C-407E-A947-70E740481C1C}">
                           <a14:useLocalDpi xmlns:a14="http://schemas.microsoft.com/office/drawing/2010/main" val="0"/>
@@ -3681,486 +3834,6 @@
                 <pic:pic xmlns:pic="http://schemas.openxmlformats.org/drawingml/2006/picture">
                   <pic:nvPicPr>
                     <pic:cNvPr id="0" name="KeyBracOpen.png"/>
-                    <pic:cNvPicPr/>
-                  </pic:nvPicPr>
-                  <pic:blipFill>
-                    <a:blip r:embed="rId34">
-                      <a:extLst>
-                        <a:ext uri="{28A0092B-C50C-407E-A947-70E740481C1C}">
-                          <a14:useLocalDpi xmlns:a14="http://schemas.microsoft.com/office/drawing/2010/main" val="0"/>
-                        </a:ext>
-                      </a:extLst>
-                    </a:blip>
-                    <a:stretch>
-                      <a:fillRect/>
-                    </a:stretch>
-                  </pic:blipFill>
-                  <pic:spPr>
-                    <a:xfrm>
-                      <a:off x="0" y="0"/>
-                      <a:ext cx="363600" cy="406800"/>
-                    </a:xfrm>
-                    <a:prstGeom prst="rect">
-                      <a:avLst/>
-                    </a:prstGeom>
-                  </pic:spPr>
-                </pic:pic>
-              </a:graphicData>
-            </a:graphic>
-          </wp:inline>
-        </w:drawing>
-      </w:r>
-      <w:r>
-        <w:rPr>
-          <w:b/>
-          <w:sz w:val="36"/>
-        </w:rPr>
-        <w:t>Open bracket</w:t>
-      </w:r>
-    </w:p>
-    <w:p>
-      <w:pPr>
-        <w:ind w:left="1440"/>
-        <w:rPr>
-          <w:sz w:val="36"/>
-        </w:rPr>
-      </w:pPr>
-      <w:r>
-        <w:rPr>
-          <w:sz w:val="36"/>
-        </w:rPr>
-        <w:t xml:space="preserve">Open a new bracket to start </w:t>
-      </w:r>
-      <w:r>
-        <w:rPr>
-          <w:sz w:val="36"/>
-        </w:rPr>
-        <w:t>prioritized</w:t>
-      </w:r>
-      <w:r>
-        <w:rPr>
-          <w:sz w:val="36"/>
-        </w:rPr>
-        <w:t xml:space="preserve"> calculation. Nesting of up to 9</w:t>
-      </w:r>
-      <w:r>
-        <w:rPr>
-          <w:sz w:val="36"/>
-        </w:rPr>
-        <w:t>9 pairs of brackets are allowed</w:t>
-      </w:r>
-    </w:p>
-    <w:p>
-      <w:pPr>
-        <w:pStyle w:val="ListParagraph"/>
-        <w:numPr>
-          <w:ilvl w:val="0"/>
-          <w:numId w:val="2"/>
-        </w:numPr>
-        <w:rPr>
-          <w:b/>
-          <w:sz w:val="36"/>
-        </w:rPr>
-      </w:pPr>
-      <w:r>
-        <w:rPr>
-          <w:b/>
-          <w:noProof/>
-          <w:sz w:val="36"/>
-        </w:rPr>
-        <w:drawing>
-          <wp:inline distT="0" distB="0" distL="0" distR="0" wp14:anchorId="25CA3279" wp14:editId="58FF2066">
-            <wp:extent cx="363600" cy="406800"/>
-            <wp:effectExtent l="0" t="0" r="0" b="0"/>
-            <wp:docPr id="28" name="Picture 28"/>
-            <wp:cNvGraphicFramePr>
-              <a:graphicFrameLocks xmlns:a="http://schemas.openxmlformats.org/drawingml/2006/main" noChangeAspect="1"/>
-            </wp:cNvGraphicFramePr>
-            <a:graphic xmlns:a="http://schemas.openxmlformats.org/drawingml/2006/main">
-              <a:graphicData uri="http://schemas.openxmlformats.org/drawingml/2006/picture">
-                <pic:pic xmlns:pic="http://schemas.openxmlformats.org/drawingml/2006/picture">
-                  <pic:nvPicPr>
-                    <pic:cNvPr id="0" name="KeyBrackClose.png"/>
-                    <pic:cNvPicPr/>
-                  </pic:nvPicPr>
-                  <pic:blipFill>
-                    <a:blip r:embed="rId35">
-                      <a:extLst>
-                        <a:ext uri="{28A0092B-C50C-407E-A947-70E740481C1C}">
-                          <a14:useLocalDpi xmlns:a14="http://schemas.microsoft.com/office/drawing/2010/main" val="0"/>
-                        </a:ext>
-                      </a:extLst>
-                    </a:blip>
-                    <a:stretch>
-                      <a:fillRect/>
-                    </a:stretch>
-                  </pic:blipFill>
-                  <pic:spPr>
-                    <a:xfrm>
-                      <a:off x="0" y="0"/>
-                      <a:ext cx="363600" cy="406800"/>
-                    </a:xfrm>
-                    <a:prstGeom prst="rect">
-                      <a:avLst/>
-                    </a:prstGeom>
-                  </pic:spPr>
-                </pic:pic>
-              </a:graphicData>
-            </a:graphic>
-          </wp:inline>
-        </w:drawing>
-      </w:r>
-      <w:r>
-        <w:rPr>
-          <w:b/>
-          <w:sz w:val="36"/>
-        </w:rPr>
-        <w:t>Close bracket</w:t>
-      </w:r>
-    </w:p>
-    <w:p>
-      <w:pPr>
-        <w:ind w:left="1440"/>
-        <w:rPr>
-          <w:sz w:val="36"/>
-        </w:rPr>
-      </w:pPr>
-      <w:r>
-        <w:rPr>
-          <w:sz w:val="36"/>
-        </w:rPr>
-        <w:t xml:space="preserve">Close the nearest bracket to finish </w:t>
-      </w:r>
-      <w:r>
-        <w:rPr>
-          <w:sz w:val="36"/>
-        </w:rPr>
-        <w:t>prioritized</w:t>
-      </w:r>
-      <w:r>
-        <w:rPr>
-          <w:sz w:val="36"/>
-        </w:rPr>
-        <w:t xml:space="preserve"> calculation</w:t>
-      </w:r>
-    </w:p>
-    <w:p>
-      <w:pPr>
-        <w:pStyle w:val="ListParagraph"/>
-        <w:numPr>
-          <w:ilvl w:val="0"/>
-          <w:numId w:val="2"/>
-        </w:numPr>
-        <w:rPr>
-          <w:b/>
-          <w:sz w:val="36"/>
-        </w:rPr>
-      </w:pPr>
-      <w:r>
-        <w:rPr>
-          <w:b/>
-          <w:noProof/>
-          <w:sz w:val="36"/>
-        </w:rPr>
-        <w:drawing>
-          <wp:inline distT="0" distB="0" distL="0" distR="0">
-            <wp:extent cx="363600" cy="406800"/>
-            <wp:effectExtent l="0" t="0" r="0" b="0"/>
-            <wp:docPr id="29" name="Picture 29"/>
-            <wp:cNvGraphicFramePr>
-              <a:graphicFrameLocks xmlns:a="http://schemas.openxmlformats.org/drawingml/2006/main" noChangeAspect="1"/>
-            </wp:cNvGraphicFramePr>
-            <a:graphic xmlns:a="http://schemas.openxmlformats.org/drawingml/2006/main">
-              <a:graphicData uri="http://schemas.openxmlformats.org/drawingml/2006/picture">
-                <pic:pic xmlns:pic="http://schemas.openxmlformats.org/drawingml/2006/picture">
-                  <pic:nvPicPr>
-                    <pic:cNvPr id="0" name="KeyKin.png"/>
-                    <pic:cNvPicPr/>
-                  </pic:nvPicPr>
-                  <pic:blipFill>
-                    <a:blip r:embed="rId36">
-                      <a:extLst>
-                        <a:ext uri="{28A0092B-C50C-407E-A947-70E740481C1C}">
-                          <a14:useLocalDpi xmlns:a14="http://schemas.microsoft.com/office/drawing/2010/main" val="0"/>
-                        </a:ext>
-                      </a:extLst>
-                    </a:blip>
-                    <a:stretch>
-                      <a:fillRect/>
-                    </a:stretch>
-                  </pic:blipFill>
-                  <pic:spPr>
-                    <a:xfrm>
-                      <a:off x="0" y="0"/>
-                      <a:ext cx="363600" cy="406800"/>
-                    </a:xfrm>
-                    <a:prstGeom prst="rect">
-                      <a:avLst/>
-                    </a:prstGeom>
-                  </pic:spPr>
-                </pic:pic>
-              </a:graphicData>
-            </a:graphic>
-          </wp:inline>
-        </w:drawing>
-      </w:r>
-      <w:r>
-        <w:rPr>
-          <w:b/>
-          <w:sz w:val="36"/>
-        </w:rPr>
-        <w:t>Store volatile memory</w:t>
-      </w:r>
-    </w:p>
-    <w:p>
-      <w:pPr>
-        <w:ind w:left="1440"/>
-        <w:rPr>
-          <w:sz w:val="36"/>
-        </w:rPr>
-      </w:pPr>
-      <w:r>
-        <w:rPr>
-          <w:sz w:val="36"/>
-        </w:rPr>
-        <w:t>Store the currently displayed value into one of the 10 volatile memory spaces</w:t>
-      </w:r>
-    </w:p>
-    <w:p>
-      <w:pPr>
-        <w:ind w:left="1440"/>
-        <w:rPr>
-          <w:sz w:val="36"/>
-        </w:rPr>
-      </w:pPr>
-      <w:r>
-        <w:rPr>
-          <w:sz w:val="36"/>
-        </w:rPr>
-        <w:t xml:space="preserve">The volatile memory space can be selected from </w:t>
-      </w:r>
-      <w:r>
-        <w:rPr>
-          <w:noProof/>
-        </w:rPr>
-        <w:drawing>
-          <wp:inline distT="0" distB="0" distL="0" distR="0" wp14:anchorId="251CE57B" wp14:editId="609C62BE">
-            <wp:extent cx="363600" cy="406800"/>
-            <wp:effectExtent l="0" t="0" r="0" b="0"/>
-            <wp:docPr id="31" name="Picture 31"/>
-            <wp:cNvGraphicFramePr>
-              <a:graphicFrameLocks xmlns:a="http://schemas.openxmlformats.org/drawingml/2006/main" noChangeAspect="1"/>
-            </wp:cNvGraphicFramePr>
-            <a:graphic xmlns:a="http://schemas.openxmlformats.org/drawingml/2006/main">
-              <a:graphicData uri="http://schemas.openxmlformats.org/drawingml/2006/picture">
-                <pic:pic xmlns:pic="http://schemas.openxmlformats.org/drawingml/2006/picture">
-                  <pic:nvPicPr>
-                    <pic:cNvPr id="0" name="KeyKin.png"/>
-                    <pic:cNvPicPr/>
-                  </pic:nvPicPr>
-                  <pic:blipFill>
-                    <a:blip r:embed="rId36">
-                      <a:extLst>
-                        <a:ext uri="{28A0092B-C50C-407E-A947-70E740481C1C}">
-                          <a14:useLocalDpi xmlns:a14="http://schemas.microsoft.com/office/drawing/2010/main" val="0"/>
-                        </a:ext>
-                      </a:extLst>
-                    </a:blip>
-                    <a:stretch>
-                      <a:fillRect/>
-                    </a:stretch>
-                  </pic:blipFill>
-                  <pic:spPr>
-                    <a:xfrm>
-                      <a:off x="0" y="0"/>
-                      <a:ext cx="363600" cy="406800"/>
-                    </a:xfrm>
-                    <a:prstGeom prst="rect">
-                      <a:avLst/>
-                    </a:prstGeom>
-                  </pic:spPr>
-                </pic:pic>
-              </a:graphicData>
-            </a:graphic>
-          </wp:inline>
-        </w:drawing>
-      </w:r>
-      <w:r>
-        <w:rPr>
-          <w:noProof/>
-        </w:rPr>
-        <w:drawing>
-          <wp:inline distT="0" distB="0" distL="0" distR="0" wp14:anchorId="6A8502AA" wp14:editId="0BC42654">
-            <wp:extent cx="482400" cy="468000"/>
-            <wp:effectExtent l="0" t="0" r="0" b="8255"/>
-            <wp:docPr id="32" name="Picture 32"/>
-            <wp:cNvGraphicFramePr>
-              <a:graphicFrameLocks xmlns:a="http://schemas.openxmlformats.org/drawingml/2006/main" noChangeAspect="1"/>
-            </wp:cNvGraphicFramePr>
-            <a:graphic xmlns:a="http://schemas.openxmlformats.org/drawingml/2006/main">
-              <a:graphicData uri="http://schemas.openxmlformats.org/drawingml/2006/picture">
-                <pic:pic xmlns:pic="http://schemas.openxmlformats.org/drawingml/2006/picture">
-                  <pic:nvPicPr>
-                    <pic:cNvPr id="0" name="Key0.png"/>
-                    <pic:cNvPicPr/>
-                  </pic:nvPicPr>
-                  <pic:blipFill>
-                    <a:blip r:embed="rId20">
-                      <a:extLst>
-                        <a:ext uri="{28A0092B-C50C-407E-A947-70E740481C1C}">
-                          <a14:useLocalDpi xmlns:a14="http://schemas.microsoft.com/office/drawing/2010/main" val="0"/>
-                        </a:ext>
-                      </a:extLst>
-                    </a:blip>
-                    <a:stretch>
-                      <a:fillRect/>
-                    </a:stretch>
-                  </pic:blipFill>
-                  <pic:spPr>
-                    <a:xfrm>
-                      <a:off x="0" y="0"/>
-                      <a:ext cx="482400" cy="468000"/>
-                    </a:xfrm>
-                    <a:prstGeom prst="rect">
-                      <a:avLst/>
-                    </a:prstGeom>
-                  </pic:spPr>
-                </pic:pic>
-              </a:graphicData>
-            </a:graphic>
-          </wp:inline>
-        </w:drawing>
-      </w:r>
-      <w:r>
-        <w:rPr>
-          <w:sz w:val="36"/>
-        </w:rPr>
-        <w:t xml:space="preserve">to </w:t>
-      </w:r>
-      <w:r>
-        <w:rPr>
-          <w:noProof/>
-        </w:rPr>
-        <w:drawing>
-          <wp:inline distT="0" distB="0" distL="0" distR="0" wp14:anchorId="7EFF0D93" wp14:editId="19B8AEED">
-            <wp:extent cx="363600" cy="406800"/>
-            <wp:effectExtent l="0" t="0" r="0" b="0"/>
-            <wp:docPr id="33" name="Picture 33"/>
-            <wp:cNvGraphicFramePr>
-              <a:graphicFrameLocks xmlns:a="http://schemas.openxmlformats.org/drawingml/2006/main" noChangeAspect="1"/>
-            </wp:cNvGraphicFramePr>
-            <a:graphic xmlns:a="http://schemas.openxmlformats.org/drawingml/2006/main">
-              <a:graphicData uri="http://schemas.openxmlformats.org/drawingml/2006/picture">
-                <pic:pic xmlns:pic="http://schemas.openxmlformats.org/drawingml/2006/picture">
-                  <pic:nvPicPr>
-                    <pic:cNvPr id="0" name="KeyKin.png"/>
-                    <pic:cNvPicPr/>
-                  </pic:nvPicPr>
-                  <pic:blipFill>
-                    <a:blip r:embed="rId36">
-                      <a:extLst>
-                        <a:ext uri="{28A0092B-C50C-407E-A947-70E740481C1C}">
-                          <a14:useLocalDpi xmlns:a14="http://schemas.microsoft.com/office/drawing/2010/main" val="0"/>
-                        </a:ext>
-                      </a:extLst>
-                    </a:blip>
-                    <a:stretch>
-                      <a:fillRect/>
-                    </a:stretch>
-                  </pic:blipFill>
-                  <pic:spPr>
-                    <a:xfrm>
-                      <a:off x="0" y="0"/>
-                      <a:ext cx="363600" cy="406800"/>
-                    </a:xfrm>
-                    <a:prstGeom prst="rect">
-                      <a:avLst/>
-                    </a:prstGeom>
-                  </pic:spPr>
-                </pic:pic>
-              </a:graphicData>
-            </a:graphic>
-          </wp:inline>
-        </w:drawing>
-      </w:r>
-      <w:r>
-        <w:rPr>
-          <w:noProof/>
-        </w:rPr>
-        <w:drawing>
-          <wp:inline distT="0" distB="0" distL="0" distR="0" wp14:anchorId="5D1B6A93" wp14:editId="7FD4773E">
-            <wp:extent cx="464400" cy="482400"/>
-            <wp:effectExtent l="0" t="0" r="0" b="0"/>
-            <wp:docPr id="34" name="Picture 34"/>
-            <wp:cNvGraphicFramePr>
-              <a:graphicFrameLocks xmlns:a="http://schemas.openxmlformats.org/drawingml/2006/main" noChangeAspect="1"/>
-            </wp:cNvGraphicFramePr>
-            <a:graphic xmlns:a="http://schemas.openxmlformats.org/drawingml/2006/main">
-              <a:graphicData uri="http://schemas.openxmlformats.org/drawingml/2006/picture">
-                <pic:pic xmlns:pic="http://schemas.openxmlformats.org/drawingml/2006/picture">
-                  <pic:nvPicPr>
-                    <pic:cNvPr id="0" name="Key9.png"/>
-                    <pic:cNvPicPr/>
-                  </pic:nvPicPr>
-                  <pic:blipFill>
-                    <a:blip r:embed="rId25">
-                      <a:extLst>
-                        <a:ext uri="{28A0092B-C50C-407E-A947-70E740481C1C}">
-                          <a14:useLocalDpi xmlns:a14="http://schemas.microsoft.com/office/drawing/2010/main" val="0"/>
-                        </a:ext>
-                      </a:extLst>
-                    </a:blip>
-                    <a:stretch>
-                      <a:fillRect/>
-                    </a:stretch>
-                  </pic:blipFill>
-                  <pic:spPr>
-                    <a:xfrm>
-                      <a:off x="0" y="0"/>
-                      <a:ext cx="464400" cy="482400"/>
-                    </a:xfrm>
-                    <a:prstGeom prst="rect">
-                      <a:avLst/>
-                    </a:prstGeom>
-                  </pic:spPr>
-                </pic:pic>
-              </a:graphicData>
-            </a:graphic>
-          </wp:inline>
-        </w:drawing>
-      </w:r>
-    </w:p>
-    <w:p>
-      <w:pPr>
-        <w:pStyle w:val="ListParagraph"/>
-        <w:numPr>
-          <w:ilvl w:val="0"/>
-          <w:numId w:val="2"/>
-        </w:numPr>
-        <w:rPr>
-          <w:b/>
-          <w:sz w:val="36"/>
-        </w:rPr>
-      </w:pPr>
-      <w:r>
-        <w:rPr>
-          <w:b/>
-          <w:noProof/>
-          <w:sz w:val="36"/>
-        </w:rPr>
-        <w:drawing>
-          <wp:inline distT="0" distB="0" distL="0" distR="0">
-            <wp:extent cx="363600" cy="406800"/>
-            <wp:effectExtent l="0" t="0" r="0" b="0"/>
-            <wp:docPr id="30" name="Picture 30"/>
-            <wp:cNvGraphicFramePr>
-              <a:graphicFrameLocks xmlns:a="http://schemas.openxmlformats.org/drawingml/2006/main" noChangeAspect="1"/>
-            </wp:cNvGraphicFramePr>
-            <a:graphic xmlns:a="http://schemas.openxmlformats.org/drawingml/2006/main">
-              <a:graphicData uri="http://schemas.openxmlformats.org/drawingml/2006/picture">
-                <pic:pic xmlns:pic="http://schemas.openxmlformats.org/drawingml/2006/picture">
-                  <pic:nvPicPr>
-                    <pic:cNvPr id="0" name="KeyKout.png"/>
                     <pic:cNvPicPr/>
                   </pic:nvPicPr>
                   <pic:blipFill>
@@ -4195,7 +3868,7 @@
           <w:b/>
           <w:sz w:val="36"/>
         </w:rPr>
-        <w:t>Recall volatile memory</w:t>
+        <w:t>Open bracket</w:t>
       </w:r>
     </w:p>
     <w:p>
@@ -4209,31 +3882,50 @@
         <w:rPr>
           <w:sz w:val="36"/>
         </w:rPr>
-        <w:t>Recall the value from one of the 10 volatile memory spaces</w:t>
-      </w:r>
-    </w:p>
-    <w:p>
-      <w:pPr>
-        <w:ind w:left="1440"/>
-        <w:rPr>
-          <w:sz w:val="36"/>
-        </w:rPr>
-      </w:pPr>
-      <w:r>
-        <w:rPr>
-          <w:sz w:val="36"/>
-        </w:rPr>
-        <w:t xml:space="preserve">The volatile memory space can be selected from </w:t>
-      </w:r>
-      <w:r>
-        <w:rPr>
+        <w:t xml:space="preserve">Open a new bracket to start </w:t>
+      </w:r>
+      <w:r>
+        <w:rPr>
+          <w:sz w:val="36"/>
+        </w:rPr>
+        <w:t>prioritized</w:t>
+      </w:r>
+      <w:r>
+        <w:rPr>
+          <w:sz w:val="36"/>
+        </w:rPr>
+        <w:t xml:space="preserve"> calculation. Nesting of up to 9</w:t>
+      </w:r>
+      <w:r>
+        <w:rPr>
+          <w:sz w:val="36"/>
+        </w:rPr>
+        <w:t>9 pairs of brackets are allowed</w:t>
+      </w:r>
+    </w:p>
+    <w:p>
+      <w:pPr>
+        <w:pStyle w:val="ListParagraph"/>
+        <w:numPr>
+          <w:ilvl w:val="0"/>
+          <w:numId w:val="2"/>
+        </w:numPr>
+        <w:rPr>
+          <w:b/>
+          <w:sz w:val="36"/>
+        </w:rPr>
+      </w:pPr>
+      <w:r>
+        <w:rPr>
+          <w:b/>
           <w:noProof/>
+          <w:sz w:val="36"/>
         </w:rPr>
         <w:drawing>
-          <wp:inline distT="0" distB="0" distL="0" distR="0" wp14:anchorId="1EC88E88" wp14:editId="0F10C0C4">
+          <wp:inline distT="0" distB="0" distL="0" distR="0" wp14:anchorId="25CA3279" wp14:editId="58FF2066">
             <wp:extent cx="363600" cy="406800"/>
             <wp:effectExtent l="0" t="0" r="0" b="0"/>
-            <wp:docPr id="35" name="Picture 35"/>
+            <wp:docPr id="28" name="Picture 28"/>
             <wp:cNvGraphicFramePr>
               <a:graphicFrameLocks xmlns:a="http://schemas.openxmlformats.org/drawingml/2006/main" noChangeAspect="1"/>
             </wp:cNvGraphicFramePr>
@@ -4241,11 +3933,11 @@
               <a:graphicData uri="http://schemas.openxmlformats.org/drawingml/2006/picture">
                 <pic:pic xmlns:pic="http://schemas.openxmlformats.org/drawingml/2006/picture">
                   <pic:nvPicPr>
-                    <pic:cNvPr id="0" name="KeyKout.png"/>
+                    <pic:cNvPr id="0" name="KeyBrackClose.png"/>
                     <pic:cNvPicPr/>
                   </pic:nvPicPr>
                   <pic:blipFill>
-                    <a:blip r:embed="rId37">
+                    <a:blip r:embed="rId38">
                       <a:extLst>
                         <a:ext uri="{28A0092B-C50C-407E-A947-70E740481C1C}">
                           <a14:useLocalDpi xmlns:a14="http://schemas.microsoft.com/office/drawing/2010/main" val="0"/>
@@ -4273,13 +3965,188 @@
       </w:r>
       <w:r>
         <w:rPr>
+          <w:b/>
+          <w:sz w:val="36"/>
+        </w:rPr>
+        <w:t>Close bracket</w:t>
+      </w:r>
+    </w:p>
+    <w:p>
+      <w:pPr>
+        <w:ind w:left="1440"/>
+        <w:rPr>
+          <w:sz w:val="36"/>
+        </w:rPr>
+      </w:pPr>
+      <w:r>
+        <w:rPr>
+          <w:sz w:val="36"/>
+        </w:rPr>
+        <w:t xml:space="preserve">Close the nearest bracket to finish </w:t>
+      </w:r>
+      <w:r>
+        <w:rPr>
+          <w:sz w:val="36"/>
+        </w:rPr>
+        <w:t>prioritized</w:t>
+      </w:r>
+      <w:r>
+        <w:rPr>
+          <w:sz w:val="36"/>
+        </w:rPr>
+        <w:t xml:space="preserve"> calculation</w:t>
+      </w:r>
+    </w:p>
+    <w:p>
+      <w:pPr>
+        <w:pStyle w:val="ListParagraph"/>
+        <w:numPr>
+          <w:ilvl w:val="0"/>
+          <w:numId w:val="2"/>
+        </w:numPr>
+        <w:rPr>
+          <w:b/>
+          <w:sz w:val="36"/>
+        </w:rPr>
+      </w:pPr>
+      <w:r>
+        <w:rPr>
+          <w:b/>
           <w:noProof/>
+          <w:sz w:val="36"/>
         </w:rPr>
         <w:drawing>
-          <wp:inline distT="0" distB="0" distL="0" distR="0" wp14:anchorId="10BFCC03" wp14:editId="29025A65">
+          <wp:inline distT="0" distB="0" distL="0" distR="0">
+            <wp:extent cx="363600" cy="406800"/>
+            <wp:effectExtent l="0" t="0" r="0" b="0"/>
+            <wp:docPr id="29" name="Picture 29"/>
+            <wp:cNvGraphicFramePr>
+              <a:graphicFrameLocks xmlns:a="http://schemas.openxmlformats.org/drawingml/2006/main" noChangeAspect="1"/>
+            </wp:cNvGraphicFramePr>
+            <a:graphic xmlns:a="http://schemas.openxmlformats.org/drawingml/2006/main">
+              <a:graphicData uri="http://schemas.openxmlformats.org/drawingml/2006/picture">
+                <pic:pic xmlns:pic="http://schemas.openxmlformats.org/drawingml/2006/picture">
+                  <pic:nvPicPr>
+                    <pic:cNvPr id="0" name="KeyKin.png"/>
+                    <pic:cNvPicPr/>
+                  </pic:nvPicPr>
+                  <pic:blipFill>
+                    <a:blip r:embed="rId39">
+                      <a:extLst>
+                        <a:ext uri="{28A0092B-C50C-407E-A947-70E740481C1C}">
+                          <a14:useLocalDpi xmlns:a14="http://schemas.microsoft.com/office/drawing/2010/main" val="0"/>
+                        </a:ext>
+                      </a:extLst>
+                    </a:blip>
+                    <a:stretch>
+                      <a:fillRect/>
+                    </a:stretch>
+                  </pic:blipFill>
+                  <pic:spPr>
+                    <a:xfrm>
+                      <a:off x="0" y="0"/>
+                      <a:ext cx="363600" cy="406800"/>
+                    </a:xfrm>
+                    <a:prstGeom prst="rect">
+                      <a:avLst/>
+                    </a:prstGeom>
+                  </pic:spPr>
+                </pic:pic>
+              </a:graphicData>
+            </a:graphic>
+          </wp:inline>
+        </w:drawing>
+      </w:r>
+      <w:r>
+        <w:rPr>
+          <w:b/>
+          <w:sz w:val="36"/>
+        </w:rPr>
+        <w:t>Store volatile memory</w:t>
+      </w:r>
+    </w:p>
+    <w:p>
+      <w:pPr>
+        <w:ind w:left="1440"/>
+        <w:rPr>
+          <w:sz w:val="36"/>
+        </w:rPr>
+      </w:pPr>
+      <w:r>
+        <w:rPr>
+          <w:sz w:val="36"/>
+        </w:rPr>
+        <w:t>Store the currently displayed value into one of the 10 volatile memory spaces</w:t>
+      </w:r>
+    </w:p>
+    <w:p>
+      <w:pPr>
+        <w:ind w:left="1440"/>
+        <w:rPr>
+          <w:sz w:val="36"/>
+        </w:rPr>
+      </w:pPr>
+      <w:r>
+        <w:rPr>
+          <w:sz w:val="36"/>
+        </w:rPr>
+        <w:t xml:space="preserve">The volatile memory space can be selected from </w:t>
+      </w:r>
+      <w:r>
+        <w:rPr>
+          <w:noProof/>
+        </w:rPr>
+        <w:drawing>
+          <wp:inline distT="0" distB="0" distL="0" distR="0" wp14:anchorId="251CE57B" wp14:editId="609C62BE">
+            <wp:extent cx="363600" cy="406800"/>
+            <wp:effectExtent l="0" t="0" r="0" b="0"/>
+            <wp:docPr id="31" name="Picture 31"/>
+            <wp:cNvGraphicFramePr>
+              <a:graphicFrameLocks xmlns:a="http://schemas.openxmlformats.org/drawingml/2006/main" noChangeAspect="1"/>
+            </wp:cNvGraphicFramePr>
+            <a:graphic xmlns:a="http://schemas.openxmlformats.org/drawingml/2006/main">
+              <a:graphicData uri="http://schemas.openxmlformats.org/drawingml/2006/picture">
+                <pic:pic xmlns:pic="http://schemas.openxmlformats.org/drawingml/2006/picture">
+                  <pic:nvPicPr>
+                    <pic:cNvPr id="0" name="KeyKin.png"/>
+                    <pic:cNvPicPr/>
+                  </pic:nvPicPr>
+                  <pic:blipFill>
+                    <a:blip r:embed="rId39">
+                      <a:extLst>
+                        <a:ext uri="{28A0092B-C50C-407E-A947-70E740481C1C}">
+                          <a14:useLocalDpi xmlns:a14="http://schemas.microsoft.com/office/drawing/2010/main" val="0"/>
+                        </a:ext>
+                      </a:extLst>
+                    </a:blip>
+                    <a:stretch>
+                      <a:fillRect/>
+                    </a:stretch>
+                  </pic:blipFill>
+                  <pic:spPr>
+                    <a:xfrm>
+                      <a:off x="0" y="0"/>
+                      <a:ext cx="363600" cy="406800"/>
+                    </a:xfrm>
+                    <a:prstGeom prst="rect">
+                      <a:avLst/>
+                    </a:prstGeom>
+                  </pic:spPr>
+                </pic:pic>
+              </a:graphicData>
+            </a:graphic>
+          </wp:inline>
+        </w:drawing>
+      </w:r>
+      <w:r>
+        <w:rPr>
+          <w:noProof/>
+        </w:rPr>
+        <w:drawing>
+          <wp:inline distT="0" distB="0" distL="0" distR="0" wp14:anchorId="6A8502AA" wp14:editId="0BC42654">
             <wp:extent cx="482400" cy="468000"/>
             <wp:effectExtent l="0" t="0" r="0" b="8255"/>
-            <wp:docPr id="36" name="Picture 36"/>
+            <wp:docPr id="32" name="Picture 32"/>
             <wp:cNvGraphicFramePr>
               <a:graphicFrameLocks xmlns:a="http://schemas.openxmlformats.org/drawingml/2006/main" noChangeAspect="1"/>
             </wp:cNvGraphicFramePr>
@@ -4291,7 +4158,7 @@
                     <pic:cNvPicPr/>
                   </pic:nvPicPr>
                   <pic:blipFill>
-                    <a:blip r:embed="rId20">
+                    <a:blip r:embed="rId23">
                       <a:extLst>
                         <a:ext uri="{28A0092B-C50C-407E-A947-70E740481C1C}">
                           <a14:useLocalDpi xmlns:a14="http://schemas.microsoft.com/office/drawing/2010/main" val="0"/>
@@ -4321,6 +4188,12 @@
         <w:rPr>
           <w:sz w:val="36"/>
         </w:rPr>
+        <w:t xml:space="preserve">(K0) </w:t>
+      </w:r>
+      <w:r>
+        <w:rPr>
+          <w:sz w:val="36"/>
+        </w:rPr>
         <w:t xml:space="preserve">to </w:t>
       </w:r>
       <w:r>
@@ -4328,10 +4201,10 @@
           <w:noProof/>
         </w:rPr>
         <w:drawing>
-          <wp:inline distT="0" distB="0" distL="0" distR="0" wp14:anchorId="5A529D39" wp14:editId="2E6666F4">
+          <wp:inline distT="0" distB="0" distL="0" distR="0" wp14:anchorId="7EFF0D93" wp14:editId="19B8AEED">
             <wp:extent cx="363600" cy="406800"/>
             <wp:effectExtent l="0" t="0" r="0" b="0"/>
-            <wp:docPr id="37" name="Picture 37"/>
+            <wp:docPr id="33" name="Picture 33"/>
             <wp:cNvGraphicFramePr>
               <a:graphicFrameLocks xmlns:a="http://schemas.openxmlformats.org/drawingml/2006/main" noChangeAspect="1"/>
             </wp:cNvGraphicFramePr>
@@ -4339,11 +4212,11 @@
               <a:graphicData uri="http://schemas.openxmlformats.org/drawingml/2006/picture">
                 <pic:pic xmlns:pic="http://schemas.openxmlformats.org/drawingml/2006/picture">
                   <pic:nvPicPr>
-                    <pic:cNvPr id="0" name="KeyKout.png"/>
+                    <pic:cNvPr id="0" name="KeyKin.png"/>
                     <pic:cNvPicPr/>
                   </pic:nvPicPr>
                   <pic:blipFill>
-                    <a:blip r:embed="rId37">
+                    <a:blip r:embed="rId39">
                       <a:extLst>
                         <a:ext uri="{28A0092B-C50C-407E-A947-70E740481C1C}">
                           <a14:useLocalDpi xmlns:a14="http://schemas.microsoft.com/office/drawing/2010/main" val="0"/>
@@ -4374,10 +4247,10 @@
           <w:noProof/>
         </w:rPr>
         <w:drawing>
-          <wp:inline distT="0" distB="0" distL="0" distR="0" wp14:anchorId="298870EA" wp14:editId="7260856A">
+          <wp:inline distT="0" distB="0" distL="0" distR="0" wp14:anchorId="5D1B6A93" wp14:editId="7FD4773E">
             <wp:extent cx="464400" cy="482400"/>
             <wp:effectExtent l="0" t="0" r="0" b="0"/>
-            <wp:docPr id="38" name="Picture 38"/>
+            <wp:docPr id="34" name="Picture 34"/>
             <wp:cNvGraphicFramePr>
               <a:graphicFrameLocks xmlns:a="http://schemas.openxmlformats.org/drawingml/2006/main" noChangeAspect="1"/>
             </wp:cNvGraphicFramePr>
@@ -4389,7 +4262,7 @@
                     <pic:cNvPicPr/>
                   </pic:nvPicPr>
                   <pic:blipFill>
-                    <a:blip r:embed="rId25">
+                    <a:blip r:embed="rId28">
                       <a:extLst>
                         <a:ext uri="{28A0092B-C50C-407E-A947-70E740481C1C}">
                           <a14:useLocalDpi xmlns:a14="http://schemas.microsoft.com/office/drawing/2010/main" val="0"/>
@@ -4415,6 +4288,310 @@
           </wp:inline>
         </w:drawing>
       </w:r>
+      <w:r>
+        <w:rPr>
+          <w:sz w:val="36"/>
+        </w:rPr>
+        <w:t>(K9)</w:t>
+      </w:r>
+    </w:p>
+    <w:p>
+      <w:pPr>
+        <w:pStyle w:val="ListParagraph"/>
+        <w:numPr>
+          <w:ilvl w:val="0"/>
+          <w:numId w:val="2"/>
+        </w:numPr>
+        <w:rPr>
+          <w:b/>
+          <w:sz w:val="36"/>
+        </w:rPr>
+      </w:pPr>
+      <w:r>
+        <w:rPr>
+          <w:b/>
+          <w:noProof/>
+          <w:sz w:val="36"/>
+        </w:rPr>
+        <w:drawing>
+          <wp:inline distT="0" distB="0" distL="0" distR="0">
+            <wp:extent cx="363600" cy="406800"/>
+            <wp:effectExtent l="0" t="0" r="0" b="0"/>
+            <wp:docPr id="30" name="Picture 30"/>
+            <wp:cNvGraphicFramePr>
+              <a:graphicFrameLocks xmlns:a="http://schemas.openxmlformats.org/drawingml/2006/main" noChangeAspect="1"/>
+            </wp:cNvGraphicFramePr>
+            <a:graphic xmlns:a="http://schemas.openxmlformats.org/drawingml/2006/main">
+              <a:graphicData uri="http://schemas.openxmlformats.org/drawingml/2006/picture">
+                <pic:pic xmlns:pic="http://schemas.openxmlformats.org/drawingml/2006/picture">
+                  <pic:nvPicPr>
+                    <pic:cNvPr id="0" name="KeyKout.png"/>
+                    <pic:cNvPicPr/>
+                  </pic:nvPicPr>
+                  <pic:blipFill>
+                    <a:blip r:embed="rId40">
+                      <a:extLst>
+                        <a:ext uri="{28A0092B-C50C-407E-A947-70E740481C1C}">
+                          <a14:useLocalDpi xmlns:a14="http://schemas.microsoft.com/office/drawing/2010/main" val="0"/>
+                        </a:ext>
+                      </a:extLst>
+                    </a:blip>
+                    <a:stretch>
+                      <a:fillRect/>
+                    </a:stretch>
+                  </pic:blipFill>
+                  <pic:spPr>
+                    <a:xfrm>
+                      <a:off x="0" y="0"/>
+                      <a:ext cx="363600" cy="406800"/>
+                    </a:xfrm>
+                    <a:prstGeom prst="rect">
+                      <a:avLst/>
+                    </a:prstGeom>
+                  </pic:spPr>
+                </pic:pic>
+              </a:graphicData>
+            </a:graphic>
+          </wp:inline>
+        </w:drawing>
+      </w:r>
+      <w:r>
+        <w:rPr>
+          <w:b/>
+          <w:sz w:val="36"/>
+        </w:rPr>
+        <w:t>Recall volatile memory</w:t>
+      </w:r>
+    </w:p>
+    <w:p>
+      <w:pPr>
+        <w:ind w:left="1440"/>
+        <w:rPr>
+          <w:sz w:val="36"/>
+        </w:rPr>
+      </w:pPr>
+      <w:r>
+        <w:rPr>
+          <w:sz w:val="36"/>
+        </w:rPr>
+        <w:t>Recall the value from one of the 10 volatile memory spaces</w:t>
+      </w:r>
+    </w:p>
+    <w:p>
+      <w:pPr>
+        <w:ind w:left="1440"/>
+        <w:rPr>
+          <w:sz w:val="36"/>
+        </w:rPr>
+      </w:pPr>
+      <w:r>
+        <w:rPr>
+          <w:sz w:val="36"/>
+        </w:rPr>
+        <w:t xml:space="preserve">The volatile memory space can be selected from </w:t>
+      </w:r>
+      <w:r>
+        <w:rPr>
+          <w:noProof/>
+        </w:rPr>
+        <w:drawing>
+          <wp:inline distT="0" distB="0" distL="0" distR="0" wp14:anchorId="1EC88E88" wp14:editId="0F10C0C4">
+            <wp:extent cx="363600" cy="406800"/>
+            <wp:effectExtent l="0" t="0" r="0" b="0"/>
+            <wp:docPr id="35" name="Picture 35"/>
+            <wp:cNvGraphicFramePr>
+              <a:graphicFrameLocks xmlns:a="http://schemas.openxmlformats.org/drawingml/2006/main" noChangeAspect="1"/>
+            </wp:cNvGraphicFramePr>
+            <a:graphic xmlns:a="http://schemas.openxmlformats.org/drawingml/2006/main">
+              <a:graphicData uri="http://schemas.openxmlformats.org/drawingml/2006/picture">
+                <pic:pic xmlns:pic="http://schemas.openxmlformats.org/drawingml/2006/picture">
+                  <pic:nvPicPr>
+                    <pic:cNvPr id="0" name="KeyKout.png"/>
+                    <pic:cNvPicPr/>
+                  </pic:nvPicPr>
+                  <pic:blipFill>
+                    <a:blip r:embed="rId40">
+                      <a:extLst>
+                        <a:ext uri="{28A0092B-C50C-407E-A947-70E740481C1C}">
+                          <a14:useLocalDpi xmlns:a14="http://schemas.microsoft.com/office/drawing/2010/main" val="0"/>
+                        </a:ext>
+                      </a:extLst>
+                    </a:blip>
+                    <a:stretch>
+                      <a:fillRect/>
+                    </a:stretch>
+                  </pic:blipFill>
+                  <pic:spPr>
+                    <a:xfrm>
+                      <a:off x="0" y="0"/>
+                      <a:ext cx="363600" cy="406800"/>
+                    </a:xfrm>
+                    <a:prstGeom prst="rect">
+                      <a:avLst/>
+                    </a:prstGeom>
+                  </pic:spPr>
+                </pic:pic>
+              </a:graphicData>
+            </a:graphic>
+          </wp:inline>
+        </w:drawing>
+      </w:r>
+      <w:r>
+        <w:rPr>
+          <w:noProof/>
+        </w:rPr>
+        <w:drawing>
+          <wp:inline distT="0" distB="0" distL="0" distR="0" wp14:anchorId="10BFCC03" wp14:editId="29025A65">
+            <wp:extent cx="482400" cy="468000"/>
+            <wp:effectExtent l="0" t="0" r="0" b="8255"/>
+            <wp:docPr id="36" name="Picture 36"/>
+            <wp:cNvGraphicFramePr>
+              <a:graphicFrameLocks xmlns:a="http://schemas.openxmlformats.org/drawingml/2006/main" noChangeAspect="1"/>
+            </wp:cNvGraphicFramePr>
+            <a:graphic xmlns:a="http://schemas.openxmlformats.org/drawingml/2006/main">
+              <a:graphicData uri="http://schemas.openxmlformats.org/drawingml/2006/picture">
+                <pic:pic xmlns:pic="http://schemas.openxmlformats.org/drawingml/2006/picture">
+                  <pic:nvPicPr>
+                    <pic:cNvPr id="0" name="Key0.png"/>
+                    <pic:cNvPicPr/>
+                  </pic:nvPicPr>
+                  <pic:blipFill>
+                    <a:blip r:embed="rId23">
+                      <a:extLst>
+                        <a:ext uri="{28A0092B-C50C-407E-A947-70E740481C1C}">
+                          <a14:useLocalDpi xmlns:a14="http://schemas.microsoft.com/office/drawing/2010/main" val="0"/>
+                        </a:ext>
+                      </a:extLst>
+                    </a:blip>
+                    <a:stretch>
+                      <a:fillRect/>
+                    </a:stretch>
+                  </pic:blipFill>
+                  <pic:spPr>
+                    <a:xfrm>
+                      <a:off x="0" y="0"/>
+                      <a:ext cx="482400" cy="468000"/>
+                    </a:xfrm>
+                    <a:prstGeom prst="rect">
+                      <a:avLst/>
+                    </a:prstGeom>
+                  </pic:spPr>
+                </pic:pic>
+              </a:graphicData>
+            </a:graphic>
+          </wp:inline>
+        </w:drawing>
+      </w:r>
+      <w:r>
+        <w:rPr>
+          <w:sz w:val="36"/>
+        </w:rPr>
+        <w:t xml:space="preserve">(K0) </w:t>
+      </w:r>
+      <w:r>
+        <w:rPr>
+          <w:sz w:val="36"/>
+        </w:rPr>
+        <w:t xml:space="preserve">to </w:t>
+      </w:r>
+      <w:r>
+        <w:rPr>
+          <w:noProof/>
+        </w:rPr>
+        <w:drawing>
+          <wp:inline distT="0" distB="0" distL="0" distR="0" wp14:anchorId="5A529D39" wp14:editId="2E6666F4">
+            <wp:extent cx="363600" cy="406800"/>
+            <wp:effectExtent l="0" t="0" r="0" b="0"/>
+            <wp:docPr id="37" name="Picture 37"/>
+            <wp:cNvGraphicFramePr>
+              <a:graphicFrameLocks xmlns:a="http://schemas.openxmlformats.org/drawingml/2006/main" noChangeAspect="1"/>
+            </wp:cNvGraphicFramePr>
+            <a:graphic xmlns:a="http://schemas.openxmlformats.org/drawingml/2006/main">
+              <a:graphicData uri="http://schemas.openxmlformats.org/drawingml/2006/picture">
+                <pic:pic xmlns:pic="http://schemas.openxmlformats.org/drawingml/2006/picture">
+                  <pic:nvPicPr>
+                    <pic:cNvPr id="0" name="KeyKout.png"/>
+                    <pic:cNvPicPr/>
+                  </pic:nvPicPr>
+                  <pic:blipFill>
+                    <a:blip r:embed="rId40">
+                      <a:extLst>
+                        <a:ext uri="{28A0092B-C50C-407E-A947-70E740481C1C}">
+                          <a14:useLocalDpi xmlns:a14="http://schemas.microsoft.com/office/drawing/2010/main" val="0"/>
+                        </a:ext>
+                      </a:extLst>
+                    </a:blip>
+                    <a:stretch>
+                      <a:fillRect/>
+                    </a:stretch>
+                  </pic:blipFill>
+                  <pic:spPr>
+                    <a:xfrm>
+                      <a:off x="0" y="0"/>
+                      <a:ext cx="363600" cy="406800"/>
+                    </a:xfrm>
+                    <a:prstGeom prst="rect">
+                      <a:avLst/>
+                    </a:prstGeom>
+                  </pic:spPr>
+                </pic:pic>
+              </a:graphicData>
+            </a:graphic>
+          </wp:inline>
+        </w:drawing>
+      </w:r>
+      <w:r>
+        <w:rPr>
+          <w:noProof/>
+        </w:rPr>
+        <w:drawing>
+          <wp:inline distT="0" distB="0" distL="0" distR="0" wp14:anchorId="298870EA" wp14:editId="7260856A">
+            <wp:extent cx="464400" cy="482400"/>
+            <wp:effectExtent l="0" t="0" r="0" b="0"/>
+            <wp:docPr id="38" name="Picture 38"/>
+            <wp:cNvGraphicFramePr>
+              <a:graphicFrameLocks xmlns:a="http://schemas.openxmlformats.org/drawingml/2006/main" noChangeAspect="1"/>
+            </wp:cNvGraphicFramePr>
+            <a:graphic xmlns:a="http://schemas.openxmlformats.org/drawingml/2006/main">
+              <a:graphicData uri="http://schemas.openxmlformats.org/drawingml/2006/picture">
+                <pic:pic xmlns:pic="http://schemas.openxmlformats.org/drawingml/2006/picture">
+                  <pic:nvPicPr>
+                    <pic:cNvPr id="0" name="Key9.png"/>
+                    <pic:cNvPicPr/>
+                  </pic:nvPicPr>
+                  <pic:blipFill>
+                    <a:blip r:embed="rId28">
+                      <a:extLst>
+                        <a:ext uri="{28A0092B-C50C-407E-A947-70E740481C1C}">
+                          <a14:useLocalDpi xmlns:a14="http://schemas.microsoft.com/office/drawing/2010/main" val="0"/>
+                        </a:ext>
+                      </a:extLst>
+                    </a:blip>
+                    <a:stretch>
+                      <a:fillRect/>
+                    </a:stretch>
+                  </pic:blipFill>
+                  <pic:spPr>
+                    <a:xfrm>
+                      <a:off x="0" y="0"/>
+                      <a:ext cx="464400" cy="482400"/>
+                    </a:xfrm>
+                    <a:prstGeom prst="rect">
+                      <a:avLst/>
+                    </a:prstGeom>
+                  </pic:spPr>
+                </pic:pic>
+              </a:graphicData>
+            </a:graphic>
+          </wp:inline>
+        </w:drawing>
+      </w:r>
+      <w:r>
+        <w:rPr>
+          <w:sz w:val="36"/>
+        </w:rPr>
+        <w:t>(K9)</w:t>
+      </w:r>
     </w:p>
     <w:p>
       <w:pPr>
@@ -4450,7 +4627,7 @@
                     <pic:cNvPicPr/>
                   </pic:nvPicPr>
                   <pic:blipFill>
-                    <a:blip r:embed="rId38">
+                    <a:blip r:embed="rId41">
                       <a:extLst>
                         <a:ext uri="{28A0092B-C50C-407E-A947-70E740481C1C}">
                           <a14:useLocalDpi xmlns:a14="http://schemas.microsoft.com/office/drawing/2010/main" val="0"/>
@@ -4562,7 +4739,7 @@
                     <pic:cNvPicPr/>
                   </pic:nvPicPr>
                   <pic:blipFill>
-                    <a:blip r:embed="rId38">
+                    <a:blip r:embed="rId41">
                       <a:extLst>
                         <a:ext uri="{28A0092B-C50C-407E-A947-70E740481C1C}">
                           <a14:useLocalDpi xmlns:a14="http://schemas.microsoft.com/office/drawing/2010/main" val="0"/>
@@ -4692,7 +4869,19 @@
         <w:rPr>
           <w:sz w:val="36"/>
         </w:rPr>
-        <w:t xml:space="preserve"> of 1</w:t>
+        <w:t xml:space="preserve"> of</w:t>
+      </w:r>
+      <w:r>
+        <w:rPr>
+          <w:sz w:val="36"/>
+        </w:rPr>
+        <w:t xml:space="preserve"> the</w:t>
+      </w:r>
+      <w:r>
+        <w:rPr>
+          <w:sz w:val="36"/>
+        </w:rPr>
+        <w:t xml:space="preserve"> 1</w:t>
       </w:r>
       <w:r>
         <w:rPr>
@@ -4812,7 +5001,7 @@
                     <pic:cNvPicPr/>
                   </pic:nvPicPr>
                   <pic:blipFill>
-                    <a:blip r:embed="rId39">
+                    <a:blip r:embed="rId42">
                       <a:extLst>
                         <a:ext uri="{28A0092B-C50C-407E-A947-70E740481C1C}">
                           <a14:useLocalDpi xmlns:a14="http://schemas.microsoft.com/office/drawing/2010/main" val="0"/>
@@ -4891,7 +5080,7 @@
                     <pic:cNvPicPr/>
                   </pic:nvPicPr>
                   <pic:blipFill>
-                    <a:blip r:embed="rId40">
+                    <a:blip r:embed="rId43">
                       <a:extLst>
                         <a:ext uri="{28A0092B-C50C-407E-A947-70E740481C1C}">
                           <a14:useLocalDpi xmlns:a14="http://schemas.microsoft.com/office/drawing/2010/main" val="0"/>
@@ -5003,7 +5192,7 @@
                     <pic:cNvPicPr/>
                   </pic:nvPicPr>
                   <pic:blipFill>
-                    <a:blip r:embed="rId40">
+                    <a:blip r:embed="rId43">
                       <a:extLst>
                         <a:ext uri="{28A0092B-C50C-407E-A947-70E740481C1C}">
                           <a14:useLocalDpi xmlns:a14="http://schemas.microsoft.com/office/drawing/2010/main" val="0"/>
@@ -5127,7 +5316,19 @@
         <w:rPr>
           <w:sz w:val="36"/>
         </w:rPr>
-        <w:t>Alternative function is to conduct combination of 1</w:t>
+        <w:t>Alternative function is to conduct combination of</w:t>
+      </w:r>
+      <w:r>
+        <w:rPr>
+          <w:sz w:val="36"/>
+        </w:rPr>
+        <w:t xml:space="preserve"> the</w:t>
+      </w:r>
+      <w:r>
+        <w:rPr>
+          <w:sz w:val="36"/>
+        </w:rPr>
+        <w:t xml:space="preserve"> 1</w:t>
       </w:r>
       <w:r>
         <w:rPr>
@@ -5229,7 +5430,7 @@
                     <pic:cNvPicPr/>
                   </pic:nvPicPr>
                   <pic:blipFill>
-                    <a:blip r:embed="rId41">
+                    <a:blip r:embed="rId44">
                       <a:extLst>
                         <a:ext uri="{28A0092B-C50C-407E-A947-70E740481C1C}">
                           <a14:useLocalDpi xmlns:a14="http://schemas.microsoft.com/office/drawing/2010/main" val="0"/>
@@ -5255,8 +5456,6 @@
           </wp:inline>
         </w:drawing>
       </w:r>
-      <w:bookmarkStart w:id="0" w:name="_GoBack"/>
-      <w:bookmarkEnd w:id="0"/>
       <w:r>
         <w:rPr>
           <w:sz w:val="36"/>
@@ -5272,9 +5471,2576 @@
           <w:numId w:val="2"/>
         </w:numPr>
         <w:rPr>
-          <w:sz w:val="36"/>
-        </w:rPr>
-      </w:pPr>
+          <w:b/>
+          <w:sz w:val="36"/>
+        </w:rPr>
+      </w:pPr>
+      <w:r>
+        <w:rPr>
+          <w:b/>
+          <w:noProof/>
+          <w:sz w:val="36"/>
+        </w:rPr>
+        <w:drawing>
+          <wp:inline distT="0" distB="0" distL="0" distR="0">
+            <wp:extent cx="363600" cy="406800"/>
+            <wp:effectExtent l="0" t="0" r="0" b="0"/>
+            <wp:docPr id="56" name="Picture 56"/>
+            <wp:cNvGraphicFramePr>
+              <a:graphicFrameLocks xmlns:a="http://schemas.openxmlformats.org/drawingml/2006/main" noChangeAspect="1"/>
+            </wp:cNvGraphicFramePr>
+            <a:graphic xmlns:a="http://schemas.openxmlformats.org/drawingml/2006/main">
+              <a:graphicData uri="http://schemas.openxmlformats.org/drawingml/2006/picture">
+                <pic:pic xmlns:pic="http://schemas.openxmlformats.org/drawingml/2006/picture">
+                  <pic:nvPicPr>
+                    <pic:cNvPr id="0" name="KeyFactorial.png"/>
+                    <pic:cNvPicPr/>
+                  </pic:nvPicPr>
+                  <pic:blipFill>
+                    <a:blip r:embed="rId45">
+                      <a:extLst>
+                        <a:ext uri="{28A0092B-C50C-407E-A947-70E740481C1C}">
+                          <a14:useLocalDpi xmlns:a14="http://schemas.microsoft.com/office/drawing/2010/main" val="0"/>
+                        </a:ext>
+                      </a:extLst>
+                    </a:blip>
+                    <a:stretch>
+                      <a:fillRect/>
+                    </a:stretch>
+                  </pic:blipFill>
+                  <pic:spPr>
+                    <a:xfrm>
+                      <a:off x="0" y="0"/>
+                      <a:ext cx="363600" cy="406800"/>
+                    </a:xfrm>
+                    <a:prstGeom prst="rect">
+                      <a:avLst/>
+                    </a:prstGeom>
+                  </pic:spPr>
+                </pic:pic>
+              </a:graphicData>
+            </a:graphic>
+          </wp:inline>
+        </w:drawing>
+      </w:r>
+      <w:r>
+        <w:rPr>
+          <w:b/>
+          <w:sz w:val="36"/>
+        </w:rPr>
+        <w:t>Factorial</w:t>
+      </w:r>
+    </w:p>
+    <w:p>
+      <w:pPr>
+        <w:ind w:left="1440"/>
+        <w:rPr>
+          <w:sz w:val="36"/>
+        </w:rPr>
+      </w:pPr>
+      <w:r>
+        <w:rPr>
+          <w:sz w:val="36"/>
+        </w:rPr>
+        <w:t>Calculate the factorial of the 1</w:t>
+      </w:r>
+      <w:r>
+        <w:rPr>
+          <w:sz w:val="36"/>
+          <w:vertAlign w:val="superscript"/>
+        </w:rPr>
+        <w:t>st</w:t>
+      </w:r>
+      <w:r>
+        <w:rPr>
+          <w:sz w:val="36"/>
+        </w:rPr>
+        <w:t xml:space="preserve"> (X) operand</w:t>
+      </w:r>
+    </w:p>
+    <w:p>
+      <w:pPr>
+        <w:ind w:left="1440"/>
+        <w:rPr>
+          <w:sz w:val="36"/>
+        </w:rPr>
+      </w:pPr>
+      <w:r>
+        <w:rPr>
+          <w:sz w:val="36"/>
+        </w:rPr>
+        <w:t>Alternative function is to swap the 1</w:t>
+      </w:r>
+      <w:r>
+        <w:rPr>
+          <w:sz w:val="36"/>
+          <w:vertAlign w:val="superscript"/>
+        </w:rPr>
+        <w:t>st</w:t>
+      </w:r>
+      <w:r>
+        <w:rPr>
+          <w:sz w:val="36"/>
+        </w:rPr>
+        <w:t xml:space="preserve"> (X) and 2</w:t>
+      </w:r>
+      <w:r>
+        <w:rPr>
+          <w:sz w:val="36"/>
+          <w:vertAlign w:val="superscript"/>
+        </w:rPr>
+        <w:t>nd</w:t>
+      </w:r>
+      <w:r>
+        <w:rPr>
+          <w:sz w:val="36"/>
+        </w:rPr>
+        <w:t xml:space="preserve"> (Y) operand in the current calculation</w:t>
+      </w:r>
+    </w:p>
+    <w:p>
+      <w:pPr>
+        <w:ind w:left="1440"/>
+        <w:rPr>
+          <w:sz w:val="36"/>
+        </w:rPr>
+      </w:pPr>
+      <w:r>
+        <w:rPr>
+          <w:sz w:val="36"/>
+        </w:rPr>
+        <w:t>When the calculation mode is base-n, then perform bitwise NOT operation of the 1</w:t>
+      </w:r>
+      <w:r>
+        <w:rPr>
+          <w:sz w:val="36"/>
+          <w:vertAlign w:val="superscript"/>
+        </w:rPr>
+        <w:t>st</w:t>
+      </w:r>
+      <w:r>
+        <w:rPr>
+          <w:sz w:val="36"/>
+        </w:rPr>
+        <w:t xml:space="preserve"> (X) operand</w:t>
+      </w:r>
+    </w:p>
+    <w:p>
+      <w:pPr>
+        <w:pStyle w:val="ListParagraph"/>
+        <w:numPr>
+          <w:ilvl w:val="0"/>
+          <w:numId w:val="2"/>
+        </w:numPr>
+        <w:rPr>
+          <w:b/>
+          <w:sz w:val="36"/>
+        </w:rPr>
+      </w:pPr>
+      <w:r>
+        <w:rPr>
+          <w:b/>
+          <w:noProof/>
+          <w:sz w:val="36"/>
+        </w:rPr>
+        <w:drawing>
+          <wp:inline distT="0" distB="0" distL="0" distR="0">
+            <wp:extent cx="363600" cy="406800"/>
+            <wp:effectExtent l="0" t="0" r="0" b="0"/>
+            <wp:docPr id="57" name="Picture 57"/>
+            <wp:cNvGraphicFramePr>
+              <a:graphicFrameLocks xmlns:a="http://schemas.openxmlformats.org/drawingml/2006/main" noChangeAspect="1"/>
+            </wp:cNvGraphicFramePr>
+            <a:graphic xmlns:a="http://schemas.openxmlformats.org/drawingml/2006/main">
+              <a:graphicData uri="http://schemas.openxmlformats.org/drawingml/2006/picture">
+                <pic:pic xmlns:pic="http://schemas.openxmlformats.org/drawingml/2006/picture">
+                  <pic:nvPicPr>
+                    <pic:cNvPr id="0" name="KeyInv.png"/>
+                    <pic:cNvPicPr/>
+                  </pic:nvPicPr>
+                  <pic:blipFill>
+                    <a:blip r:embed="rId46">
+                      <a:extLst>
+                        <a:ext uri="{28A0092B-C50C-407E-A947-70E740481C1C}">
+                          <a14:useLocalDpi xmlns:a14="http://schemas.microsoft.com/office/drawing/2010/main" val="0"/>
+                        </a:ext>
+                      </a:extLst>
+                    </a:blip>
+                    <a:stretch>
+                      <a:fillRect/>
+                    </a:stretch>
+                  </pic:blipFill>
+                  <pic:spPr>
+                    <a:xfrm>
+                      <a:off x="0" y="0"/>
+                      <a:ext cx="363600" cy="406800"/>
+                    </a:xfrm>
+                    <a:prstGeom prst="rect">
+                      <a:avLst/>
+                    </a:prstGeom>
+                  </pic:spPr>
+                </pic:pic>
+              </a:graphicData>
+            </a:graphic>
+          </wp:inline>
+        </w:drawing>
+      </w:r>
+      <w:r>
+        <w:rPr>
+          <w:b/>
+          <w:sz w:val="36"/>
+        </w:rPr>
+        <w:t>Reciprocal</w:t>
+      </w:r>
+    </w:p>
+    <w:p>
+      <w:pPr>
+        <w:ind w:left="1440"/>
+        <w:rPr>
+          <w:sz w:val="36"/>
+        </w:rPr>
+      </w:pPr>
+      <w:r>
+        <w:rPr>
+          <w:sz w:val="36"/>
+        </w:rPr>
+        <w:t>Calculate the reciprocal of the 1</w:t>
+      </w:r>
+      <w:r>
+        <w:rPr>
+          <w:sz w:val="36"/>
+          <w:vertAlign w:val="superscript"/>
+        </w:rPr>
+        <w:t>st</w:t>
+      </w:r>
+      <w:r>
+        <w:rPr>
+          <w:sz w:val="36"/>
+        </w:rPr>
+        <w:t xml:space="preserve"> (X) operand</w:t>
+      </w:r>
+    </w:p>
+    <w:p>
+      <w:pPr>
+        <w:ind w:left="1440"/>
+        <w:rPr>
+          <w:sz w:val="36"/>
+        </w:rPr>
+      </w:pPr>
+      <w:r>
+        <w:rPr>
+          <w:sz w:val="36"/>
+        </w:rPr>
+        <w:t>Alternative function is to swap the 1</w:t>
+      </w:r>
+      <w:r>
+        <w:rPr>
+          <w:sz w:val="36"/>
+          <w:vertAlign w:val="superscript"/>
+        </w:rPr>
+        <w:t>st</w:t>
+      </w:r>
+      <w:r>
+        <w:rPr>
+          <w:sz w:val="36"/>
+        </w:rPr>
+        <w:t xml:space="preserve"> (X) and selected volatile memory (K0 to K9)</w:t>
+      </w:r>
+    </w:p>
+    <w:p>
+      <w:pPr>
+        <w:ind w:left="1440"/>
+        <w:rPr>
+          <w:sz w:val="36"/>
+        </w:rPr>
+      </w:pPr>
+      <w:r>
+        <w:rPr>
+          <w:sz w:val="36"/>
+        </w:rPr>
+        <w:t>When the calculation mode is base-n, then perform bitwise AND operation of the 1</w:t>
+      </w:r>
+      <w:r>
+        <w:rPr>
+          <w:sz w:val="36"/>
+          <w:vertAlign w:val="superscript"/>
+        </w:rPr>
+        <w:t>st</w:t>
+      </w:r>
+      <w:r>
+        <w:rPr>
+          <w:sz w:val="36"/>
+        </w:rPr>
+        <w:t xml:space="preserve"> (X) and 2</w:t>
+      </w:r>
+      <w:r>
+        <w:rPr>
+          <w:sz w:val="36"/>
+          <w:vertAlign w:val="superscript"/>
+        </w:rPr>
+        <w:t>nd</w:t>
+      </w:r>
+      <w:r>
+        <w:rPr>
+          <w:sz w:val="36"/>
+        </w:rPr>
+        <w:t xml:space="preserve"> (Y) operand</w:t>
+      </w:r>
+    </w:p>
+    <w:p>
+      <w:pPr>
+        <w:pStyle w:val="ListParagraph"/>
+        <w:numPr>
+          <w:ilvl w:val="0"/>
+          <w:numId w:val="2"/>
+        </w:numPr>
+        <w:rPr>
+          <w:b/>
+          <w:sz w:val="36"/>
+        </w:rPr>
+      </w:pPr>
+      <w:r>
+        <w:rPr>
+          <w:b/>
+          <w:noProof/>
+          <w:sz w:val="36"/>
+        </w:rPr>
+        <w:drawing>
+          <wp:inline distT="0" distB="0" distL="0" distR="0">
+            <wp:extent cx="363600" cy="406800"/>
+            <wp:effectExtent l="0" t="0" r="0" b="0"/>
+            <wp:docPr id="58" name="Picture 58"/>
+            <wp:cNvGraphicFramePr>
+              <a:graphicFrameLocks xmlns:a="http://schemas.openxmlformats.org/drawingml/2006/main" noChangeAspect="1"/>
+            </wp:cNvGraphicFramePr>
+            <a:graphic xmlns:a="http://schemas.openxmlformats.org/drawingml/2006/main">
+              <a:graphicData uri="http://schemas.openxmlformats.org/drawingml/2006/picture">
+                <pic:pic xmlns:pic="http://schemas.openxmlformats.org/drawingml/2006/picture">
+                  <pic:nvPicPr>
+                    <pic:cNvPr id="0" name="KeySQRT.png"/>
+                    <pic:cNvPicPr/>
+                  </pic:nvPicPr>
+                  <pic:blipFill>
+                    <a:blip r:embed="rId47">
+                      <a:extLst>
+                        <a:ext uri="{28A0092B-C50C-407E-A947-70E740481C1C}">
+                          <a14:useLocalDpi xmlns:a14="http://schemas.microsoft.com/office/drawing/2010/main" val="0"/>
+                        </a:ext>
+                      </a:extLst>
+                    </a:blip>
+                    <a:stretch>
+                      <a:fillRect/>
+                    </a:stretch>
+                  </pic:blipFill>
+                  <pic:spPr>
+                    <a:xfrm>
+                      <a:off x="0" y="0"/>
+                      <a:ext cx="363600" cy="406800"/>
+                    </a:xfrm>
+                    <a:prstGeom prst="rect">
+                      <a:avLst/>
+                    </a:prstGeom>
+                  </pic:spPr>
+                </pic:pic>
+              </a:graphicData>
+            </a:graphic>
+          </wp:inline>
+        </w:drawing>
+      </w:r>
+      <w:r>
+        <w:rPr>
+          <w:b/>
+          <w:sz w:val="36"/>
+        </w:rPr>
+        <w:t>Square</w:t>
+      </w:r>
+      <w:r>
+        <w:rPr>
+          <w:b/>
+          <w:sz w:val="36"/>
+        </w:rPr>
+        <w:t xml:space="preserve"> root</w:t>
+      </w:r>
+    </w:p>
+    <w:p>
+      <w:pPr>
+        <w:ind w:left="1440"/>
+        <w:rPr>
+          <w:sz w:val="36"/>
+        </w:rPr>
+      </w:pPr>
+      <w:r>
+        <w:rPr>
+          <w:sz w:val="36"/>
+        </w:rPr>
+        <w:t>Calculate the square root of the 1</w:t>
+      </w:r>
+      <w:r>
+        <w:rPr>
+          <w:sz w:val="36"/>
+          <w:vertAlign w:val="superscript"/>
+        </w:rPr>
+        <w:t>st</w:t>
+      </w:r>
+      <w:r>
+        <w:rPr>
+          <w:sz w:val="36"/>
+        </w:rPr>
+        <w:t xml:space="preserve"> (X) operand</w:t>
+      </w:r>
+    </w:p>
+    <w:p>
+      <w:pPr>
+        <w:ind w:left="1440"/>
+        <w:rPr>
+          <w:sz w:val="36"/>
+        </w:rPr>
+      </w:pPr>
+      <w:r>
+        <w:rPr>
+          <w:sz w:val="36"/>
+        </w:rPr>
+        <w:t>When the calculation mode is base-n, then perform bitwise OR operation of the 1</w:t>
+      </w:r>
+      <w:r>
+        <w:rPr>
+          <w:sz w:val="36"/>
+          <w:vertAlign w:val="superscript"/>
+        </w:rPr>
+        <w:t>st</w:t>
+      </w:r>
+      <w:r>
+        <w:rPr>
+          <w:sz w:val="36"/>
+        </w:rPr>
+        <w:t xml:space="preserve"> (X) and 2</w:t>
+      </w:r>
+      <w:r>
+        <w:rPr>
+          <w:sz w:val="36"/>
+          <w:vertAlign w:val="superscript"/>
+        </w:rPr>
+        <w:t>nd</w:t>
+      </w:r>
+      <w:r>
+        <w:rPr>
+          <w:sz w:val="36"/>
+        </w:rPr>
+        <w:t xml:space="preserve"> (Y) operand</w:t>
+      </w:r>
+    </w:p>
+    <w:p>
+      <w:pPr>
+        <w:pStyle w:val="ListParagraph"/>
+        <w:numPr>
+          <w:ilvl w:val="0"/>
+          <w:numId w:val="2"/>
+        </w:numPr>
+        <w:rPr>
+          <w:b/>
+          <w:sz w:val="36"/>
+        </w:rPr>
+      </w:pPr>
+      <w:r>
+        <w:rPr>
+          <w:b/>
+          <w:noProof/>
+          <w:sz w:val="36"/>
+        </w:rPr>
+        <w:drawing>
+          <wp:inline distT="0" distB="0" distL="0" distR="0">
+            <wp:extent cx="363600" cy="406800"/>
+            <wp:effectExtent l="0" t="0" r="0" b="0"/>
+            <wp:docPr id="59" name="Picture 59"/>
+            <wp:cNvGraphicFramePr>
+              <a:graphicFrameLocks xmlns:a="http://schemas.openxmlformats.org/drawingml/2006/main" noChangeAspect="1"/>
+            </wp:cNvGraphicFramePr>
+            <a:graphic xmlns:a="http://schemas.openxmlformats.org/drawingml/2006/main">
+              <a:graphicData uri="http://schemas.openxmlformats.org/drawingml/2006/picture">
+                <pic:pic xmlns:pic="http://schemas.openxmlformats.org/drawingml/2006/picture">
+                  <pic:nvPicPr>
+                    <pic:cNvPr id="0" name="KeySQ.png"/>
+                    <pic:cNvPicPr/>
+                  </pic:nvPicPr>
+                  <pic:blipFill>
+                    <a:blip r:embed="rId48">
+                      <a:extLst>
+                        <a:ext uri="{28A0092B-C50C-407E-A947-70E740481C1C}">
+                          <a14:useLocalDpi xmlns:a14="http://schemas.microsoft.com/office/drawing/2010/main" val="0"/>
+                        </a:ext>
+                      </a:extLst>
+                    </a:blip>
+                    <a:stretch>
+                      <a:fillRect/>
+                    </a:stretch>
+                  </pic:blipFill>
+                  <pic:spPr>
+                    <a:xfrm>
+                      <a:off x="0" y="0"/>
+                      <a:ext cx="363600" cy="406800"/>
+                    </a:xfrm>
+                    <a:prstGeom prst="rect">
+                      <a:avLst/>
+                    </a:prstGeom>
+                  </pic:spPr>
+                </pic:pic>
+              </a:graphicData>
+            </a:graphic>
+          </wp:inline>
+        </w:drawing>
+      </w:r>
+      <w:r>
+        <w:rPr>
+          <w:b/>
+          <w:sz w:val="36"/>
+        </w:rPr>
+        <w:t>Square</w:t>
+      </w:r>
+    </w:p>
+    <w:p>
+      <w:pPr>
+        <w:ind w:left="1440"/>
+        <w:rPr>
+          <w:sz w:val="36"/>
+        </w:rPr>
+      </w:pPr>
+      <w:r>
+        <w:rPr>
+          <w:sz w:val="36"/>
+        </w:rPr>
+        <w:t>Calculate the square of the 1</w:t>
+      </w:r>
+      <w:r>
+        <w:rPr>
+          <w:sz w:val="36"/>
+          <w:vertAlign w:val="superscript"/>
+        </w:rPr>
+        <w:t>st</w:t>
+      </w:r>
+      <w:r>
+        <w:rPr>
+          <w:sz w:val="36"/>
+        </w:rPr>
+        <w:t xml:space="preserve"> (X) operand</w:t>
+      </w:r>
+    </w:p>
+    <w:p>
+      <w:pPr>
+        <w:ind w:left="1440"/>
+        <w:rPr>
+          <w:sz w:val="36"/>
+        </w:rPr>
+      </w:pPr>
+      <w:r>
+        <w:rPr>
+          <w:sz w:val="36"/>
+        </w:rPr>
+        <w:t>When the calculation mode is base-n, then perform bitwise XOR operation of the 1</w:t>
+      </w:r>
+      <w:r>
+        <w:rPr>
+          <w:sz w:val="36"/>
+          <w:vertAlign w:val="superscript"/>
+        </w:rPr>
+        <w:t>st</w:t>
+      </w:r>
+      <w:r>
+        <w:rPr>
+          <w:sz w:val="36"/>
+        </w:rPr>
+        <w:t xml:space="preserve"> (X) and 2</w:t>
+      </w:r>
+      <w:r>
+        <w:rPr>
+          <w:sz w:val="36"/>
+          <w:vertAlign w:val="superscript"/>
+        </w:rPr>
+        <w:t>nd</w:t>
+      </w:r>
+      <w:r>
+        <w:rPr>
+          <w:sz w:val="36"/>
+        </w:rPr>
+        <w:t xml:space="preserve"> (Y) operand</w:t>
+      </w:r>
+    </w:p>
+    <w:p>
+      <w:pPr>
+        <w:pStyle w:val="ListParagraph"/>
+        <w:numPr>
+          <w:ilvl w:val="0"/>
+          <w:numId w:val="2"/>
+        </w:numPr>
+        <w:rPr>
+          <w:b/>
+          <w:sz w:val="36"/>
+        </w:rPr>
+      </w:pPr>
+      <w:r>
+        <w:rPr>
+          <w:b/>
+          <w:noProof/>
+          <w:sz w:val="36"/>
+        </w:rPr>
+        <w:drawing>
+          <wp:inline distT="0" distB="0" distL="0" distR="0">
+            <wp:extent cx="363600" cy="406800"/>
+            <wp:effectExtent l="0" t="0" r="0" b="0"/>
+            <wp:docPr id="60" name="Picture 60"/>
+            <wp:cNvGraphicFramePr>
+              <a:graphicFrameLocks xmlns:a="http://schemas.openxmlformats.org/drawingml/2006/main" noChangeAspect="1"/>
+            </wp:cNvGraphicFramePr>
+            <a:graphic xmlns:a="http://schemas.openxmlformats.org/drawingml/2006/main">
+              <a:graphicData uri="http://schemas.openxmlformats.org/drawingml/2006/picture">
+                <pic:pic xmlns:pic="http://schemas.openxmlformats.org/drawingml/2006/picture">
+                  <pic:nvPicPr>
+                    <pic:cNvPr id="0" name="KeyLog.png"/>
+                    <pic:cNvPicPr/>
+                  </pic:nvPicPr>
+                  <pic:blipFill>
+                    <a:blip r:embed="rId49">
+                      <a:extLst>
+                        <a:ext uri="{28A0092B-C50C-407E-A947-70E740481C1C}">
+                          <a14:useLocalDpi xmlns:a14="http://schemas.microsoft.com/office/drawing/2010/main" val="0"/>
+                        </a:ext>
+                      </a:extLst>
+                    </a:blip>
+                    <a:stretch>
+                      <a:fillRect/>
+                    </a:stretch>
+                  </pic:blipFill>
+                  <pic:spPr>
+                    <a:xfrm>
+                      <a:off x="0" y="0"/>
+                      <a:ext cx="363600" cy="406800"/>
+                    </a:xfrm>
+                    <a:prstGeom prst="rect">
+                      <a:avLst/>
+                    </a:prstGeom>
+                  </pic:spPr>
+                </pic:pic>
+              </a:graphicData>
+            </a:graphic>
+          </wp:inline>
+        </w:drawing>
+      </w:r>
+      <w:r>
+        <w:rPr>
+          <w:b/>
+          <w:sz w:val="36"/>
+        </w:rPr>
+        <w:t>Common logarithm</w:t>
+      </w:r>
+    </w:p>
+    <w:p>
+      <w:pPr>
+        <w:ind w:left="1440"/>
+        <w:rPr>
+          <w:sz w:val="36"/>
+        </w:rPr>
+      </w:pPr>
+      <w:r>
+        <w:rPr>
+          <w:sz w:val="36"/>
+        </w:rPr>
+        <w:t>Calculate the common logarithm (base 10) of the 1</w:t>
+      </w:r>
+      <w:r>
+        <w:rPr>
+          <w:sz w:val="36"/>
+          <w:vertAlign w:val="superscript"/>
+        </w:rPr>
+        <w:t>st</w:t>
+      </w:r>
+      <w:r>
+        <w:rPr>
+          <w:sz w:val="36"/>
+        </w:rPr>
+        <w:t xml:space="preserve"> (X) operand</w:t>
+      </w:r>
+    </w:p>
+    <w:p>
+      <w:pPr>
+        <w:ind w:left="1440"/>
+        <w:rPr>
+          <w:sz w:val="36"/>
+        </w:rPr>
+      </w:pPr>
+      <w:r>
+        <w:rPr>
+          <w:sz w:val="36"/>
+        </w:rPr>
+        <w:t>Alternative function is to calculate the value of 10 to the power of the 1</w:t>
+      </w:r>
+      <w:r>
+        <w:rPr>
+          <w:sz w:val="36"/>
+          <w:vertAlign w:val="superscript"/>
+        </w:rPr>
+        <w:t>st</w:t>
+      </w:r>
+      <w:r>
+        <w:rPr>
+          <w:sz w:val="36"/>
+        </w:rPr>
+        <w:t xml:space="preserve"> (X) operand</w:t>
+      </w:r>
+    </w:p>
+    <w:p>
+      <w:pPr>
+        <w:ind w:left="1440"/>
+        <w:rPr>
+          <w:sz w:val="36"/>
+        </w:rPr>
+      </w:pPr>
+      <w:r>
+        <w:rPr>
+          <w:sz w:val="36"/>
+        </w:rPr>
+        <w:t>When the calculation mode is base-n, then perform bitwise XNOR operation of the 1</w:t>
+      </w:r>
+      <w:r>
+        <w:rPr>
+          <w:sz w:val="36"/>
+          <w:vertAlign w:val="superscript"/>
+        </w:rPr>
+        <w:t>st</w:t>
+      </w:r>
+      <w:r>
+        <w:rPr>
+          <w:sz w:val="36"/>
+        </w:rPr>
+        <w:t xml:space="preserve"> (X) and 2</w:t>
+      </w:r>
+      <w:r>
+        <w:rPr>
+          <w:sz w:val="36"/>
+          <w:vertAlign w:val="superscript"/>
+        </w:rPr>
+        <w:t>nd</w:t>
+      </w:r>
+      <w:r>
+        <w:rPr>
+          <w:sz w:val="36"/>
+        </w:rPr>
+        <w:t xml:space="preserve"> (Y) operand</w:t>
+      </w:r>
+    </w:p>
+    <w:p>
+      <w:pPr>
+        <w:pStyle w:val="ListParagraph"/>
+        <w:numPr>
+          <w:ilvl w:val="0"/>
+          <w:numId w:val="2"/>
+        </w:numPr>
+        <w:rPr>
+          <w:b/>
+          <w:sz w:val="36"/>
+        </w:rPr>
+      </w:pPr>
+      <w:r>
+        <w:rPr>
+          <w:b/>
+          <w:noProof/>
+          <w:sz w:val="36"/>
+        </w:rPr>
+        <w:drawing>
+          <wp:inline distT="0" distB="0" distL="0" distR="0">
+            <wp:extent cx="363600" cy="406800"/>
+            <wp:effectExtent l="0" t="0" r="0" b="0"/>
+            <wp:docPr id="61" name="Picture 61"/>
+            <wp:cNvGraphicFramePr>
+              <a:graphicFrameLocks xmlns:a="http://schemas.openxmlformats.org/drawingml/2006/main" noChangeAspect="1"/>
+            </wp:cNvGraphicFramePr>
+            <a:graphic xmlns:a="http://schemas.openxmlformats.org/drawingml/2006/main">
+              <a:graphicData uri="http://schemas.openxmlformats.org/drawingml/2006/picture">
+                <pic:pic xmlns:pic="http://schemas.openxmlformats.org/drawingml/2006/picture">
+                  <pic:nvPicPr>
+                    <pic:cNvPr id="0" name="KeyLn.png"/>
+                    <pic:cNvPicPr/>
+                  </pic:nvPicPr>
+                  <pic:blipFill>
+                    <a:blip r:embed="rId50">
+                      <a:extLst>
+                        <a:ext uri="{28A0092B-C50C-407E-A947-70E740481C1C}">
+                          <a14:useLocalDpi xmlns:a14="http://schemas.microsoft.com/office/drawing/2010/main" val="0"/>
+                        </a:ext>
+                      </a:extLst>
+                    </a:blip>
+                    <a:stretch>
+                      <a:fillRect/>
+                    </a:stretch>
+                  </pic:blipFill>
+                  <pic:spPr>
+                    <a:xfrm>
+                      <a:off x="0" y="0"/>
+                      <a:ext cx="363600" cy="406800"/>
+                    </a:xfrm>
+                    <a:prstGeom prst="rect">
+                      <a:avLst/>
+                    </a:prstGeom>
+                  </pic:spPr>
+                </pic:pic>
+              </a:graphicData>
+            </a:graphic>
+          </wp:inline>
+        </w:drawing>
+      </w:r>
+      <w:r>
+        <w:rPr>
+          <w:b/>
+          <w:sz w:val="36"/>
+        </w:rPr>
+        <w:t>Natural logarithm</w:t>
+      </w:r>
+    </w:p>
+    <w:p>
+      <w:pPr>
+        <w:ind w:left="1440"/>
+        <w:rPr>
+          <w:sz w:val="36"/>
+        </w:rPr>
+      </w:pPr>
+      <w:r>
+        <w:rPr>
+          <w:sz w:val="36"/>
+        </w:rPr>
+        <w:t>Calculate the natural logarithm (base e=2.718...) of the 1</w:t>
+      </w:r>
+      <w:r>
+        <w:rPr>
+          <w:sz w:val="36"/>
+          <w:vertAlign w:val="superscript"/>
+        </w:rPr>
+        <w:t>st</w:t>
+      </w:r>
+      <w:r>
+        <w:rPr>
+          <w:sz w:val="36"/>
+        </w:rPr>
+        <w:t xml:space="preserve"> (X) operand</w:t>
+      </w:r>
+    </w:p>
+    <w:p>
+      <w:pPr>
+        <w:ind w:left="1440"/>
+        <w:rPr>
+          <w:sz w:val="36"/>
+        </w:rPr>
+      </w:pPr>
+      <w:r>
+        <w:rPr>
+          <w:sz w:val="36"/>
+        </w:rPr>
+        <w:t>Alternative function is to calculate the value of e to the power of the 1</w:t>
+      </w:r>
+      <w:r>
+        <w:rPr>
+          <w:sz w:val="36"/>
+          <w:vertAlign w:val="superscript"/>
+        </w:rPr>
+        <w:t>st</w:t>
+      </w:r>
+      <w:r>
+        <w:rPr>
+          <w:sz w:val="36"/>
+        </w:rPr>
+        <w:t xml:space="preserve"> (X) operand</w:t>
+      </w:r>
+    </w:p>
+    <w:p>
+      <w:pPr>
+        <w:pStyle w:val="ListParagraph"/>
+        <w:numPr>
+          <w:ilvl w:val="0"/>
+          <w:numId w:val="2"/>
+        </w:numPr>
+        <w:rPr>
+          <w:b/>
+          <w:sz w:val="36"/>
+        </w:rPr>
+      </w:pPr>
+      <w:r>
+        <w:rPr>
+          <w:b/>
+          <w:noProof/>
+          <w:sz w:val="36"/>
+        </w:rPr>
+        <w:drawing>
+          <wp:inline distT="0" distB="0" distL="0" distR="0">
+            <wp:extent cx="363600" cy="406800"/>
+            <wp:effectExtent l="0" t="0" r="0" b="0"/>
+            <wp:docPr id="62" name="Picture 62"/>
+            <wp:cNvGraphicFramePr>
+              <a:graphicFrameLocks xmlns:a="http://schemas.openxmlformats.org/drawingml/2006/main" noChangeAspect="1"/>
+            </wp:cNvGraphicFramePr>
+            <a:graphic xmlns:a="http://schemas.openxmlformats.org/drawingml/2006/main">
+              <a:graphicData uri="http://schemas.openxmlformats.org/drawingml/2006/picture">
+                <pic:pic xmlns:pic="http://schemas.openxmlformats.org/drawingml/2006/picture">
+                  <pic:nvPicPr>
+                    <pic:cNvPr id="0" name="KeyFraction.png"/>
+                    <pic:cNvPicPr/>
+                  </pic:nvPicPr>
+                  <pic:blipFill>
+                    <a:blip r:embed="rId51">
+                      <a:extLst>
+                        <a:ext uri="{28A0092B-C50C-407E-A947-70E740481C1C}">
+                          <a14:useLocalDpi xmlns:a14="http://schemas.microsoft.com/office/drawing/2010/main" val="0"/>
+                        </a:ext>
+                      </a:extLst>
+                    </a:blip>
+                    <a:stretch>
+                      <a:fillRect/>
+                    </a:stretch>
+                  </pic:blipFill>
+                  <pic:spPr>
+                    <a:xfrm>
+                      <a:off x="0" y="0"/>
+                      <a:ext cx="363600" cy="406800"/>
+                    </a:xfrm>
+                    <a:prstGeom prst="rect">
+                      <a:avLst/>
+                    </a:prstGeom>
+                  </pic:spPr>
+                </pic:pic>
+              </a:graphicData>
+            </a:graphic>
+          </wp:inline>
+        </w:drawing>
+      </w:r>
+      <w:r>
+        <w:rPr>
+          <w:b/>
+          <w:sz w:val="36"/>
+        </w:rPr>
+        <w:t>Fraction</w:t>
+      </w:r>
+    </w:p>
+    <w:p>
+      <w:pPr>
+        <w:ind w:left="1440"/>
+        <w:rPr>
+          <w:sz w:val="36"/>
+        </w:rPr>
+      </w:pPr>
+      <w:r>
+        <w:rPr>
+          <w:sz w:val="36"/>
+        </w:rPr>
+        <w:t>Input the operand</w:t>
+      </w:r>
+      <w:r>
+        <w:rPr>
+          <w:sz w:val="36"/>
+        </w:rPr>
+        <w:t xml:space="preserve"> value</w:t>
+      </w:r>
+      <w:r>
+        <w:rPr>
+          <w:sz w:val="36"/>
+        </w:rPr>
+        <w:t xml:space="preserve"> in fractional format</w:t>
+      </w:r>
+    </w:p>
+    <w:p>
+      <w:pPr>
+        <w:ind w:left="1440"/>
+        <w:rPr>
+          <w:sz w:val="36"/>
+        </w:rPr>
+      </w:pPr>
+      <w:r>
+        <w:rPr>
+          <w:sz w:val="36"/>
+        </w:rPr>
+        <w:t xml:space="preserve">The value will be displayed in fractional format. E.g. </w:t>
+      </w:r>
+      <w:r>
+        <w:rPr>
+          <w:noProof/>
+        </w:rPr>
+        <w:drawing>
+          <wp:inline distT="0" distB="0" distL="0" distR="0" wp14:anchorId="249EE585" wp14:editId="7ED7EE5D">
+            <wp:extent cx="1958400" cy="399600"/>
+            <wp:effectExtent l="0" t="0" r="3810" b="635"/>
+            <wp:docPr id="63" name="Picture 63"/>
+            <wp:cNvGraphicFramePr>
+              <a:graphicFrameLocks xmlns:a="http://schemas.openxmlformats.org/drawingml/2006/main" noChangeAspect="1"/>
+            </wp:cNvGraphicFramePr>
+            <a:graphic xmlns:a="http://schemas.openxmlformats.org/drawingml/2006/main">
+              <a:graphicData uri="http://schemas.openxmlformats.org/drawingml/2006/picture">
+                <pic:pic xmlns:pic="http://schemas.openxmlformats.org/drawingml/2006/picture">
+                  <pic:nvPicPr>
+                    <pic:cNvPr id="0" name=""/>
+                    <pic:cNvPicPr/>
+                  </pic:nvPicPr>
+                  <pic:blipFill>
+                    <a:blip r:embed="rId52"/>
+                    <a:stretch>
+                      <a:fillRect/>
+                    </a:stretch>
+                  </pic:blipFill>
+                  <pic:spPr>
+                    <a:xfrm>
+                      <a:off x="0" y="0"/>
+                      <a:ext cx="1958400" cy="399600"/>
+                    </a:xfrm>
+                    <a:prstGeom prst="rect">
+                      <a:avLst/>
+                    </a:prstGeom>
+                  </pic:spPr>
+                </pic:pic>
+              </a:graphicData>
+            </a:graphic>
+          </wp:inline>
+        </w:drawing>
+      </w:r>
+      <w:r>
+        <w:rPr>
+          <w:sz w:val="36"/>
+        </w:rPr>
+        <w:t xml:space="preserve">represents the fraction value </w:t>
+      </w:r>
+      <m:oMath>
+        <m:r>
+          <w:rPr>
+            <w:rFonts w:ascii="Cambria Math" w:hAnsi="Cambria Math"/>
+            <w:sz w:val="36"/>
+          </w:rPr>
+          <m:t>1</m:t>
+        </m:r>
+        <m:f>
+          <m:fPr>
+            <m:ctrlPr>
+              <w:rPr>
+                <w:rFonts w:ascii="Cambria Math" w:hAnsi="Cambria Math"/>
+                <w:i/>
+                <w:sz w:val="36"/>
+              </w:rPr>
+            </m:ctrlPr>
+          </m:fPr>
+          <m:num>
+            <m:r>
+              <w:rPr>
+                <w:rFonts w:ascii="Cambria Math" w:hAnsi="Cambria Math"/>
+                <w:sz w:val="36"/>
+              </w:rPr>
+              <m:t>2</m:t>
+            </m:r>
+          </m:num>
+          <m:den>
+            <m:r>
+              <w:rPr>
+                <w:rFonts w:ascii="Cambria Math" w:hAnsi="Cambria Math"/>
+                <w:sz w:val="36"/>
+              </w:rPr>
+              <m:t>3</m:t>
+            </m:r>
+          </m:den>
+        </m:f>
+      </m:oMath>
+    </w:p>
+    <w:p>
+      <w:pPr>
+        <w:ind w:left="1440"/>
+        <w:rPr>
+          <w:sz w:val="36"/>
+        </w:rPr>
+      </w:pPr>
+      <w:r>
+        <w:rPr>
+          <w:sz w:val="36"/>
+        </w:rPr>
+        <w:t>Alternative function is to calculate the improper fraction of the current fraction</w:t>
+      </w:r>
+    </w:p>
+    <w:p>
+      <w:pPr>
+        <w:ind w:left="1440"/>
+        <w:rPr>
+          <w:sz w:val="36"/>
+        </w:rPr>
+      </w:pPr>
+      <w:r>
+        <w:rPr>
+          <w:sz w:val="36"/>
+        </w:rPr>
+        <w:t>When the calculation mode is base-n, then input numeral “A” for hexadecimal value</w:t>
+      </w:r>
+    </w:p>
+    <w:p>
+      <w:pPr>
+        <w:pStyle w:val="ListParagraph"/>
+        <w:numPr>
+          <w:ilvl w:val="0"/>
+          <w:numId w:val="2"/>
+        </w:numPr>
+        <w:rPr>
+          <w:b/>
+          <w:sz w:val="36"/>
+        </w:rPr>
+      </w:pPr>
+      <w:r>
+        <w:rPr>
+          <w:b/>
+          <w:noProof/>
+          <w:sz w:val="36"/>
+        </w:rPr>
+        <w:drawing>
+          <wp:inline distT="0" distB="0" distL="0" distR="0">
+            <wp:extent cx="363600" cy="406800"/>
+            <wp:effectExtent l="0" t="0" r="0" b="0"/>
+            <wp:docPr id="64" name="Picture 64"/>
+            <wp:cNvGraphicFramePr>
+              <a:graphicFrameLocks xmlns:a="http://schemas.openxmlformats.org/drawingml/2006/main" noChangeAspect="1"/>
+            </wp:cNvGraphicFramePr>
+            <a:graphic xmlns:a="http://schemas.openxmlformats.org/drawingml/2006/main">
+              <a:graphicData uri="http://schemas.openxmlformats.org/drawingml/2006/picture">
+                <pic:pic xmlns:pic="http://schemas.openxmlformats.org/drawingml/2006/picture">
+                  <pic:nvPicPr>
+                    <pic:cNvPr id="0" name="KeyDegree.png"/>
+                    <pic:cNvPicPr/>
+                  </pic:nvPicPr>
+                  <pic:blipFill>
+                    <a:blip r:embed="rId53">
+                      <a:extLst>
+                        <a:ext uri="{28A0092B-C50C-407E-A947-70E740481C1C}">
+                          <a14:useLocalDpi xmlns:a14="http://schemas.microsoft.com/office/drawing/2010/main" val="0"/>
+                        </a:ext>
+                      </a:extLst>
+                    </a:blip>
+                    <a:stretch>
+                      <a:fillRect/>
+                    </a:stretch>
+                  </pic:blipFill>
+                  <pic:spPr>
+                    <a:xfrm>
+                      <a:off x="0" y="0"/>
+                      <a:ext cx="363600" cy="406800"/>
+                    </a:xfrm>
+                    <a:prstGeom prst="rect">
+                      <a:avLst/>
+                    </a:prstGeom>
+                  </pic:spPr>
+                </pic:pic>
+              </a:graphicData>
+            </a:graphic>
+          </wp:inline>
+        </w:drawing>
+      </w:r>
+      <w:r>
+        <w:rPr>
+          <w:b/>
+          <w:sz w:val="36"/>
+        </w:rPr>
+        <w:t>Degree</w:t>
+      </w:r>
+    </w:p>
+    <w:p>
+      <w:pPr>
+        <w:ind w:left="1440"/>
+        <w:rPr>
+          <w:sz w:val="36"/>
+        </w:rPr>
+      </w:pPr>
+      <w:r>
+        <w:rPr>
+          <w:sz w:val="36"/>
+        </w:rPr>
+        <w:t xml:space="preserve">Input the degree value in </w:t>
+      </w:r>
+      <w:proofErr w:type="spellStart"/>
+      <w:r>
+        <w:rPr>
+          <w:sz w:val="36"/>
+        </w:rPr>
+        <w:t>sexagesimal</w:t>
+      </w:r>
+      <w:proofErr w:type="spellEnd"/>
+      <w:r>
+        <w:rPr>
+          <w:sz w:val="36"/>
+        </w:rPr>
+        <w:t xml:space="preserve"> scale. The value will be displayed in decimal format.</w:t>
+      </w:r>
+    </w:p>
+    <w:p>
+      <w:pPr>
+        <w:ind w:left="1440"/>
+        <w:rPr>
+          <w:sz w:val="36"/>
+        </w:rPr>
+      </w:pPr>
+      <w:r>
+        <w:rPr>
+          <w:sz w:val="36"/>
+        </w:rPr>
+        <w:t>Alternative function is to display the value in degree format</w:t>
+      </w:r>
+    </w:p>
+    <w:p>
+      <w:pPr>
+        <w:ind w:left="1440"/>
+        <w:rPr>
+          <w:sz w:val="36"/>
+        </w:rPr>
+      </w:pPr>
+      <w:r>
+        <w:rPr>
+          <w:sz w:val="36"/>
+        </w:rPr>
+        <w:t>When the calculation mode is base-n, then input numeral “B” for hexadecimal value</w:t>
+      </w:r>
+    </w:p>
+    <w:p>
+      <w:pPr>
+        <w:pStyle w:val="ListParagraph"/>
+        <w:numPr>
+          <w:ilvl w:val="0"/>
+          <w:numId w:val="2"/>
+        </w:numPr>
+        <w:rPr>
+          <w:b/>
+          <w:sz w:val="36"/>
+        </w:rPr>
+      </w:pPr>
+      <w:r>
+        <w:rPr>
+          <w:b/>
+          <w:noProof/>
+          <w:sz w:val="36"/>
+        </w:rPr>
+        <w:drawing>
+          <wp:inline distT="0" distB="0" distL="0" distR="0">
+            <wp:extent cx="363600" cy="406800"/>
+            <wp:effectExtent l="0" t="0" r="0" b="0"/>
+            <wp:docPr id="65" name="Picture 65"/>
+            <wp:cNvGraphicFramePr>
+              <a:graphicFrameLocks xmlns:a="http://schemas.openxmlformats.org/drawingml/2006/main" noChangeAspect="1"/>
+            </wp:cNvGraphicFramePr>
+            <a:graphic xmlns:a="http://schemas.openxmlformats.org/drawingml/2006/main">
+              <a:graphicData uri="http://schemas.openxmlformats.org/drawingml/2006/picture">
+                <pic:pic xmlns:pic="http://schemas.openxmlformats.org/drawingml/2006/picture">
+                  <pic:nvPicPr>
+                    <pic:cNvPr id="0" name="KeyHyp.png"/>
+                    <pic:cNvPicPr/>
+                  </pic:nvPicPr>
+                  <pic:blipFill>
+                    <a:blip r:embed="rId54">
+                      <a:extLst>
+                        <a:ext uri="{28A0092B-C50C-407E-A947-70E740481C1C}">
+                          <a14:useLocalDpi xmlns:a14="http://schemas.microsoft.com/office/drawing/2010/main" val="0"/>
+                        </a:ext>
+                      </a:extLst>
+                    </a:blip>
+                    <a:stretch>
+                      <a:fillRect/>
+                    </a:stretch>
+                  </pic:blipFill>
+                  <pic:spPr>
+                    <a:xfrm>
+                      <a:off x="0" y="0"/>
+                      <a:ext cx="363600" cy="406800"/>
+                    </a:xfrm>
+                    <a:prstGeom prst="rect">
+                      <a:avLst/>
+                    </a:prstGeom>
+                  </pic:spPr>
+                </pic:pic>
+              </a:graphicData>
+            </a:graphic>
+          </wp:inline>
+        </w:drawing>
+      </w:r>
+      <w:r>
+        <w:rPr>
+          <w:b/>
+          <w:sz w:val="36"/>
+        </w:rPr>
+        <w:t>Hyperbolic calculation</w:t>
+      </w:r>
+    </w:p>
+    <w:p>
+      <w:pPr>
+        <w:ind w:left="1440"/>
+        <w:rPr>
+          <w:sz w:val="36"/>
+        </w:rPr>
+      </w:pPr>
+      <w:r>
+        <w:rPr>
+          <w:sz w:val="36"/>
+        </w:rPr>
+        <w:t>Enable hyperbolic calculation with the subsequent key:</w:t>
+      </w:r>
+    </w:p>
+    <w:p>
+      <w:pPr>
+        <w:ind w:left="1440"/>
+        <w:rPr>
+          <w:sz w:val="36"/>
+        </w:rPr>
+      </w:pPr>
+      <w:r>
+        <w:rPr>
+          <w:noProof/>
+          <w:sz w:val="36"/>
+        </w:rPr>
+        <w:drawing>
+          <wp:inline distT="0" distB="0" distL="0" distR="0">
+            <wp:extent cx="363600" cy="406800"/>
+            <wp:effectExtent l="0" t="0" r="0" b="0"/>
+            <wp:docPr id="67" name="Picture 67"/>
+            <wp:cNvGraphicFramePr>
+              <a:graphicFrameLocks xmlns:a="http://schemas.openxmlformats.org/drawingml/2006/main" noChangeAspect="1"/>
+            </wp:cNvGraphicFramePr>
+            <a:graphic xmlns:a="http://schemas.openxmlformats.org/drawingml/2006/main">
+              <a:graphicData uri="http://schemas.openxmlformats.org/drawingml/2006/picture">
+                <pic:pic xmlns:pic="http://schemas.openxmlformats.org/drawingml/2006/picture">
+                  <pic:nvPicPr>
+                    <pic:cNvPr id="0" name="KeySinh.png"/>
+                    <pic:cNvPicPr/>
+                  </pic:nvPicPr>
+                  <pic:blipFill>
+                    <a:blip r:embed="rId55">
+                      <a:extLst>
+                        <a:ext uri="{28A0092B-C50C-407E-A947-70E740481C1C}">
+                          <a14:useLocalDpi xmlns:a14="http://schemas.microsoft.com/office/drawing/2010/main" val="0"/>
+                        </a:ext>
+                      </a:extLst>
+                    </a:blip>
+                    <a:stretch>
+                      <a:fillRect/>
+                    </a:stretch>
+                  </pic:blipFill>
+                  <pic:spPr>
+                    <a:xfrm>
+                      <a:off x="0" y="0"/>
+                      <a:ext cx="363600" cy="406800"/>
+                    </a:xfrm>
+                    <a:prstGeom prst="rect">
+                      <a:avLst/>
+                    </a:prstGeom>
+                  </pic:spPr>
+                </pic:pic>
+              </a:graphicData>
+            </a:graphic>
+          </wp:inline>
+        </w:drawing>
+      </w:r>
+      <w:r>
+        <w:rPr>
+          <w:sz w:val="36"/>
+        </w:rPr>
+        <w:t xml:space="preserve">: Calculate the </w:t>
+      </w:r>
+      <w:proofErr w:type="spellStart"/>
+      <w:r>
+        <w:rPr>
+          <w:sz w:val="36"/>
+        </w:rPr>
+        <w:t>sinh</w:t>
+      </w:r>
+      <w:proofErr w:type="spellEnd"/>
+      <w:r>
+        <w:rPr>
+          <w:sz w:val="36"/>
+        </w:rPr>
+        <w:t xml:space="preserve"> (</w:t>
+      </w:r>
+      <w:r>
+        <w:rPr>
+          <w:sz w:val="36"/>
+        </w:rPr>
+        <w:t xml:space="preserve">Alternative function is to calculate the inverse </w:t>
+      </w:r>
+      <w:proofErr w:type="spellStart"/>
+      <w:r>
+        <w:rPr>
+          <w:sz w:val="36"/>
+        </w:rPr>
+        <w:t>sinh</w:t>
+      </w:r>
+      <w:proofErr w:type="spellEnd"/>
+      <w:r>
+        <w:rPr>
+          <w:sz w:val="36"/>
+        </w:rPr>
+        <w:t>) of the 1</w:t>
+      </w:r>
+      <w:r>
+        <w:rPr>
+          <w:sz w:val="36"/>
+          <w:vertAlign w:val="superscript"/>
+        </w:rPr>
+        <w:t>st</w:t>
+      </w:r>
+      <w:r>
+        <w:rPr>
+          <w:sz w:val="36"/>
+        </w:rPr>
+        <w:t xml:space="preserve"> (X) operand</w:t>
+      </w:r>
+    </w:p>
+    <w:p>
+      <w:pPr>
+        <w:ind w:left="1440"/>
+        <w:rPr>
+          <w:sz w:val="36"/>
+        </w:rPr>
+      </w:pPr>
+      <w:r>
+        <w:rPr>
+          <w:noProof/>
+          <w:sz w:val="36"/>
+        </w:rPr>
+        <w:drawing>
+          <wp:inline distT="0" distB="0" distL="0" distR="0">
+            <wp:extent cx="363600" cy="406800"/>
+            <wp:effectExtent l="0" t="0" r="0" b="0"/>
+            <wp:docPr id="68" name="Picture 68"/>
+            <wp:cNvGraphicFramePr>
+              <a:graphicFrameLocks xmlns:a="http://schemas.openxmlformats.org/drawingml/2006/main" noChangeAspect="1"/>
+            </wp:cNvGraphicFramePr>
+            <a:graphic xmlns:a="http://schemas.openxmlformats.org/drawingml/2006/main">
+              <a:graphicData uri="http://schemas.openxmlformats.org/drawingml/2006/picture">
+                <pic:pic xmlns:pic="http://schemas.openxmlformats.org/drawingml/2006/picture">
+                  <pic:nvPicPr>
+                    <pic:cNvPr id="0" name="KeyCosh.png"/>
+                    <pic:cNvPicPr/>
+                  </pic:nvPicPr>
+                  <pic:blipFill>
+                    <a:blip r:embed="rId56">
+                      <a:extLst>
+                        <a:ext uri="{28A0092B-C50C-407E-A947-70E740481C1C}">
+                          <a14:useLocalDpi xmlns:a14="http://schemas.microsoft.com/office/drawing/2010/main" val="0"/>
+                        </a:ext>
+                      </a:extLst>
+                    </a:blip>
+                    <a:stretch>
+                      <a:fillRect/>
+                    </a:stretch>
+                  </pic:blipFill>
+                  <pic:spPr>
+                    <a:xfrm>
+                      <a:off x="0" y="0"/>
+                      <a:ext cx="363600" cy="406800"/>
+                    </a:xfrm>
+                    <a:prstGeom prst="rect">
+                      <a:avLst/>
+                    </a:prstGeom>
+                  </pic:spPr>
+                </pic:pic>
+              </a:graphicData>
+            </a:graphic>
+          </wp:inline>
+        </w:drawing>
+      </w:r>
+      <w:r>
+        <w:rPr>
+          <w:sz w:val="36"/>
+        </w:rPr>
+        <w:t>: Calculate the cosh (Alternative function is to calculate the inverse cosh) of the 1</w:t>
+      </w:r>
+      <w:r>
+        <w:rPr>
+          <w:sz w:val="36"/>
+          <w:vertAlign w:val="superscript"/>
+        </w:rPr>
+        <w:t>st</w:t>
+      </w:r>
+      <w:r>
+        <w:rPr>
+          <w:sz w:val="36"/>
+        </w:rPr>
+        <w:t xml:space="preserve"> (X) operand</w:t>
+      </w:r>
+    </w:p>
+    <w:p>
+      <w:pPr>
+        <w:ind w:left="1440"/>
+        <w:rPr>
+          <w:sz w:val="36"/>
+        </w:rPr>
+      </w:pPr>
+      <w:r>
+        <w:rPr>
+          <w:noProof/>
+          <w:sz w:val="36"/>
+        </w:rPr>
+        <w:drawing>
+          <wp:inline distT="0" distB="0" distL="0" distR="0">
+            <wp:extent cx="363600" cy="406800"/>
+            <wp:effectExtent l="0" t="0" r="0" b="0"/>
+            <wp:docPr id="69" name="Picture 69"/>
+            <wp:cNvGraphicFramePr>
+              <a:graphicFrameLocks xmlns:a="http://schemas.openxmlformats.org/drawingml/2006/main" noChangeAspect="1"/>
+            </wp:cNvGraphicFramePr>
+            <a:graphic xmlns:a="http://schemas.openxmlformats.org/drawingml/2006/main">
+              <a:graphicData uri="http://schemas.openxmlformats.org/drawingml/2006/picture">
+                <pic:pic xmlns:pic="http://schemas.openxmlformats.org/drawingml/2006/picture">
+                  <pic:nvPicPr>
+                    <pic:cNvPr id="0" name="KeyTanh.png"/>
+                    <pic:cNvPicPr/>
+                  </pic:nvPicPr>
+                  <pic:blipFill>
+                    <a:blip r:embed="rId57">
+                      <a:extLst>
+                        <a:ext uri="{28A0092B-C50C-407E-A947-70E740481C1C}">
+                          <a14:useLocalDpi xmlns:a14="http://schemas.microsoft.com/office/drawing/2010/main" val="0"/>
+                        </a:ext>
+                      </a:extLst>
+                    </a:blip>
+                    <a:stretch>
+                      <a:fillRect/>
+                    </a:stretch>
+                  </pic:blipFill>
+                  <pic:spPr>
+                    <a:xfrm>
+                      <a:off x="0" y="0"/>
+                      <a:ext cx="363600" cy="406800"/>
+                    </a:xfrm>
+                    <a:prstGeom prst="rect">
+                      <a:avLst/>
+                    </a:prstGeom>
+                  </pic:spPr>
+                </pic:pic>
+              </a:graphicData>
+            </a:graphic>
+          </wp:inline>
+        </w:drawing>
+      </w:r>
+      <w:r>
+        <w:rPr>
+          <w:sz w:val="36"/>
+        </w:rPr>
+        <w:t xml:space="preserve">: Calculate the </w:t>
+      </w:r>
+      <w:proofErr w:type="spellStart"/>
+      <w:r>
+        <w:rPr>
+          <w:sz w:val="36"/>
+        </w:rPr>
+        <w:t>tanh</w:t>
+      </w:r>
+      <w:proofErr w:type="spellEnd"/>
+      <w:r>
+        <w:rPr>
+          <w:sz w:val="36"/>
+        </w:rPr>
+        <w:t xml:space="preserve"> (Alternative function is to calculate the inverse </w:t>
+      </w:r>
+      <w:proofErr w:type="spellStart"/>
+      <w:r>
+        <w:rPr>
+          <w:sz w:val="36"/>
+        </w:rPr>
+        <w:t>tanh</w:t>
+      </w:r>
+      <w:proofErr w:type="spellEnd"/>
+      <w:r>
+        <w:rPr>
+          <w:sz w:val="36"/>
+        </w:rPr>
+        <w:t>) of the 1</w:t>
+      </w:r>
+      <w:r>
+        <w:rPr>
+          <w:sz w:val="36"/>
+          <w:vertAlign w:val="superscript"/>
+        </w:rPr>
+        <w:t>st</w:t>
+      </w:r>
+      <w:r>
+        <w:rPr>
+          <w:sz w:val="36"/>
+        </w:rPr>
+        <w:t xml:space="preserve"> (X) operand</w:t>
+      </w:r>
+    </w:p>
+    <w:p>
+      <w:pPr>
+        <w:ind w:left="1440"/>
+        <w:rPr>
+          <w:sz w:val="36"/>
+        </w:rPr>
+      </w:pPr>
+      <w:r>
+        <w:rPr>
+          <w:sz w:val="36"/>
+        </w:rPr>
+        <w:t>When the calculation mode is base-n, then input numeral “C” for hexadecimal value</w:t>
+      </w:r>
+    </w:p>
+    <w:p>
+      <w:pPr>
+        <w:pStyle w:val="ListParagraph"/>
+        <w:numPr>
+          <w:ilvl w:val="0"/>
+          <w:numId w:val="2"/>
+        </w:numPr>
+        <w:rPr>
+          <w:b/>
+          <w:sz w:val="36"/>
+        </w:rPr>
+      </w:pPr>
+      <w:r>
+        <w:rPr>
+          <w:b/>
+          <w:noProof/>
+          <w:sz w:val="36"/>
+        </w:rPr>
+        <w:drawing>
+          <wp:inline distT="0" distB="0" distL="0" distR="0">
+            <wp:extent cx="363600" cy="406800"/>
+            <wp:effectExtent l="0" t="0" r="0" b="0"/>
+            <wp:docPr id="70" name="Picture 70"/>
+            <wp:cNvGraphicFramePr>
+              <a:graphicFrameLocks xmlns:a="http://schemas.openxmlformats.org/drawingml/2006/main" noChangeAspect="1"/>
+            </wp:cNvGraphicFramePr>
+            <a:graphic xmlns:a="http://schemas.openxmlformats.org/drawingml/2006/main">
+              <a:graphicData uri="http://schemas.openxmlformats.org/drawingml/2006/picture">
+                <pic:pic xmlns:pic="http://schemas.openxmlformats.org/drawingml/2006/picture">
+                  <pic:nvPicPr>
+                    <pic:cNvPr id="0" name="KeySin.png"/>
+                    <pic:cNvPicPr/>
+                  </pic:nvPicPr>
+                  <pic:blipFill>
+                    <a:blip r:embed="rId58">
+                      <a:extLst>
+                        <a:ext uri="{28A0092B-C50C-407E-A947-70E740481C1C}">
+                          <a14:useLocalDpi xmlns:a14="http://schemas.microsoft.com/office/drawing/2010/main" val="0"/>
+                        </a:ext>
+                      </a:extLst>
+                    </a:blip>
+                    <a:stretch>
+                      <a:fillRect/>
+                    </a:stretch>
+                  </pic:blipFill>
+                  <pic:spPr>
+                    <a:xfrm>
+                      <a:off x="0" y="0"/>
+                      <a:ext cx="363600" cy="406800"/>
+                    </a:xfrm>
+                    <a:prstGeom prst="rect">
+                      <a:avLst/>
+                    </a:prstGeom>
+                  </pic:spPr>
+                </pic:pic>
+              </a:graphicData>
+            </a:graphic>
+          </wp:inline>
+        </w:drawing>
+      </w:r>
+      <w:r>
+        <w:rPr>
+          <w:b/>
+          <w:sz w:val="36"/>
+        </w:rPr>
+        <w:t>Sine</w:t>
+      </w:r>
+    </w:p>
+    <w:p>
+      <w:pPr>
+        <w:ind w:left="1440"/>
+        <w:rPr>
+          <w:sz w:val="36"/>
+        </w:rPr>
+      </w:pPr>
+      <w:r>
+        <w:rPr>
+          <w:sz w:val="36"/>
+        </w:rPr>
+        <w:t>Calculate the sine value of the angle given in the 1</w:t>
+      </w:r>
+      <w:r>
+        <w:rPr>
+          <w:sz w:val="36"/>
+          <w:vertAlign w:val="superscript"/>
+        </w:rPr>
+        <w:t>st</w:t>
+      </w:r>
+      <w:r>
+        <w:rPr>
+          <w:sz w:val="36"/>
+        </w:rPr>
+        <w:t xml:space="preserve"> (X) operand in the current angle unit</w:t>
+      </w:r>
+    </w:p>
+    <w:p>
+      <w:pPr>
+        <w:ind w:left="1440"/>
+        <w:rPr>
+          <w:sz w:val="36"/>
+        </w:rPr>
+      </w:pPr>
+      <w:r>
+        <w:rPr>
+          <w:sz w:val="36"/>
+        </w:rPr>
+        <w:t>Alternative function is to return the angle in the current angle unit from the arc-sine calculation of the 1</w:t>
+      </w:r>
+      <w:r>
+        <w:rPr>
+          <w:sz w:val="36"/>
+          <w:vertAlign w:val="superscript"/>
+        </w:rPr>
+        <w:t>st</w:t>
+      </w:r>
+      <w:r>
+        <w:rPr>
+          <w:sz w:val="36"/>
+        </w:rPr>
+        <w:t xml:space="preserve"> (X) operand</w:t>
+      </w:r>
+    </w:p>
+    <w:p>
+      <w:pPr>
+        <w:ind w:left="1440"/>
+        <w:rPr>
+          <w:sz w:val="36"/>
+        </w:rPr>
+      </w:pPr>
+      <w:r>
+        <w:rPr>
+          <w:sz w:val="36"/>
+        </w:rPr>
+        <w:t>When the calculation mode is base-n, then input numeral “</w:t>
+      </w:r>
+      <w:r>
+        <w:rPr>
+          <w:sz w:val="36"/>
+        </w:rPr>
+        <w:t>D</w:t>
+      </w:r>
+      <w:r>
+        <w:rPr>
+          <w:sz w:val="36"/>
+        </w:rPr>
+        <w:t>” for hexadecimal value</w:t>
+      </w:r>
+    </w:p>
+    <w:p>
+      <w:pPr>
+        <w:pStyle w:val="ListParagraph"/>
+        <w:numPr>
+          <w:ilvl w:val="0"/>
+          <w:numId w:val="2"/>
+        </w:numPr>
+        <w:rPr>
+          <w:b/>
+          <w:sz w:val="36"/>
+        </w:rPr>
+      </w:pPr>
+      <w:r>
+        <w:rPr>
+          <w:b/>
+          <w:noProof/>
+          <w:sz w:val="36"/>
+        </w:rPr>
+        <w:drawing>
+          <wp:inline distT="0" distB="0" distL="0" distR="0">
+            <wp:extent cx="363600" cy="406800"/>
+            <wp:effectExtent l="0" t="0" r="0" b="0"/>
+            <wp:docPr id="71" name="Picture 71"/>
+            <wp:cNvGraphicFramePr>
+              <a:graphicFrameLocks xmlns:a="http://schemas.openxmlformats.org/drawingml/2006/main" noChangeAspect="1"/>
+            </wp:cNvGraphicFramePr>
+            <a:graphic xmlns:a="http://schemas.openxmlformats.org/drawingml/2006/main">
+              <a:graphicData uri="http://schemas.openxmlformats.org/drawingml/2006/picture">
+                <pic:pic xmlns:pic="http://schemas.openxmlformats.org/drawingml/2006/picture">
+                  <pic:nvPicPr>
+                    <pic:cNvPr id="0" name="KeyCos.png"/>
+                    <pic:cNvPicPr/>
+                  </pic:nvPicPr>
+                  <pic:blipFill>
+                    <a:blip r:embed="rId59">
+                      <a:extLst>
+                        <a:ext uri="{28A0092B-C50C-407E-A947-70E740481C1C}">
+                          <a14:useLocalDpi xmlns:a14="http://schemas.microsoft.com/office/drawing/2010/main" val="0"/>
+                        </a:ext>
+                      </a:extLst>
+                    </a:blip>
+                    <a:stretch>
+                      <a:fillRect/>
+                    </a:stretch>
+                  </pic:blipFill>
+                  <pic:spPr>
+                    <a:xfrm>
+                      <a:off x="0" y="0"/>
+                      <a:ext cx="363600" cy="406800"/>
+                    </a:xfrm>
+                    <a:prstGeom prst="rect">
+                      <a:avLst/>
+                    </a:prstGeom>
+                  </pic:spPr>
+                </pic:pic>
+              </a:graphicData>
+            </a:graphic>
+          </wp:inline>
+        </w:drawing>
+      </w:r>
+      <w:r>
+        <w:rPr>
+          <w:b/>
+          <w:sz w:val="36"/>
+        </w:rPr>
+        <w:t>Cosine</w:t>
+      </w:r>
+    </w:p>
+    <w:p>
+      <w:pPr>
+        <w:ind w:left="1440"/>
+        <w:rPr>
+          <w:sz w:val="36"/>
+        </w:rPr>
+      </w:pPr>
+      <w:r>
+        <w:rPr>
+          <w:sz w:val="36"/>
+        </w:rPr>
+        <w:t xml:space="preserve">Calculate the </w:t>
+      </w:r>
+      <w:r>
+        <w:rPr>
+          <w:sz w:val="36"/>
+        </w:rPr>
+        <w:t>co</w:t>
+      </w:r>
+      <w:r>
+        <w:rPr>
+          <w:sz w:val="36"/>
+        </w:rPr>
+        <w:t>sine value of the angle given in the 1</w:t>
+      </w:r>
+      <w:r>
+        <w:rPr>
+          <w:sz w:val="36"/>
+          <w:vertAlign w:val="superscript"/>
+        </w:rPr>
+        <w:t>st</w:t>
+      </w:r>
+      <w:r>
+        <w:rPr>
+          <w:sz w:val="36"/>
+        </w:rPr>
+        <w:t xml:space="preserve"> (X) operand in the current angle unit</w:t>
+      </w:r>
+    </w:p>
+    <w:p>
+      <w:pPr>
+        <w:ind w:left="1440"/>
+        <w:rPr>
+          <w:sz w:val="36"/>
+        </w:rPr>
+      </w:pPr>
+      <w:r>
+        <w:rPr>
+          <w:sz w:val="36"/>
+        </w:rPr>
+        <w:t>Alternative function is to return the angle in the current angle unit from the arc-</w:t>
+      </w:r>
+      <w:r>
+        <w:rPr>
+          <w:sz w:val="36"/>
+        </w:rPr>
+        <w:t>co</w:t>
+      </w:r>
+      <w:r>
+        <w:rPr>
+          <w:sz w:val="36"/>
+        </w:rPr>
+        <w:t>sine calculation of the 1</w:t>
+      </w:r>
+      <w:r>
+        <w:rPr>
+          <w:sz w:val="36"/>
+          <w:vertAlign w:val="superscript"/>
+        </w:rPr>
+        <w:t>st</w:t>
+      </w:r>
+      <w:r>
+        <w:rPr>
+          <w:sz w:val="36"/>
+        </w:rPr>
+        <w:t xml:space="preserve"> (X) operand</w:t>
+      </w:r>
+    </w:p>
+    <w:p>
+      <w:pPr>
+        <w:ind w:left="1440"/>
+        <w:rPr>
+          <w:sz w:val="36"/>
+        </w:rPr>
+      </w:pPr>
+      <w:r>
+        <w:rPr>
+          <w:sz w:val="36"/>
+        </w:rPr>
+        <w:t>When the calculation mode is base-n, then input numeral “</w:t>
+      </w:r>
+      <w:r>
+        <w:rPr>
+          <w:sz w:val="36"/>
+        </w:rPr>
+        <w:t>E</w:t>
+      </w:r>
+      <w:r>
+        <w:rPr>
+          <w:sz w:val="36"/>
+        </w:rPr>
+        <w:t>” for hexadecimal value</w:t>
+      </w:r>
+    </w:p>
+    <w:p>
+      <w:pPr>
+        <w:pStyle w:val="ListParagraph"/>
+        <w:numPr>
+          <w:ilvl w:val="0"/>
+          <w:numId w:val="2"/>
+        </w:numPr>
+        <w:rPr>
+          <w:b/>
+          <w:sz w:val="36"/>
+        </w:rPr>
+      </w:pPr>
+      <w:r>
+        <w:rPr>
+          <w:b/>
+          <w:noProof/>
+          <w:sz w:val="36"/>
+        </w:rPr>
+        <w:drawing>
+          <wp:inline distT="0" distB="0" distL="0" distR="0">
+            <wp:extent cx="363600" cy="406800"/>
+            <wp:effectExtent l="0" t="0" r="0" b="0"/>
+            <wp:docPr id="72" name="Picture 72"/>
+            <wp:cNvGraphicFramePr>
+              <a:graphicFrameLocks xmlns:a="http://schemas.openxmlformats.org/drawingml/2006/main" noChangeAspect="1"/>
+            </wp:cNvGraphicFramePr>
+            <a:graphic xmlns:a="http://schemas.openxmlformats.org/drawingml/2006/main">
+              <a:graphicData uri="http://schemas.openxmlformats.org/drawingml/2006/picture">
+                <pic:pic xmlns:pic="http://schemas.openxmlformats.org/drawingml/2006/picture">
+                  <pic:nvPicPr>
+                    <pic:cNvPr id="0" name="KeyTan.png"/>
+                    <pic:cNvPicPr/>
+                  </pic:nvPicPr>
+                  <pic:blipFill>
+                    <a:blip r:embed="rId60">
+                      <a:extLst>
+                        <a:ext uri="{28A0092B-C50C-407E-A947-70E740481C1C}">
+                          <a14:useLocalDpi xmlns:a14="http://schemas.microsoft.com/office/drawing/2010/main" val="0"/>
+                        </a:ext>
+                      </a:extLst>
+                    </a:blip>
+                    <a:stretch>
+                      <a:fillRect/>
+                    </a:stretch>
+                  </pic:blipFill>
+                  <pic:spPr>
+                    <a:xfrm>
+                      <a:off x="0" y="0"/>
+                      <a:ext cx="363600" cy="406800"/>
+                    </a:xfrm>
+                    <a:prstGeom prst="rect">
+                      <a:avLst/>
+                    </a:prstGeom>
+                  </pic:spPr>
+                </pic:pic>
+              </a:graphicData>
+            </a:graphic>
+          </wp:inline>
+        </w:drawing>
+      </w:r>
+      <w:r>
+        <w:rPr>
+          <w:b/>
+          <w:sz w:val="36"/>
+        </w:rPr>
+        <w:t>Tangent</w:t>
+      </w:r>
+    </w:p>
+    <w:p>
+      <w:pPr>
+        <w:ind w:left="1440"/>
+        <w:rPr>
+          <w:sz w:val="36"/>
+        </w:rPr>
+      </w:pPr>
+      <w:r>
+        <w:rPr>
+          <w:sz w:val="36"/>
+        </w:rPr>
+        <w:t xml:space="preserve">Calculate the </w:t>
+      </w:r>
+      <w:r>
+        <w:rPr>
+          <w:sz w:val="36"/>
+        </w:rPr>
+        <w:t>tangent</w:t>
+      </w:r>
+      <w:r>
+        <w:rPr>
+          <w:sz w:val="36"/>
+        </w:rPr>
+        <w:t xml:space="preserve"> value of the angle given in the 1</w:t>
+      </w:r>
+      <w:r>
+        <w:rPr>
+          <w:sz w:val="36"/>
+          <w:vertAlign w:val="superscript"/>
+        </w:rPr>
+        <w:t>st</w:t>
+      </w:r>
+      <w:r>
+        <w:rPr>
+          <w:sz w:val="36"/>
+        </w:rPr>
+        <w:t xml:space="preserve"> (X) operand in the current angle unit</w:t>
+      </w:r>
+    </w:p>
+    <w:p>
+      <w:pPr>
+        <w:ind w:left="1440"/>
+        <w:rPr>
+          <w:sz w:val="36"/>
+        </w:rPr>
+      </w:pPr>
+      <w:r>
+        <w:rPr>
+          <w:sz w:val="36"/>
+        </w:rPr>
+        <w:t>Alternative function is to return the angle in the current angle unit from the arc-</w:t>
+      </w:r>
+      <w:r>
+        <w:rPr>
+          <w:sz w:val="36"/>
+        </w:rPr>
+        <w:t>tangent</w:t>
+      </w:r>
+      <w:r>
+        <w:rPr>
+          <w:sz w:val="36"/>
+        </w:rPr>
+        <w:t xml:space="preserve"> calculation of the 1</w:t>
+      </w:r>
+      <w:r>
+        <w:rPr>
+          <w:sz w:val="36"/>
+          <w:vertAlign w:val="superscript"/>
+        </w:rPr>
+        <w:t>st</w:t>
+      </w:r>
+      <w:r>
+        <w:rPr>
+          <w:sz w:val="36"/>
+        </w:rPr>
+        <w:t xml:space="preserve"> (X) operand</w:t>
+      </w:r>
+    </w:p>
+    <w:p>
+      <w:pPr>
+        <w:ind w:left="1440"/>
+        <w:rPr>
+          <w:sz w:val="36"/>
+        </w:rPr>
+      </w:pPr>
+      <w:r>
+        <w:rPr>
+          <w:sz w:val="36"/>
+        </w:rPr>
+        <w:t>When the calculation mode is base-n, then input numeral “</w:t>
+      </w:r>
+      <w:r>
+        <w:rPr>
+          <w:sz w:val="36"/>
+        </w:rPr>
+        <w:t>F</w:t>
+      </w:r>
+      <w:r>
+        <w:rPr>
+          <w:sz w:val="36"/>
+        </w:rPr>
+        <w:t>” for hexadecimal value</w:t>
+      </w:r>
+    </w:p>
+    <w:p>
+      <w:pPr>
+        <w:pStyle w:val="ListParagraph"/>
+        <w:numPr>
+          <w:ilvl w:val="0"/>
+          <w:numId w:val="2"/>
+        </w:numPr>
+        <w:rPr>
+          <w:b/>
+          <w:sz w:val="36"/>
+        </w:rPr>
+      </w:pPr>
+      <w:r>
+        <w:rPr>
+          <w:b/>
+          <w:noProof/>
+          <w:sz w:val="36"/>
+        </w:rPr>
+        <w:drawing>
+          <wp:inline distT="0" distB="0" distL="0" distR="0">
+            <wp:extent cx="363600" cy="406800"/>
+            <wp:effectExtent l="0" t="0" r="0" b="0"/>
+            <wp:docPr id="73" name="Picture 73"/>
+            <wp:cNvGraphicFramePr>
+              <a:graphicFrameLocks xmlns:a="http://schemas.openxmlformats.org/drawingml/2006/main" noChangeAspect="1"/>
+            </wp:cNvGraphicFramePr>
+            <a:graphic xmlns:a="http://schemas.openxmlformats.org/drawingml/2006/main">
+              <a:graphicData uri="http://schemas.openxmlformats.org/drawingml/2006/picture">
+                <pic:pic xmlns:pic="http://schemas.openxmlformats.org/drawingml/2006/picture">
+                  <pic:nvPicPr>
+                    <pic:cNvPr id="0" name="KeyNeg.png"/>
+                    <pic:cNvPicPr/>
+                  </pic:nvPicPr>
+                  <pic:blipFill>
+                    <a:blip r:embed="rId61">
+                      <a:extLst>
+                        <a:ext uri="{28A0092B-C50C-407E-A947-70E740481C1C}">
+                          <a14:useLocalDpi xmlns:a14="http://schemas.microsoft.com/office/drawing/2010/main" val="0"/>
+                        </a:ext>
+                      </a:extLst>
+                    </a:blip>
+                    <a:stretch>
+                      <a:fillRect/>
+                    </a:stretch>
+                  </pic:blipFill>
+                  <pic:spPr>
+                    <a:xfrm>
+                      <a:off x="0" y="0"/>
+                      <a:ext cx="363600" cy="406800"/>
+                    </a:xfrm>
+                    <a:prstGeom prst="rect">
+                      <a:avLst/>
+                    </a:prstGeom>
+                  </pic:spPr>
+                </pic:pic>
+              </a:graphicData>
+            </a:graphic>
+          </wp:inline>
+        </w:drawing>
+      </w:r>
+      <w:r>
+        <w:rPr>
+          <w:b/>
+          <w:sz w:val="36"/>
+        </w:rPr>
+        <w:t>Sign</w:t>
+      </w:r>
+    </w:p>
+    <w:p>
+      <w:pPr>
+        <w:ind w:left="1440"/>
+        <w:rPr>
+          <w:sz w:val="36"/>
+        </w:rPr>
+      </w:pPr>
+      <w:r>
+        <w:rPr>
+          <w:sz w:val="36"/>
+        </w:rPr>
+        <w:t>Change the sign of the 1</w:t>
+      </w:r>
+      <w:r>
+        <w:rPr>
+          <w:sz w:val="36"/>
+          <w:vertAlign w:val="superscript"/>
+        </w:rPr>
+        <w:t>st</w:t>
+      </w:r>
+      <w:r>
+        <w:rPr>
+          <w:sz w:val="36"/>
+        </w:rPr>
+        <w:t xml:space="preserve"> (X) operand</w:t>
+      </w:r>
+    </w:p>
+    <w:p>
+      <w:pPr>
+        <w:ind w:left="1440"/>
+        <w:rPr>
+          <w:sz w:val="36"/>
+        </w:rPr>
+      </w:pPr>
+      <w:r>
+        <w:rPr>
+          <w:sz w:val="36"/>
+        </w:rPr>
+        <w:t>When the calculation mode is base-n, then perform 2’s complement operation of the 1</w:t>
+      </w:r>
+      <w:r>
+        <w:rPr>
+          <w:sz w:val="36"/>
+          <w:vertAlign w:val="superscript"/>
+        </w:rPr>
+        <w:t>st</w:t>
+      </w:r>
+      <w:r>
+        <w:rPr>
+          <w:sz w:val="36"/>
+        </w:rPr>
+        <w:t xml:space="preserve"> (X) operand for binary / octal / hexadecimal value </w:t>
+      </w:r>
+    </w:p>
+    <w:p>
+      <w:pPr>
+        <w:pStyle w:val="ListParagraph"/>
+        <w:numPr>
+          <w:ilvl w:val="0"/>
+          <w:numId w:val="2"/>
+        </w:numPr>
+        <w:rPr>
+          <w:b/>
+          <w:sz w:val="36"/>
+        </w:rPr>
+      </w:pPr>
+      <w:r>
+        <w:rPr>
+          <w:b/>
+          <w:noProof/>
+          <w:sz w:val="36"/>
+        </w:rPr>
+        <w:drawing>
+          <wp:inline distT="0" distB="0" distL="0" distR="0">
+            <wp:extent cx="363600" cy="406800"/>
+            <wp:effectExtent l="0" t="0" r="0" b="0"/>
+            <wp:docPr id="74" name="Picture 74"/>
+            <wp:cNvGraphicFramePr>
+              <a:graphicFrameLocks xmlns:a="http://schemas.openxmlformats.org/drawingml/2006/main" noChangeAspect="1"/>
+            </wp:cNvGraphicFramePr>
+            <a:graphic xmlns:a="http://schemas.openxmlformats.org/drawingml/2006/main">
+              <a:graphicData uri="http://schemas.openxmlformats.org/drawingml/2006/picture">
+                <pic:pic xmlns:pic="http://schemas.openxmlformats.org/drawingml/2006/picture">
+                  <pic:nvPicPr>
+                    <pic:cNvPr id="0" name="KeyDelete.png"/>
+                    <pic:cNvPicPr/>
+                  </pic:nvPicPr>
+                  <pic:blipFill>
+                    <a:blip r:embed="rId62">
+                      <a:extLst>
+                        <a:ext uri="{28A0092B-C50C-407E-A947-70E740481C1C}">
+                          <a14:useLocalDpi xmlns:a14="http://schemas.microsoft.com/office/drawing/2010/main" val="0"/>
+                        </a:ext>
+                      </a:extLst>
+                    </a:blip>
+                    <a:stretch>
+                      <a:fillRect/>
+                    </a:stretch>
+                  </pic:blipFill>
+                  <pic:spPr>
+                    <a:xfrm>
+                      <a:off x="0" y="0"/>
+                      <a:ext cx="363600" cy="406800"/>
+                    </a:xfrm>
+                    <a:prstGeom prst="rect">
+                      <a:avLst/>
+                    </a:prstGeom>
+                  </pic:spPr>
+                </pic:pic>
+              </a:graphicData>
+            </a:graphic>
+          </wp:inline>
+        </w:drawing>
+      </w:r>
+      <w:r>
+        <w:rPr>
+          <w:b/>
+          <w:sz w:val="36"/>
+        </w:rPr>
+        <w:t>Delete</w:t>
+      </w:r>
+    </w:p>
+    <w:p>
+      <w:pPr>
+        <w:ind w:left="1440"/>
+        <w:rPr>
+          <w:sz w:val="36"/>
+        </w:rPr>
+      </w:pPr>
+      <w:r>
+        <w:rPr>
+          <w:sz w:val="36"/>
+        </w:rPr>
+        <w:t>Delete the previous step(s) of entry</w:t>
+      </w:r>
+    </w:p>
+    <w:p>
+      <w:pPr>
+        <w:pStyle w:val="ListParagraph"/>
+        <w:numPr>
+          <w:ilvl w:val="0"/>
+          <w:numId w:val="2"/>
+        </w:numPr>
+        <w:rPr>
+          <w:b/>
+          <w:sz w:val="36"/>
+        </w:rPr>
+      </w:pPr>
+      <w:r>
+        <w:rPr>
+          <w:b/>
+          <w:noProof/>
+          <w:sz w:val="36"/>
+        </w:rPr>
+        <w:drawing>
+          <wp:inline distT="0" distB="0" distL="0" distR="0">
+            <wp:extent cx="363600" cy="406800"/>
+            <wp:effectExtent l="0" t="0" r="0" b="0"/>
+            <wp:docPr id="75" name="Picture 75"/>
+            <wp:cNvGraphicFramePr>
+              <a:graphicFrameLocks xmlns:a="http://schemas.openxmlformats.org/drawingml/2006/main" noChangeAspect="1"/>
+            </wp:cNvGraphicFramePr>
+            <a:graphic xmlns:a="http://schemas.openxmlformats.org/drawingml/2006/main">
+              <a:graphicData uri="http://schemas.openxmlformats.org/drawingml/2006/picture">
+                <pic:pic xmlns:pic="http://schemas.openxmlformats.org/drawingml/2006/picture">
+                  <pic:nvPicPr>
+                    <pic:cNvPr id="0" name="KeyMemRecall.png"/>
+                    <pic:cNvPicPr/>
+                  </pic:nvPicPr>
+                  <pic:blipFill>
+                    <a:blip r:embed="rId63">
+                      <a:extLst>
+                        <a:ext uri="{28A0092B-C50C-407E-A947-70E740481C1C}">
+                          <a14:useLocalDpi xmlns:a14="http://schemas.microsoft.com/office/drawing/2010/main" val="0"/>
+                        </a:ext>
+                      </a:extLst>
+                    </a:blip>
+                    <a:stretch>
+                      <a:fillRect/>
+                    </a:stretch>
+                  </pic:blipFill>
+                  <pic:spPr>
+                    <a:xfrm>
+                      <a:off x="0" y="0"/>
+                      <a:ext cx="363600" cy="406800"/>
+                    </a:xfrm>
+                    <a:prstGeom prst="rect">
+                      <a:avLst/>
+                    </a:prstGeom>
+                  </pic:spPr>
+                </pic:pic>
+              </a:graphicData>
+            </a:graphic>
+          </wp:inline>
+        </w:drawing>
+      </w:r>
+      <w:r>
+        <w:rPr>
+          <w:b/>
+          <w:sz w:val="36"/>
+        </w:rPr>
+        <w:t>Non-volatile memory recall</w:t>
+      </w:r>
+    </w:p>
+    <w:p>
+      <w:pPr>
+        <w:ind w:left="1440"/>
+        <w:rPr>
+          <w:sz w:val="36"/>
+        </w:rPr>
+      </w:pPr>
+      <w:r>
+        <w:rPr>
+          <w:sz w:val="36"/>
+        </w:rPr>
+        <w:t>Recall the value from the non-volatile memory (M)</w:t>
+      </w:r>
+    </w:p>
+    <w:p>
+      <w:pPr>
+        <w:ind w:left="1440"/>
+        <w:rPr>
+          <w:sz w:val="36"/>
+        </w:rPr>
+      </w:pPr>
+      <w:r>
+        <w:rPr>
+          <w:sz w:val="36"/>
+        </w:rPr>
+        <w:t>Alterative function is to store the current displayed value into the non-volatile memory (M)</w:t>
+      </w:r>
+    </w:p>
+    <w:p>
+      <w:pPr>
+        <w:pStyle w:val="ListParagraph"/>
+        <w:numPr>
+          <w:ilvl w:val="0"/>
+          <w:numId w:val="2"/>
+        </w:numPr>
+        <w:rPr>
+          <w:b/>
+          <w:sz w:val="36"/>
+        </w:rPr>
+      </w:pPr>
+      <w:r>
+        <w:rPr>
+          <w:b/>
+          <w:noProof/>
+          <w:sz w:val="36"/>
+        </w:rPr>
+        <w:drawing>
+          <wp:inline distT="0" distB="0" distL="0" distR="0">
+            <wp:extent cx="363600" cy="406800"/>
+            <wp:effectExtent l="0" t="0" r="0" b="0"/>
+            <wp:docPr id="76" name="Picture 76"/>
+            <wp:cNvGraphicFramePr>
+              <a:graphicFrameLocks xmlns:a="http://schemas.openxmlformats.org/drawingml/2006/main" noChangeAspect="1"/>
+            </wp:cNvGraphicFramePr>
+            <a:graphic xmlns:a="http://schemas.openxmlformats.org/drawingml/2006/main">
+              <a:graphicData uri="http://schemas.openxmlformats.org/drawingml/2006/picture">
+                <pic:pic xmlns:pic="http://schemas.openxmlformats.org/drawingml/2006/picture">
+                  <pic:nvPicPr>
+                    <pic:cNvPr id="0" name="KeyMemPlus.png"/>
+                    <pic:cNvPicPr/>
+                  </pic:nvPicPr>
+                  <pic:blipFill>
+                    <a:blip r:embed="rId64">
+                      <a:extLst>
+                        <a:ext uri="{28A0092B-C50C-407E-A947-70E740481C1C}">
+                          <a14:useLocalDpi xmlns:a14="http://schemas.microsoft.com/office/drawing/2010/main" val="0"/>
+                        </a:ext>
+                      </a:extLst>
+                    </a:blip>
+                    <a:stretch>
+                      <a:fillRect/>
+                    </a:stretch>
+                  </pic:blipFill>
+                  <pic:spPr>
+                    <a:xfrm>
+                      <a:off x="0" y="0"/>
+                      <a:ext cx="363600" cy="406800"/>
+                    </a:xfrm>
+                    <a:prstGeom prst="rect">
+                      <a:avLst/>
+                    </a:prstGeom>
+                  </pic:spPr>
+                </pic:pic>
+              </a:graphicData>
+            </a:graphic>
+          </wp:inline>
+        </w:drawing>
+      </w:r>
+      <w:r>
+        <w:rPr>
+          <w:b/>
+          <w:sz w:val="36"/>
+        </w:rPr>
+        <w:t>Non-volatile memory plus</w:t>
+      </w:r>
+    </w:p>
+    <w:p>
+      <w:pPr>
+        <w:ind w:left="1440"/>
+        <w:rPr>
+          <w:sz w:val="36"/>
+        </w:rPr>
+      </w:pPr>
+      <w:r>
+        <w:rPr>
+          <w:sz w:val="36"/>
+        </w:rPr>
+        <w:t xml:space="preserve">Perform addition of the </w:t>
+      </w:r>
+      <w:r>
+        <w:rPr>
+          <w:sz w:val="36"/>
+        </w:rPr>
+        <w:t>non-volatile memory (M)</w:t>
+      </w:r>
+      <w:r>
+        <w:rPr>
+          <w:sz w:val="36"/>
+        </w:rPr>
+        <w:t xml:space="preserve"> </w:t>
+      </w:r>
+      <w:r>
+        <w:rPr>
+          <w:sz w:val="36"/>
+        </w:rPr>
+        <w:t>and 1</w:t>
+      </w:r>
+      <w:r>
+        <w:rPr>
+          <w:sz w:val="36"/>
+          <w:vertAlign w:val="superscript"/>
+        </w:rPr>
+        <w:t>st</w:t>
+      </w:r>
+      <w:r>
+        <w:rPr>
+          <w:sz w:val="36"/>
+        </w:rPr>
+        <w:t xml:space="preserve"> (X) </w:t>
+      </w:r>
+      <w:r>
+        <w:rPr>
+          <w:sz w:val="36"/>
+        </w:rPr>
+        <w:t xml:space="preserve">operand: </w:t>
+      </w:r>
+      <m:oMath>
+        <m:r>
+          <w:rPr>
+            <w:rFonts w:ascii="Cambria Math" w:hAnsi="Cambria Math"/>
+            <w:sz w:val="36"/>
+          </w:rPr>
+          <m:t>M</m:t>
+        </m:r>
+        <m:r>
+          <w:rPr>
+            <w:rFonts w:ascii="Cambria Math" w:hAnsi="Cambria Math"/>
+            <w:sz w:val="36"/>
+          </w:rPr>
+          <m:t>+</m:t>
+        </m:r>
+        <m:r>
+          <w:rPr>
+            <w:rFonts w:ascii="Cambria Math" w:hAnsi="Cambria Math"/>
+            <w:sz w:val="36"/>
+          </w:rPr>
+          <m:t>X</m:t>
+        </m:r>
+      </m:oMath>
+    </w:p>
+    <w:p>
+      <w:pPr>
+        <w:ind w:left="1440"/>
+        <w:rPr>
+          <w:sz w:val="36"/>
+        </w:rPr>
+      </w:pPr>
+      <w:r>
+        <w:rPr>
+          <w:sz w:val="36"/>
+        </w:rPr>
+        <w:t>Alterative function is to perform subtraction of the non-volatile memory (M) and 1</w:t>
+      </w:r>
+      <w:r>
+        <w:rPr>
+          <w:sz w:val="36"/>
+          <w:vertAlign w:val="superscript"/>
+        </w:rPr>
+        <w:t>st</w:t>
+      </w:r>
+      <w:r>
+        <w:rPr>
+          <w:sz w:val="36"/>
+        </w:rPr>
+        <w:t xml:space="preserve"> (X) operand: </w:t>
+      </w:r>
+      <m:oMath>
+        <m:r>
+          <w:rPr>
+            <w:rFonts w:ascii="Cambria Math" w:hAnsi="Cambria Math"/>
+            <w:sz w:val="36"/>
+          </w:rPr>
+          <m:t>M-X</m:t>
+        </m:r>
+      </m:oMath>
     </w:p>
     <w:p>
       <w:pPr>
@@ -5306,6 +8072,298 @@
         </w:rPr>
         <w:t>The calculator has</w:t>
       </w:r>
+      <w:r>
+        <w:rPr>
+          <w:sz w:val="36"/>
+        </w:rPr>
+        <w:t xml:space="preserve"> the following limitation:</w:t>
+      </w:r>
+    </w:p>
+    <w:p>
+      <w:pPr>
+        <w:pStyle w:val="ListParagraph"/>
+        <w:numPr>
+          <w:ilvl w:val="0"/>
+          <w:numId w:val="14"/>
+        </w:numPr>
+        <w:rPr>
+          <w:sz w:val="36"/>
+        </w:rPr>
+      </w:pPr>
+      <w:r>
+        <w:rPr>
+          <w:sz w:val="36"/>
+        </w:rPr>
+        <w:t xml:space="preserve">If the calculation result is larger than </w:t>
+      </w:r>
+      <m:oMath>
+        <m:r>
+          <w:rPr>
+            <w:rFonts w:ascii="Cambria Math" w:hAnsi="Cambria Math"/>
+            <w:sz w:val="36"/>
+          </w:rPr>
+          <m:t>9.999999999×</m:t>
+        </m:r>
+        <m:sSup>
+          <m:sSupPr>
+            <m:ctrlPr>
+              <w:rPr>
+                <w:rFonts w:ascii="Cambria Math" w:hAnsi="Cambria Math"/>
+                <w:i/>
+                <w:sz w:val="36"/>
+              </w:rPr>
+            </m:ctrlPr>
+          </m:sSupPr>
+          <m:e>
+            <m:r>
+              <w:rPr>
+                <w:rFonts w:ascii="Cambria Math" w:hAnsi="Cambria Math"/>
+                <w:sz w:val="36"/>
+              </w:rPr>
+              <m:t>10</m:t>
+            </m:r>
+          </m:e>
+          <m:sup>
+            <m:r>
+              <w:rPr>
+                <w:rFonts w:ascii="Cambria Math" w:hAnsi="Cambria Math"/>
+                <w:sz w:val="36"/>
+              </w:rPr>
+              <m:t>99</m:t>
+            </m:r>
+          </m:sup>
+        </m:sSup>
+      </m:oMath>
+      <w:r>
+        <w:rPr>
+          <w:sz w:val="36"/>
+        </w:rPr>
+        <w:t xml:space="preserve">, or smaller than </w:t>
+      </w:r>
+      <m:oMath>
+        <m:r>
+          <w:rPr>
+            <w:rFonts w:ascii="Cambria Math" w:hAnsi="Cambria Math"/>
+            <w:sz w:val="36"/>
+          </w:rPr>
+          <m:t>-9.99999999×</m:t>
+        </m:r>
+        <m:sSup>
+          <m:sSupPr>
+            <m:ctrlPr>
+              <w:rPr>
+                <w:rFonts w:ascii="Cambria Math" w:hAnsi="Cambria Math"/>
+                <w:i/>
+                <w:sz w:val="36"/>
+              </w:rPr>
+            </m:ctrlPr>
+          </m:sSupPr>
+          <m:e>
+            <m:r>
+              <w:rPr>
+                <w:rFonts w:ascii="Cambria Math" w:hAnsi="Cambria Math"/>
+                <w:sz w:val="36"/>
+              </w:rPr>
+              <m:t>10</m:t>
+            </m:r>
+          </m:e>
+          <m:sup>
+            <m:r>
+              <w:rPr>
+                <w:rFonts w:ascii="Cambria Math" w:hAnsi="Cambria Math"/>
+                <w:sz w:val="36"/>
+              </w:rPr>
+              <m:t>99</m:t>
+            </m:r>
+          </m:sup>
+        </m:sSup>
+      </m:oMath>
+      <w:r>
+        <w:rPr>
+          <w:sz w:val="36"/>
+        </w:rPr>
+        <w:t>, then error will be displayed</w:t>
+      </w:r>
+    </w:p>
+    <w:p>
+      <w:pPr>
+        <w:pStyle w:val="ListParagraph"/>
+        <w:numPr>
+          <w:ilvl w:val="0"/>
+          <w:numId w:val="14"/>
+        </w:numPr>
+        <w:rPr>
+          <w:sz w:val="36"/>
+        </w:rPr>
+      </w:pPr>
+      <w:r>
+        <w:rPr>
+          <w:sz w:val="36"/>
+        </w:rPr>
+        <w:t xml:space="preserve">If the calculation result has absolute value smaller than </w:t>
+      </w:r>
+      <m:oMath>
+        <m:sSup>
+          <m:sSupPr>
+            <m:ctrlPr>
+              <w:rPr>
+                <w:rFonts w:ascii="Cambria Math" w:hAnsi="Cambria Math"/>
+                <w:i/>
+                <w:sz w:val="36"/>
+              </w:rPr>
+            </m:ctrlPr>
+          </m:sSupPr>
+          <m:e>
+            <m:r>
+              <w:rPr>
+                <w:rFonts w:ascii="Cambria Math" w:hAnsi="Cambria Math"/>
+                <w:sz w:val="36"/>
+              </w:rPr>
+              <m:t>10</m:t>
+            </m:r>
+          </m:e>
+          <m:sup>
+            <m:r>
+              <w:rPr>
+                <w:rFonts w:ascii="Cambria Math" w:hAnsi="Cambria Math"/>
+                <w:sz w:val="36"/>
+              </w:rPr>
+              <m:t>-99</m:t>
+            </m:r>
+          </m:sup>
+        </m:sSup>
+      </m:oMath>
+      <w:r>
+        <w:rPr>
+          <w:sz w:val="36"/>
+        </w:rPr>
+        <w:t>, then error will be displayed</w:t>
+      </w:r>
+    </w:p>
+    <w:p>
+      <w:pPr>
+        <w:pStyle w:val="ListParagraph"/>
+        <w:numPr>
+          <w:ilvl w:val="0"/>
+          <w:numId w:val="14"/>
+        </w:numPr>
+        <w:rPr>
+          <w:sz w:val="36"/>
+        </w:rPr>
+      </w:pPr>
+      <w:r>
+        <w:rPr>
+          <w:sz w:val="36"/>
+        </w:rPr>
+        <w:t>Nested-bracket can go up-to 99 level</w:t>
+      </w:r>
+    </w:p>
+    <w:p>
+      <w:pPr>
+        <w:pStyle w:val="ListParagraph"/>
+        <w:numPr>
+          <w:ilvl w:val="0"/>
+          <w:numId w:val="14"/>
+        </w:numPr>
+        <w:rPr>
+          <w:sz w:val="36"/>
+        </w:rPr>
+      </w:pPr>
+      <w:r>
+        <w:rPr>
+          <w:sz w:val="36"/>
+        </w:rPr>
+        <w:t>In base-n mode, the binary value may range from -512 (1000000000</w:t>
+      </w:r>
+      <w:r>
+        <w:rPr>
+          <w:sz w:val="36"/>
+          <w:vertAlign w:val="subscript"/>
+        </w:rPr>
+        <w:t>b</w:t>
+      </w:r>
+      <w:r>
+        <w:rPr>
+          <w:sz w:val="36"/>
+        </w:rPr>
+        <w:t>) to 511 (0111111111</w:t>
+      </w:r>
+      <w:r>
+        <w:rPr>
+          <w:sz w:val="36"/>
+          <w:vertAlign w:val="subscript"/>
+        </w:rPr>
+        <w:t>b</w:t>
+      </w:r>
+      <w:r>
+        <w:rPr>
+          <w:sz w:val="36"/>
+        </w:rPr>
+        <w:t>); the decimal value may range from -9999999999 to 9999999999; the octal value may range from -536870912 (4000000000</w:t>
+      </w:r>
+      <w:r>
+        <w:rPr>
+          <w:sz w:val="36"/>
+          <w:vertAlign w:val="subscript"/>
+        </w:rPr>
+        <w:t>o</w:t>
+      </w:r>
+      <w:r>
+        <w:rPr>
+          <w:sz w:val="36"/>
+        </w:rPr>
+        <w:t>) to 536870911 (3777777777</w:t>
+      </w:r>
+      <w:r>
+        <w:rPr>
+          <w:sz w:val="36"/>
+          <w:vertAlign w:val="subscript"/>
+        </w:rPr>
+        <w:t>o</w:t>
+      </w:r>
+      <w:r>
+        <w:rPr>
+          <w:sz w:val="36"/>
+        </w:rPr>
+        <w:t>); the hexadecimal value may range from -2147483648 (80000000</w:t>
+      </w:r>
+      <w:r>
+        <w:rPr>
+          <w:sz w:val="36"/>
+          <w:vertAlign w:val="subscript"/>
+        </w:rPr>
+        <w:t>h</w:t>
+      </w:r>
+      <w:r>
+        <w:rPr>
+          <w:sz w:val="36"/>
+        </w:rPr>
+        <w:t>) to 2147483647 (7FFFFFFF</w:t>
+      </w:r>
+      <w:r>
+        <w:rPr>
+          <w:sz w:val="36"/>
+          <w:vertAlign w:val="subscript"/>
+        </w:rPr>
+        <w:t>h</w:t>
+      </w:r>
+      <w:r>
+        <w:rPr>
+          <w:sz w:val="36"/>
+        </w:rPr>
+        <w:t>)</w:t>
+      </w:r>
+    </w:p>
+    <w:p>
+      <w:pPr>
+        <w:pStyle w:val="ListParagraph"/>
+        <w:ind w:left="1080"/>
+        <w:rPr>
+          <w:sz w:val="36"/>
+        </w:rPr>
+      </w:pPr>
+      <w:bookmarkStart w:id="0" w:name="_GoBack"/>
+      <w:bookmarkEnd w:id="0"/>
     </w:p>
     <w:sectPr>
       <w:pgSz w:w="11906" w:h="16838"/>
@@ -6652,6 +9710,95 @@
     </w:lvl>
   </w:abstractNum>
   <w:abstractNum w:abstractNumId="12">
+    <w:nsid w:val="7CB75E25"/>
+    <w:multiLevelType w:val="hybridMultilevel"/>
+    <w:tmpl w:val="4752AB38"/>
+    <w:lvl w:ilvl="0" w:tplc="C57CC15A">
+      <w:start w:val="1"/>
+      <w:numFmt w:val="decimal"/>
+      <w:lvlText w:val="(%1)"/>
+      <w:lvlJc w:val="left"/>
+      <w:pPr>
+        <w:ind w:left="1080" w:hanging="720"/>
+      </w:pPr>
+      <w:rPr>
+        <w:rFonts w:hint="default"/>
+      </w:rPr>
+    </w:lvl>
+    <w:lvl w:ilvl="1" w:tplc="48090019" w:tentative="1">
+      <w:start w:val="1"/>
+      <w:numFmt w:val="lowerLetter"/>
+      <w:lvlText w:val="%2."/>
+      <w:lvlJc w:val="left"/>
+      <w:pPr>
+        <w:ind w:left="1440" w:hanging="360"/>
+      </w:pPr>
+    </w:lvl>
+    <w:lvl w:ilvl="2" w:tplc="4809001B" w:tentative="1">
+      <w:start w:val="1"/>
+      <w:numFmt w:val="lowerRoman"/>
+      <w:lvlText w:val="%3."/>
+      <w:lvlJc w:val="right"/>
+      <w:pPr>
+        <w:ind w:left="2160" w:hanging="180"/>
+      </w:pPr>
+    </w:lvl>
+    <w:lvl w:ilvl="3" w:tplc="4809000F" w:tentative="1">
+      <w:start w:val="1"/>
+      <w:numFmt w:val="decimal"/>
+      <w:lvlText w:val="%4."/>
+      <w:lvlJc w:val="left"/>
+      <w:pPr>
+        <w:ind w:left="2880" w:hanging="360"/>
+      </w:pPr>
+    </w:lvl>
+    <w:lvl w:ilvl="4" w:tplc="48090019" w:tentative="1">
+      <w:start w:val="1"/>
+      <w:numFmt w:val="lowerLetter"/>
+      <w:lvlText w:val="%5."/>
+      <w:lvlJc w:val="left"/>
+      <w:pPr>
+        <w:ind w:left="3600" w:hanging="360"/>
+      </w:pPr>
+    </w:lvl>
+    <w:lvl w:ilvl="5" w:tplc="4809001B" w:tentative="1">
+      <w:start w:val="1"/>
+      <w:numFmt w:val="lowerRoman"/>
+      <w:lvlText w:val="%6."/>
+      <w:lvlJc w:val="right"/>
+      <w:pPr>
+        <w:ind w:left="4320" w:hanging="180"/>
+      </w:pPr>
+    </w:lvl>
+    <w:lvl w:ilvl="6" w:tplc="4809000F" w:tentative="1">
+      <w:start w:val="1"/>
+      <w:numFmt w:val="decimal"/>
+      <w:lvlText w:val="%7."/>
+      <w:lvlJc w:val="left"/>
+      <w:pPr>
+        <w:ind w:left="5040" w:hanging="360"/>
+      </w:pPr>
+    </w:lvl>
+    <w:lvl w:ilvl="7" w:tplc="48090019" w:tentative="1">
+      <w:start w:val="1"/>
+      <w:numFmt w:val="lowerLetter"/>
+      <w:lvlText w:val="%8."/>
+      <w:lvlJc w:val="left"/>
+      <w:pPr>
+        <w:ind w:left="5760" w:hanging="360"/>
+      </w:pPr>
+    </w:lvl>
+    <w:lvl w:ilvl="8" w:tplc="4809001B" w:tentative="1">
+      <w:start w:val="1"/>
+      <w:numFmt w:val="lowerRoman"/>
+      <w:lvlText w:val="%9."/>
+      <w:lvlJc w:val="right"/>
+      <w:pPr>
+        <w:ind w:left="6480" w:hanging="180"/>
+      </w:pPr>
+    </w:lvl>
+  </w:abstractNum>
+  <w:abstractNum w:abstractNumId="13">
     <w:nsid w:val="7F8B5A59"/>
     <w:multiLevelType w:val="hybridMultilevel"/>
     <w:tmpl w:val="D3CCE8EA"/>
@@ -6744,7 +9891,7 @@
     <w:abstractNumId w:val="4"/>
   </w:num>
   <w:num w:numId="2">
-    <w:abstractNumId w:val="12"/>
+    <w:abstractNumId w:val="13"/>
   </w:num>
   <w:num w:numId="3">
     <w:abstractNumId w:val="9"/>
@@ -6778,6 +9925,9 @@
   </w:num>
   <w:num w:numId="13">
     <w:abstractNumId w:val="0"/>
+  </w:num>
+  <w:num w:numId="14">
+    <w:abstractNumId w:val="12"/>
   </w:num>
 </w:numbering>
 </file>
@@ -7190,6 +10340,17 @@
       <w:color w:val="808080"/>
     </w:rPr>
   </w:style>
+  <w:style w:type="character" w:styleId="Hyperlink">
+    <w:name w:val="Hyperlink"/>
+    <w:basedOn w:val="DefaultParagraphFont"/>
+    <w:uiPriority w:val="99"/>
+    <w:unhideWhenUsed/>
+    <w:rsid w:val="00541175"/>
+    <w:rPr>
+      <w:color w:val="0000FF" w:themeColor="hyperlink"/>
+      <w:u w:val="single"/>
+    </w:rPr>
+  </w:style>
 </w:styles>
 </file>
 
@@ -7601,6 +10762,17 @@
       <w:color w:val="808080"/>
     </w:rPr>
   </w:style>
+  <w:style w:type="character" w:styleId="Hyperlink">
+    <w:name w:val="Hyperlink"/>
+    <w:basedOn w:val="DefaultParagraphFont"/>
+    <w:uiPriority w:val="99"/>
+    <w:unhideWhenUsed/>
+    <w:rsid w:val="00541175"/>
+    <w:rPr>
+      <w:color w:val="0000FF" w:themeColor="hyperlink"/>
+      <w:u w:val="single"/>
+    </w:rPr>
+  </w:style>
 </w:styles>
 </file>
 
@@ -7894,7 +11066,7 @@
 </file>
 
 <file path=customXml/itemProps1.xml><?xml version="1.0" encoding="utf-8"?>
-<ds:datastoreItem xmlns:ds="http://schemas.openxmlformats.org/officeDocument/2006/customXml" ds:itemID="{2353B25C-5B1F-4772-AF12-57CC54596E32}">
+<ds:datastoreItem xmlns:ds="http://schemas.openxmlformats.org/officeDocument/2006/customXml" ds:itemID="{78417B39-F5EA-4CED-91FB-3DF41253F57B}">
   <ds:schemaRefs>
     <ds:schemaRef ds:uri="http://schemas.openxmlformats.org/officeDocument/2006/bibliography"/>
   </ds:schemaRefs>

</xml_diff>

<commit_message>
Remove symbol that cause html problem
</commit_message>
<xml_diff>
--- a/SFX_User_Guide/SFX_User_Guide.docx
+++ b/SFX_User_Guide/SFX_User_Guide.docx
@@ -18,40 +18,22 @@
           <w:color w:val="auto"/>
           <w:sz w:val="96"/>
         </w:rPr>
-        <w:t>SFX-</w:t>
-      </w:r>
-      <w:proofErr w:type="spellStart"/>
+        <w:t xml:space="preserve">SFX-Calc </w:t>
+      </w:r>
       <w:r>
         <w:rPr>
           <w:rFonts w:asciiTheme="minorHAnsi" w:hAnsiTheme="minorHAnsi" w:cstheme="minorHAnsi"/>
           <w:color w:val="auto"/>
           <w:sz w:val="96"/>
         </w:rPr>
-        <w:t>Calc</w:t>
-      </w:r>
-      <w:proofErr w:type="spellEnd"/>
+        <w:t xml:space="preserve">Support and </w:t>
+      </w:r>
       <w:r>
         <w:rPr>
           <w:rFonts w:asciiTheme="minorHAnsi" w:hAnsiTheme="minorHAnsi" w:cstheme="minorHAnsi"/>
           <w:color w:val="auto"/>
           <w:sz w:val="96"/>
         </w:rPr>
-        <w:t xml:space="preserve"> </w:t>
-      </w:r>
-      <w:r>
-        <w:rPr>
-          <w:rFonts w:asciiTheme="minorHAnsi" w:hAnsiTheme="minorHAnsi" w:cstheme="minorHAnsi"/>
-          <w:color w:val="auto"/>
-          <w:sz w:val="96"/>
-        </w:rPr>
-        <w:t xml:space="preserve">Support and </w:t>
-      </w:r>
-      <w:r>
-        <w:rPr>
-          <w:rFonts w:asciiTheme="minorHAnsi" w:hAnsiTheme="minorHAnsi" w:cstheme="minorHAnsi"/>
-          <w:color w:val="auto"/>
-          <w:sz w:val="96"/>
-        </w:rPr>
         <w:t>User Guide</w:t>
       </w:r>
     </w:p>
@@ -83,21 +65,7 @@
         <w:rPr>
           <w:sz w:val="36"/>
         </w:rPr>
-        <w:t>SFX-</w:t>
-      </w:r>
-      <w:proofErr w:type="spellStart"/>
-      <w:r>
-        <w:rPr>
-          <w:sz w:val="36"/>
-        </w:rPr>
-        <w:t>Calc</w:t>
-      </w:r>
-      <w:proofErr w:type="spellEnd"/>
-      <w:r>
-        <w:rPr>
-          <w:sz w:val="36"/>
-        </w:rPr>
-        <w:t xml:space="preserve"> is a calculator app designed for academic, scientific and engineering purpose. The calculator features:</w:t>
+        <w:t>SFX-Calc is a calculator app designed for academic, scientific and engineering purpose. The calculator features:</w:t>
       </w:r>
     </w:p>
     <w:p>
@@ -235,16 +203,8 @@
         <w:rPr>
           <w:sz w:val="36"/>
         </w:rPr>
-        <w:t xml:space="preserve">wer, </w:t>
-      </w:r>
-      <w:proofErr w:type="gramStart"/>
-      <w:r>
-        <w:rPr>
-          <w:sz w:val="36"/>
-        </w:rPr>
-        <w:t>Root, ...</w:t>
-      </w:r>
-      <w:proofErr w:type="gramEnd"/>
+        <w:t>wer, Root, ...</w:t>
+      </w:r>
       <w:r>
         <w:rPr>
           <w:sz w:val="36"/>
@@ -2176,21 +2136,7 @@
         <w:rPr>
           <w:sz w:val="36"/>
         </w:rPr>
-        <w:t xml:space="preserve">: Trigonometric calculation will be conducted with </w:t>
-      </w:r>
-      <w:proofErr w:type="spellStart"/>
-      <w:r>
-        <w:rPr>
-          <w:sz w:val="36"/>
-        </w:rPr>
-        <w:t>Gradian</w:t>
-      </w:r>
-      <w:proofErr w:type="spellEnd"/>
-      <w:r>
-        <w:rPr>
-          <w:sz w:val="36"/>
-        </w:rPr>
-        <w:t xml:space="preserve"> unit</w:t>
+        <w:t>: Trigonometric calculation will be conducted with Gradian unit</w:t>
       </w:r>
     </w:p>
     <w:p>
@@ -6565,7 +6511,7 @@
         <w:rPr>
           <w:sz w:val="36"/>
         </w:rPr>
-        <w:t>When the calculation mode is base-n, then input numeral “A” for hexadecimal value</w:t>
+        <w:t>When the calculation mode is base-n, then input numeral A for hexadecimal value</w:t>
       </w:r>
     </w:p>
     <w:p>
@@ -6647,21 +6593,7 @@
         <w:rPr>
           <w:sz w:val="36"/>
         </w:rPr>
-        <w:t xml:space="preserve">Input the degree value in </w:t>
-      </w:r>
-      <w:proofErr w:type="spellStart"/>
-      <w:r>
-        <w:rPr>
-          <w:sz w:val="36"/>
-        </w:rPr>
-        <w:t>sexagesimal</w:t>
-      </w:r>
-      <w:proofErr w:type="spellEnd"/>
-      <w:r>
-        <w:rPr>
-          <w:sz w:val="36"/>
-        </w:rPr>
-        <w:t xml:space="preserve"> scale. The value will be displayed in decimal format.</w:t>
+        <w:t>Input the degree value in sexagesimal scale. The value will be displayed in decimal format.</w:t>
       </w:r>
     </w:p>
     <w:p>
@@ -6689,7 +6621,7 @@
         <w:rPr>
           <w:sz w:val="36"/>
         </w:rPr>
-        <w:t>When the calculation mode is base-n, then input numeral “B” for hexadecimal value</w:t>
+        <w:t>When the calculation mode is base-n, then input numeral B for hexadecimal value</w:t>
       </w:r>
     </w:p>
     <w:p>
@@ -6832,41 +6764,7 @@
         <w:rPr>
           <w:sz w:val="36"/>
         </w:rPr>
-        <w:t xml:space="preserve">: Calculate the </w:t>
-      </w:r>
-      <w:proofErr w:type="spellStart"/>
-      <w:r>
-        <w:rPr>
-          <w:sz w:val="36"/>
-        </w:rPr>
-        <w:t>sinh</w:t>
-      </w:r>
-      <w:proofErr w:type="spellEnd"/>
-      <w:r>
-        <w:rPr>
-          <w:sz w:val="36"/>
-        </w:rPr>
-        <w:t xml:space="preserve"> (</w:t>
-      </w:r>
-      <w:r>
-        <w:rPr>
-          <w:sz w:val="36"/>
-        </w:rPr>
-        <w:t xml:space="preserve">Alternative function is to calculate the inverse </w:t>
-      </w:r>
-      <w:proofErr w:type="spellStart"/>
-      <w:r>
-        <w:rPr>
-          <w:sz w:val="36"/>
-        </w:rPr>
-        <w:t>sinh</w:t>
-      </w:r>
-      <w:proofErr w:type="spellEnd"/>
-      <w:r>
-        <w:rPr>
-          <w:sz w:val="36"/>
-        </w:rPr>
-        <w:t>) of the 1</w:t>
+        <w:t>: Calculate the sinh (Alternative function is to calculate the inverse sinh) of the 1</w:t>
       </w:r>
       <w:r>
         <w:rPr>
@@ -7014,35 +6912,7 @@
         <w:rPr>
           <w:sz w:val="36"/>
         </w:rPr>
-        <w:t xml:space="preserve">: Calculate the </w:t>
-      </w:r>
-      <w:proofErr w:type="spellStart"/>
-      <w:r>
-        <w:rPr>
-          <w:sz w:val="36"/>
-        </w:rPr>
-        <w:t>tanh</w:t>
-      </w:r>
-      <w:proofErr w:type="spellEnd"/>
-      <w:r>
-        <w:rPr>
-          <w:sz w:val="36"/>
-        </w:rPr>
-        <w:t xml:space="preserve"> (Alternative function is to calculate the inverse </w:t>
-      </w:r>
-      <w:proofErr w:type="spellStart"/>
-      <w:r>
-        <w:rPr>
-          <w:sz w:val="36"/>
-        </w:rPr>
-        <w:t>tanh</w:t>
-      </w:r>
-      <w:proofErr w:type="spellEnd"/>
-      <w:r>
-        <w:rPr>
-          <w:sz w:val="36"/>
-        </w:rPr>
-        <w:t>) of the 1</w:t>
+        <w:t>: Calculate the tanh (Alternative function is to calculate the inverse tanh) of the 1</w:t>
       </w:r>
       <w:r>
         <w:rPr>
@@ -7069,7 +6939,7 @@
         <w:rPr>
           <w:sz w:val="36"/>
         </w:rPr>
-        <w:t>When the calculation mode is base-n, then input numeral “C” for hexadecimal value</w:t>
+        <w:t>When the calculation mode is base-n, then input numeral C for hexadecimal value</w:t>
       </w:r>
     </w:p>
     <w:p>
@@ -7205,19 +7075,7 @@
         <w:rPr>
           <w:sz w:val="36"/>
         </w:rPr>
-        <w:t>When the calculation mode is base-n, then input numeral “</w:t>
-      </w:r>
-      <w:r>
-        <w:rPr>
-          <w:sz w:val="36"/>
-        </w:rPr>
-        <w:t>D</w:t>
-      </w:r>
-      <w:r>
-        <w:rPr>
-          <w:sz w:val="36"/>
-        </w:rPr>
-        <w:t>” for hexadecimal value</w:t>
+        <w:t>When the calculation mode is base-n, then input numeral D for hexadecimal value</w:t>
       </w:r>
     </w:p>
     <w:p>
@@ -7377,7 +7235,7 @@
         <w:rPr>
           <w:sz w:val="36"/>
         </w:rPr>
-        <w:t>When the calculation mode is base-n, then input numeral “</w:t>
+        <w:t xml:space="preserve">When the calculation mode is base-n, then input numeral </w:t>
       </w:r>
       <w:r>
         <w:rPr>
@@ -7389,7 +7247,7 @@
         <w:rPr>
           <w:sz w:val="36"/>
         </w:rPr>
-        <w:t>” for hexadecimal value</w:t>
+        <w:t xml:space="preserve"> for hexadecimal value</w:t>
       </w:r>
     </w:p>
     <w:p>
@@ -7549,7 +7407,7 @@
         <w:rPr>
           <w:sz w:val="36"/>
         </w:rPr>
-        <w:t>When the calculation mode is base-n, then input numeral “</w:t>
+        <w:t xml:space="preserve">When the calculation mode is base-n, then input numeral </w:t>
       </w:r>
       <w:r>
         <w:rPr>
@@ -7561,7 +7419,7 @@
         <w:rPr>
           <w:sz w:val="36"/>
         </w:rPr>
-        <w:t>” for hexadecimal value</w:t>
+        <w:t xml:space="preserve"> for hexadecimal value</w:t>
       </w:r>
     </w:p>
     <w:p>
@@ -7670,7 +7528,19 @@
         <w:rPr>
           <w:sz w:val="36"/>
         </w:rPr>
-        <w:t>When the calculation mode is base-n, then perform 2’s complement operation of the 1</w:t>
+        <w:t xml:space="preserve">When the calculation mode </w:t>
+      </w:r>
+      <w:r>
+        <w:rPr>
+          <w:sz w:val="36"/>
+        </w:rPr>
+        <w:t>is base-n, then perform 2</w:t>
+      </w:r>
+      <w:r>
+        <w:rPr>
+          <w:sz w:val="36"/>
+        </w:rPr>
+        <w:t>s complement operation of the 1</w:t>
       </w:r>
       <w:r>
         <w:rPr>
@@ -7988,21 +7858,7 @@
             <w:rFonts w:ascii="Cambria Math" w:hAnsi="Cambria Math"/>
             <w:sz w:val="36"/>
           </w:rPr>
-          <m:t>M</m:t>
-        </m:r>
-        <m:r>
-          <w:rPr>
-            <w:rFonts w:ascii="Cambria Math" w:hAnsi="Cambria Math"/>
-            <w:sz w:val="36"/>
-          </w:rPr>
-          <m:t>+</m:t>
-        </m:r>
-        <m:r>
-          <w:rPr>
-            <w:rFonts w:ascii="Cambria Math" w:hAnsi="Cambria Math"/>
-            <w:sz w:val="36"/>
-          </w:rPr>
-          <m:t>X</m:t>
+          <m:t>M+X</m:t>
         </m:r>
       </m:oMath>
     </w:p>
@@ -8076,7 +7932,21 @@
         <w:rPr>
           <w:sz w:val="36"/>
         </w:rPr>
-        <w:t xml:space="preserve"> the following limitation:</w:t>
+        <w:t xml:space="preserve"> the following limitation</w:t>
+      </w:r>
+      <w:r>
+        <w:rPr>
+          <w:sz w:val="36"/>
+        </w:rPr>
+        <w:t>s</w:t>
+      </w:r>
+      <w:bookmarkStart w:id="0" w:name="_GoBack"/>
+      <w:bookmarkEnd w:id="0"/>
+      <w:r>
+        <w:rPr>
+          <w:sz w:val="36"/>
+        </w:rPr>
+        <w:t>:</w:t>
       </w:r>
     </w:p>
     <w:p>
@@ -8362,8 +8232,6 @@
           <w:sz w:val="36"/>
         </w:rPr>
       </w:pPr>
-      <w:bookmarkStart w:id="0" w:name="_GoBack"/>
-      <w:bookmarkEnd w:id="0"/>
     </w:p>
     <w:sectPr>
       <w:pgSz w:w="11906" w:h="16838"/>
@@ -11066,7 +10934,7 @@
 </file>
 
 <file path=customXml/itemProps1.xml><?xml version="1.0" encoding="utf-8"?>
-<ds:datastoreItem xmlns:ds="http://schemas.openxmlformats.org/officeDocument/2006/customXml" ds:itemID="{78417B39-F5EA-4CED-91FB-3DF41253F57B}">
+<ds:datastoreItem xmlns:ds="http://schemas.openxmlformats.org/officeDocument/2006/customXml" ds:itemID="{B16FDE99-E1AC-4CE1-804F-49B51A612572}">
   <ds:schemaRefs>
     <ds:schemaRef ds:uri="http://schemas.openxmlformats.org/officeDocument/2006/bibliography"/>
   </ds:schemaRefs>

</xml_diff>

<commit_message>
correct some gramma in user guide
</commit_message>
<xml_diff>
--- a/SFX_User_Guide/SFX_User_Guide.docx
+++ b/SFX_User_Guide/SFX_User_Guide.docx
@@ -143,8 +143,16 @@
         <w:rPr>
           <w:sz w:val="36"/>
         </w:rPr>
-        <w:t>Calculation with 10 volatile memory storages</w:t>
-      </w:r>
+        <w:t xml:space="preserve">Calculation </w:t>
+      </w:r>
+      <w:r>
+        <w:rPr>
+          <w:sz w:val="36"/>
+        </w:rPr>
+        <w:t>with 10 volatile memory storage</w:t>
+      </w:r>
+      <w:bookmarkStart w:id="0" w:name="_GoBack"/>
+      <w:bookmarkEnd w:id="0"/>
     </w:p>
     <w:p>
       <w:pPr>
@@ -203,13 +211,13 @@
         <w:rPr>
           <w:sz w:val="36"/>
         </w:rPr>
-        <w:t>wer, Root, ...</w:t>
-      </w:r>
-      <w:r>
-        <w:rPr>
-          <w:sz w:val="36"/>
-        </w:rPr>
-        <w:t xml:space="preserve"> etc.</w:t>
+        <w:t xml:space="preserve">wer, Root, </w:t>
+      </w:r>
+      <w:r>
+        <w:rPr>
+          <w:sz w:val="36"/>
+        </w:rPr>
+        <w:t>etc.</w:t>
       </w:r>
     </w:p>
     <w:p>
@@ -7940,8 +7948,6 @@
         </w:rPr>
         <w:t>s</w:t>
       </w:r>
-      <w:bookmarkStart w:id="0" w:name="_GoBack"/>
-      <w:bookmarkEnd w:id="0"/>
       <w:r>
         <w:rPr>
           <w:sz w:val="36"/>
@@ -10934,7 +10940,7 @@
 </file>
 
 <file path=customXml/itemProps1.xml><?xml version="1.0" encoding="utf-8"?>
-<ds:datastoreItem xmlns:ds="http://schemas.openxmlformats.org/officeDocument/2006/customXml" ds:itemID="{B16FDE99-E1AC-4CE1-804F-49B51A612572}">
+<ds:datastoreItem xmlns:ds="http://schemas.openxmlformats.org/officeDocument/2006/customXml" ds:itemID="{5DD09287-BCF6-4F30-885C-99A3910F940D}">
   <ds:schemaRefs>
     <ds:schemaRef ds:uri="http://schemas.openxmlformats.org/officeDocument/2006/bibliography"/>
   </ds:schemaRefs>

</xml_diff>

<commit_message>
Add modulo operation description
</commit_message>
<xml_diff>
--- a/SFX_User_Guide/SFX_User_Guide.docx
+++ b/SFX_User_Guide/SFX_User_Guide.docx
@@ -18,22 +18,40 @@
           <w:color w:val="auto"/>
           <w:sz w:val="96"/>
         </w:rPr>
-        <w:t xml:space="preserve">SFX-Calc </w:t>
-      </w:r>
+        <w:t>SFX-</w:t>
+      </w:r>
+      <w:proofErr w:type="spellStart"/>
       <w:r>
         <w:rPr>
           <w:rFonts w:asciiTheme="minorHAnsi" w:hAnsiTheme="minorHAnsi" w:cstheme="minorHAnsi"/>
           <w:color w:val="auto"/>
           <w:sz w:val="96"/>
         </w:rPr>
-        <w:t xml:space="preserve">Support and </w:t>
-      </w:r>
+        <w:t>Calc</w:t>
+      </w:r>
+      <w:proofErr w:type="spellEnd"/>
       <w:r>
         <w:rPr>
           <w:rFonts w:asciiTheme="minorHAnsi" w:hAnsiTheme="minorHAnsi" w:cstheme="minorHAnsi"/>
           <w:color w:val="auto"/>
           <w:sz w:val="96"/>
         </w:rPr>
+        <w:t xml:space="preserve"> </w:t>
+      </w:r>
+      <w:r>
+        <w:rPr>
+          <w:rFonts w:asciiTheme="minorHAnsi" w:hAnsiTheme="minorHAnsi" w:cstheme="minorHAnsi"/>
+          <w:color w:val="auto"/>
+          <w:sz w:val="96"/>
+        </w:rPr>
+        <w:t xml:space="preserve">Support and </w:t>
+      </w:r>
+      <w:r>
+        <w:rPr>
+          <w:rFonts w:asciiTheme="minorHAnsi" w:hAnsiTheme="minorHAnsi" w:cstheme="minorHAnsi"/>
+          <w:color w:val="auto"/>
+          <w:sz w:val="96"/>
+        </w:rPr>
         <w:t>User Guide</w:t>
       </w:r>
     </w:p>
@@ -65,7 +83,21 @@
         <w:rPr>
           <w:sz w:val="36"/>
         </w:rPr>
-        <w:t>SFX-Calc is a calculator app designed for academic, scientific and engineering purpose. The calculator features:</w:t>
+        <w:t>SFX-</w:t>
+      </w:r>
+      <w:proofErr w:type="spellStart"/>
+      <w:r>
+        <w:rPr>
+          <w:sz w:val="36"/>
+        </w:rPr>
+        <w:t>Calc</w:t>
+      </w:r>
+      <w:proofErr w:type="spellEnd"/>
+      <w:r>
+        <w:rPr>
+          <w:sz w:val="36"/>
+        </w:rPr>
+        <w:t xml:space="preserve"> is a calculator app designed for academic, scientific and engineering purpose. The calculator features:</w:t>
       </w:r>
     </w:p>
     <w:p>
@@ -2276,7 +2308,21 @@
         <w:rPr>
           <w:sz w:val="36"/>
         </w:rPr>
-        <w:t>: Trigonometric calculation will be conducted with Gradian unit</w:t>
+        <w:t xml:space="preserve">: Trigonometric calculation will be conducted with </w:t>
+      </w:r>
+      <w:proofErr w:type="spellStart"/>
+      <w:r>
+        <w:rPr>
+          <w:sz w:val="36"/>
+        </w:rPr>
+        <w:t>Gradian</w:t>
+      </w:r>
+      <w:proofErr w:type="spellEnd"/>
+      <w:r>
+        <w:rPr>
+          <w:sz w:val="36"/>
+        </w:rPr>
+        <w:t xml:space="preserve"> unit</w:t>
       </w:r>
     </w:p>
     <w:p>
@@ -2625,10 +2671,10 @@
           <w:sz w:val="36"/>
         </w:rPr>
         <w:drawing>
-          <wp:inline distT="0" distB="0" distL="0" distR="0" wp14:anchorId="02A9E396" wp14:editId="4A8C9BAD">
+          <wp:inline distT="0" distB="0" distL="0" distR="0">
             <wp:extent cx="460800" cy="468000"/>
             <wp:effectExtent l="0" t="0" r="0" b="8255"/>
-            <wp:docPr id="18" name="Picture 18"/>
+            <wp:docPr id="82" name="Picture 82"/>
             <wp:cNvGraphicFramePr>
               <a:graphicFrameLocks xmlns:a="http://schemas.openxmlformats.org/drawingml/2006/main" noChangeAspect="1"/>
             </wp:cNvGraphicFramePr>
@@ -2786,7 +2832,7 @@
                     <pic:cNvPicPr/>
                   </pic:nvPicPr>
                   <pic:blipFill>
-                    <a:blip r:embed="rId33">
+                    <a:blip r:embed="rId34">
                       <a:extLst>
                         <a:ext uri="{28A0092B-C50C-407E-A947-70E740481C1C}">
                           <a14:useLocalDpi xmlns:a14="http://schemas.microsoft.com/office/drawing/2010/main" val="0"/>
@@ -2873,6 +2919,57 @@
     </w:p>
     <w:p>
       <w:pPr>
+        <w:ind w:left="1440"/>
+        <w:rPr>
+          <w:sz w:val="36"/>
+        </w:rPr>
+      </w:pPr>
+      <w:r>
+        <w:rPr>
+          <w:sz w:val="36"/>
+        </w:rPr>
+        <w:t>Alternative function is to find the remainder of the 1</w:t>
+      </w:r>
+      <w:r>
+        <w:rPr>
+          <w:sz w:val="36"/>
+          <w:vertAlign w:val="superscript"/>
+        </w:rPr>
+        <w:t>st</w:t>
+      </w:r>
+      <w:r>
+        <w:rPr>
+          <w:sz w:val="36"/>
+        </w:rPr>
+        <w:t xml:space="preserve"> (X) operand divided by the 2</w:t>
+      </w:r>
+      <w:r>
+        <w:rPr>
+          <w:sz w:val="36"/>
+          <w:vertAlign w:val="superscript"/>
+        </w:rPr>
+        <w:t>nd</w:t>
+      </w:r>
+      <w:r>
+        <w:rPr>
+          <w:sz w:val="36"/>
+        </w:rPr>
+        <w:t xml:space="preserve"> (Y) operand: </w:t>
+      </w:r>
+      <m:oMath>
+        <m:r>
+          <w:rPr>
+            <w:rFonts w:ascii="Cambria Math" w:hAnsi="Cambria Math"/>
+            <w:sz w:val="36"/>
+          </w:rPr>
+          <m:t>X MOD Y</m:t>
+        </m:r>
+      </m:oMath>
+      <w:bookmarkStart w:id="0" w:name="_GoBack"/>
+      <w:bookmarkEnd w:id="0"/>
+    </w:p>
+    <w:p>
+      <w:pPr>
         <w:pStyle w:val="ListParagraph"/>
         <w:numPr>
           <w:ilvl w:val="0"/>
@@ -2905,7 +3002,7 @@
                     <pic:cNvPicPr/>
                   </pic:nvPicPr>
                   <pic:blipFill>
-                    <a:blip r:embed="rId34">
+                    <a:blip r:embed="rId35">
                       <a:extLst>
                         <a:ext uri="{28A0092B-C50C-407E-A947-70E740481C1C}">
                           <a14:useLocalDpi xmlns:a14="http://schemas.microsoft.com/office/drawing/2010/main" val="0"/>
@@ -3051,7 +3148,7 @@
                     <pic:cNvPicPr/>
                   </pic:nvPicPr>
                   <pic:blipFill>
-                    <a:blip r:embed="rId34">
+                    <a:blip r:embed="rId35">
                       <a:extLst>
                         <a:ext uri="{28A0092B-C50C-407E-A947-70E740481C1C}">
                           <a14:useLocalDpi xmlns:a14="http://schemas.microsoft.com/office/drawing/2010/main" val="0"/>
@@ -3170,7 +3267,7 @@
                     <pic:cNvPicPr/>
                   </pic:nvPicPr>
                   <pic:blipFill>
-                    <a:blip r:embed="rId35">
+                    <a:blip r:embed="rId36">
                       <a:extLst>
                         <a:ext uri="{28A0092B-C50C-407E-A947-70E740481C1C}">
                           <a14:useLocalDpi xmlns:a14="http://schemas.microsoft.com/office/drawing/2010/main" val="0"/>
@@ -3286,7 +3383,7 @@
                     <pic:cNvPicPr/>
                   </pic:nvPicPr>
                   <pic:blipFill>
-                    <a:blip r:embed="rId35">
+                    <a:blip r:embed="rId36">
                       <a:extLst>
                         <a:ext uri="{28A0092B-C50C-407E-A947-70E740481C1C}">
                           <a14:useLocalDpi xmlns:a14="http://schemas.microsoft.com/office/drawing/2010/main" val="0"/>
@@ -3452,7 +3549,7 @@
                     <pic:cNvPicPr/>
                   </pic:nvPicPr>
                   <pic:blipFill>
-                    <a:blip r:embed="rId36">
+                    <a:blip r:embed="rId37">
                       <a:extLst>
                         <a:ext uri="{28A0092B-C50C-407E-A947-70E740481C1C}">
                           <a14:useLocalDpi xmlns:a14="http://schemas.microsoft.com/office/drawing/2010/main" val="0"/>
@@ -3568,7 +3665,7 @@
                     <pic:cNvPicPr/>
                   </pic:nvPicPr>
                   <pic:blipFill>
-                    <a:blip r:embed="rId36">
+                    <a:blip r:embed="rId37">
                       <a:extLst>
                         <a:ext uri="{28A0092B-C50C-407E-A947-70E740481C1C}">
                           <a14:useLocalDpi xmlns:a14="http://schemas.microsoft.com/office/drawing/2010/main" val="0"/>
@@ -3752,7 +3849,7 @@
                     <pic:cNvPicPr/>
                   </pic:nvPicPr>
                   <pic:blipFill>
-                    <a:blip r:embed="rId37">
+                    <a:blip r:embed="rId38">
                       <a:extLst>
                         <a:ext uri="{28A0092B-C50C-407E-A947-70E740481C1C}">
                           <a14:useLocalDpi xmlns:a14="http://schemas.microsoft.com/office/drawing/2010/main" val="0"/>
@@ -3848,7 +3945,7 @@
                     <pic:cNvPicPr/>
                   </pic:nvPicPr>
                   <pic:blipFill>
-                    <a:blip r:embed="rId38">
+                    <a:blip r:embed="rId39">
                       <a:extLst>
                         <a:ext uri="{28A0092B-C50C-407E-A947-70E740481C1C}">
                           <a14:useLocalDpi xmlns:a14="http://schemas.microsoft.com/office/drawing/2010/main" val="0"/>
@@ -3965,7 +4062,7 @@
                     <pic:cNvPicPr/>
                   </pic:nvPicPr>
                   <pic:blipFill>
-                    <a:blip r:embed="rId39">
+                    <a:blip r:embed="rId40">
                       <a:extLst>
                         <a:ext uri="{28A0092B-C50C-407E-A947-70E740481C1C}">
                           <a14:useLocalDpi xmlns:a14="http://schemas.microsoft.com/office/drawing/2010/main" val="0"/>
@@ -4069,7 +4166,7 @@
                     <pic:cNvPicPr/>
                   </pic:nvPicPr>
                   <pic:blipFill>
-                    <a:blip r:embed="rId39">
+                    <a:blip r:embed="rId40">
                       <a:extLst>
                         <a:ext uri="{28A0092B-C50C-407E-A947-70E740481C1C}">
                           <a14:useLocalDpi xmlns:a14="http://schemas.microsoft.com/office/drawing/2010/main" val="0"/>
@@ -4145,16 +4242,8 @@
         <w:rPr>
           <w:sz w:val="36"/>
         </w:rPr>
-        <w:t>(K9)</w:t>
-      </w:r>
-      <w:r>
-        <w:rPr>
-          <w:sz w:val="36"/>
-        </w:rPr>
-        <w:t>), so that when the formula is invoked next time, then the same calculation can be executed by just pressing this key without entering new values.</w:t>
-      </w:r>
-      <w:bookmarkStart w:id="0" w:name="_GoBack"/>
-      <w:bookmarkEnd w:id="0"/>
+        <w:t>(K9)), so that when the formula is invoked next time, then the same calculation can be executed by just pressing this key without entering new values.</w:t>
+      </w:r>
     </w:p>
     <w:p>
       <w:pPr>
@@ -4187,6 +4276,200 @@
                 <pic:pic xmlns:pic="http://schemas.openxmlformats.org/drawingml/2006/picture">
                   <pic:nvPicPr>
                     <pic:cNvPr id="0" name="KeyBracOpen.png"/>
+                    <pic:cNvPicPr/>
+                  </pic:nvPicPr>
+                  <pic:blipFill>
+                    <a:blip r:embed="rId41">
+                      <a:extLst>
+                        <a:ext uri="{28A0092B-C50C-407E-A947-70E740481C1C}">
+                          <a14:useLocalDpi xmlns:a14="http://schemas.microsoft.com/office/drawing/2010/main" val="0"/>
+                        </a:ext>
+                      </a:extLst>
+                    </a:blip>
+                    <a:stretch>
+                      <a:fillRect/>
+                    </a:stretch>
+                  </pic:blipFill>
+                  <pic:spPr>
+                    <a:xfrm>
+                      <a:off x="0" y="0"/>
+                      <a:ext cx="363600" cy="406800"/>
+                    </a:xfrm>
+                    <a:prstGeom prst="rect">
+                      <a:avLst/>
+                    </a:prstGeom>
+                  </pic:spPr>
+                </pic:pic>
+              </a:graphicData>
+            </a:graphic>
+          </wp:inline>
+        </w:drawing>
+      </w:r>
+      <w:r>
+        <w:rPr>
+          <w:b/>
+          <w:sz w:val="36"/>
+        </w:rPr>
+        <w:t>Open bracket</w:t>
+      </w:r>
+    </w:p>
+    <w:p>
+      <w:pPr>
+        <w:ind w:left="1440"/>
+        <w:rPr>
+          <w:sz w:val="36"/>
+        </w:rPr>
+      </w:pPr>
+      <w:r>
+        <w:rPr>
+          <w:sz w:val="36"/>
+        </w:rPr>
+        <w:t xml:space="preserve">Open a new bracket to start </w:t>
+      </w:r>
+      <w:r>
+        <w:rPr>
+          <w:sz w:val="36"/>
+        </w:rPr>
+        <w:t>prioritized</w:t>
+      </w:r>
+      <w:r>
+        <w:rPr>
+          <w:sz w:val="36"/>
+        </w:rPr>
+        <w:t xml:space="preserve"> calculation. Nesting of up to 9</w:t>
+      </w:r>
+      <w:r>
+        <w:rPr>
+          <w:sz w:val="36"/>
+        </w:rPr>
+        <w:t>9 pairs of brackets are allowed</w:t>
+      </w:r>
+    </w:p>
+    <w:p>
+      <w:pPr>
+        <w:pStyle w:val="ListParagraph"/>
+        <w:numPr>
+          <w:ilvl w:val="0"/>
+          <w:numId w:val="2"/>
+        </w:numPr>
+        <w:rPr>
+          <w:b/>
+          <w:sz w:val="36"/>
+        </w:rPr>
+      </w:pPr>
+      <w:r>
+        <w:rPr>
+          <w:b/>
+          <w:noProof/>
+          <w:sz w:val="36"/>
+        </w:rPr>
+        <w:drawing>
+          <wp:inline distT="0" distB="0" distL="0" distR="0" wp14:anchorId="25CA3279" wp14:editId="58FF2066">
+            <wp:extent cx="363600" cy="406800"/>
+            <wp:effectExtent l="0" t="0" r="0" b="0"/>
+            <wp:docPr id="28" name="Picture 28"/>
+            <wp:cNvGraphicFramePr>
+              <a:graphicFrameLocks xmlns:a="http://schemas.openxmlformats.org/drawingml/2006/main" noChangeAspect="1"/>
+            </wp:cNvGraphicFramePr>
+            <a:graphic xmlns:a="http://schemas.openxmlformats.org/drawingml/2006/main">
+              <a:graphicData uri="http://schemas.openxmlformats.org/drawingml/2006/picture">
+                <pic:pic xmlns:pic="http://schemas.openxmlformats.org/drawingml/2006/picture">
+                  <pic:nvPicPr>
+                    <pic:cNvPr id="0" name="KeyBrackClose.png"/>
+                    <pic:cNvPicPr/>
+                  </pic:nvPicPr>
+                  <pic:blipFill>
+                    <a:blip r:embed="rId42">
+                      <a:extLst>
+                        <a:ext uri="{28A0092B-C50C-407E-A947-70E740481C1C}">
+                          <a14:useLocalDpi xmlns:a14="http://schemas.microsoft.com/office/drawing/2010/main" val="0"/>
+                        </a:ext>
+                      </a:extLst>
+                    </a:blip>
+                    <a:stretch>
+                      <a:fillRect/>
+                    </a:stretch>
+                  </pic:blipFill>
+                  <pic:spPr>
+                    <a:xfrm>
+                      <a:off x="0" y="0"/>
+                      <a:ext cx="363600" cy="406800"/>
+                    </a:xfrm>
+                    <a:prstGeom prst="rect">
+                      <a:avLst/>
+                    </a:prstGeom>
+                  </pic:spPr>
+                </pic:pic>
+              </a:graphicData>
+            </a:graphic>
+          </wp:inline>
+        </w:drawing>
+      </w:r>
+      <w:r>
+        <w:rPr>
+          <w:b/>
+          <w:sz w:val="36"/>
+        </w:rPr>
+        <w:t>Close bracket</w:t>
+      </w:r>
+    </w:p>
+    <w:p>
+      <w:pPr>
+        <w:ind w:left="1440"/>
+        <w:rPr>
+          <w:sz w:val="36"/>
+        </w:rPr>
+      </w:pPr>
+      <w:r>
+        <w:rPr>
+          <w:sz w:val="36"/>
+        </w:rPr>
+        <w:t xml:space="preserve">Close the nearest bracket to finish </w:t>
+      </w:r>
+      <w:r>
+        <w:rPr>
+          <w:sz w:val="36"/>
+        </w:rPr>
+        <w:t>prioritized</w:t>
+      </w:r>
+      <w:r>
+        <w:rPr>
+          <w:sz w:val="36"/>
+        </w:rPr>
+        <w:t xml:space="preserve"> calculation</w:t>
+      </w:r>
+    </w:p>
+    <w:p>
+      <w:pPr>
+        <w:pStyle w:val="ListParagraph"/>
+        <w:numPr>
+          <w:ilvl w:val="0"/>
+          <w:numId w:val="2"/>
+        </w:numPr>
+        <w:rPr>
+          <w:b/>
+          <w:sz w:val="36"/>
+        </w:rPr>
+      </w:pPr>
+      <w:r>
+        <w:rPr>
+          <w:b/>
+          <w:noProof/>
+          <w:sz w:val="36"/>
+        </w:rPr>
+        <w:drawing>
+          <wp:inline distT="0" distB="0" distL="0" distR="0">
+            <wp:extent cx="363600" cy="406800"/>
+            <wp:effectExtent l="0" t="0" r="0" b="0"/>
+            <wp:docPr id="29" name="Picture 29"/>
+            <wp:cNvGraphicFramePr>
+              <a:graphicFrameLocks xmlns:a="http://schemas.openxmlformats.org/drawingml/2006/main" noChangeAspect="1"/>
+            </wp:cNvGraphicFramePr>
+            <a:graphic xmlns:a="http://schemas.openxmlformats.org/drawingml/2006/main">
+              <a:graphicData uri="http://schemas.openxmlformats.org/drawingml/2006/picture">
+                <pic:pic xmlns:pic="http://schemas.openxmlformats.org/drawingml/2006/picture">
+                  <pic:nvPicPr>
+                    <pic:cNvPr id="0" name="KeyKin.png"/>
                     <pic:cNvPicPr/>
                   </pic:nvPicPr>
                   <pic:blipFill>
@@ -4221,200 +4504,6 @@
           <w:b/>
           <w:sz w:val="36"/>
         </w:rPr>
-        <w:t>Open bracket</w:t>
-      </w:r>
-    </w:p>
-    <w:p>
-      <w:pPr>
-        <w:ind w:left="1440"/>
-        <w:rPr>
-          <w:sz w:val="36"/>
-        </w:rPr>
-      </w:pPr>
-      <w:r>
-        <w:rPr>
-          <w:sz w:val="36"/>
-        </w:rPr>
-        <w:t xml:space="preserve">Open a new bracket to start </w:t>
-      </w:r>
-      <w:r>
-        <w:rPr>
-          <w:sz w:val="36"/>
-        </w:rPr>
-        <w:t>prioritized</w:t>
-      </w:r>
-      <w:r>
-        <w:rPr>
-          <w:sz w:val="36"/>
-        </w:rPr>
-        <w:t xml:space="preserve"> calculation. Nesting of up to 9</w:t>
-      </w:r>
-      <w:r>
-        <w:rPr>
-          <w:sz w:val="36"/>
-        </w:rPr>
-        <w:t>9 pairs of brackets are allowed</w:t>
-      </w:r>
-    </w:p>
-    <w:p>
-      <w:pPr>
-        <w:pStyle w:val="ListParagraph"/>
-        <w:numPr>
-          <w:ilvl w:val="0"/>
-          <w:numId w:val="2"/>
-        </w:numPr>
-        <w:rPr>
-          <w:b/>
-          <w:sz w:val="36"/>
-        </w:rPr>
-      </w:pPr>
-      <w:r>
-        <w:rPr>
-          <w:b/>
-          <w:noProof/>
-          <w:sz w:val="36"/>
-        </w:rPr>
-        <w:drawing>
-          <wp:inline distT="0" distB="0" distL="0" distR="0" wp14:anchorId="25CA3279" wp14:editId="58FF2066">
-            <wp:extent cx="363600" cy="406800"/>
-            <wp:effectExtent l="0" t="0" r="0" b="0"/>
-            <wp:docPr id="28" name="Picture 28"/>
-            <wp:cNvGraphicFramePr>
-              <a:graphicFrameLocks xmlns:a="http://schemas.openxmlformats.org/drawingml/2006/main" noChangeAspect="1"/>
-            </wp:cNvGraphicFramePr>
-            <a:graphic xmlns:a="http://schemas.openxmlformats.org/drawingml/2006/main">
-              <a:graphicData uri="http://schemas.openxmlformats.org/drawingml/2006/picture">
-                <pic:pic xmlns:pic="http://schemas.openxmlformats.org/drawingml/2006/picture">
-                  <pic:nvPicPr>
-                    <pic:cNvPr id="0" name="KeyBrackClose.png"/>
-                    <pic:cNvPicPr/>
-                  </pic:nvPicPr>
-                  <pic:blipFill>
-                    <a:blip r:embed="rId41">
-                      <a:extLst>
-                        <a:ext uri="{28A0092B-C50C-407E-A947-70E740481C1C}">
-                          <a14:useLocalDpi xmlns:a14="http://schemas.microsoft.com/office/drawing/2010/main" val="0"/>
-                        </a:ext>
-                      </a:extLst>
-                    </a:blip>
-                    <a:stretch>
-                      <a:fillRect/>
-                    </a:stretch>
-                  </pic:blipFill>
-                  <pic:spPr>
-                    <a:xfrm>
-                      <a:off x="0" y="0"/>
-                      <a:ext cx="363600" cy="406800"/>
-                    </a:xfrm>
-                    <a:prstGeom prst="rect">
-                      <a:avLst/>
-                    </a:prstGeom>
-                  </pic:spPr>
-                </pic:pic>
-              </a:graphicData>
-            </a:graphic>
-          </wp:inline>
-        </w:drawing>
-      </w:r>
-      <w:r>
-        <w:rPr>
-          <w:b/>
-          <w:sz w:val="36"/>
-        </w:rPr>
-        <w:t>Close bracket</w:t>
-      </w:r>
-    </w:p>
-    <w:p>
-      <w:pPr>
-        <w:ind w:left="1440"/>
-        <w:rPr>
-          <w:sz w:val="36"/>
-        </w:rPr>
-      </w:pPr>
-      <w:r>
-        <w:rPr>
-          <w:sz w:val="36"/>
-        </w:rPr>
-        <w:t xml:space="preserve">Close the nearest bracket to finish </w:t>
-      </w:r>
-      <w:r>
-        <w:rPr>
-          <w:sz w:val="36"/>
-        </w:rPr>
-        <w:t>prioritized</w:t>
-      </w:r>
-      <w:r>
-        <w:rPr>
-          <w:sz w:val="36"/>
-        </w:rPr>
-        <w:t xml:space="preserve"> calculation</w:t>
-      </w:r>
-    </w:p>
-    <w:p>
-      <w:pPr>
-        <w:pStyle w:val="ListParagraph"/>
-        <w:numPr>
-          <w:ilvl w:val="0"/>
-          <w:numId w:val="2"/>
-        </w:numPr>
-        <w:rPr>
-          <w:b/>
-          <w:sz w:val="36"/>
-        </w:rPr>
-      </w:pPr>
-      <w:r>
-        <w:rPr>
-          <w:b/>
-          <w:noProof/>
-          <w:sz w:val="36"/>
-        </w:rPr>
-        <w:drawing>
-          <wp:inline distT="0" distB="0" distL="0" distR="0">
-            <wp:extent cx="363600" cy="406800"/>
-            <wp:effectExtent l="0" t="0" r="0" b="0"/>
-            <wp:docPr id="29" name="Picture 29"/>
-            <wp:cNvGraphicFramePr>
-              <a:graphicFrameLocks xmlns:a="http://schemas.openxmlformats.org/drawingml/2006/main" noChangeAspect="1"/>
-            </wp:cNvGraphicFramePr>
-            <a:graphic xmlns:a="http://schemas.openxmlformats.org/drawingml/2006/main">
-              <a:graphicData uri="http://schemas.openxmlformats.org/drawingml/2006/picture">
-                <pic:pic xmlns:pic="http://schemas.openxmlformats.org/drawingml/2006/picture">
-                  <pic:nvPicPr>
-                    <pic:cNvPr id="0" name="KeyKin.png"/>
-                    <pic:cNvPicPr/>
-                  </pic:nvPicPr>
-                  <pic:blipFill>
-                    <a:blip r:embed="rId39">
-                      <a:extLst>
-                        <a:ext uri="{28A0092B-C50C-407E-A947-70E740481C1C}">
-                          <a14:useLocalDpi xmlns:a14="http://schemas.microsoft.com/office/drawing/2010/main" val="0"/>
-                        </a:ext>
-                      </a:extLst>
-                    </a:blip>
-                    <a:stretch>
-                      <a:fillRect/>
-                    </a:stretch>
-                  </pic:blipFill>
-                  <pic:spPr>
-                    <a:xfrm>
-                      <a:off x="0" y="0"/>
-                      <a:ext cx="363600" cy="406800"/>
-                    </a:xfrm>
-                    <a:prstGeom prst="rect">
-                      <a:avLst/>
-                    </a:prstGeom>
-                  </pic:spPr>
-                </pic:pic>
-              </a:graphicData>
-            </a:graphic>
-          </wp:inline>
-        </w:drawing>
-      </w:r>
-      <w:r>
-        <w:rPr>
-          <w:b/>
-          <w:sz w:val="36"/>
-        </w:rPr>
         <w:t>Store volatile memory</w:t>
       </w:r>
     </w:p>
@@ -4465,7 +4554,7 @@
                     <pic:cNvPicPr/>
                   </pic:nvPicPr>
                   <pic:blipFill>
-                    <a:blip r:embed="rId39">
+                    <a:blip r:embed="rId40">
                       <a:extLst>
                         <a:ext uri="{28A0092B-C50C-407E-A947-70E740481C1C}">
                           <a14:useLocalDpi xmlns:a14="http://schemas.microsoft.com/office/drawing/2010/main" val="0"/>
@@ -4569,7 +4658,7 @@
                     <pic:cNvPicPr/>
                   </pic:nvPicPr>
                   <pic:blipFill>
-                    <a:blip r:embed="rId39">
+                    <a:blip r:embed="rId40">
                       <a:extLst>
                         <a:ext uri="{28A0092B-C50C-407E-A947-70E740481C1C}">
                           <a14:useLocalDpi xmlns:a14="http://schemas.microsoft.com/office/drawing/2010/main" val="0"/>
@@ -4682,7 +4771,7 @@
                     <pic:cNvPicPr/>
                   </pic:nvPicPr>
                   <pic:blipFill>
-                    <a:blip r:embed="rId42">
+                    <a:blip r:embed="rId43">
                       <a:extLst>
                         <a:ext uri="{28A0092B-C50C-407E-A947-70E740481C1C}">
                           <a14:useLocalDpi xmlns:a14="http://schemas.microsoft.com/office/drawing/2010/main" val="0"/>
@@ -4763,7 +4852,7 @@
                     <pic:cNvPicPr/>
                   </pic:nvPicPr>
                   <pic:blipFill>
-                    <a:blip r:embed="rId42">
+                    <a:blip r:embed="rId43">
                       <a:extLst>
                         <a:ext uri="{28A0092B-C50C-407E-A947-70E740481C1C}">
                           <a14:useLocalDpi xmlns:a14="http://schemas.microsoft.com/office/drawing/2010/main" val="0"/>
@@ -4867,7 +4956,7 @@
                     <pic:cNvPicPr/>
                   </pic:nvPicPr>
                   <pic:blipFill>
-                    <a:blip r:embed="rId42">
+                    <a:blip r:embed="rId43">
                       <a:extLst>
                         <a:ext uri="{28A0092B-C50C-407E-A947-70E740481C1C}">
                           <a14:useLocalDpi xmlns:a14="http://schemas.microsoft.com/office/drawing/2010/main" val="0"/>
@@ -4980,7 +5069,7 @@
                     <pic:cNvPicPr/>
                   </pic:nvPicPr>
                   <pic:blipFill>
-                    <a:blip r:embed="rId43">
+                    <a:blip r:embed="rId44">
                       <a:extLst>
                         <a:ext uri="{28A0092B-C50C-407E-A947-70E740481C1C}">
                           <a14:useLocalDpi xmlns:a14="http://schemas.microsoft.com/office/drawing/2010/main" val="0"/>
@@ -5092,7 +5181,7 @@
                     <pic:cNvPicPr/>
                   </pic:nvPicPr>
                   <pic:blipFill>
-                    <a:blip r:embed="rId43">
+                    <a:blip r:embed="rId44">
                       <a:extLst>
                         <a:ext uri="{28A0092B-C50C-407E-A947-70E740481C1C}">
                           <a14:useLocalDpi xmlns:a14="http://schemas.microsoft.com/office/drawing/2010/main" val="0"/>
@@ -5354,7 +5443,7 @@
                     <pic:cNvPicPr/>
                   </pic:nvPicPr>
                   <pic:blipFill>
-                    <a:blip r:embed="rId44">
+                    <a:blip r:embed="rId45">
                       <a:extLst>
                         <a:ext uri="{28A0092B-C50C-407E-A947-70E740481C1C}">
                           <a14:useLocalDpi xmlns:a14="http://schemas.microsoft.com/office/drawing/2010/main" val="0"/>
@@ -5433,7 +5522,7 @@
                     <pic:cNvPicPr/>
                   </pic:nvPicPr>
                   <pic:blipFill>
-                    <a:blip r:embed="rId45">
+                    <a:blip r:embed="rId46">
                       <a:extLst>
                         <a:ext uri="{28A0092B-C50C-407E-A947-70E740481C1C}">
                           <a14:useLocalDpi xmlns:a14="http://schemas.microsoft.com/office/drawing/2010/main" val="0"/>
@@ -5545,7 +5634,7 @@
                     <pic:cNvPicPr/>
                   </pic:nvPicPr>
                   <pic:blipFill>
-                    <a:blip r:embed="rId45">
+                    <a:blip r:embed="rId46">
                       <a:extLst>
                         <a:ext uri="{28A0092B-C50C-407E-A947-70E740481C1C}">
                           <a14:useLocalDpi xmlns:a14="http://schemas.microsoft.com/office/drawing/2010/main" val="0"/>
@@ -5783,73 +5872,6 @@
                     <pic:cNvPicPr/>
                   </pic:nvPicPr>
                   <pic:blipFill>
-                    <a:blip r:embed="rId46">
-                      <a:extLst>
-                        <a:ext uri="{28A0092B-C50C-407E-A947-70E740481C1C}">
-                          <a14:useLocalDpi xmlns:a14="http://schemas.microsoft.com/office/drawing/2010/main" val="0"/>
-                        </a:ext>
-                      </a:extLst>
-                    </a:blip>
-                    <a:stretch>
-                      <a:fillRect/>
-                    </a:stretch>
-                  </pic:blipFill>
-                  <pic:spPr>
-                    <a:xfrm>
-                      <a:off x="0" y="0"/>
-                      <a:ext cx="363600" cy="406800"/>
-                    </a:xfrm>
-                    <a:prstGeom prst="rect">
-                      <a:avLst/>
-                    </a:prstGeom>
-                  </pic:spPr>
-                </pic:pic>
-              </a:graphicData>
-            </a:graphic>
-          </wp:inline>
-        </w:drawing>
-      </w:r>
-      <w:r>
-        <w:rPr>
-          <w:sz w:val="36"/>
-        </w:rPr>
-        <w:t>can switch to Hexadecimal and (Alternative function) Octal calculation</w:t>
-      </w:r>
-    </w:p>
-    <w:p>
-      <w:pPr>
-        <w:pStyle w:val="ListParagraph"/>
-        <w:numPr>
-          <w:ilvl w:val="0"/>
-          <w:numId w:val="2"/>
-        </w:numPr>
-        <w:rPr>
-          <w:b/>
-          <w:sz w:val="36"/>
-        </w:rPr>
-      </w:pPr>
-      <w:r>
-        <w:rPr>
-          <w:b/>
-          <w:noProof/>
-          <w:sz w:val="36"/>
-        </w:rPr>
-        <w:drawing>
-          <wp:inline distT="0" distB="0" distL="0" distR="0">
-            <wp:extent cx="363600" cy="406800"/>
-            <wp:effectExtent l="0" t="0" r="0" b="0"/>
-            <wp:docPr id="56" name="Picture 56"/>
-            <wp:cNvGraphicFramePr>
-              <a:graphicFrameLocks xmlns:a="http://schemas.openxmlformats.org/drawingml/2006/main" noChangeAspect="1"/>
-            </wp:cNvGraphicFramePr>
-            <a:graphic xmlns:a="http://schemas.openxmlformats.org/drawingml/2006/main">
-              <a:graphicData uri="http://schemas.openxmlformats.org/drawingml/2006/picture">
-                <pic:pic xmlns:pic="http://schemas.openxmlformats.org/drawingml/2006/picture">
-                  <pic:nvPicPr>
-                    <pic:cNvPr id="0" name="KeyFactorial.png"/>
-                    <pic:cNvPicPr/>
-                  </pic:nvPicPr>
-                  <pic:blipFill>
                     <a:blip r:embed="rId47">
                       <a:extLst>
                         <a:ext uri="{28A0092B-C50C-407E-A947-70E740481C1C}">
@@ -5878,104 +5900,9 @@
       </w:r>
       <w:r>
         <w:rPr>
-          <w:b/>
-          <w:sz w:val="36"/>
-        </w:rPr>
-        <w:t>Factorial</w:t>
-      </w:r>
-    </w:p>
-    <w:p>
-      <w:pPr>
-        <w:ind w:left="1440"/>
-        <w:rPr>
-          <w:sz w:val="36"/>
-        </w:rPr>
-      </w:pPr>
-      <w:r>
-        <w:rPr>
-          <w:sz w:val="36"/>
-        </w:rPr>
-        <w:t>Calculate the factorial of the 1</w:t>
-      </w:r>
-      <w:r>
-        <w:rPr>
-          <w:sz w:val="36"/>
-          <w:vertAlign w:val="superscript"/>
-        </w:rPr>
-        <w:t>st</w:t>
-      </w:r>
-      <w:r>
-        <w:rPr>
-          <w:sz w:val="36"/>
-        </w:rPr>
-        <w:t xml:space="preserve"> (X) operand</w:t>
-      </w:r>
-    </w:p>
-    <w:p>
-      <w:pPr>
-        <w:ind w:left="1440"/>
-        <w:rPr>
-          <w:sz w:val="36"/>
-        </w:rPr>
-      </w:pPr>
-      <w:r>
-        <w:rPr>
-          <w:sz w:val="36"/>
-        </w:rPr>
-        <w:t>Alternative function is to swap the 1</w:t>
-      </w:r>
-      <w:r>
-        <w:rPr>
-          <w:sz w:val="36"/>
-          <w:vertAlign w:val="superscript"/>
-        </w:rPr>
-        <w:t>st</w:t>
-      </w:r>
-      <w:r>
-        <w:rPr>
-          <w:sz w:val="36"/>
-        </w:rPr>
-        <w:t xml:space="preserve"> (X) and 2</w:t>
-      </w:r>
-      <w:r>
-        <w:rPr>
-          <w:sz w:val="36"/>
-          <w:vertAlign w:val="superscript"/>
-        </w:rPr>
-        <w:t>nd</w:t>
-      </w:r>
-      <w:r>
-        <w:rPr>
-          <w:sz w:val="36"/>
-        </w:rPr>
-        <w:t xml:space="preserve"> (Y) operand in the current calculation</w:t>
-      </w:r>
-    </w:p>
-    <w:p>
-      <w:pPr>
-        <w:ind w:left="1440"/>
-        <w:rPr>
-          <w:sz w:val="36"/>
-        </w:rPr>
-      </w:pPr>
-      <w:r>
-        <w:rPr>
-          <w:sz w:val="36"/>
-        </w:rPr>
-        <w:t>When the calculation mode is base-n, then perform bitwise NOT operation of the 1</w:t>
-      </w:r>
-      <w:r>
-        <w:rPr>
-          <w:sz w:val="36"/>
-          <w:vertAlign w:val="superscript"/>
-        </w:rPr>
-        <w:t>st</w:t>
-      </w:r>
-      <w:r>
-        <w:rPr>
-          <w:sz w:val="36"/>
-        </w:rPr>
-        <w:t xml:space="preserve"> (X) operand</w:t>
+          <w:sz w:val="36"/>
+        </w:rPr>
+        <w:t>can switch to Hexadecimal and (Alternative function) Octal calculation</w:t>
       </w:r>
     </w:p>
     <w:p>
@@ -6000,7 +5927,7 @@
           <wp:inline distT="0" distB="0" distL="0" distR="0">
             <wp:extent cx="363600" cy="406800"/>
             <wp:effectExtent l="0" t="0" r="0" b="0"/>
-            <wp:docPr id="57" name="Picture 57"/>
+            <wp:docPr id="56" name="Picture 56"/>
             <wp:cNvGraphicFramePr>
               <a:graphicFrameLocks xmlns:a="http://schemas.openxmlformats.org/drawingml/2006/main" noChangeAspect="1"/>
             </wp:cNvGraphicFramePr>
@@ -6008,7 +5935,7 @@
               <a:graphicData uri="http://schemas.openxmlformats.org/drawingml/2006/picture">
                 <pic:pic xmlns:pic="http://schemas.openxmlformats.org/drawingml/2006/picture">
                   <pic:nvPicPr>
-                    <pic:cNvPr id="0" name="KeyInv.png"/>
+                    <pic:cNvPr id="0" name="KeyFactorial.png"/>
                     <pic:cNvPicPr/>
                   </pic:nvPicPr>
                   <pic:blipFill>
@@ -6043,7 +5970,7 @@
           <w:b/>
           <w:sz w:val="36"/>
         </w:rPr>
-        <w:t>Reciprocal</w:t>
+        <w:t>Factorial</w:t>
       </w:r>
     </w:p>
     <w:p>
@@ -6057,7 +5984,7 @@
         <w:rPr>
           <w:sz w:val="36"/>
         </w:rPr>
-        <w:t>Calculate the reciprocal of the 1</w:t>
+        <w:t>Calculate the factorial of the 1</w:t>
       </w:r>
       <w:r>
         <w:rPr>
@@ -6097,7 +6024,20 @@
         <w:rPr>
           <w:sz w:val="36"/>
         </w:rPr>
-        <w:t xml:space="preserve"> (X) and selected volatile memory (K0 to K9)</w:t>
+        <w:t xml:space="preserve"> (X) and 2</w:t>
+      </w:r>
+      <w:r>
+        <w:rPr>
+          <w:sz w:val="36"/>
+          <w:vertAlign w:val="superscript"/>
+        </w:rPr>
+        <w:t>nd</w:t>
+      </w:r>
+      <w:r>
+        <w:rPr>
+          <w:sz w:val="36"/>
+        </w:rPr>
+        <w:t xml:space="preserve"> (Y) operand in the current calculation</w:t>
       </w:r>
     </w:p>
     <w:p>
@@ -6111,7 +6051,7 @@
         <w:rPr>
           <w:sz w:val="36"/>
         </w:rPr>
-        <w:t>When the calculation mode is base-n, then perform bitwise AND operation of the 1</w:t>
+        <w:t>When the calculation mode is base-n, then perform bitwise NOT operation of the 1</w:t>
       </w:r>
       <w:r>
         <w:rPr>
@@ -6124,20 +6064,7 @@
         <w:rPr>
           <w:sz w:val="36"/>
         </w:rPr>
-        <w:t xml:space="preserve"> (X) and 2</w:t>
-      </w:r>
-      <w:r>
-        <w:rPr>
-          <w:sz w:val="36"/>
-          <w:vertAlign w:val="superscript"/>
-        </w:rPr>
-        <w:t>nd</w:t>
-      </w:r>
-      <w:r>
-        <w:rPr>
-          <w:sz w:val="36"/>
-        </w:rPr>
-        <w:t xml:space="preserve"> (Y) operand</w:t>
+        <w:t xml:space="preserve"> (X) operand</w:t>
       </w:r>
     </w:p>
     <w:p>
@@ -6162,7 +6089,7 @@
           <wp:inline distT="0" distB="0" distL="0" distR="0">
             <wp:extent cx="363600" cy="406800"/>
             <wp:effectExtent l="0" t="0" r="0" b="0"/>
-            <wp:docPr id="58" name="Picture 58"/>
+            <wp:docPr id="57" name="Picture 57"/>
             <wp:cNvGraphicFramePr>
               <a:graphicFrameLocks xmlns:a="http://schemas.openxmlformats.org/drawingml/2006/main" noChangeAspect="1"/>
             </wp:cNvGraphicFramePr>
@@ -6170,7 +6097,7 @@
               <a:graphicData uri="http://schemas.openxmlformats.org/drawingml/2006/picture">
                 <pic:pic xmlns:pic="http://schemas.openxmlformats.org/drawingml/2006/picture">
                   <pic:nvPicPr>
-                    <pic:cNvPr id="0" name="KeySQRT.png"/>
+                    <pic:cNvPr id="0" name="KeyInv.png"/>
                     <pic:cNvPicPr/>
                   </pic:nvPicPr>
                   <pic:blipFill>
@@ -6205,14 +6132,7 @@
           <w:b/>
           <w:sz w:val="36"/>
         </w:rPr>
-        <w:t>Square</w:t>
-      </w:r>
-      <w:r>
-        <w:rPr>
-          <w:b/>
-          <w:sz w:val="36"/>
-        </w:rPr>
-        <w:t xml:space="preserve"> root</w:t>
+        <w:t>Reciprocal</w:t>
       </w:r>
     </w:p>
     <w:p>
@@ -6226,7 +6146,7 @@
         <w:rPr>
           <w:sz w:val="36"/>
         </w:rPr>
-        <w:t>Calculate the square root of the 1</w:t>
+        <w:t>Calculate the reciprocal of the 1</w:t>
       </w:r>
       <w:r>
         <w:rPr>
@@ -6253,7 +6173,34 @@
         <w:rPr>
           <w:sz w:val="36"/>
         </w:rPr>
-        <w:t>When the calculation mode is base-n, then perform bitwise OR operation of the 1</w:t>
+        <w:t>Alternative function is to swap the 1</w:t>
+      </w:r>
+      <w:r>
+        <w:rPr>
+          <w:sz w:val="36"/>
+          <w:vertAlign w:val="superscript"/>
+        </w:rPr>
+        <w:t>st</w:t>
+      </w:r>
+      <w:r>
+        <w:rPr>
+          <w:sz w:val="36"/>
+        </w:rPr>
+        <w:t xml:space="preserve"> (X) and selected volatile memory (K0 to K9)</w:t>
+      </w:r>
+    </w:p>
+    <w:p>
+      <w:pPr>
+        <w:ind w:left="1440"/>
+        <w:rPr>
+          <w:sz w:val="36"/>
+        </w:rPr>
+      </w:pPr>
+      <w:r>
+        <w:rPr>
+          <w:sz w:val="36"/>
+        </w:rPr>
+        <w:t>When the calculation mode is base-n, then perform bitwise AND operation of the 1</w:t>
       </w:r>
       <w:r>
         <w:rPr>
@@ -6304,7 +6251,7 @@
           <wp:inline distT="0" distB="0" distL="0" distR="0">
             <wp:extent cx="363600" cy="406800"/>
             <wp:effectExtent l="0" t="0" r="0" b="0"/>
-            <wp:docPr id="59" name="Picture 59"/>
+            <wp:docPr id="58" name="Picture 58"/>
             <wp:cNvGraphicFramePr>
               <a:graphicFrameLocks xmlns:a="http://schemas.openxmlformats.org/drawingml/2006/main" noChangeAspect="1"/>
             </wp:cNvGraphicFramePr>
@@ -6312,7 +6259,7 @@
               <a:graphicData uri="http://schemas.openxmlformats.org/drawingml/2006/picture">
                 <pic:pic xmlns:pic="http://schemas.openxmlformats.org/drawingml/2006/picture">
                   <pic:nvPicPr>
-                    <pic:cNvPr id="0" name="KeySQ.png"/>
+                    <pic:cNvPr id="0" name="KeySQRT.png"/>
                     <pic:cNvPicPr/>
                   </pic:nvPicPr>
                   <pic:blipFill>
@@ -6349,6 +6296,13 @@
         </w:rPr>
         <w:t>Square</w:t>
       </w:r>
+      <w:r>
+        <w:rPr>
+          <w:b/>
+          <w:sz w:val="36"/>
+        </w:rPr>
+        <w:t xml:space="preserve"> root</w:t>
+      </w:r>
     </w:p>
     <w:p>
       <w:pPr>
@@ -6361,7 +6315,7 @@
         <w:rPr>
           <w:sz w:val="36"/>
         </w:rPr>
-        <w:t>Calculate the square of the 1</w:t>
+        <w:t>Calculate the square root of the 1</w:t>
       </w:r>
       <w:r>
         <w:rPr>
@@ -6388,7 +6342,7 @@
         <w:rPr>
           <w:sz w:val="36"/>
         </w:rPr>
-        <w:t>When the calculation mode is base-n, then perform bitwise XOR operation of the 1</w:t>
+        <w:t>When the calculation mode is base-n, then perform bitwise OR operation of the 1</w:t>
       </w:r>
       <w:r>
         <w:rPr>
@@ -6439,7 +6393,7 @@
           <wp:inline distT="0" distB="0" distL="0" distR="0">
             <wp:extent cx="363600" cy="406800"/>
             <wp:effectExtent l="0" t="0" r="0" b="0"/>
-            <wp:docPr id="60" name="Picture 60"/>
+            <wp:docPr id="59" name="Picture 59"/>
             <wp:cNvGraphicFramePr>
               <a:graphicFrameLocks xmlns:a="http://schemas.openxmlformats.org/drawingml/2006/main" noChangeAspect="1"/>
             </wp:cNvGraphicFramePr>
@@ -6447,7 +6401,7 @@
               <a:graphicData uri="http://schemas.openxmlformats.org/drawingml/2006/picture">
                 <pic:pic xmlns:pic="http://schemas.openxmlformats.org/drawingml/2006/picture">
                   <pic:nvPicPr>
-                    <pic:cNvPr id="0" name="KeyLog.png"/>
+                    <pic:cNvPr id="0" name="KeySQ.png"/>
                     <pic:cNvPicPr/>
                   </pic:nvPicPr>
                   <pic:blipFill>
@@ -6482,7 +6436,7 @@
           <w:b/>
           <w:sz w:val="36"/>
         </w:rPr>
-        <w:t>Common logarithm</w:t>
+        <w:t>Square</w:t>
       </w:r>
     </w:p>
     <w:p>
@@ -6496,7 +6450,7 @@
         <w:rPr>
           <w:sz w:val="36"/>
         </w:rPr>
-        <w:t>Calculate the common logarithm (base 10) of the 1</w:t>
+        <w:t>Calculate the square of the 1</w:t>
       </w:r>
       <w:r>
         <w:rPr>
@@ -6523,34 +6477,7 @@
         <w:rPr>
           <w:sz w:val="36"/>
         </w:rPr>
-        <w:t>Alternative function is to calculate the value of 10 to the power of the 1</w:t>
-      </w:r>
-      <w:r>
-        <w:rPr>
-          <w:sz w:val="36"/>
-          <w:vertAlign w:val="superscript"/>
-        </w:rPr>
-        <w:t>st</w:t>
-      </w:r>
-      <w:r>
-        <w:rPr>
-          <w:sz w:val="36"/>
-        </w:rPr>
-        <w:t xml:space="preserve"> (X) operand</w:t>
-      </w:r>
-    </w:p>
-    <w:p>
-      <w:pPr>
-        <w:ind w:left="1440"/>
-        <w:rPr>
-          <w:sz w:val="36"/>
-        </w:rPr>
-      </w:pPr>
-      <w:r>
-        <w:rPr>
-          <w:sz w:val="36"/>
-        </w:rPr>
-        <w:t>When the calculation mode is base-n, then perform bitwise XNOR operation of the 1</w:t>
+        <w:t>When the calculation mode is base-n, then perform bitwise XOR operation of the 1</w:t>
       </w:r>
       <w:r>
         <w:rPr>
@@ -6601,7 +6528,7 @@
           <wp:inline distT="0" distB="0" distL="0" distR="0">
             <wp:extent cx="363600" cy="406800"/>
             <wp:effectExtent l="0" t="0" r="0" b="0"/>
-            <wp:docPr id="61" name="Picture 61"/>
+            <wp:docPr id="60" name="Picture 60"/>
             <wp:cNvGraphicFramePr>
               <a:graphicFrameLocks xmlns:a="http://schemas.openxmlformats.org/drawingml/2006/main" noChangeAspect="1"/>
             </wp:cNvGraphicFramePr>
@@ -6609,7 +6536,7 @@
               <a:graphicData uri="http://schemas.openxmlformats.org/drawingml/2006/picture">
                 <pic:pic xmlns:pic="http://schemas.openxmlformats.org/drawingml/2006/picture">
                   <pic:nvPicPr>
-                    <pic:cNvPr id="0" name="KeyLn.png"/>
+                    <pic:cNvPr id="0" name="KeyLog.png"/>
                     <pic:cNvPicPr/>
                   </pic:nvPicPr>
                   <pic:blipFill>
@@ -6644,7 +6571,7 @@
           <w:b/>
           <w:sz w:val="36"/>
         </w:rPr>
-        <w:t>Natural logarithm</w:t>
+        <w:t>Common logarithm</w:t>
       </w:r>
     </w:p>
     <w:p>
@@ -6658,7 +6585,7 @@
         <w:rPr>
           <w:sz w:val="36"/>
         </w:rPr>
-        <w:t>Calculate the natural logarithm (base e=2.718...) of the 1</w:t>
+        <w:t>Calculate the common logarithm (base 10) of the 1</w:t>
       </w:r>
       <w:r>
         <w:rPr>
@@ -6685,7 +6612,7 @@
         <w:rPr>
           <w:sz w:val="36"/>
         </w:rPr>
-        <w:t>Alternative function is to calculate the value of e to the power of the 1</w:t>
+        <w:t>Alternative function is to calculate the value of 10 to the power of the 1</w:t>
       </w:r>
       <w:r>
         <w:rPr>
@@ -6699,6 +6626,46 @@
           <w:sz w:val="36"/>
         </w:rPr>
         <w:t xml:space="preserve"> (X) operand</w:t>
+      </w:r>
+    </w:p>
+    <w:p>
+      <w:pPr>
+        <w:ind w:left="1440"/>
+        <w:rPr>
+          <w:sz w:val="36"/>
+        </w:rPr>
+      </w:pPr>
+      <w:r>
+        <w:rPr>
+          <w:sz w:val="36"/>
+        </w:rPr>
+        <w:t>When the calculation mode is base-n, then perform bitwise XNOR operation of the 1</w:t>
+      </w:r>
+      <w:r>
+        <w:rPr>
+          <w:sz w:val="36"/>
+          <w:vertAlign w:val="superscript"/>
+        </w:rPr>
+        <w:t>st</w:t>
+      </w:r>
+      <w:r>
+        <w:rPr>
+          <w:sz w:val="36"/>
+        </w:rPr>
+        <w:t xml:space="preserve"> (X) and 2</w:t>
+      </w:r>
+      <w:r>
+        <w:rPr>
+          <w:sz w:val="36"/>
+          <w:vertAlign w:val="superscript"/>
+        </w:rPr>
+        <w:t>nd</w:t>
+      </w:r>
+      <w:r>
+        <w:rPr>
+          <w:sz w:val="36"/>
+        </w:rPr>
+        <w:t xml:space="preserve"> (Y) operand</w:t>
       </w:r>
     </w:p>
     <w:p>
@@ -6723,7 +6690,7 @@
           <wp:inline distT="0" distB="0" distL="0" distR="0">
             <wp:extent cx="363600" cy="406800"/>
             <wp:effectExtent l="0" t="0" r="0" b="0"/>
-            <wp:docPr id="62" name="Picture 62"/>
+            <wp:docPr id="61" name="Picture 61"/>
             <wp:cNvGraphicFramePr>
               <a:graphicFrameLocks xmlns:a="http://schemas.openxmlformats.org/drawingml/2006/main" noChangeAspect="1"/>
             </wp:cNvGraphicFramePr>
@@ -6731,7 +6698,7 @@
               <a:graphicData uri="http://schemas.openxmlformats.org/drawingml/2006/picture">
                 <pic:pic xmlns:pic="http://schemas.openxmlformats.org/drawingml/2006/picture">
                   <pic:nvPicPr>
-                    <pic:cNvPr id="0" name="KeyFraction.png"/>
+                    <pic:cNvPr id="0" name="KeyLn.png"/>
                     <pic:cNvPicPr/>
                   </pic:nvPicPr>
                   <pic:blipFill>
@@ -6766,6 +6733,128 @@
           <w:b/>
           <w:sz w:val="36"/>
         </w:rPr>
+        <w:t>Natural logarithm</w:t>
+      </w:r>
+    </w:p>
+    <w:p>
+      <w:pPr>
+        <w:ind w:left="1440"/>
+        <w:rPr>
+          <w:sz w:val="36"/>
+        </w:rPr>
+      </w:pPr>
+      <w:r>
+        <w:rPr>
+          <w:sz w:val="36"/>
+        </w:rPr>
+        <w:t>Calculate the natural logarithm (base e=2.718...) of the 1</w:t>
+      </w:r>
+      <w:r>
+        <w:rPr>
+          <w:sz w:val="36"/>
+          <w:vertAlign w:val="superscript"/>
+        </w:rPr>
+        <w:t>st</w:t>
+      </w:r>
+      <w:r>
+        <w:rPr>
+          <w:sz w:val="36"/>
+        </w:rPr>
+        <w:t xml:space="preserve"> (X) operand</w:t>
+      </w:r>
+    </w:p>
+    <w:p>
+      <w:pPr>
+        <w:ind w:left="1440"/>
+        <w:rPr>
+          <w:sz w:val="36"/>
+        </w:rPr>
+      </w:pPr>
+      <w:r>
+        <w:rPr>
+          <w:sz w:val="36"/>
+        </w:rPr>
+        <w:t>Alternative function is to calculate the value of e to the power of the 1</w:t>
+      </w:r>
+      <w:r>
+        <w:rPr>
+          <w:sz w:val="36"/>
+          <w:vertAlign w:val="superscript"/>
+        </w:rPr>
+        <w:t>st</w:t>
+      </w:r>
+      <w:r>
+        <w:rPr>
+          <w:sz w:val="36"/>
+        </w:rPr>
+        <w:t xml:space="preserve"> (X) operand</w:t>
+      </w:r>
+    </w:p>
+    <w:p>
+      <w:pPr>
+        <w:pStyle w:val="ListParagraph"/>
+        <w:numPr>
+          <w:ilvl w:val="0"/>
+          <w:numId w:val="2"/>
+        </w:numPr>
+        <w:rPr>
+          <w:b/>
+          <w:sz w:val="36"/>
+        </w:rPr>
+      </w:pPr>
+      <w:r>
+        <w:rPr>
+          <w:b/>
+          <w:noProof/>
+          <w:sz w:val="36"/>
+        </w:rPr>
+        <w:drawing>
+          <wp:inline distT="0" distB="0" distL="0" distR="0">
+            <wp:extent cx="363600" cy="406800"/>
+            <wp:effectExtent l="0" t="0" r="0" b="0"/>
+            <wp:docPr id="62" name="Picture 62"/>
+            <wp:cNvGraphicFramePr>
+              <a:graphicFrameLocks xmlns:a="http://schemas.openxmlformats.org/drawingml/2006/main" noChangeAspect="1"/>
+            </wp:cNvGraphicFramePr>
+            <a:graphic xmlns:a="http://schemas.openxmlformats.org/drawingml/2006/main">
+              <a:graphicData uri="http://schemas.openxmlformats.org/drawingml/2006/picture">
+                <pic:pic xmlns:pic="http://schemas.openxmlformats.org/drawingml/2006/picture">
+                  <pic:nvPicPr>
+                    <pic:cNvPr id="0" name="KeyFraction.png"/>
+                    <pic:cNvPicPr/>
+                  </pic:nvPicPr>
+                  <pic:blipFill>
+                    <a:blip r:embed="rId54">
+                      <a:extLst>
+                        <a:ext uri="{28A0092B-C50C-407E-A947-70E740481C1C}">
+                          <a14:useLocalDpi xmlns:a14="http://schemas.microsoft.com/office/drawing/2010/main" val="0"/>
+                        </a:ext>
+                      </a:extLst>
+                    </a:blip>
+                    <a:stretch>
+                      <a:fillRect/>
+                    </a:stretch>
+                  </pic:blipFill>
+                  <pic:spPr>
+                    <a:xfrm>
+                      <a:off x="0" y="0"/>
+                      <a:ext cx="363600" cy="406800"/>
+                    </a:xfrm>
+                    <a:prstGeom prst="rect">
+                      <a:avLst/>
+                    </a:prstGeom>
+                  </pic:spPr>
+                </pic:pic>
+              </a:graphicData>
+            </a:graphic>
+          </wp:inline>
+        </w:drawing>
+      </w:r>
+      <w:r>
+        <w:rPr>
+          <w:b/>
+          <w:sz w:val="36"/>
+        </w:rPr>
         <w:t>Fraction</w:t>
       </w:r>
     </w:p>
@@ -6828,7 +6917,7 @@
                     <pic:cNvPicPr/>
                   </pic:nvPicPr>
                   <pic:blipFill>
-                    <a:blip r:embed="rId54"/>
+                    <a:blip r:embed="rId55"/>
                     <a:stretch>
                       <a:fillRect/>
                     </a:stretch>
@@ -6955,116 +7044,6 @@
                     <pic:cNvPicPr/>
                   </pic:nvPicPr>
                   <pic:blipFill>
-                    <a:blip r:embed="rId55">
-                      <a:extLst>
-                        <a:ext uri="{28A0092B-C50C-407E-A947-70E740481C1C}">
-                          <a14:useLocalDpi xmlns:a14="http://schemas.microsoft.com/office/drawing/2010/main" val="0"/>
-                        </a:ext>
-                      </a:extLst>
-                    </a:blip>
-                    <a:stretch>
-                      <a:fillRect/>
-                    </a:stretch>
-                  </pic:blipFill>
-                  <pic:spPr>
-                    <a:xfrm>
-                      <a:off x="0" y="0"/>
-                      <a:ext cx="363600" cy="406800"/>
-                    </a:xfrm>
-                    <a:prstGeom prst="rect">
-                      <a:avLst/>
-                    </a:prstGeom>
-                  </pic:spPr>
-                </pic:pic>
-              </a:graphicData>
-            </a:graphic>
-          </wp:inline>
-        </w:drawing>
-      </w:r>
-      <w:r>
-        <w:rPr>
-          <w:b/>
-          <w:sz w:val="36"/>
-        </w:rPr>
-        <w:t>Degree</w:t>
-      </w:r>
-    </w:p>
-    <w:p>
-      <w:pPr>
-        <w:ind w:left="1440"/>
-        <w:rPr>
-          <w:sz w:val="36"/>
-        </w:rPr>
-      </w:pPr>
-      <w:r>
-        <w:rPr>
-          <w:sz w:val="36"/>
-        </w:rPr>
-        <w:t>Input the degree value in sexagesimal scale. The value will be displayed in decimal format.</w:t>
-      </w:r>
-    </w:p>
-    <w:p>
-      <w:pPr>
-        <w:ind w:left="1440"/>
-        <w:rPr>
-          <w:sz w:val="36"/>
-        </w:rPr>
-      </w:pPr>
-      <w:r>
-        <w:rPr>
-          <w:sz w:val="36"/>
-        </w:rPr>
-        <w:t>Alternative function is to display the value in degree format</w:t>
-      </w:r>
-    </w:p>
-    <w:p>
-      <w:pPr>
-        <w:ind w:left="1440"/>
-        <w:rPr>
-          <w:sz w:val="36"/>
-        </w:rPr>
-      </w:pPr>
-      <w:r>
-        <w:rPr>
-          <w:sz w:val="36"/>
-        </w:rPr>
-        <w:t>When the calculation mode is base-n, then input numeral B for hexadecimal value</w:t>
-      </w:r>
-    </w:p>
-    <w:p>
-      <w:pPr>
-        <w:pStyle w:val="ListParagraph"/>
-        <w:numPr>
-          <w:ilvl w:val="0"/>
-          <w:numId w:val="2"/>
-        </w:numPr>
-        <w:rPr>
-          <w:b/>
-          <w:sz w:val="36"/>
-        </w:rPr>
-      </w:pPr>
-      <w:r>
-        <w:rPr>
-          <w:b/>
-          <w:noProof/>
-          <w:sz w:val="36"/>
-        </w:rPr>
-        <w:drawing>
-          <wp:inline distT="0" distB="0" distL="0" distR="0">
-            <wp:extent cx="363600" cy="406800"/>
-            <wp:effectExtent l="0" t="0" r="0" b="0"/>
-            <wp:docPr id="65" name="Picture 65"/>
-            <wp:cNvGraphicFramePr>
-              <a:graphicFrameLocks xmlns:a="http://schemas.openxmlformats.org/drawingml/2006/main" noChangeAspect="1"/>
-            </wp:cNvGraphicFramePr>
-            <a:graphic xmlns:a="http://schemas.openxmlformats.org/drawingml/2006/main">
-              <a:graphicData uri="http://schemas.openxmlformats.org/drawingml/2006/picture">
-                <pic:pic xmlns:pic="http://schemas.openxmlformats.org/drawingml/2006/picture">
-                  <pic:nvPicPr>
-                    <pic:cNvPr id="0" name="KeyHyp.png"/>
-                    <pic:cNvPicPr/>
-                  </pic:nvPicPr>
-                  <pic:blipFill>
                     <a:blip r:embed="rId56">
                       <a:extLst>
                         <a:ext uri="{28A0092B-C50C-407E-A947-70E740481C1C}">
@@ -7096,7 +7075,7 @@
           <w:b/>
           <w:sz w:val="36"/>
         </w:rPr>
-        <w:t>Hyperbolic calculation</w:t>
+        <w:t>Degree</w:t>
       </w:r>
     </w:p>
     <w:p>
@@ -7110,7 +7089,21 @@
         <w:rPr>
           <w:sz w:val="36"/>
         </w:rPr>
-        <w:t>Enable hyperbolic calculation with the subsequent key:</w:t>
+        <w:t xml:space="preserve">Input the degree value in </w:t>
+      </w:r>
+      <w:proofErr w:type="spellStart"/>
+      <w:r>
+        <w:rPr>
+          <w:sz w:val="36"/>
+        </w:rPr>
+        <w:t>sexagesimal</w:t>
+      </w:r>
+      <w:proofErr w:type="spellEnd"/>
+      <w:r>
+        <w:rPr>
+          <w:sz w:val="36"/>
+        </w:rPr>
+        <w:t xml:space="preserve"> scale. The value will be displayed in decimal format.</w:t>
       </w:r>
     </w:p>
     <w:p>
@@ -7122,6 +7115,40 @@
       </w:pPr>
       <w:r>
         <w:rPr>
+          <w:sz w:val="36"/>
+        </w:rPr>
+        <w:t>Alternative function is to display the value in degree format</w:t>
+      </w:r>
+    </w:p>
+    <w:p>
+      <w:pPr>
+        <w:ind w:left="1440"/>
+        <w:rPr>
+          <w:sz w:val="36"/>
+        </w:rPr>
+      </w:pPr>
+      <w:r>
+        <w:rPr>
+          <w:sz w:val="36"/>
+        </w:rPr>
+        <w:t>When the calculation mode is base-n, then input numeral B for hexadecimal value</w:t>
+      </w:r>
+    </w:p>
+    <w:p>
+      <w:pPr>
+        <w:pStyle w:val="ListParagraph"/>
+        <w:numPr>
+          <w:ilvl w:val="0"/>
+          <w:numId w:val="2"/>
+        </w:numPr>
+        <w:rPr>
+          <w:b/>
+          <w:sz w:val="36"/>
+        </w:rPr>
+      </w:pPr>
+      <w:r>
+        <w:rPr>
+          <w:b/>
           <w:noProof/>
           <w:sz w:val="36"/>
         </w:rPr>
@@ -7129,7 +7156,7 @@
           <wp:inline distT="0" distB="0" distL="0" distR="0">
             <wp:extent cx="363600" cy="406800"/>
             <wp:effectExtent l="0" t="0" r="0" b="0"/>
-            <wp:docPr id="67" name="Picture 67"/>
+            <wp:docPr id="65" name="Picture 65"/>
             <wp:cNvGraphicFramePr>
               <a:graphicFrameLocks xmlns:a="http://schemas.openxmlformats.org/drawingml/2006/main" noChangeAspect="1"/>
             </wp:cNvGraphicFramePr>
@@ -7137,7 +7164,7 @@
               <a:graphicData uri="http://schemas.openxmlformats.org/drawingml/2006/picture">
                 <pic:pic xmlns:pic="http://schemas.openxmlformats.org/drawingml/2006/picture">
                   <pic:nvPicPr>
-                    <pic:cNvPr id="0" name="KeySinh.png"/>
+                    <pic:cNvPr id="0" name="KeyHyp.png"/>
                     <pic:cNvPicPr/>
                   </pic:nvPicPr>
                   <pic:blipFill>
@@ -7169,22 +7196,24 @@
       </w:r>
       <w:r>
         <w:rPr>
-          <w:sz w:val="36"/>
-        </w:rPr>
-        <w:t>: Calculate the sinh (Alternative function is to calculate the inverse sinh) of the 1</w:t>
-      </w:r>
-      <w:r>
-        <w:rPr>
-          <w:sz w:val="36"/>
-          <w:vertAlign w:val="superscript"/>
-        </w:rPr>
-        <w:t>st</w:t>
-      </w:r>
-      <w:r>
-        <w:rPr>
-          <w:sz w:val="36"/>
-        </w:rPr>
-        <w:t xml:space="preserve"> (X) operand</w:t>
+          <w:b/>
+          <w:sz w:val="36"/>
+        </w:rPr>
+        <w:t>Hyperbolic calculation</w:t>
+      </w:r>
+    </w:p>
+    <w:p>
+      <w:pPr>
+        <w:ind w:left="1440"/>
+        <w:rPr>
+          <w:sz w:val="36"/>
+        </w:rPr>
+      </w:pPr>
+      <w:r>
+        <w:rPr>
+          <w:sz w:val="36"/>
+        </w:rPr>
+        <w:t>Enable hyperbolic calculation with the subsequent key:</w:t>
       </w:r>
     </w:p>
     <w:p>
@@ -7203,7 +7232,7 @@
           <wp:inline distT="0" distB="0" distL="0" distR="0">
             <wp:extent cx="363600" cy="406800"/>
             <wp:effectExtent l="0" t="0" r="0" b="0"/>
-            <wp:docPr id="68" name="Picture 68"/>
+            <wp:docPr id="67" name="Picture 67"/>
             <wp:cNvGraphicFramePr>
               <a:graphicFrameLocks xmlns:a="http://schemas.openxmlformats.org/drawingml/2006/main" noChangeAspect="1"/>
             </wp:cNvGraphicFramePr>
@@ -7211,7 +7240,7 @@
               <a:graphicData uri="http://schemas.openxmlformats.org/drawingml/2006/picture">
                 <pic:pic xmlns:pic="http://schemas.openxmlformats.org/drawingml/2006/picture">
                   <pic:nvPicPr>
-                    <pic:cNvPr id="0" name="KeyCosh.png"/>
+                    <pic:cNvPr id="0" name="KeySinh.png"/>
                     <pic:cNvPicPr/>
                   </pic:nvPicPr>
                   <pic:blipFill>
@@ -7245,7 +7274,35 @@
         <w:rPr>
           <w:sz w:val="36"/>
         </w:rPr>
-        <w:t>: Calculate the cosh (Alternative function is to calculate the inverse cosh) of the 1</w:t>
+        <w:t xml:space="preserve">: Calculate the </w:t>
+      </w:r>
+      <w:proofErr w:type="spellStart"/>
+      <w:r>
+        <w:rPr>
+          <w:sz w:val="36"/>
+        </w:rPr>
+        <w:t>sinh</w:t>
+      </w:r>
+      <w:proofErr w:type="spellEnd"/>
+      <w:r>
+        <w:rPr>
+          <w:sz w:val="36"/>
+        </w:rPr>
+        <w:t xml:space="preserve"> (Alternative function is to calculate the inverse </w:t>
+      </w:r>
+      <w:proofErr w:type="spellStart"/>
+      <w:r>
+        <w:rPr>
+          <w:sz w:val="36"/>
+        </w:rPr>
+        <w:t>sinh</w:t>
+      </w:r>
+      <w:proofErr w:type="spellEnd"/>
+      <w:r>
+        <w:rPr>
+          <w:sz w:val="36"/>
+        </w:rPr>
+        <w:t>) of the 1</w:t>
       </w:r>
       <w:r>
         <w:rPr>
@@ -7277,7 +7334,7 @@
           <wp:inline distT="0" distB="0" distL="0" distR="0">
             <wp:extent cx="363600" cy="406800"/>
             <wp:effectExtent l="0" t="0" r="0" b="0"/>
-            <wp:docPr id="69" name="Picture 69"/>
+            <wp:docPr id="68" name="Picture 68"/>
             <wp:cNvGraphicFramePr>
               <a:graphicFrameLocks xmlns:a="http://schemas.openxmlformats.org/drawingml/2006/main" noChangeAspect="1"/>
             </wp:cNvGraphicFramePr>
@@ -7285,7 +7342,7 @@
               <a:graphicData uri="http://schemas.openxmlformats.org/drawingml/2006/picture">
                 <pic:pic xmlns:pic="http://schemas.openxmlformats.org/drawingml/2006/picture">
                   <pic:nvPicPr>
-                    <pic:cNvPr id="0" name="KeyTanh.png"/>
+                    <pic:cNvPr id="0" name="KeyCosh.png"/>
                     <pic:cNvPicPr/>
                   </pic:nvPicPr>
                   <pic:blipFill>
@@ -7319,7 +7376,7 @@
         <w:rPr>
           <w:sz w:val="36"/>
         </w:rPr>
-        <w:t>: Calculate the tanh (Alternative function is to calculate the inverse tanh) of the 1</w:t>
+        <w:t>: Calculate the cosh (Alternative function is to calculate the inverse cosh) of the 1</w:t>
       </w:r>
       <w:r>
         <w:rPr>
@@ -7344,26 +7401,6 @@
       </w:pPr>
       <w:r>
         <w:rPr>
-          <w:sz w:val="36"/>
-        </w:rPr>
-        <w:t>When the calculation mode is base-n, then input numeral C for hexadecimal value</w:t>
-      </w:r>
-    </w:p>
-    <w:p>
-      <w:pPr>
-        <w:pStyle w:val="ListParagraph"/>
-        <w:numPr>
-          <w:ilvl w:val="0"/>
-          <w:numId w:val="2"/>
-        </w:numPr>
-        <w:rPr>
-          <w:b/>
-          <w:sz w:val="36"/>
-        </w:rPr>
-      </w:pPr>
-      <w:r>
-        <w:rPr>
-          <w:b/>
           <w:noProof/>
           <w:sz w:val="36"/>
         </w:rPr>
@@ -7371,7 +7408,7 @@
           <wp:inline distT="0" distB="0" distL="0" distR="0">
             <wp:extent cx="363600" cy="406800"/>
             <wp:effectExtent l="0" t="0" r="0" b="0"/>
-            <wp:docPr id="70" name="Picture 70"/>
+            <wp:docPr id="69" name="Picture 69"/>
             <wp:cNvGraphicFramePr>
               <a:graphicFrameLocks xmlns:a="http://schemas.openxmlformats.org/drawingml/2006/main" noChangeAspect="1"/>
             </wp:cNvGraphicFramePr>
@@ -7379,7 +7416,7 @@
               <a:graphicData uri="http://schemas.openxmlformats.org/drawingml/2006/picture">
                 <pic:pic xmlns:pic="http://schemas.openxmlformats.org/drawingml/2006/picture">
                   <pic:nvPicPr>
-                    <pic:cNvPr id="0" name="KeySin.png"/>
+                    <pic:cNvPr id="0" name="KeyTanh.png"/>
                     <pic:cNvPicPr/>
                   </pic:nvPicPr>
                   <pic:blipFill>
@@ -7411,10 +7448,50 @@
       </w:r>
       <w:r>
         <w:rPr>
-          <w:b/>
-          <w:sz w:val="36"/>
-        </w:rPr>
-        <w:t>Sine</w:t>
+          <w:sz w:val="36"/>
+        </w:rPr>
+        <w:t xml:space="preserve">: Calculate the </w:t>
+      </w:r>
+      <w:proofErr w:type="spellStart"/>
+      <w:r>
+        <w:rPr>
+          <w:sz w:val="36"/>
+        </w:rPr>
+        <w:t>tanh</w:t>
+      </w:r>
+      <w:proofErr w:type="spellEnd"/>
+      <w:r>
+        <w:rPr>
+          <w:sz w:val="36"/>
+        </w:rPr>
+        <w:t xml:space="preserve"> (Alternative function is to calculate the inverse </w:t>
+      </w:r>
+      <w:proofErr w:type="spellStart"/>
+      <w:r>
+        <w:rPr>
+          <w:sz w:val="36"/>
+        </w:rPr>
+        <w:t>tanh</w:t>
+      </w:r>
+      <w:proofErr w:type="spellEnd"/>
+      <w:r>
+        <w:rPr>
+          <w:sz w:val="36"/>
+        </w:rPr>
+        <w:t>) of the 1</w:t>
+      </w:r>
+      <w:r>
+        <w:rPr>
+          <w:sz w:val="36"/>
+          <w:vertAlign w:val="superscript"/>
+        </w:rPr>
+        <w:t>st</w:t>
+      </w:r>
+      <w:r>
+        <w:rPr>
+          <w:sz w:val="36"/>
+        </w:rPr>
+        <w:t xml:space="preserve"> (X) operand</w:t>
       </w:r>
     </w:p>
     <w:p>
@@ -7428,61 +7505,7 @@
         <w:rPr>
           <w:sz w:val="36"/>
         </w:rPr>
-        <w:t>Calculate the sine value of the angle given in the 1</w:t>
-      </w:r>
-      <w:r>
-        <w:rPr>
-          <w:sz w:val="36"/>
-          <w:vertAlign w:val="superscript"/>
-        </w:rPr>
-        <w:t>st</w:t>
-      </w:r>
-      <w:r>
-        <w:rPr>
-          <w:sz w:val="36"/>
-        </w:rPr>
-        <w:t xml:space="preserve"> (X) operand in the current angle unit</w:t>
-      </w:r>
-    </w:p>
-    <w:p>
-      <w:pPr>
-        <w:ind w:left="1440"/>
-        <w:rPr>
-          <w:sz w:val="36"/>
-        </w:rPr>
-      </w:pPr>
-      <w:r>
-        <w:rPr>
-          <w:sz w:val="36"/>
-        </w:rPr>
-        <w:t>Alternative function is to return the angle in the current angle unit from the arc-sine calculation of the 1</w:t>
-      </w:r>
-      <w:r>
-        <w:rPr>
-          <w:sz w:val="36"/>
-          <w:vertAlign w:val="superscript"/>
-        </w:rPr>
-        <w:t>st</w:t>
-      </w:r>
-      <w:r>
-        <w:rPr>
-          <w:sz w:val="36"/>
-        </w:rPr>
-        <w:t xml:space="preserve"> (X) operand</w:t>
-      </w:r>
-    </w:p>
-    <w:p>
-      <w:pPr>
-        <w:ind w:left="1440"/>
-        <w:rPr>
-          <w:sz w:val="36"/>
-        </w:rPr>
-      </w:pPr>
-      <w:r>
-        <w:rPr>
-          <w:sz w:val="36"/>
-        </w:rPr>
-        <w:t>When the calculation mode is base-n, then input numeral D for hexadecimal value</w:t>
+        <w:t>When the calculation mode is base-n, then input numeral C for hexadecimal value</w:t>
       </w:r>
     </w:p>
     <w:p>
@@ -7507,7 +7530,7 @@
           <wp:inline distT="0" distB="0" distL="0" distR="0">
             <wp:extent cx="363600" cy="406800"/>
             <wp:effectExtent l="0" t="0" r="0" b="0"/>
-            <wp:docPr id="71" name="Picture 71"/>
+            <wp:docPr id="70" name="Picture 70"/>
             <wp:cNvGraphicFramePr>
               <a:graphicFrameLocks xmlns:a="http://schemas.openxmlformats.org/drawingml/2006/main" noChangeAspect="1"/>
             </wp:cNvGraphicFramePr>
@@ -7515,7 +7538,7 @@
               <a:graphicData uri="http://schemas.openxmlformats.org/drawingml/2006/picture">
                 <pic:pic xmlns:pic="http://schemas.openxmlformats.org/drawingml/2006/picture">
                   <pic:nvPicPr>
-                    <pic:cNvPr id="0" name="KeyCos.png"/>
+                    <pic:cNvPr id="0" name="KeySin.png"/>
                     <pic:cNvPicPr/>
                   </pic:nvPicPr>
                   <pic:blipFill>
@@ -7550,7 +7573,7 @@
           <w:b/>
           <w:sz w:val="36"/>
         </w:rPr>
-        <w:t>Cosine</w:t>
+        <w:t>Sine</w:t>
       </w:r>
     </w:p>
     <w:p>
@@ -7564,19 +7587,7 @@
         <w:rPr>
           <w:sz w:val="36"/>
         </w:rPr>
-        <w:t xml:space="preserve">Calculate the </w:t>
-      </w:r>
-      <w:r>
-        <w:rPr>
-          <w:sz w:val="36"/>
-        </w:rPr>
-        <w:t>co</w:t>
-      </w:r>
-      <w:r>
-        <w:rPr>
-          <w:sz w:val="36"/>
-        </w:rPr>
-        <w:t>sine value of the angle given in the 1</w:t>
+        <w:t>Calculate the sine value of the angle given in the 1</w:t>
       </w:r>
       <w:r>
         <w:rPr>
@@ -7603,19 +7614,7 @@
         <w:rPr>
           <w:sz w:val="36"/>
         </w:rPr>
-        <w:t>Alternative function is to return the angle in the current angle unit from the arc-</w:t>
-      </w:r>
-      <w:r>
-        <w:rPr>
-          <w:sz w:val="36"/>
-        </w:rPr>
-        <w:t>co</w:t>
-      </w:r>
-      <w:r>
-        <w:rPr>
-          <w:sz w:val="36"/>
-        </w:rPr>
-        <w:t>sine calculation of the 1</w:t>
+        <w:t>Alternative function is to return the angle in the current angle unit from the arc-sine calculation of the 1</w:t>
       </w:r>
       <w:r>
         <w:rPr>
@@ -7642,19 +7641,7 @@
         <w:rPr>
           <w:sz w:val="36"/>
         </w:rPr>
-        <w:t xml:space="preserve">When the calculation mode is base-n, then input numeral </w:t>
-      </w:r>
-      <w:r>
-        <w:rPr>
-          <w:sz w:val="36"/>
-        </w:rPr>
-        <w:t>E</w:t>
-      </w:r>
-      <w:r>
-        <w:rPr>
-          <w:sz w:val="36"/>
-        </w:rPr>
-        <w:t xml:space="preserve"> for hexadecimal value</w:t>
+        <w:t>When the calculation mode is base-n, then input numeral D for hexadecimal value</w:t>
       </w:r>
     </w:p>
     <w:p>
@@ -7679,7 +7666,7 @@
           <wp:inline distT="0" distB="0" distL="0" distR="0">
             <wp:extent cx="363600" cy="406800"/>
             <wp:effectExtent l="0" t="0" r="0" b="0"/>
-            <wp:docPr id="72" name="Picture 72"/>
+            <wp:docPr id="71" name="Picture 71"/>
             <wp:cNvGraphicFramePr>
               <a:graphicFrameLocks xmlns:a="http://schemas.openxmlformats.org/drawingml/2006/main" noChangeAspect="1"/>
             </wp:cNvGraphicFramePr>
@@ -7687,7 +7674,7 @@
               <a:graphicData uri="http://schemas.openxmlformats.org/drawingml/2006/picture">
                 <pic:pic xmlns:pic="http://schemas.openxmlformats.org/drawingml/2006/picture">
                   <pic:nvPicPr>
-                    <pic:cNvPr id="0" name="KeyTan.png"/>
+                    <pic:cNvPr id="0" name="KeyCos.png"/>
                     <pic:cNvPicPr/>
                   </pic:nvPicPr>
                   <pic:blipFill>
@@ -7722,7 +7709,7 @@
           <w:b/>
           <w:sz w:val="36"/>
         </w:rPr>
-        <w:t>Tangent</w:t>
+        <w:t>Cosine</w:t>
       </w:r>
     </w:p>
     <w:p>
@@ -7742,13 +7729,13 @@
         <w:rPr>
           <w:sz w:val="36"/>
         </w:rPr>
-        <w:t>tangent</w:t>
-      </w:r>
-      <w:r>
-        <w:rPr>
-          <w:sz w:val="36"/>
-        </w:rPr>
-        <w:t xml:space="preserve"> value of the angle given in the 1</w:t>
+        <w:t>co</w:t>
+      </w:r>
+      <w:r>
+        <w:rPr>
+          <w:sz w:val="36"/>
+        </w:rPr>
+        <w:t>sine value of the angle given in the 1</w:t>
       </w:r>
       <w:r>
         <w:rPr>
@@ -7781,13 +7768,13 @@
         <w:rPr>
           <w:sz w:val="36"/>
         </w:rPr>
-        <w:t>tangent</w:t>
-      </w:r>
-      <w:r>
-        <w:rPr>
-          <w:sz w:val="36"/>
-        </w:rPr>
-        <w:t xml:space="preserve"> calculation of the 1</w:t>
+        <w:t>co</w:t>
+      </w:r>
+      <w:r>
+        <w:rPr>
+          <w:sz w:val="36"/>
+        </w:rPr>
+        <w:t>sine calculation of the 1</w:t>
       </w:r>
       <w:r>
         <w:rPr>
@@ -7820,7 +7807,7 @@
         <w:rPr>
           <w:sz w:val="36"/>
         </w:rPr>
-        <w:t>F</w:t>
+        <w:t>E</w:t>
       </w:r>
       <w:r>
         <w:rPr>
@@ -7851,7 +7838,7 @@
           <wp:inline distT="0" distB="0" distL="0" distR="0">
             <wp:extent cx="363600" cy="406800"/>
             <wp:effectExtent l="0" t="0" r="0" b="0"/>
-            <wp:docPr id="73" name="Picture 73"/>
+            <wp:docPr id="72" name="Picture 72"/>
             <wp:cNvGraphicFramePr>
               <a:graphicFrameLocks xmlns:a="http://schemas.openxmlformats.org/drawingml/2006/main" noChangeAspect="1"/>
             </wp:cNvGraphicFramePr>
@@ -7859,7 +7846,7 @@
               <a:graphicData uri="http://schemas.openxmlformats.org/drawingml/2006/picture">
                 <pic:pic xmlns:pic="http://schemas.openxmlformats.org/drawingml/2006/picture">
                   <pic:nvPicPr>
-                    <pic:cNvPr id="0" name="KeyNeg.png"/>
+                    <pic:cNvPr id="0" name="KeyTan.png"/>
                     <pic:cNvPicPr/>
                   </pic:nvPicPr>
                   <pic:blipFill>
@@ -7894,7 +7881,7 @@
           <w:b/>
           <w:sz w:val="36"/>
         </w:rPr>
-        <w:t>Sign</w:t>
+        <w:t>Tangent</w:t>
       </w:r>
     </w:p>
     <w:p>
@@ -7908,7 +7895,19 @@
         <w:rPr>
           <w:sz w:val="36"/>
         </w:rPr>
-        <w:t>Change the sign of the 1</w:t>
+        <w:t xml:space="preserve">Calculate the </w:t>
+      </w:r>
+      <w:r>
+        <w:rPr>
+          <w:sz w:val="36"/>
+        </w:rPr>
+        <w:t>tangent</w:t>
+      </w:r>
+      <w:r>
+        <w:rPr>
+          <w:sz w:val="36"/>
+        </w:rPr>
+        <w:t xml:space="preserve"> value of the angle given in the 1</w:t>
       </w:r>
       <w:r>
         <w:rPr>
@@ -7921,6 +7920,45 @@
         <w:rPr>
           <w:sz w:val="36"/>
         </w:rPr>
+        <w:t xml:space="preserve"> (X) operand in the current angle unit</w:t>
+      </w:r>
+    </w:p>
+    <w:p>
+      <w:pPr>
+        <w:ind w:left="1440"/>
+        <w:rPr>
+          <w:sz w:val="36"/>
+        </w:rPr>
+      </w:pPr>
+      <w:r>
+        <w:rPr>
+          <w:sz w:val="36"/>
+        </w:rPr>
+        <w:t>Alternative function is to return the angle in the current angle unit from the arc-</w:t>
+      </w:r>
+      <w:r>
+        <w:rPr>
+          <w:sz w:val="36"/>
+        </w:rPr>
+        <w:t>tangent</w:t>
+      </w:r>
+      <w:r>
+        <w:rPr>
+          <w:sz w:val="36"/>
+        </w:rPr>
+        <w:t xml:space="preserve"> calculation of the 1</w:t>
+      </w:r>
+      <w:r>
+        <w:rPr>
+          <w:sz w:val="36"/>
+          <w:vertAlign w:val="superscript"/>
+        </w:rPr>
+        <w:t>st</w:t>
+      </w:r>
+      <w:r>
+        <w:rPr>
+          <w:sz w:val="36"/>
+        </w:rPr>
         <w:t xml:space="preserve"> (X) operand</w:t>
       </w:r>
     </w:p>
@@ -7935,32 +7973,19 @@
         <w:rPr>
           <w:sz w:val="36"/>
         </w:rPr>
-        <w:t xml:space="preserve">When the calculation mode </w:t>
-      </w:r>
-      <w:r>
-        <w:rPr>
-          <w:sz w:val="36"/>
-        </w:rPr>
-        <w:t>is base-n, then perform 2</w:t>
-      </w:r>
-      <w:r>
-        <w:rPr>
-          <w:sz w:val="36"/>
-        </w:rPr>
-        <w:t>s complement operation of the 1</w:t>
-      </w:r>
-      <w:r>
-        <w:rPr>
-          <w:sz w:val="36"/>
-          <w:vertAlign w:val="superscript"/>
-        </w:rPr>
-        <w:t>st</w:t>
-      </w:r>
-      <w:r>
-        <w:rPr>
-          <w:sz w:val="36"/>
-        </w:rPr>
-        <w:t xml:space="preserve"> (X) operand for binary / octal / hexadecimal value </w:t>
+        <w:t xml:space="preserve">When the calculation mode is base-n, then input numeral </w:t>
+      </w:r>
+      <w:r>
+        <w:rPr>
+          <w:sz w:val="36"/>
+        </w:rPr>
+        <w:t>F</w:t>
+      </w:r>
+      <w:r>
+        <w:rPr>
+          <w:sz w:val="36"/>
+        </w:rPr>
+        <w:t xml:space="preserve"> for hexadecimal value</w:t>
       </w:r>
     </w:p>
     <w:p>
@@ -7985,7 +8010,7 @@
           <wp:inline distT="0" distB="0" distL="0" distR="0">
             <wp:extent cx="363600" cy="406800"/>
             <wp:effectExtent l="0" t="0" r="0" b="0"/>
-            <wp:docPr id="74" name="Picture 74"/>
+            <wp:docPr id="73" name="Picture 73"/>
             <wp:cNvGraphicFramePr>
               <a:graphicFrameLocks xmlns:a="http://schemas.openxmlformats.org/drawingml/2006/main" noChangeAspect="1"/>
             </wp:cNvGraphicFramePr>
@@ -7993,7 +8018,7 @@
               <a:graphicData uri="http://schemas.openxmlformats.org/drawingml/2006/picture">
                 <pic:pic xmlns:pic="http://schemas.openxmlformats.org/drawingml/2006/picture">
                   <pic:nvPicPr>
-                    <pic:cNvPr id="0" name="KeyDelete.png"/>
+                    <pic:cNvPr id="0" name="KeyNeg.png"/>
                     <pic:cNvPicPr/>
                   </pic:nvPicPr>
                   <pic:blipFill>
@@ -8028,7 +8053,7 @@
           <w:b/>
           <w:sz w:val="36"/>
         </w:rPr>
-        <w:t>Delete</w:t>
+        <w:t>Sign</w:t>
       </w:r>
     </w:p>
     <w:p>
@@ -8042,7 +8067,59 @@
         <w:rPr>
           <w:sz w:val="36"/>
         </w:rPr>
-        <w:t>Delete the previous step(s) of entry</w:t>
+        <w:t>Change the sign of the 1</w:t>
+      </w:r>
+      <w:r>
+        <w:rPr>
+          <w:sz w:val="36"/>
+          <w:vertAlign w:val="superscript"/>
+        </w:rPr>
+        <w:t>st</w:t>
+      </w:r>
+      <w:r>
+        <w:rPr>
+          <w:sz w:val="36"/>
+        </w:rPr>
+        <w:t xml:space="preserve"> (X) operand</w:t>
+      </w:r>
+    </w:p>
+    <w:p>
+      <w:pPr>
+        <w:ind w:left="1440"/>
+        <w:rPr>
+          <w:sz w:val="36"/>
+        </w:rPr>
+      </w:pPr>
+      <w:r>
+        <w:rPr>
+          <w:sz w:val="36"/>
+        </w:rPr>
+        <w:t xml:space="preserve">When the calculation mode </w:t>
+      </w:r>
+      <w:r>
+        <w:rPr>
+          <w:sz w:val="36"/>
+        </w:rPr>
+        <w:t>is base-n, then perform 2</w:t>
+      </w:r>
+      <w:r>
+        <w:rPr>
+          <w:sz w:val="36"/>
+        </w:rPr>
+        <w:t>s complement operation of the 1</w:t>
+      </w:r>
+      <w:r>
+        <w:rPr>
+          <w:sz w:val="36"/>
+          <w:vertAlign w:val="superscript"/>
+        </w:rPr>
+        <w:t>st</w:t>
+      </w:r>
+      <w:r>
+        <w:rPr>
+          <w:sz w:val="36"/>
+        </w:rPr>
+        <w:t xml:space="preserve"> (X) operand for binary / octal / hexadecimal value </w:t>
       </w:r>
     </w:p>
     <w:p>
@@ -8067,7 +8144,7 @@
           <wp:inline distT="0" distB="0" distL="0" distR="0">
             <wp:extent cx="363600" cy="406800"/>
             <wp:effectExtent l="0" t="0" r="0" b="0"/>
-            <wp:docPr id="75" name="Picture 75"/>
+            <wp:docPr id="74" name="Picture 74"/>
             <wp:cNvGraphicFramePr>
               <a:graphicFrameLocks xmlns:a="http://schemas.openxmlformats.org/drawingml/2006/main" noChangeAspect="1"/>
             </wp:cNvGraphicFramePr>
@@ -8075,7 +8152,7 @@
               <a:graphicData uri="http://schemas.openxmlformats.org/drawingml/2006/picture">
                 <pic:pic xmlns:pic="http://schemas.openxmlformats.org/drawingml/2006/picture">
                   <pic:nvPicPr>
-                    <pic:cNvPr id="0" name="KeyMemRecall.png"/>
+                    <pic:cNvPr id="0" name="KeyDelete.png"/>
                     <pic:cNvPicPr/>
                   </pic:nvPicPr>
                   <pic:blipFill>
@@ -8110,6 +8187,88 @@
           <w:b/>
           <w:sz w:val="36"/>
         </w:rPr>
+        <w:t>Delete</w:t>
+      </w:r>
+    </w:p>
+    <w:p>
+      <w:pPr>
+        <w:ind w:left="1440"/>
+        <w:rPr>
+          <w:sz w:val="36"/>
+        </w:rPr>
+      </w:pPr>
+      <w:r>
+        <w:rPr>
+          <w:sz w:val="36"/>
+        </w:rPr>
+        <w:t>Delete the previous step(s) of entry</w:t>
+      </w:r>
+    </w:p>
+    <w:p>
+      <w:pPr>
+        <w:pStyle w:val="ListParagraph"/>
+        <w:numPr>
+          <w:ilvl w:val="0"/>
+          <w:numId w:val="2"/>
+        </w:numPr>
+        <w:rPr>
+          <w:b/>
+          <w:sz w:val="36"/>
+        </w:rPr>
+      </w:pPr>
+      <w:r>
+        <w:rPr>
+          <w:b/>
+          <w:noProof/>
+          <w:sz w:val="36"/>
+        </w:rPr>
+        <w:drawing>
+          <wp:inline distT="0" distB="0" distL="0" distR="0">
+            <wp:extent cx="363600" cy="406800"/>
+            <wp:effectExtent l="0" t="0" r="0" b="0"/>
+            <wp:docPr id="75" name="Picture 75"/>
+            <wp:cNvGraphicFramePr>
+              <a:graphicFrameLocks xmlns:a="http://schemas.openxmlformats.org/drawingml/2006/main" noChangeAspect="1"/>
+            </wp:cNvGraphicFramePr>
+            <a:graphic xmlns:a="http://schemas.openxmlformats.org/drawingml/2006/main">
+              <a:graphicData uri="http://schemas.openxmlformats.org/drawingml/2006/picture">
+                <pic:pic xmlns:pic="http://schemas.openxmlformats.org/drawingml/2006/picture">
+                  <pic:nvPicPr>
+                    <pic:cNvPr id="0" name="KeyMemRecall.png"/>
+                    <pic:cNvPicPr/>
+                  </pic:nvPicPr>
+                  <pic:blipFill>
+                    <a:blip r:embed="rId66">
+                      <a:extLst>
+                        <a:ext uri="{28A0092B-C50C-407E-A947-70E740481C1C}">
+                          <a14:useLocalDpi xmlns:a14="http://schemas.microsoft.com/office/drawing/2010/main" val="0"/>
+                        </a:ext>
+                      </a:extLst>
+                    </a:blip>
+                    <a:stretch>
+                      <a:fillRect/>
+                    </a:stretch>
+                  </pic:blipFill>
+                  <pic:spPr>
+                    <a:xfrm>
+                      <a:off x="0" y="0"/>
+                      <a:ext cx="363600" cy="406800"/>
+                    </a:xfrm>
+                    <a:prstGeom prst="rect">
+                      <a:avLst/>
+                    </a:prstGeom>
+                  </pic:spPr>
+                </pic:pic>
+              </a:graphicData>
+            </a:graphic>
+          </wp:inline>
+        </w:drawing>
+      </w:r>
+      <w:r>
+        <w:rPr>
+          <w:b/>
+          <w:sz w:val="36"/>
+        </w:rPr>
         <w:t>Non-volatile memory recall</w:t>
       </w:r>
     </w:p>
@@ -8175,7 +8334,7 @@
                     <pic:cNvPicPr/>
                   </pic:nvPicPr>
                   <pic:blipFill>
-                    <a:blip r:embed="rId66">
+                    <a:blip r:embed="rId67">
                       <a:extLst>
                         <a:ext uri="{28A0092B-C50C-407E-A947-70E740481C1C}">
                           <a14:useLocalDpi xmlns:a14="http://schemas.microsoft.com/office/drawing/2010/main" val="0"/>
@@ -11339,7 +11498,7 @@
 </file>
 
 <file path=customXml/itemProps1.xml><?xml version="1.0" encoding="utf-8"?>
-<ds:datastoreItem xmlns:ds="http://schemas.openxmlformats.org/officeDocument/2006/customXml" ds:itemID="{2482E8EF-3102-42E1-8C5A-2BF6F89AB598}">
+<ds:datastoreItem xmlns:ds="http://schemas.openxmlformats.org/officeDocument/2006/customXml" ds:itemID="{992A7F1D-49D0-4B94-9B41-729F8F5CA952}">
   <ds:schemaRefs>
     <ds:schemaRef ds:uri="http://schemas.openxmlformats.org/officeDocument/2006/bibliography"/>
   </ds:schemaRefs>

</xml_diff>

<commit_message>
Add 9 scientific constant
</commit_message>
<xml_diff>
--- a/SFX_User_Guide/SFX_User_Guide.docx
+++ b/SFX_User_Guide/SFX_User_Guide.docx
@@ -2546,27 +2546,34 @@
     </w:p>
     <w:p>
       <w:pPr>
-        <w:pStyle w:val="ListParagraph"/>
-        <w:numPr>
-          <w:ilvl w:val="0"/>
-          <w:numId w:val="2"/>
-        </w:numPr>
-        <w:rPr>
-          <w:b/>
-          <w:sz w:val="36"/>
-        </w:rPr>
-      </w:pPr>
-      <w:r>
-        <w:rPr>
-          <w:b/>
+        <w:ind w:left="1440"/>
+        <w:rPr>
+          <w:sz w:val="36"/>
+        </w:rPr>
+      </w:pPr>
+      <w:r>
+        <w:rPr>
+          <w:sz w:val="36"/>
+        </w:rPr>
+        <w:t>Alterative function in normal computation mode is to recall the following scientific constants</w:t>
+      </w:r>
+    </w:p>
+    <w:p>
+      <w:pPr>
+        <w:ind w:left="1440"/>
+        <w:rPr>
+          <w:sz w:val="36"/>
+        </w:rPr>
+      </w:pPr>
+      <w:r>
+        <w:rPr>
           <w:noProof/>
-          <w:sz w:val="36"/>
         </w:rPr>
         <w:drawing>
-          <wp:inline distT="0" distB="0" distL="0" distR="0" wp14:anchorId="5146C50C" wp14:editId="230242AA">
-            <wp:extent cx="460800" cy="468000"/>
-            <wp:effectExtent l="0" t="0" r="0" b="8255"/>
-            <wp:docPr id="17" name="Picture 17"/>
+          <wp:inline distT="0" distB="0" distL="0" distR="0">
+            <wp:extent cx="363600" cy="406800"/>
+            <wp:effectExtent l="0" t="0" r="0" b="0"/>
+            <wp:docPr id="88" name="Picture 88"/>
             <wp:cNvGraphicFramePr>
               <a:graphicFrameLocks xmlns:a="http://schemas.openxmlformats.org/drawingml/2006/main" noChangeAspect="1"/>
             </wp:cNvGraphicFramePr>
@@ -2574,7 +2581,7 @@
               <a:graphicData uri="http://schemas.openxmlformats.org/drawingml/2006/picture">
                 <pic:pic xmlns:pic="http://schemas.openxmlformats.org/drawingml/2006/picture">
                   <pic:nvPicPr>
-                    <pic:cNvPr id="0" name="KeyExpo.png"/>
+                    <pic:cNvPr id="0" name="KeyALT.png"/>
                     <pic:cNvPicPr/>
                   </pic:nvPicPr>
                   <pic:blipFill>
@@ -2592,7 +2599,7 @@
                   <pic:spPr>
                     <a:xfrm>
                       <a:off x="0" y="0"/>
-                      <a:ext cx="460800" cy="468000"/>
+                      <a:ext cx="363600" cy="406800"/>
                     </a:xfrm>
                     <a:prstGeom prst="rect">
                       <a:avLst/>
@@ -2606,75 +2613,14 @@
       </w:r>
       <w:r>
         <w:rPr>
-          <w:b/>
-          <w:sz w:val="36"/>
-        </w:rPr>
-        <w:t>Exponent entry</w:t>
-      </w:r>
-    </w:p>
-    <w:p>
-      <w:pPr>
-        <w:ind w:left="1440"/>
-        <w:rPr>
-          <w:sz w:val="36"/>
-        </w:rPr>
-      </w:pPr>
-      <w:r>
-        <w:rPr>
-          <w:sz w:val="36"/>
-        </w:rPr>
-        <w:t xml:space="preserve">Input exponent of </w:t>
-      </w:r>
-      <w:r>
-        <w:rPr>
-          <w:sz w:val="36"/>
-        </w:rPr>
-        <w:t xml:space="preserve">base </w:t>
-      </w:r>
-      <w:r>
-        <w:rPr>
-          <w:sz w:val="36"/>
-        </w:rPr>
-        <w:t>10</w:t>
-      </w:r>
-    </w:p>
-    <w:p>
-      <w:pPr>
-        <w:ind w:left="1440"/>
-        <w:rPr>
-          <w:sz w:val="36"/>
-        </w:rPr>
-      </w:pPr>
-      <w:r>
-        <w:rPr>
-          <w:sz w:val="36"/>
-        </w:rPr>
-        <w:t>The value will be displayed in exponential format</w:t>
-      </w:r>
-    </w:p>
-    <w:p>
-      <w:pPr>
-        <w:pStyle w:val="ListParagraph"/>
-        <w:numPr>
-          <w:ilvl w:val="0"/>
-          <w:numId w:val="2"/>
-        </w:numPr>
-        <w:rPr>
-          <w:b/>
-          <w:sz w:val="36"/>
-        </w:rPr>
-      </w:pPr>
-      <w:r>
-        <w:rPr>
-          <w:b/>
           <w:noProof/>
           <w:sz w:val="36"/>
         </w:rPr>
         <w:drawing>
           <wp:inline distT="0" distB="0" distL="0" distR="0">
-            <wp:extent cx="460800" cy="468000"/>
+            <wp:extent cx="482400" cy="468000"/>
             <wp:effectExtent l="0" t="0" r="0" b="8255"/>
-            <wp:docPr id="82" name="Picture 82"/>
+            <wp:docPr id="91" name="Picture 91"/>
             <wp:cNvGraphicFramePr>
               <a:graphicFrameLocks xmlns:a="http://schemas.openxmlformats.org/drawingml/2006/main" noChangeAspect="1"/>
             </wp:cNvGraphicFramePr>
@@ -2682,7 +2628,7 @@
               <a:graphicData uri="http://schemas.openxmlformats.org/drawingml/2006/picture">
                 <pic:pic xmlns:pic="http://schemas.openxmlformats.org/drawingml/2006/picture">
                   <pic:nvPicPr>
-                    <pic:cNvPr id="0" name="KeyPlus.png"/>
+                    <pic:cNvPr id="0" name="Key1.png"/>
                     <pic:cNvPicPr/>
                   </pic:nvPicPr>
                   <pic:blipFill>
@@ -2700,7 +2646,7 @@
                   <pic:spPr>
                     <a:xfrm>
                       <a:off x="0" y="0"/>
-                      <a:ext cx="460800" cy="468000"/>
+                      <a:ext cx="482400" cy="468000"/>
                     </a:xfrm>
                     <a:prstGeom prst="rect">
                       <a:avLst/>
@@ -2714,10 +2660,42 @@
       </w:r>
       <w:r>
         <w:rPr>
-          <w:b/>
-          <w:sz w:val="36"/>
-        </w:rPr>
-        <w:t>Plus</w:t>
+          <w:sz w:val="36"/>
+        </w:rPr>
+        <w:t xml:space="preserve">: </w:t>
+      </w:r>
+      <w:r>
+        <w:rPr>
+          <w:sz w:val="36"/>
+        </w:rPr>
+        <w:t>Speed of light</w:t>
+      </w:r>
+      <w:r>
+        <w:rPr>
+          <w:sz w:val="36"/>
+        </w:rPr>
+        <w:t xml:space="preserve"> = </w:t>
+      </w:r>
+      <w:r>
+        <w:rPr>
+          <w:sz w:val="36"/>
+        </w:rPr>
+        <w:t>299792458 ms</w:t>
+      </w:r>
+      <w:r>
+        <w:rPr>
+          <w:rFonts w:ascii="Calibri" w:hAnsi="Calibri" w:cs="Calibri"/>
+          <w:sz w:val="36"/>
+          <w:vertAlign w:val="superscript"/>
+        </w:rPr>
+        <w:t>-</w:t>
+      </w:r>
+      <w:r>
+        <w:rPr>
+          <w:sz w:val="36"/>
+          <w:vertAlign w:val="superscript"/>
+        </w:rPr>
+        <w:t>1</w:t>
       </w:r>
     </w:p>
     <w:p>
@@ -2729,98 +2707,13 @@
       </w:pPr>
       <w:r>
         <w:rPr>
-          <w:sz w:val="36"/>
-        </w:rPr>
-        <w:t>Perform addition of the 1</w:t>
-      </w:r>
-      <w:r>
-        <w:rPr>
-          <w:sz w:val="36"/>
-          <w:vertAlign w:val="superscript"/>
-        </w:rPr>
-        <w:t>st</w:t>
-      </w:r>
-      <w:r>
-        <w:rPr>
-          <w:sz w:val="36"/>
-        </w:rPr>
-        <w:t xml:space="preserve"> (</w:t>
-      </w:r>
-      <w:r>
-        <w:rPr>
-          <w:sz w:val="36"/>
-        </w:rPr>
-        <w:t>X</w:t>
-      </w:r>
-      <w:r>
-        <w:rPr>
-          <w:sz w:val="36"/>
-        </w:rPr>
-        <w:t>) and 2</w:t>
-      </w:r>
-      <w:r>
-        <w:rPr>
-          <w:sz w:val="36"/>
-          <w:vertAlign w:val="superscript"/>
-        </w:rPr>
-        <w:t>nd</w:t>
-      </w:r>
-      <w:r>
-        <w:rPr>
-          <w:sz w:val="36"/>
-        </w:rPr>
-        <w:t xml:space="preserve"> (</w:t>
-      </w:r>
-      <w:r>
-        <w:rPr>
-          <w:sz w:val="36"/>
-        </w:rPr>
-        <w:t>Y</w:t>
-      </w:r>
-      <w:r>
-        <w:rPr>
-          <w:sz w:val="36"/>
-        </w:rPr>
-        <w:t>) operand</w:t>
-      </w:r>
-      <w:r>
-        <w:rPr>
-          <w:sz w:val="36"/>
-        </w:rPr>
-        <w:t xml:space="preserve">: </w:t>
-      </w:r>
-      <m:oMath>
-        <m:r>
-          <w:rPr>
-            <w:rFonts w:ascii="Cambria Math" w:hAnsi="Cambria Math"/>
-            <w:sz w:val="36"/>
-          </w:rPr>
-          <m:t>X+Y</m:t>
-        </m:r>
-      </m:oMath>
-    </w:p>
-    <w:p>
-      <w:pPr>
-        <w:ind w:left="1440"/>
-        <w:rPr>
-          <w:sz w:val="36"/>
-        </w:rPr>
-      </w:pPr>
-      <w:r>
-        <w:rPr>
-          <w:sz w:val="36"/>
-        </w:rPr>
-        <w:t xml:space="preserve">Tapping </w:t>
-      </w:r>
-      <w:r>
-        <w:rPr>
           <w:noProof/>
         </w:rPr>
         <w:drawing>
-          <wp:inline distT="0" distB="0" distL="0" distR="0" wp14:anchorId="4AD59C12" wp14:editId="7FD13EE5">
-            <wp:extent cx="460800" cy="468000"/>
-            <wp:effectExtent l="0" t="0" r="0" b="8255"/>
-            <wp:docPr id="19" name="Picture 19"/>
+          <wp:inline distT="0" distB="0" distL="0" distR="0" wp14:anchorId="1A648724" wp14:editId="1DA1426D">
+            <wp:extent cx="363600" cy="406800"/>
+            <wp:effectExtent l="0" t="0" r="0" b="0"/>
+            <wp:docPr id="89" name="Picture 89"/>
             <wp:cNvGraphicFramePr>
               <a:graphicFrameLocks xmlns:a="http://schemas.openxmlformats.org/drawingml/2006/main" noChangeAspect="1"/>
             </wp:cNvGraphicFramePr>
@@ -2828,7 +2721,54 @@
               <a:graphicData uri="http://schemas.openxmlformats.org/drawingml/2006/picture">
                 <pic:pic xmlns:pic="http://schemas.openxmlformats.org/drawingml/2006/picture">
                   <pic:nvPicPr>
-                    <pic:cNvPr id="0" name="KeyPlus.png"/>
+                    <pic:cNvPr id="0" name="KeyALT.png"/>
+                    <pic:cNvPicPr/>
+                  </pic:nvPicPr>
+                  <pic:blipFill>
+                    <a:blip r:embed="rId32">
+                      <a:extLst>
+                        <a:ext uri="{28A0092B-C50C-407E-A947-70E740481C1C}">
+                          <a14:useLocalDpi xmlns:a14="http://schemas.microsoft.com/office/drawing/2010/main" val="0"/>
+                        </a:ext>
+                      </a:extLst>
+                    </a:blip>
+                    <a:stretch>
+                      <a:fillRect/>
+                    </a:stretch>
+                  </pic:blipFill>
+                  <pic:spPr>
+                    <a:xfrm>
+                      <a:off x="0" y="0"/>
+                      <a:ext cx="363600" cy="406800"/>
+                    </a:xfrm>
+                    <a:prstGeom prst="rect">
+                      <a:avLst/>
+                    </a:prstGeom>
+                  </pic:spPr>
+                </pic:pic>
+              </a:graphicData>
+            </a:graphic>
+          </wp:inline>
+        </w:drawing>
+      </w:r>
+      <w:r>
+        <w:rPr>
+          <w:noProof/>
+          <w:sz w:val="36"/>
+        </w:rPr>
+        <w:drawing>
+          <wp:inline distT="0" distB="0" distL="0" distR="0">
+            <wp:extent cx="460800" cy="468000"/>
+            <wp:effectExtent l="0" t="0" r="0" b="8255"/>
+            <wp:docPr id="92" name="Picture 92"/>
+            <wp:cNvGraphicFramePr>
+              <a:graphicFrameLocks xmlns:a="http://schemas.openxmlformats.org/drawingml/2006/main" noChangeAspect="1"/>
+            </wp:cNvGraphicFramePr>
+            <a:graphic xmlns:a="http://schemas.openxmlformats.org/drawingml/2006/main">
+              <a:graphicData uri="http://schemas.openxmlformats.org/drawingml/2006/picture">
+                <pic:pic xmlns:pic="http://schemas.openxmlformats.org/drawingml/2006/picture">
+                  <pic:nvPicPr>
+                    <pic:cNvPr id="0" name="Key2.png"/>
                     <pic:cNvPicPr/>
                   </pic:nvPicPr>
                   <pic:blipFill>
@@ -2862,6 +2802,1531 @@
         <w:rPr>
           <w:sz w:val="36"/>
         </w:rPr>
+        <w:t xml:space="preserve">: </w:t>
+      </w:r>
+      <w:r>
+        <w:rPr>
+          <w:sz w:val="36"/>
+        </w:rPr>
+        <w:t>Planck constant</w:t>
+      </w:r>
+      <w:r>
+        <w:rPr>
+          <w:sz w:val="36"/>
+        </w:rPr>
+        <w:t xml:space="preserve"> = 6.62607015x10</w:t>
+      </w:r>
+      <w:r>
+        <w:rPr>
+          <w:sz w:val="36"/>
+          <w:vertAlign w:val="superscript"/>
+        </w:rPr>
+        <w:t>-34</w:t>
+      </w:r>
+      <w:r>
+        <w:rPr>
+          <w:sz w:val="36"/>
+        </w:rPr>
+        <w:t xml:space="preserve"> </w:t>
+      </w:r>
+      <w:proofErr w:type="spellStart"/>
+      <w:r>
+        <w:rPr>
+          <w:sz w:val="36"/>
+        </w:rPr>
+        <w:t>Js</w:t>
+      </w:r>
+      <w:proofErr w:type="spellEnd"/>
+    </w:p>
+    <w:p>
+      <w:pPr>
+        <w:ind w:left="1440"/>
+        <w:rPr>
+          <w:sz w:val="36"/>
+        </w:rPr>
+      </w:pPr>
+      <w:r>
+        <w:rPr>
+          <w:noProof/>
+        </w:rPr>
+        <w:drawing>
+          <wp:inline distT="0" distB="0" distL="0" distR="0" wp14:anchorId="4F26E401" wp14:editId="2205CBAA">
+            <wp:extent cx="363600" cy="406800"/>
+            <wp:effectExtent l="0" t="0" r="0" b="0"/>
+            <wp:docPr id="94" name="Picture 94"/>
+            <wp:cNvGraphicFramePr>
+              <a:graphicFrameLocks xmlns:a="http://schemas.openxmlformats.org/drawingml/2006/main" noChangeAspect="1"/>
+            </wp:cNvGraphicFramePr>
+            <a:graphic xmlns:a="http://schemas.openxmlformats.org/drawingml/2006/main">
+              <a:graphicData uri="http://schemas.openxmlformats.org/drawingml/2006/picture">
+                <pic:pic xmlns:pic="http://schemas.openxmlformats.org/drawingml/2006/picture">
+                  <pic:nvPicPr>
+                    <pic:cNvPr id="0" name="KeyALT.png"/>
+                    <pic:cNvPicPr/>
+                  </pic:nvPicPr>
+                  <pic:blipFill>
+                    <a:blip r:embed="rId32">
+                      <a:extLst>
+                        <a:ext uri="{28A0092B-C50C-407E-A947-70E740481C1C}">
+                          <a14:useLocalDpi xmlns:a14="http://schemas.microsoft.com/office/drawing/2010/main" val="0"/>
+                        </a:ext>
+                      </a:extLst>
+                    </a:blip>
+                    <a:stretch>
+                      <a:fillRect/>
+                    </a:stretch>
+                  </pic:blipFill>
+                  <pic:spPr>
+                    <a:xfrm>
+                      <a:off x="0" y="0"/>
+                      <a:ext cx="363600" cy="406800"/>
+                    </a:xfrm>
+                    <a:prstGeom prst="rect">
+                      <a:avLst/>
+                    </a:prstGeom>
+                  </pic:spPr>
+                </pic:pic>
+              </a:graphicData>
+            </a:graphic>
+          </wp:inline>
+        </w:drawing>
+      </w:r>
+      <w:r>
+        <w:rPr>
+          <w:noProof/>
+          <w:sz w:val="36"/>
+        </w:rPr>
+        <w:drawing>
+          <wp:inline distT="0" distB="0" distL="0" distR="0" wp14:anchorId="5362EF4E" wp14:editId="1583662B">
+            <wp:extent cx="460800" cy="468000"/>
+            <wp:effectExtent l="0" t="0" r="0" b="8255"/>
+            <wp:docPr id="95" name="Picture 95"/>
+            <wp:cNvGraphicFramePr>
+              <a:graphicFrameLocks xmlns:a="http://schemas.openxmlformats.org/drawingml/2006/main" noChangeAspect="1"/>
+            </wp:cNvGraphicFramePr>
+            <a:graphic xmlns:a="http://schemas.openxmlformats.org/drawingml/2006/main">
+              <a:graphicData uri="http://schemas.openxmlformats.org/drawingml/2006/picture">
+                <pic:pic xmlns:pic="http://schemas.openxmlformats.org/drawingml/2006/picture">
+                  <pic:nvPicPr>
+                    <pic:cNvPr id="0" name="Key3.png"/>
+                    <pic:cNvPicPr/>
+                  </pic:nvPicPr>
+                  <pic:blipFill>
+                    <a:blip r:embed="rId35">
+                      <a:extLst>
+                        <a:ext uri="{28A0092B-C50C-407E-A947-70E740481C1C}">
+                          <a14:useLocalDpi xmlns:a14="http://schemas.microsoft.com/office/drawing/2010/main" val="0"/>
+                        </a:ext>
+                      </a:extLst>
+                    </a:blip>
+                    <a:stretch>
+                      <a:fillRect/>
+                    </a:stretch>
+                  </pic:blipFill>
+                  <pic:spPr>
+                    <a:xfrm>
+                      <a:off x="0" y="0"/>
+                      <a:ext cx="460800" cy="468000"/>
+                    </a:xfrm>
+                    <a:prstGeom prst="rect">
+                      <a:avLst/>
+                    </a:prstGeom>
+                  </pic:spPr>
+                </pic:pic>
+              </a:graphicData>
+            </a:graphic>
+          </wp:inline>
+        </w:drawing>
+      </w:r>
+      <w:r>
+        <w:rPr>
+          <w:sz w:val="36"/>
+        </w:rPr>
+        <w:t xml:space="preserve">: </w:t>
+      </w:r>
+      <w:r>
+        <w:rPr>
+          <w:sz w:val="36"/>
+        </w:rPr>
+        <w:t>Newtonian constant of gravitation</w:t>
+      </w:r>
+      <w:r>
+        <w:rPr>
+          <w:sz w:val="36"/>
+        </w:rPr>
+        <w:t xml:space="preserve"> = 6.67430x</w:t>
+      </w:r>
+      <w:r>
+        <w:rPr>
+          <w:sz w:val="36"/>
+        </w:rPr>
+        <w:t>10</w:t>
+      </w:r>
+      <w:r>
+        <w:rPr>
+          <w:sz w:val="36"/>
+          <w:vertAlign w:val="superscript"/>
+        </w:rPr>
+        <w:t>-11</w:t>
+      </w:r>
+      <w:r>
+        <w:rPr>
+          <w:sz w:val="36"/>
+        </w:rPr>
+        <w:t xml:space="preserve"> m</w:t>
+      </w:r>
+      <w:r>
+        <w:rPr>
+          <w:sz w:val="36"/>
+          <w:vertAlign w:val="superscript"/>
+        </w:rPr>
+        <w:t>3</w:t>
+      </w:r>
+      <w:r>
+        <w:rPr>
+          <w:sz w:val="36"/>
+        </w:rPr>
+        <w:t>kg</w:t>
+      </w:r>
+      <w:r>
+        <w:rPr>
+          <w:rFonts w:ascii="Calibri" w:hAnsi="Calibri" w:cs="Calibri"/>
+          <w:sz w:val="36"/>
+          <w:vertAlign w:val="superscript"/>
+        </w:rPr>
+        <w:t>-</w:t>
+      </w:r>
+      <w:r>
+        <w:rPr>
+          <w:sz w:val="36"/>
+          <w:vertAlign w:val="superscript"/>
+        </w:rPr>
+        <w:t>1</w:t>
+      </w:r>
+      <w:r>
+        <w:rPr>
+          <w:sz w:val="36"/>
+        </w:rPr>
+        <w:t>s</w:t>
+      </w:r>
+      <w:r>
+        <w:rPr>
+          <w:rFonts w:ascii="Calibri" w:hAnsi="Calibri" w:cs="Calibri"/>
+          <w:sz w:val="36"/>
+          <w:vertAlign w:val="superscript"/>
+        </w:rPr>
+        <w:t>-</w:t>
+      </w:r>
+      <w:r>
+        <w:rPr>
+          <w:sz w:val="36"/>
+          <w:vertAlign w:val="superscript"/>
+        </w:rPr>
+        <w:t>2</w:t>
+      </w:r>
+    </w:p>
+    <w:p>
+      <w:pPr>
+        <w:ind w:left="1440"/>
+        <w:rPr>
+          <w:sz w:val="36"/>
+        </w:rPr>
+      </w:pPr>
+      <w:r>
+        <w:rPr>
+          <w:noProof/>
+        </w:rPr>
+        <w:drawing>
+          <wp:inline distT="0" distB="0" distL="0" distR="0" wp14:anchorId="4F26E401" wp14:editId="2205CBAA">
+            <wp:extent cx="363600" cy="406800"/>
+            <wp:effectExtent l="0" t="0" r="0" b="0"/>
+            <wp:docPr id="96" name="Picture 96"/>
+            <wp:cNvGraphicFramePr>
+              <a:graphicFrameLocks xmlns:a="http://schemas.openxmlformats.org/drawingml/2006/main" noChangeAspect="1"/>
+            </wp:cNvGraphicFramePr>
+            <a:graphic xmlns:a="http://schemas.openxmlformats.org/drawingml/2006/main">
+              <a:graphicData uri="http://schemas.openxmlformats.org/drawingml/2006/picture">
+                <pic:pic xmlns:pic="http://schemas.openxmlformats.org/drawingml/2006/picture">
+                  <pic:nvPicPr>
+                    <pic:cNvPr id="0" name="KeyALT.png"/>
+                    <pic:cNvPicPr/>
+                  </pic:nvPicPr>
+                  <pic:blipFill>
+                    <a:blip r:embed="rId32">
+                      <a:extLst>
+                        <a:ext uri="{28A0092B-C50C-407E-A947-70E740481C1C}">
+                          <a14:useLocalDpi xmlns:a14="http://schemas.microsoft.com/office/drawing/2010/main" val="0"/>
+                        </a:ext>
+                      </a:extLst>
+                    </a:blip>
+                    <a:stretch>
+                      <a:fillRect/>
+                    </a:stretch>
+                  </pic:blipFill>
+                  <pic:spPr>
+                    <a:xfrm>
+                      <a:off x="0" y="0"/>
+                      <a:ext cx="363600" cy="406800"/>
+                    </a:xfrm>
+                    <a:prstGeom prst="rect">
+                      <a:avLst/>
+                    </a:prstGeom>
+                  </pic:spPr>
+                </pic:pic>
+              </a:graphicData>
+            </a:graphic>
+          </wp:inline>
+        </w:drawing>
+      </w:r>
+      <w:r>
+        <w:rPr>
+          <w:noProof/>
+          <w:sz w:val="36"/>
+        </w:rPr>
+        <w:drawing>
+          <wp:inline distT="0" distB="0" distL="0" distR="0">
+            <wp:extent cx="482400" cy="482400"/>
+            <wp:effectExtent l="0" t="0" r="0" b="0"/>
+            <wp:docPr id="106" name="Picture 106"/>
+            <wp:cNvGraphicFramePr>
+              <a:graphicFrameLocks xmlns:a="http://schemas.openxmlformats.org/drawingml/2006/main" noChangeAspect="1"/>
+            </wp:cNvGraphicFramePr>
+            <a:graphic xmlns:a="http://schemas.openxmlformats.org/drawingml/2006/main">
+              <a:graphicData uri="http://schemas.openxmlformats.org/drawingml/2006/picture">
+                <pic:pic xmlns:pic="http://schemas.openxmlformats.org/drawingml/2006/picture">
+                  <pic:nvPicPr>
+                    <pic:cNvPr id="0" name="Key4.png"/>
+                    <pic:cNvPicPr/>
+                  </pic:nvPicPr>
+                  <pic:blipFill>
+                    <a:blip r:embed="rId36">
+                      <a:extLst>
+                        <a:ext uri="{28A0092B-C50C-407E-A947-70E740481C1C}">
+                          <a14:useLocalDpi xmlns:a14="http://schemas.microsoft.com/office/drawing/2010/main" val="0"/>
+                        </a:ext>
+                      </a:extLst>
+                    </a:blip>
+                    <a:stretch>
+                      <a:fillRect/>
+                    </a:stretch>
+                  </pic:blipFill>
+                  <pic:spPr>
+                    <a:xfrm>
+                      <a:off x="0" y="0"/>
+                      <a:ext cx="482400" cy="482400"/>
+                    </a:xfrm>
+                    <a:prstGeom prst="rect">
+                      <a:avLst/>
+                    </a:prstGeom>
+                  </pic:spPr>
+                </pic:pic>
+              </a:graphicData>
+            </a:graphic>
+          </wp:inline>
+        </w:drawing>
+      </w:r>
+      <w:r>
+        <w:rPr>
+          <w:sz w:val="36"/>
+        </w:rPr>
+        <w:t xml:space="preserve">: </w:t>
+      </w:r>
+      <w:r>
+        <w:rPr>
+          <w:sz w:val="36"/>
+        </w:rPr>
+        <w:t>E</w:t>
+      </w:r>
+      <w:r>
+        <w:rPr>
+          <w:sz w:val="36"/>
+        </w:rPr>
+        <w:t>lementary charge</w:t>
+      </w:r>
+      <w:r>
+        <w:rPr>
+          <w:sz w:val="36"/>
+        </w:rPr>
+        <w:t xml:space="preserve"> = </w:t>
+      </w:r>
+      <w:r>
+        <w:rPr>
+          <w:sz w:val="36"/>
+        </w:rPr>
+        <w:t>1.602176634</w:t>
+      </w:r>
+      <w:r>
+        <w:rPr>
+          <w:sz w:val="36"/>
+        </w:rPr>
+        <w:t>x</w:t>
+      </w:r>
+      <w:r>
+        <w:rPr>
+          <w:sz w:val="36"/>
+        </w:rPr>
+        <w:t>10</w:t>
+      </w:r>
+      <w:r>
+        <w:rPr>
+          <w:sz w:val="36"/>
+          <w:vertAlign w:val="superscript"/>
+        </w:rPr>
+        <w:t>-19</w:t>
+      </w:r>
+      <w:r>
+        <w:rPr>
+          <w:sz w:val="36"/>
+        </w:rPr>
+        <w:t xml:space="preserve"> C</w:t>
+      </w:r>
+    </w:p>
+    <w:p>
+      <w:pPr>
+        <w:ind w:left="1440"/>
+        <w:rPr>
+          <w:sz w:val="36"/>
+        </w:rPr>
+      </w:pPr>
+      <w:r>
+        <w:rPr>
+          <w:noProof/>
+        </w:rPr>
+        <w:drawing>
+          <wp:inline distT="0" distB="0" distL="0" distR="0" wp14:anchorId="4F26E401" wp14:editId="2205CBAA">
+            <wp:extent cx="363600" cy="406800"/>
+            <wp:effectExtent l="0" t="0" r="0" b="0"/>
+            <wp:docPr id="98" name="Picture 98"/>
+            <wp:cNvGraphicFramePr>
+              <a:graphicFrameLocks xmlns:a="http://schemas.openxmlformats.org/drawingml/2006/main" noChangeAspect="1"/>
+            </wp:cNvGraphicFramePr>
+            <a:graphic xmlns:a="http://schemas.openxmlformats.org/drawingml/2006/main">
+              <a:graphicData uri="http://schemas.openxmlformats.org/drawingml/2006/picture">
+                <pic:pic xmlns:pic="http://schemas.openxmlformats.org/drawingml/2006/picture">
+                  <pic:nvPicPr>
+                    <pic:cNvPr id="0" name="KeyALT.png"/>
+                    <pic:cNvPicPr/>
+                  </pic:nvPicPr>
+                  <pic:blipFill>
+                    <a:blip r:embed="rId32">
+                      <a:extLst>
+                        <a:ext uri="{28A0092B-C50C-407E-A947-70E740481C1C}">
+                          <a14:useLocalDpi xmlns:a14="http://schemas.microsoft.com/office/drawing/2010/main" val="0"/>
+                        </a:ext>
+                      </a:extLst>
+                    </a:blip>
+                    <a:stretch>
+                      <a:fillRect/>
+                    </a:stretch>
+                  </pic:blipFill>
+                  <pic:spPr>
+                    <a:xfrm>
+                      <a:off x="0" y="0"/>
+                      <a:ext cx="363600" cy="406800"/>
+                    </a:xfrm>
+                    <a:prstGeom prst="rect">
+                      <a:avLst/>
+                    </a:prstGeom>
+                  </pic:spPr>
+                </pic:pic>
+              </a:graphicData>
+            </a:graphic>
+          </wp:inline>
+        </w:drawing>
+      </w:r>
+      <w:r>
+        <w:rPr>
+          <w:noProof/>
+          <w:sz w:val="36"/>
+        </w:rPr>
+        <w:drawing>
+          <wp:inline distT="0" distB="0" distL="0" distR="0">
+            <wp:extent cx="464400" cy="482400"/>
+            <wp:effectExtent l="0" t="0" r="0" b="0"/>
+            <wp:docPr id="107" name="Picture 107"/>
+            <wp:cNvGraphicFramePr>
+              <a:graphicFrameLocks xmlns:a="http://schemas.openxmlformats.org/drawingml/2006/main" noChangeAspect="1"/>
+            </wp:cNvGraphicFramePr>
+            <a:graphic xmlns:a="http://schemas.openxmlformats.org/drawingml/2006/main">
+              <a:graphicData uri="http://schemas.openxmlformats.org/drawingml/2006/picture">
+                <pic:pic xmlns:pic="http://schemas.openxmlformats.org/drawingml/2006/picture">
+                  <pic:nvPicPr>
+                    <pic:cNvPr id="0" name="Key5.png"/>
+                    <pic:cNvPicPr/>
+                  </pic:nvPicPr>
+                  <pic:blipFill>
+                    <a:blip r:embed="rId37">
+                      <a:extLst>
+                        <a:ext uri="{28A0092B-C50C-407E-A947-70E740481C1C}">
+                          <a14:useLocalDpi xmlns:a14="http://schemas.microsoft.com/office/drawing/2010/main" val="0"/>
+                        </a:ext>
+                      </a:extLst>
+                    </a:blip>
+                    <a:stretch>
+                      <a:fillRect/>
+                    </a:stretch>
+                  </pic:blipFill>
+                  <pic:spPr>
+                    <a:xfrm>
+                      <a:off x="0" y="0"/>
+                      <a:ext cx="464400" cy="482400"/>
+                    </a:xfrm>
+                    <a:prstGeom prst="rect">
+                      <a:avLst/>
+                    </a:prstGeom>
+                  </pic:spPr>
+                </pic:pic>
+              </a:graphicData>
+            </a:graphic>
+          </wp:inline>
+        </w:drawing>
+      </w:r>
+      <w:r>
+        <w:rPr>
+          <w:sz w:val="36"/>
+        </w:rPr>
+        <w:t xml:space="preserve">: </w:t>
+      </w:r>
+      <w:r>
+        <w:rPr>
+          <w:sz w:val="36"/>
+        </w:rPr>
+        <w:t>E</w:t>
+      </w:r>
+      <w:r>
+        <w:rPr>
+          <w:sz w:val="36"/>
+        </w:rPr>
+        <w:t>lectron mass</w:t>
+      </w:r>
+      <w:r>
+        <w:rPr>
+          <w:sz w:val="36"/>
+        </w:rPr>
+        <w:t xml:space="preserve"> = </w:t>
+      </w:r>
+      <w:r>
+        <w:rPr>
+          <w:sz w:val="36"/>
+        </w:rPr>
+        <w:t>9.1093837015</w:t>
+      </w:r>
+      <w:r>
+        <w:rPr>
+          <w:sz w:val="36"/>
+        </w:rPr>
+        <w:t>x</w:t>
+      </w:r>
+      <w:r>
+        <w:rPr>
+          <w:sz w:val="36"/>
+        </w:rPr>
+        <w:t>10</w:t>
+      </w:r>
+      <w:r>
+        <w:rPr>
+          <w:sz w:val="36"/>
+          <w:vertAlign w:val="superscript"/>
+        </w:rPr>
+        <w:t>-31</w:t>
+      </w:r>
+      <w:r>
+        <w:rPr>
+          <w:sz w:val="36"/>
+        </w:rPr>
+        <w:t xml:space="preserve"> kg</w:t>
+      </w:r>
+    </w:p>
+    <w:p>
+      <w:pPr>
+        <w:ind w:left="1440"/>
+        <w:rPr>
+          <w:sz w:val="36"/>
+        </w:rPr>
+      </w:pPr>
+      <w:r>
+        <w:rPr>
+          <w:noProof/>
+        </w:rPr>
+        <w:drawing>
+          <wp:inline distT="0" distB="0" distL="0" distR="0" wp14:anchorId="4F26E401" wp14:editId="2205CBAA">
+            <wp:extent cx="363600" cy="406800"/>
+            <wp:effectExtent l="0" t="0" r="0" b="0"/>
+            <wp:docPr id="100" name="Picture 100"/>
+            <wp:cNvGraphicFramePr>
+              <a:graphicFrameLocks xmlns:a="http://schemas.openxmlformats.org/drawingml/2006/main" noChangeAspect="1"/>
+            </wp:cNvGraphicFramePr>
+            <a:graphic xmlns:a="http://schemas.openxmlformats.org/drawingml/2006/main">
+              <a:graphicData uri="http://schemas.openxmlformats.org/drawingml/2006/picture">
+                <pic:pic xmlns:pic="http://schemas.openxmlformats.org/drawingml/2006/picture">
+                  <pic:nvPicPr>
+                    <pic:cNvPr id="0" name="KeyALT.png"/>
+                    <pic:cNvPicPr/>
+                  </pic:nvPicPr>
+                  <pic:blipFill>
+                    <a:blip r:embed="rId32">
+                      <a:extLst>
+                        <a:ext uri="{28A0092B-C50C-407E-A947-70E740481C1C}">
+                          <a14:useLocalDpi xmlns:a14="http://schemas.microsoft.com/office/drawing/2010/main" val="0"/>
+                        </a:ext>
+                      </a:extLst>
+                    </a:blip>
+                    <a:stretch>
+                      <a:fillRect/>
+                    </a:stretch>
+                  </pic:blipFill>
+                  <pic:spPr>
+                    <a:xfrm>
+                      <a:off x="0" y="0"/>
+                      <a:ext cx="363600" cy="406800"/>
+                    </a:xfrm>
+                    <a:prstGeom prst="rect">
+                      <a:avLst/>
+                    </a:prstGeom>
+                  </pic:spPr>
+                </pic:pic>
+              </a:graphicData>
+            </a:graphic>
+          </wp:inline>
+        </w:drawing>
+      </w:r>
+      <w:r>
+        <w:rPr>
+          <w:noProof/>
+          <w:sz w:val="36"/>
+        </w:rPr>
+        <w:drawing>
+          <wp:inline distT="0" distB="0" distL="0" distR="0">
+            <wp:extent cx="464400" cy="482400"/>
+            <wp:effectExtent l="0" t="0" r="0" b="0"/>
+            <wp:docPr id="108" name="Picture 108"/>
+            <wp:cNvGraphicFramePr>
+              <a:graphicFrameLocks xmlns:a="http://schemas.openxmlformats.org/drawingml/2006/main" noChangeAspect="1"/>
+            </wp:cNvGraphicFramePr>
+            <a:graphic xmlns:a="http://schemas.openxmlformats.org/drawingml/2006/main">
+              <a:graphicData uri="http://schemas.openxmlformats.org/drawingml/2006/picture">
+                <pic:pic xmlns:pic="http://schemas.openxmlformats.org/drawingml/2006/picture">
+                  <pic:nvPicPr>
+                    <pic:cNvPr id="0" name="Key6.png"/>
+                    <pic:cNvPicPr/>
+                  </pic:nvPicPr>
+                  <pic:blipFill>
+                    <a:blip r:embed="rId38">
+                      <a:extLst>
+                        <a:ext uri="{28A0092B-C50C-407E-A947-70E740481C1C}">
+                          <a14:useLocalDpi xmlns:a14="http://schemas.microsoft.com/office/drawing/2010/main" val="0"/>
+                        </a:ext>
+                      </a:extLst>
+                    </a:blip>
+                    <a:stretch>
+                      <a:fillRect/>
+                    </a:stretch>
+                  </pic:blipFill>
+                  <pic:spPr>
+                    <a:xfrm>
+                      <a:off x="0" y="0"/>
+                      <a:ext cx="464400" cy="482400"/>
+                    </a:xfrm>
+                    <a:prstGeom prst="rect">
+                      <a:avLst/>
+                    </a:prstGeom>
+                  </pic:spPr>
+                </pic:pic>
+              </a:graphicData>
+            </a:graphic>
+          </wp:inline>
+        </w:drawing>
+      </w:r>
+      <w:r>
+        <w:rPr>
+          <w:sz w:val="36"/>
+        </w:rPr>
+        <w:t xml:space="preserve">: </w:t>
+      </w:r>
+      <w:r>
+        <w:rPr>
+          <w:sz w:val="36"/>
+        </w:rPr>
+        <w:t>A</w:t>
+      </w:r>
+      <w:r>
+        <w:rPr>
+          <w:sz w:val="36"/>
+        </w:rPr>
+        <w:t xml:space="preserve">tomic mass </w:t>
+      </w:r>
+      <w:r>
+        <w:rPr>
+          <w:sz w:val="36"/>
+        </w:rPr>
+        <w:t xml:space="preserve">= </w:t>
+      </w:r>
+      <w:r>
+        <w:rPr>
+          <w:sz w:val="36"/>
+        </w:rPr>
+        <w:t>1.66053906660</w:t>
+      </w:r>
+      <w:r>
+        <w:rPr>
+          <w:sz w:val="36"/>
+        </w:rPr>
+        <w:t>x</w:t>
+      </w:r>
+      <w:r>
+        <w:rPr>
+          <w:sz w:val="36"/>
+        </w:rPr>
+        <w:t>10</w:t>
+      </w:r>
+      <w:r>
+        <w:rPr>
+          <w:sz w:val="36"/>
+          <w:vertAlign w:val="superscript"/>
+        </w:rPr>
+        <w:t>-27</w:t>
+      </w:r>
+      <w:r>
+        <w:rPr>
+          <w:sz w:val="36"/>
+        </w:rPr>
+        <w:t xml:space="preserve"> kg</w:t>
+      </w:r>
+    </w:p>
+    <w:p>
+      <w:pPr>
+        <w:ind w:left="1440"/>
+        <w:rPr>
+          <w:sz w:val="36"/>
+        </w:rPr>
+      </w:pPr>
+      <w:r>
+        <w:rPr>
+          <w:noProof/>
+        </w:rPr>
+        <w:drawing>
+          <wp:inline distT="0" distB="0" distL="0" distR="0" wp14:anchorId="4F26E401" wp14:editId="2205CBAA">
+            <wp:extent cx="363600" cy="406800"/>
+            <wp:effectExtent l="0" t="0" r="0" b="0"/>
+            <wp:docPr id="102" name="Picture 102"/>
+            <wp:cNvGraphicFramePr>
+              <a:graphicFrameLocks xmlns:a="http://schemas.openxmlformats.org/drawingml/2006/main" noChangeAspect="1"/>
+            </wp:cNvGraphicFramePr>
+            <a:graphic xmlns:a="http://schemas.openxmlformats.org/drawingml/2006/main">
+              <a:graphicData uri="http://schemas.openxmlformats.org/drawingml/2006/picture">
+                <pic:pic xmlns:pic="http://schemas.openxmlformats.org/drawingml/2006/picture">
+                  <pic:nvPicPr>
+                    <pic:cNvPr id="0" name="KeyALT.png"/>
+                    <pic:cNvPicPr/>
+                  </pic:nvPicPr>
+                  <pic:blipFill>
+                    <a:blip r:embed="rId32">
+                      <a:extLst>
+                        <a:ext uri="{28A0092B-C50C-407E-A947-70E740481C1C}">
+                          <a14:useLocalDpi xmlns:a14="http://schemas.microsoft.com/office/drawing/2010/main" val="0"/>
+                        </a:ext>
+                      </a:extLst>
+                    </a:blip>
+                    <a:stretch>
+                      <a:fillRect/>
+                    </a:stretch>
+                  </pic:blipFill>
+                  <pic:spPr>
+                    <a:xfrm>
+                      <a:off x="0" y="0"/>
+                      <a:ext cx="363600" cy="406800"/>
+                    </a:xfrm>
+                    <a:prstGeom prst="rect">
+                      <a:avLst/>
+                    </a:prstGeom>
+                  </pic:spPr>
+                </pic:pic>
+              </a:graphicData>
+            </a:graphic>
+          </wp:inline>
+        </w:drawing>
+      </w:r>
+      <w:r>
+        <w:rPr>
+          <w:noProof/>
+          <w:sz w:val="36"/>
+        </w:rPr>
+        <w:drawing>
+          <wp:inline distT="0" distB="0" distL="0" distR="0">
+            <wp:extent cx="482400" cy="482400"/>
+            <wp:effectExtent l="0" t="0" r="0" b="0"/>
+            <wp:docPr id="109" name="Picture 109"/>
+            <wp:cNvGraphicFramePr>
+              <a:graphicFrameLocks xmlns:a="http://schemas.openxmlformats.org/drawingml/2006/main" noChangeAspect="1"/>
+            </wp:cNvGraphicFramePr>
+            <a:graphic xmlns:a="http://schemas.openxmlformats.org/drawingml/2006/main">
+              <a:graphicData uri="http://schemas.openxmlformats.org/drawingml/2006/picture">
+                <pic:pic xmlns:pic="http://schemas.openxmlformats.org/drawingml/2006/picture">
+                  <pic:nvPicPr>
+                    <pic:cNvPr id="0" name="Key7.png"/>
+                    <pic:cNvPicPr/>
+                  </pic:nvPicPr>
+                  <pic:blipFill>
+                    <a:blip r:embed="rId39">
+                      <a:extLst>
+                        <a:ext uri="{28A0092B-C50C-407E-A947-70E740481C1C}">
+                          <a14:useLocalDpi xmlns:a14="http://schemas.microsoft.com/office/drawing/2010/main" val="0"/>
+                        </a:ext>
+                      </a:extLst>
+                    </a:blip>
+                    <a:stretch>
+                      <a:fillRect/>
+                    </a:stretch>
+                  </pic:blipFill>
+                  <pic:spPr>
+                    <a:xfrm>
+                      <a:off x="0" y="0"/>
+                      <a:ext cx="482400" cy="482400"/>
+                    </a:xfrm>
+                    <a:prstGeom prst="rect">
+                      <a:avLst/>
+                    </a:prstGeom>
+                  </pic:spPr>
+                </pic:pic>
+              </a:graphicData>
+            </a:graphic>
+          </wp:inline>
+        </w:drawing>
+      </w:r>
+      <w:r>
+        <w:rPr>
+          <w:sz w:val="36"/>
+        </w:rPr>
+        <w:t xml:space="preserve">: </w:t>
+      </w:r>
+      <w:r>
+        <w:rPr>
+          <w:sz w:val="36"/>
+        </w:rPr>
+        <w:t>Avogadro constant</w:t>
+      </w:r>
+      <w:r>
+        <w:rPr>
+          <w:sz w:val="36"/>
+        </w:rPr>
+        <w:t xml:space="preserve"> = </w:t>
+      </w:r>
+      <w:r>
+        <w:rPr>
+          <w:sz w:val="36"/>
+        </w:rPr>
+        <w:t>6.02214076</w:t>
+      </w:r>
+      <w:r>
+        <w:rPr>
+          <w:sz w:val="36"/>
+        </w:rPr>
+        <w:t>x</w:t>
+      </w:r>
+      <w:r>
+        <w:rPr>
+          <w:sz w:val="36"/>
+        </w:rPr>
+        <w:t>10</w:t>
+      </w:r>
+      <w:r>
+        <w:rPr>
+          <w:sz w:val="36"/>
+          <w:vertAlign w:val="superscript"/>
+        </w:rPr>
+        <w:t>23</w:t>
+      </w:r>
+    </w:p>
+    <w:p>
+      <w:pPr>
+        <w:ind w:left="1440"/>
+        <w:rPr>
+          <w:sz w:val="36"/>
+        </w:rPr>
+      </w:pPr>
+      <w:r>
+        <w:rPr>
+          <w:noProof/>
+        </w:rPr>
+        <w:drawing>
+          <wp:inline distT="0" distB="0" distL="0" distR="0" wp14:anchorId="4F26E401" wp14:editId="2205CBAA">
+            <wp:extent cx="363600" cy="406800"/>
+            <wp:effectExtent l="0" t="0" r="0" b="0"/>
+            <wp:docPr id="104" name="Picture 104"/>
+            <wp:cNvGraphicFramePr>
+              <a:graphicFrameLocks xmlns:a="http://schemas.openxmlformats.org/drawingml/2006/main" noChangeAspect="1"/>
+            </wp:cNvGraphicFramePr>
+            <a:graphic xmlns:a="http://schemas.openxmlformats.org/drawingml/2006/main">
+              <a:graphicData uri="http://schemas.openxmlformats.org/drawingml/2006/picture">
+                <pic:pic xmlns:pic="http://schemas.openxmlformats.org/drawingml/2006/picture">
+                  <pic:nvPicPr>
+                    <pic:cNvPr id="0" name="KeyALT.png"/>
+                    <pic:cNvPicPr/>
+                  </pic:nvPicPr>
+                  <pic:blipFill>
+                    <a:blip r:embed="rId32">
+                      <a:extLst>
+                        <a:ext uri="{28A0092B-C50C-407E-A947-70E740481C1C}">
+                          <a14:useLocalDpi xmlns:a14="http://schemas.microsoft.com/office/drawing/2010/main" val="0"/>
+                        </a:ext>
+                      </a:extLst>
+                    </a:blip>
+                    <a:stretch>
+                      <a:fillRect/>
+                    </a:stretch>
+                  </pic:blipFill>
+                  <pic:spPr>
+                    <a:xfrm>
+                      <a:off x="0" y="0"/>
+                      <a:ext cx="363600" cy="406800"/>
+                    </a:xfrm>
+                    <a:prstGeom prst="rect">
+                      <a:avLst/>
+                    </a:prstGeom>
+                  </pic:spPr>
+                </pic:pic>
+              </a:graphicData>
+            </a:graphic>
+          </wp:inline>
+        </w:drawing>
+      </w:r>
+      <w:r>
+        <w:rPr>
+          <w:noProof/>
+          <w:sz w:val="36"/>
+        </w:rPr>
+        <w:drawing>
+          <wp:inline distT="0" distB="0" distL="0" distR="0">
+            <wp:extent cx="464400" cy="482400"/>
+            <wp:effectExtent l="0" t="0" r="0" b="0"/>
+            <wp:docPr id="110" name="Picture 110"/>
+            <wp:cNvGraphicFramePr>
+              <a:graphicFrameLocks xmlns:a="http://schemas.openxmlformats.org/drawingml/2006/main" noChangeAspect="1"/>
+            </wp:cNvGraphicFramePr>
+            <a:graphic xmlns:a="http://schemas.openxmlformats.org/drawingml/2006/main">
+              <a:graphicData uri="http://schemas.openxmlformats.org/drawingml/2006/picture">
+                <pic:pic xmlns:pic="http://schemas.openxmlformats.org/drawingml/2006/picture">
+                  <pic:nvPicPr>
+                    <pic:cNvPr id="0" name="Key8.png"/>
+                    <pic:cNvPicPr/>
+                  </pic:nvPicPr>
+                  <pic:blipFill>
+                    <a:blip r:embed="rId40">
+                      <a:extLst>
+                        <a:ext uri="{28A0092B-C50C-407E-A947-70E740481C1C}">
+                          <a14:useLocalDpi xmlns:a14="http://schemas.microsoft.com/office/drawing/2010/main" val="0"/>
+                        </a:ext>
+                      </a:extLst>
+                    </a:blip>
+                    <a:stretch>
+                      <a:fillRect/>
+                    </a:stretch>
+                  </pic:blipFill>
+                  <pic:spPr>
+                    <a:xfrm>
+                      <a:off x="0" y="0"/>
+                      <a:ext cx="464400" cy="482400"/>
+                    </a:xfrm>
+                    <a:prstGeom prst="rect">
+                      <a:avLst/>
+                    </a:prstGeom>
+                  </pic:spPr>
+                </pic:pic>
+              </a:graphicData>
+            </a:graphic>
+          </wp:inline>
+        </w:drawing>
+      </w:r>
+      <w:r>
+        <w:rPr>
+          <w:sz w:val="36"/>
+        </w:rPr>
+        <w:t xml:space="preserve">: </w:t>
+      </w:r>
+      <w:r>
+        <w:rPr>
+          <w:sz w:val="36"/>
+        </w:rPr>
+        <w:t>Boltzmann constant</w:t>
+      </w:r>
+      <w:r>
+        <w:rPr>
+          <w:sz w:val="36"/>
+        </w:rPr>
+        <w:t xml:space="preserve"> = </w:t>
+      </w:r>
+      <w:r>
+        <w:rPr>
+          <w:sz w:val="36"/>
+        </w:rPr>
+        <w:t>1.380649</w:t>
+      </w:r>
+      <w:r>
+        <w:rPr>
+          <w:sz w:val="36"/>
+        </w:rPr>
+        <w:t>x</w:t>
+      </w:r>
+      <w:r>
+        <w:rPr>
+          <w:sz w:val="36"/>
+        </w:rPr>
+        <w:t>10</w:t>
+      </w:r>
+      <w:r>
+        <w:rPr>
+          <w:sz w:val="36"/>
+          <w:vertAlign w:val="superscript"/>
+        </w:rPr>
+        <w:t>-23</w:t>
+      </w:r>
+      <w:r>
+        <w:rPr>
+          <w:sz w:val="36"/>
+        </w:rPr>
+        <w:t xml:space="preserve"> </w:t>
+      </w:r>
+      <w:r>
+        <w:rPr>
+          <w:sz w:val="36"/>
+        </w:rPr>
+        <w:t>JK</w:t>
+      </w:r>
+      <w:r>
+        <w:rPr>
+          <w:rFonts w:ascii="Calibri" w:hAnsi="Calibri" w:cs="Calibri"/>
+          <w:sz w:val="36"/>
+          <w:vertAlign w:val="superscript"/>
+        </w:rPr>
+        <w:t>-</w:t>
+      </w:r>
+      <w:r>
+        <w:rPr>
+          <w:sz w:val="36"/>
+          <w:vertAlign w:val="superscript"/>
+        </w:rPr>
+        <w:t>1</w:t>
+      </w:r>
+    </w:p>
+    <w:p>
+      <w:pPr>
+        <w:ind w:left="1440"/>
+        <w:rPr>
+          <w:sz w:val="36"/>
+        </w:rPr>
+      </w:pPr>
+      <w:r>
+        <w:rPr>
+          <w:noProof/>
+        </w:rPr>
+        <w:drawing>
+          <wp:inline distT="0" distB="0" distL="0" distR="0" wp14:anchorId="1A648724" wp14:editId="1DA1426D">
+            <wp:extent cx="363600" cy="406800"/>
+            <wp:effectExtent l="0" t="0" r="0" b="0"/>
+            <wp:docPr id="90" name="Picture 90"/>
+            <wp:cNvGraphicFramePr>
+              <a:graphicFrameLocks xmlns:a="http://schemas.openxmlformats.org/drawingml/2006/main" noChangeAspect="1"/>
+            </wp:cNvGraphicFramePr>
+            <a:graphic xmlns:a="http://schemas.openxmlformats.org/drawingml/2006/main">
+              <a:graphicData uri="http://schemas.openxmlformats.org/drawingml/2006/picture">
+                <pic:pic xmlns:pic="http://schemas.openxmlformats.org/drawingml/2006/picture">
+                  <pic:nvPicPr>
+                    <pic:cNvPr id="0" name="KeyALT.png"/>
+                    <pic:cNvPicPr/>
+                  </pic:nvPicPr>
+                  <pic:blipFill>
+                    <a:blip r:embed="rId32">
+                      <a:extLst>
+                        <a:ext uri="{28A0092B-C50C-407E-A947-70E740481C1C}">
+                          <a14:useLocalDpi xmlns:a14="http://schemas.microsoft.com/office/drawing/2010/main" val="0"/>
+                        </a:ext>
+                      </a:extLst>
+                    </a:blip>
+                    <a:stretch>
+                      <a:fillRect/>
+                    </a:stretch>
+                  </pic:blipFill>
+                  <pic:spPr>
+                    <a:xfrm>
+                      <a:off x="0" y="0"/>
+                      <a:ext cx="363600" cy="406800"/>
+                    </a:xfrm>
+                    <a:prstGeom prst="rect">
+                      <a:avLst/>
+                    </a:prstGeom>
+                  </pic:spPr>
+                </pic:pic>
+              </a:graphicData>
+            </a:graphic>
+          </wp:inline>
+        </w:drawing>
+      </w:r>
+      <w:r>
+        <w:rPr>
+          <w:noProof/>
+          <w:sz w:val="36"/>
+        </w:rPr>
+        <w:drawing>
+          <wp:inline distT="0" distB="0" distL="0" distR="0">
+            <wp:extent cx="464400" cy="482400"/>
+            <wp:effectExtent l="0" t="0" r="0" b="0"/>
+            <wp:docPr id="111" name="Picture 111"/>
+            <wp:cNvGraphicFramePr>
+              <a:graphicFrameLocks xmlns:a="http://schemas.openxmlformats.org/drawingml/2006/main" noChangeAspect="1"/>
+            </wp:cNvGraphicFramePr>
+            <a:graphic xmlns:a="http://schemas.openxmlformats.org/drawingml/2006/main">
+              <a:graphicData uri="http://schemas.openxmlformats.org/drawingml/2006/picture">
+                <pic:pic xmlns:pic="http://schemas.openxmlformats.org/drawingml/2006/picture">
+                  <pic:nvPicPr>
+                    <pic:cNvPr id="0" name="Key9.png"/>
+                    <pic:cNvPicPr/>
+                  </pic:nvPicPr>
+                  <pic:blipFill>
+                    <a:blip r:embed="rId41">
+                      <a:extLst>
+                        <a:ext uri="{28A0092B-C50C-407E-A947-70E740481C1C}">
+                          <a14:useLocalDpi xmlns:a14="http://schemas.microsoft.com/office/drawing/2010/main" val="0"/>
+                        </a:ext>
+                      </a:extLst>
+                    </a:blip>
+                    <a:stretch>
+                      <a:fillRect/>
+                    </a:stretch>
+                  </pic:blipFill>
+                  <pic:spPr>
+                    <a:xfrm>
+                      <a:off x="0" y="0"/>
+                      <a:ext cx="464400" cy="482400"/>
+                    </a:xfrm>
+                    <a:prstGeom prst="rect">
+                      <a:avLst/>
+                    </a:prstGeom>
+                  </pic:spPr>
+                </pic:pic>
+              </a:graphicData>
+            </a:graphic>
+          </wp:inline>
+        </w:drawing>
+      </w:r>
+      <w:r>
+        <w:rPr>
+          <w:sz w:val="36"/>
+        </w:rPr>
+        <w:t xml:space="preserve">: </w:t>
+      </w:r>
+      <w:r>
+        <w:rPr>
+          <w:sz w:val="36"/>
+        </w:rPr>
+        <w:t>Coulomb constant</w:t>
+      </w:r>
+      <w:r>
+        <w:rPr>
+          <w:sz w:val="36"/>
+        </w:rPr>
+        <w:t xml:space="preserve"> = </w:t>
+      </w:r>
+      <w:r>
+        <w:rPr>
+          <w:sz w:val="36"/>
+        </w:rPr>
+        <w:t>8.9875517923</w:t>
+      </w:r>
+      <w:r>
+        <w:rPr>
+          <w:sz w:val="36"/>
+        </w:rPr>
+        <w:t>x</w:t>
+      </w:r>
+      <w:r>
+        <w:rPr>
+          <w:sz w:val="36"/>
+        </w:rPr>
+        <w:t>10</w:t>
+      </w:r>
+      <w:r>
+        <w:rPr>
+          <w:sz w:val="36"/>
+          <w:vertAlign w:val="superscript"/>
+        </w:rPr>
+        <w:t>9</w:t>
+      </w:r>
+      <w:r>
+        <w:rPr>
+          <w:sz w:val="36"/>
+        </w:rPr>
+        <w:t xml:space="preserve"> kgm</w:t>
+      </w:r>
+      <w:r>
+        <w:rPr>
+          <w:sz w:val="36"/>
+          <w:vertAlign w:val="superscript"/>
+        </w:rPr>
+        <w:t>3</w:t>
+      </w:r>
+      <w:r>
+        <w:rPr>
+          <w:sz w:val="36"/>
+        </w:rPr>
+        <w:t>s</w:t>
+      </w:r>
+      <w:r>
+        <w:rPr>
+          <w:rFonts w:ascii="Calibri" w:hAnsi="Calibri" w:cs="Calibri"/>
+          <w:sz w:val="36"/>
+          <w:vertAlign w:val="superscript"/>
+        </w:rPr>
+        <w:t>-</w:t>
+      </w:r>
+      <w:r>
+        <w:rPr>
+          <w:sz w:val="36"/>
+          <w:vertAlign w:val="superscript"/>
+        </w:rPr>
+        <w:t>2</w:t>
+      </w:r>
+      <w:r>
+        <w:rPr>
+          <w:sz w:val="36"/>
+        </w:rPr>
+        <w:t>C</w:t>
+      </w:r>
+      <w:bookmarkStart w:id="0" w:name="_GoBack"/>
+      <w:r>
+        <w:rPr>
+          <w:rFonts w:ascii="Calibri" w:hAnsi="Calibri" w:cs="Calibri"/>
+          <w:sz w:val="36"/>
+          <w:vertAlign w:val="superscript"/>
+        </w:rPr>
+        <w:t>-</w:t>
+      </w:r>
+      <w:r>
+        <w:rPr>
+          <w:sz w:val="36"/>
+          <w:vertAlign w:val="superscript"/>
+        </w:rPr>
+        <w:t>2</w:t>
+      </w:r>
+      <w:bookmarkEnd w:id="0"/>
+    </w:p>
+    <w:p>
+      <w:pPr>
+        <w:pStyle w:val="ListParagraph"/>
+        <w:numPr>
+          <w:ilvl w:val="0"/>
+          <w:numId w:val="2"/>
+        </w:numPr>
+        <w:rPr>
+          <w:b/>
+          <w:sz w:val="36"/>
+        </w:rPr>
+      </w:pPr>
+      <w:r>
+        <w:rPr>
+          <w:b/>
+          <w:noProof/>
+          <w:sz w:val="36"/>
+        </w:rPr>
+        <w:drawing>
+          <wp:inline distT="0" distB="0" distL="0" distR="0" wp14:anchorId="5146C50C" wp14:editId="230242AA">
+            <wp:extent cx="460800" cy="468000"/>
+            <wp:effectExtent l="0" t="0" r="0" b="8255"/>
+            <wp:docPr id="17" name="Picture 17"/>
+            <wp:cNvGraphicFramePr>
+              <a:graphicFrameLocks xmlns:a="http://schemas.openxmlformats.org/drawingml/2006/main" noChangeAspect="1"/>
+            </wp:cNvGraphicFramePr>
+            <a:graphic xmlns:a="http://schemas.openxmlformats.org/drawingml/2006/main">
+              <a:graphicData uri="http://schemas.openxmlformats.org/drawingml/2006/picture">
+                <pic:pic xmlns:pic="http://schemas.openxmlformats.org/drawingml/2006/picture">
+                  <pic:nvPicPr>
+                    <pic:cNvPr id="0" name="KeyExpo.png"/>
+                    <pic:cNvPicPr/>
+                  </pic:nvPicPr>
+                  <pic:blipFill>
+                    <a:blip r:embed="rId42">
+                      <a:extLst>
+                        <a:ext uri="{28A0092B-C50C-407E-A947-70E740481C1C}">
+                          <a14:useLocalDpi xmlns:a14="http://schemas.microsoft.com/office/drawing/2010/main" val="0"/>
+                        </a:ext>
+                      </a:extLst>
+                    </a:blip>
+                    <a:stretch>
+                      <a:fillRect/>
+                    </a:stretch>
+                  </pic:blipFill>
+                  <pic:spPr>
+                    <a:xfrm>
+                      <a:off x="0" y="0"/>
+                      <a:ext cx="460800" cy="468000"/>
+                    </a:xfrm>
+                    <a:prstGeom prst="rect">
+                      <a:avLst/>
+                    </a:prstGeom>
+                  </pic:spPr>
+                </pic:pic>
+              </a:graphicData>
+            </a:graphic>
+          </wp:inline>
+        </w:drawing>
+      </w:r>
+      <w:r>
+        <w:rPr>
+          <w:b/>
+          <w:sz w:val="36"/>
+        </w:rPr>
+        <w:t>Exponent entry</w:t>
+      </w:r>
+    </w:p>
+    <w:p>
+      <w:pPr>
+        <w:ind w:left="1440"/>
+        <w:rPr>
+          <w:sz w:val="36"/>
+        </w:rPr>
+      </w:pPr>
+      <w:r>
+        <w:rPr>
+          <w:sz w:val="36"/>
+        </w:rPr>
+        <w:t xml:space="preserve">Input exponent of </w:t>
+      </w:r>
+      <w:r>
+        <w:rPr>
+          <w:sz w:val="36"/>
+        </w:rPr>
+        <w:t xml:space="preserve">base </w:t>
+      </w:r>
+      <w:r>
+        <w:rPr>
+          <w:sz w:val="36"/>
+        </w:rPr>
+        <w:t>10</w:t>
+      </w:r>
+    </w:p>
+    <w:p>
+      <w:pPr>
+        <w:ind w:left="1440"/>
+        <w:rPr>
+          <w:sz w:val="36"/>
+        </w:rPr>
+      </w:pPr>
+      <w:r>
+        <w:rPr>
+          <w:sz w:val="36"/>
+        </w:rPr>
+        <w:t>The value will be displayed in exponential format</w:t>
+      </w:r>
+    </w:p>
+    <w:p>
+      <w:pPr>
+        <w:pStyle w:val="ListParagraph"/>
+        <w:numPr>
+          <w:ilvl w:val="0"/>
+          <w:numId w:val="2"/>
+        </w:numPr>
+        <w:rPr>
+          <w:b/>
+          <w:sz w:val="36"/>
+        </w:rPr>
+      </w:pPr>
+      <w:r>
+        <w:rPr>
+          <w:b/>
+          <w:noProof/>
+          <w:sz w:val="36"/>
+        </w:rPr>
+        <w:drawing>
+          <wp:inline distT="0" distB="0" distL="0" distR="0">
+            <wp:extent cx="460800" cy="468000"/>
+            <wp:effectExtent l="0" t="0" r="0" b="8255"/>
+            <wp:docPr id="82" name="Picture 82"/>
+            <wp:cNvGraphicFramePr>
+              <a:graphicFrameLocks xmlns:a="http://schemas.openxmlformats.org/drawingml/2006/main" noChangeAspect="1"/>
+            </wp:cNvGraphicFramePr>
+            <a:graphic xmlns:a="http://schemas.openxmlformats.org/drawingml/2006/main">
+              <a:graphicData uri="http://schemas.openxmlformats.org/drawingml/2006/picture">
+                <pic:pic xmlns:pic="http://schemas.openxmlformats.org/drawingml/2006/picture">
+                  <pic:nvPicPr>
+                    <pic:cNvPr id="0" name="KeyPlus.png"/>
+                    <pic:cNvPicPr/>
+                  </pic:nvPicPr>
+                  <pic:blipFill>
+                    <a:blip r:embed="rId43">
+                      <a:extLst>
+                        <a:ext uri="{28A0092B-C50C-407E-A947-70E740481C1C}">
+                          <a14:useLocalDpi xmlns:a14="http://schemas.microsoft.com/office/drawing/2010/main" val="0"/>
+                        </a:ext>
+                      </a:extLst>
+                    </a:blip>
+                    <a:stretch>
+                      <a:fillRect/>
+                    </a:stretch>
+                  </pic:blipFill>
+                  <pic:spPr>
+                    <a:xfrm>
+                      <a:off x="0" y="0"/>
+                      <a:ext cx="460800" cy="468000"/>
+                    </a:xfrm>
+                    <a:prstGeom prst="rect">
+                      <a:avLst/>
+                    </a:prstGeom>
+                  </pic:spPr>
+                </pic:pic>
+              </a:graphicData>
+            </a:graphic>
+          </wp:inline>
+        </w:drawing>
+      </w:r>
+      <w:r>
+        <w:rPr>
+          <w:b/>
+          <w:sz w:val="36"/>
+        </w:rPr>
+        <w:t>Plus</w:t>
+      </w:r>
+    </w:p>
+    <w:p>
+      <w:pPr>
+        <w:ind w:left="1440"/>
+        <w:rPr>
+          <w:sz w:val="36"/>
+        </w:rPr>
+      </w:pPr>
+      <w:r>
+        <w:rPr>
+          <w:sz w:val="36"/>
+        </w:rPr>
+        <w:t>Perform addition of the 1</w:t>
+      </w:r>
+      <w:r>
+        <w:rPr>
+          <w:sz w:val="36"/>
+          <w:vertAlign w:val="superscript"/>
+        </w:rPr>
+        <w:t>st</w:t>
+      </w:r>
+      <w:r>
+        <w:rPr>
+          <w:sz w:val="36"/>
+        </w:rPr>
+        <w:t xml:space="preserve"> (</w:t>
+      </w:r>
+      <w:r>
+        <w:rPr>
+          <w:sz w:val="36"/>
+        </w:rPr>
+        <w:t>X</w:t>
+      </w:r>
+      <w:r>
+        <w:rPr>
+          <w:sz w:val="36"/>
+        </w:rPr>
+        <w:t>) and 2</w:t>
+      </w:r>
+      <w:r>
+        <w:rPr>
+          <w:sz w:val="36"/>
+          <w:vertAlign w:val="superscript"/>
+        </w:rPr>
+        <w:t>nd</w:t>
+      </w:r>
+      <w:r>
+        <w:rPr>
+          <w:sz w:val="36"/>
+        </w:rPr>
+        <w:t xml:space="preserve"> (</w:t>
+      </w:r>
+      <w:r>
+        <w:rPr>
+          <w:sz w:val="36"/>
+        </w:rPr>
+        <w:t>Y</w:t>
+      </w:r>
+      <w:r>
+        <w:rPr>
+          <w:sz w:val="36"/>
+        </w:rPr>
+        <w:t>) operand</w:t>
+      </w:r>
+      <w:r>
+        <w:rPr>
+          <w:sz w:val="36"/>
+        </w:rPr>
+        <w:t xml:space="preserve">: </w:t>
+      </w:r>
+      <m:oMath>
+        <m:r>
+          <w:rPr>
+            <w:rFonts w:ascii="Cambria Math" w:hAnsi="Cambria Math"/>
+            <w:sz w:val="36"/>
+          </w:rPr>
+          <m:t>X+Y</m:t>
+        </m:r>
+      </m:oMath>
+    </w:p>
+    <w:p>
+      <w:pPr>
+        <w:ind w:left="1440"/>
+        <w:rPr>
+          <w:sz w:val="36"/>
+        </w:rPr>
+      </w:pPr>
+      <w:r>
+        <w:rPr>
+          <w:sz w:val="36"/>
+        </w:rPr>
+        <w:t xml:space="preserve">Tapping </w:t>
+      </w:r>
+      <w:r>
+        <w:rPr>
+          <w:noProof/>
+        </w:rPr>
+        <w:drawing>
+          <wp:inline distT="0" distB="0" distL="0" distR="0" wp14:anchorId="4AD59C12" wp14:editId="7FD13EE5">
+            <wp:extent cx="460800" cy="468000"/>
+            <wp:effectExtent l="0" t="0" r="0" b="8255"/>
+            <wp:docPr id="19" name="Picture 19"/>
+            <wp:cNvGraphicFramePr>
+              <a:graphicFrameLocks xmlns:a="http://schemas.openxmlformats.org/drawingml/2006/main" noChangeAspect="1"/>
+            </wp:cNvGraphicFramePr>
+            <a:graphic xmlns:a="http://schemas.openxmlformats.org/drawingml/2006/main">
+              <a:graphicData uri="http://schemas.openxmlformats.org/drawingml/2006/picture">
+                <pic:pic xmlns:pic="http://schemas.openxmlformats.org/drawingml/2006/picture">
+                  <pic:nvPicPr>
+                    <pic:cNvPr id="0" name="KeyPlus.png"/>
+                    <pic:cNvPicPr/>
+                  </pic:nvPicPr>
+                  <pic:blipFill>
+                    <a:blip r:embed="rId44">
+                      <a:extLst>
+                        <a:ext uri="{28A0092B-C50C-407E-A947-70E740481C1C}">
+                          <a14:useLocalDpi xmlns:a14="http://schemas.microsoft.com/office/drawing/2010/main" val="0"/>
+                        </a:ext>
+                      </a:extLst>
+                    </a:blip>
+                    <a:stretch>
+                      <a:fillRect/>
+                    </a:stretch>
+                  </pic:blipFill>
+                  <pic:spPr>
+                    <a:xfrm>
+                      <a:off x="0" y="0"/>
+                      <a:ext cx="460800" cy="468000"/>
+                    </a:xfrm>
+                    <a:prstGeom prst="rect">
+                      <a:avLst/>
+                    </a:prstGeom>
+                  </pic:spPr>
+                </pic:pic>
+              </a:graphicData>
+            </a:graphic>
+          </wp:inline>
+        </w:drawing>
+      </w:r>
+      <w:r>
+        <w:rPr>
+          <w:sz w:val="36"/>
+        </w:rPr>
         <w:t>twice will store the 1</w:t>
       </w:r>
       <w:r>
@@ -2965,8 +4430,6 @@
           <m:t>X MOD Y</m:t>
         </m:r>
       </m:oMath>
-      <w:bookmarkStart w:id="0" w:name="_GoBack"/>
-      <w:bookmarkEnd w:id="0"/>
     </w:p>
     <w:p>
       <w:pPr>
@@ -3002,7 +4465,7 @@
                     <pic:cNvPicPr/>
                   </pic:nvPicPr>
                   <pic:blipFill>
-                    <a:blip r:embed="rId35">
+                    <a:blip r:embed="rId45">
                       <a:extLst>
                         <a:ext uri="{28A0092B-C50C-407E-A947-70E740481C1C}">
                           <a14:useLocalDpi xmlns:a14="http://schemas.microsoft.com/office/drawing/2010/main" val="0"/>
@@ -3148,7 +4611,7 @@
                     <pic:cNvPicPr/>
                   </pic:nvPicPr>
                   <pic:blipFill>
-                    <a:blip r:embed="rId35">
+                    <a:blip r:embed="rId45">
                       <a:extLst>
                         <a:ext uri="{28A0092B-C50C-407E-A947-70E740481C1C}">
                           <a14:useLocalDpi xmlns:a14="http://schemas.microsoft.com/office/drawing/2010/main" val="0"/>
@@ -3267,7 +4730,7 @@
                     <pic:cNvPicPr/>
                   </pic:nvPicPr>
                   <pic:blipFill>
-                    <a:blip r:embed="rId36">
+                    <a:blip r:embed="rId46">
                       <a:extLst>
                         <a:ext uri="{28A0092B-C50C-407E-A947-70E740481C1C}">
                           <a14:useLocalDpi xmlns:a14="http://schemas.microsoft.com/office/drawing/2010/main" val="0"/>
@@ -3383,7 +4846,7 @@
                     <pic:cNvPicPr/>
                   </pic:nvPicPr>
                   <pic:blipFill>
-                    <a:blip r:embed="rId36">
+                    <a:blip r:embed="rId46">
                       <a:extLst>
                         <a:ext uri="{28A0092B-C50C-407E-A947-70E740481C1C}">
                           <a14:useLocalDpi xmlns:a14="http://schemas.microsoft.com/office/drawing/2010/main" val="0"/>
@@ -3549,7 +5012,7 @@
                     <pic:cNvPicPr/>
                   </pic:nvPicPr>
                   <pic:blipFill>
-                    <a:blip r:embed="rId37">
+                    <a:blip r:embed="rId47">
                       <a:extLst>
                         <a:ext uri="{28A0092B-C50C-407E-A947-70E740481C1C}">
                           <a14:useLocalDpi xmlns:a14="http://schemas.microsoft.com/office/drawing/2010/main" val="0"/>
@@ -3665,7 +5128,7 @@
                     <pic:cNvPicPr/>
                   </pic:nvPicPr>
                   <pic:blipFill>
-                    <a:blip r:embed="rId37">
+                    <a:blip r:embed="rId47">
                       <a:extLst>
                         <a:ext uri="{28A0092B-C50C-407E-A947-70E740481C1C}">
                           <a14:useLocalDpi xmlns:a14="http://schemas.microsoft.com/office/drawing/2010/main" val="0"/>
@@ -3849,7 +5312,7 @@
                     <pic:cNvPicPr/>
                   </pic:nvPicPr>
                   <pic:blipFill>
-                    <a:blip r:embed="rId38">
+                    <a:blip r:embed="rId48">
                       <a:extLst>
                         <a:ext uri="{28A0092B-C50C-407E-A947-70E740481C1C}">
                           <a14:useLocalDpi xmlns:a14="http://schemas.microsoft.com/office/drawing/2010/main" val="0"/>
@@ -3945,7 +5408,7 @@
                     <pic:cNvPicPr/>
                   </pic:nvPicPr>
                   <pic:blipFill>
-                    <a:blip r:embed="rId39">
+                    <a:blip r:embed="rId49">
                       <a:extLst>
                         <a:ext uri="{28A0092B-C50C-407E-A947-70E740481C1C}">
                           <a14:useLocalDpi xmlns:a14="http://schemas.microsoft.com/office/drawing/2010/main" val="0"/>
@@ -4062,7 +5525,7 @@
                     <pic:cNvPicPr/>
                   </pic:nvPicPr>
                   <pic:blipFill>
-                    <a:blip r:embed="rId40">
+                    <a:blip r:embed="rId50">
                       <a:extLst>
                         <a:ext uri="{28A0092B-C50C-407E-A947-70E740481C1C}">
                           <a14:useLocalDpi xmlns:a14="http://schemas.microsoft.com/office/drawing/2010/main" val="0"/>
@@ -4166,7 +5629,7 @@
                     <pic:cNvPicPr/>
                   </pic:nvPicPr>
                   <pic:blipFill>
-                    <a:blip r:embed="rId40">
+                    <a:blip r:embed="rId50">
                       <a:extLst>
                         <a:ext uri="{28A0092B-C50C-407E-A947-70E740481C1C}">
                           <a14:useLocalDpi xmlns:a14="http://schemas.microsoft.com/office/drawing/2010/main" val="0"/>
@@ -4279,7 +5742,7 @@
                     <pic:cNvPicPr/>
                   </pic:nvPicPr>
                   <pic:blipFill>
-                    <a:blip r:embed="rId41">
+                    <a:blip r:embed="rId51">
                       <a:extLst>
                         <a:ext uri="{28A0092B-C50C-407E-A947-70E740481C1C}">
                           <a14:useLocalDpi xmlns:a14="http://schemas.microsoft.com/office/drawing/2010/main" val="0"/>
@@ -4379,7 +5842,7 @@
                     <pic:cNvPicPr/>
                   </pic:nvPicPr>
                   <pic:blipFill>
-                    <a:blip r:embed="rId42">
+                    <a:blip r:embed="rId52">
                       <a:extLst>
                         <a:ext uri="{28A0092B-C50C-407E-A947-70E740481C1C}">
                           <a14:useLocalDpi xmlns:a14="http://schemas.microsoft.com/office/drawing/2010/main" val="0"/>
@@ -4473,7 +5936,7 @@
                     <pic:cNvPicPr/>
                   </pic:nvPicPr>
                   <pic:blipFill>
-                    <a:blip r:embed="rId40">
+                    <a:blip r:embed="rId50">
                       <a:extLst>
                         <a:ext uri="{28A0092B-C50C-407E-A947-70E740481C1C}">
                           <a14:useLocalDpi xmlns:a14="http://schemas.microsoft.com/office/drawing/2010/main" val="0"/>
@@ -4554,7 +6017,7 @@
                     <pic:cNvPicPr/>
                   </pic:nvPicPr>
                   <pic:blipFill>
-                    <a:blip r:embed="rId40">
+                    <a:blip r:embed="rId50">
                       <a:extLst>
                         <a:ext uri="{28A0092B-C50C-407E-A947-70E740481C1C}">
                           <a14:useLocalDpi xmlns:a14="http://schemas.microsoft.com/office/drawing/2010/main" val="0"/>
@@ -4658,7 +6121,7 @@
                     <pic:cNvPicPr/>
                   </pic:nvPicPr>
                   <pic:blipFill>
-                    <a:blip r:embed="rId40">
+                    <a:blip r:embed="rId50">
                       <a:extLst>
                         <a:ext uri="{28A0092B-C50C-407E-A947-70E740481C1C}">
                           <a14:useLocalDpi xmlns:a14="http://schemas.microsoft.com/office/drawing/2010/main" val="0"/>
@@ -4771,7 +6234,7 @@
                     <pic:cNvPicPr/>
                   </pic:nvPicPr>
                   <pic:blipFill>
-                    <a:blip r:embed="rId43">
+                    <a:blip r:embed="rId53">
                       <a:extLst>
                         <a:ext uri="{28A0092B-C50C-407E-A947-70E740481C1C}">
                           <a14:useLocalDpi xmlns:a14="http://schemas.microsoft.com/office/drawing/2010/main" val="0"/>
@@ -4852,7 +6315,7 @@
                     <pic:cNvPicPr/>
                   </pic:nvPicPr>
                   <pic:blipFill>
-                    <a:blip r:embed="rId43">
+                    <a:blip r:embed="rId53">
                       <a:extLst>
                         <a:ext uri="{28A0092B-C50C-407E-A947-70E740481C1C}">
                           <a14:useLocalDpi xmlns:a14="http://schemas.microsoft.com/office/drawing/2010/main" val="0"/>
@@ -4956,7 +6419,7 @@
                     <pic:cNvPicPr/>
                   </pic:nvPicPr>
                   <pic:blipFill>
-                    <a:blip r:embed="rId43">
+                    <a:blip r:embed="rId53">
                       <a:extLst>
                         <a:ext uri="{28A0092B-C50C-407E-A947-70E740481C1C}">
                           <a14:useLocalDpi xmlns:a14="http://schemas.microsoft.com/office/drawing/2010/main" val="0"/>
@@ -5069,7 +6532,7 @@
                     <pic:cNvPicPr/>
                   </pic:nvPicPr>
                   <pic:blipFill>
-                    <a:blip r:embed="rId44">
+                    <a:blip r:embed="rId54">
                       <a:extLst>
                         <a:ext uri="{28A0092B-C50C-407E-A947-70E740481C1C}">
                           <a14:useLocalDpi xmlns:a14="http://schemas.microsoft.com/office/drawing/2010/main" val="0"/>
@@ -5181,7 +6644,7 @@
                     <pic:cNvPicPr/>
                   </pic:nvPicPr>
                   <pic:blipFill>
-                    <a:blip r:embed="rId44">
+                    <a:blip r:embed="rId54">
                       <a:extLst>
                         <a:ext uri="{28A0092B-C50C-407E-A947-70E740481C1C}">
                           <a14:useLocalDpi xmlns:a14="http://schemas.microsoft.com/office/drawing/2010/main" val="0"/>
@@ -5443,7 +6906,7 @@
                     <pic:cNvPicPr/>
                   </pic:nvPicPr>
                   <pic:blipFill>
-                    <a:blip r:embed="rId45">
+                    <a:blip r:embed="rId55">
                       <a:extLst>
                         <a:ext uri="{28A0092B-C50C-407E-A947-70E740481C1C}">
                           <a14:useLocalDpi xmlns:a14="http://schemas.microsoft.com/office/drawing/2010/main" val="0"/>
@@ -5522,7 +6985,7 @@
                     <pic:cNvPicPr/>
                   </pic:nvPicPr>
                   <pic:blipFill>
-                    <a:blip r:embed="rId46">
+                    <a:blip r:embed="rId56">
                       <a:extLst>
                         <a:ext uri="{28A0092B-C50C-407E-A947-70E740481C1C}">
                           <a14:useLocalDpi xmlns:a14="http://schemas.microsoft.com/office/drawing/2010/main" val="0"/>
@@ -5634,7 +7097,7 @@
                     <pic:cNvPicPr/>
                   </pic:nvPicPr>
                   <pic:blipFill>
-                    <a:blip r:embed="rId46">
+                    <a:blip r:embed="rId56">
                       <a:extLst>
                         <a:ext uri="{28A0092B-C50C-407E-A947-70E740481C1C}">
                           <a14:useLocalDpi xmlns:a14="http://schemas.microsoft.com/office/drawing/2010/main" val="0"/>
@@ -5872,7 +7335,7 @@
                     <pic:cNvPicPr/>
                   </pic:nvPicPr>
                   <pic:blipFill>
-                    <a:blip r:embed="rId47">
+                    <a:blip r:embed="rId57">
                       <a:extLst>
                         <a:ext uri="{28A0092B-C50C-407E-A947-70E740481C1C}">
                           <a14:useLocalDpi xmlns:a14="http://schemas.microsoft.com/office/drawing/2010/main" val="0"/>
@@ -5939,7 +7402,7 @@
                     <pic:cNvPicPr/>
                   </pic:nvPicPr>
                   <pic:blipFill>
-                    <a:blip r:embed="rId48">
+                    <a:blip r:embed="rId58">
                       <a:extLst>
                         <a:ext uri="{28A0092B-C50C-407E-A947-70E740481C1C}">
                           <a14:useLocalDpi xmlns:a14="http://schemas.microsoft.com/office/drawing/2010/main" val="0"/>
@@ -6101,7 +7564,7 @@
                     <pic:cNvPicPr/>
                   </pic:nvPicPr>
                   <pic:blipFill>
-                    <a:blip r:embed="rId49">
+                    <a:blip r:embed="rId59">
                       <a:extLst>
                         <a:ext uri="{28A0092B-C50C-407E-A947-70E740481C1C}">
                           <a14:useLocalDpi xmlns:a14="http://schemas.microsoft.com/office/drawing/2010/main" val="0"/>
@@ -6263,7 +7726,7 @@
                     <pic:cNvPicPr/>
                   </pic:nvPicPr>
                   <pic:blipFill>
-                    <a:blip r:embed="rId50">
+                    <a:blip r:embed="rId60">
                       <a:extLst>
                         <a:ext uri="{28A0092B-C50C-407E-A947-70E740481C1C}">
                           <a14:useLocalDpi xmlns:a14="http://schemas.microsoft.com/office/drawing/2010/main" val="0"/>
@@ -6405,7 +7868,7 @@
                     <pic:cNvPicPr/>
                   </pic:nvPicPr>
                   <pic:blipFill>
-                    <a:blip r:embed="rId51">
+                    <a:blip r:embed="rId61">
                       <a:extLst>
                         <a:ext uri="{28A0092B-C50C-407E-A947-70E740481C1C}">
                           <a14:useLocalDpi xmlns:a14="http://schemas.microsoft.com/office/drawing/2010/main" val="0"/>
@@ -6540,7 +8003,7 @@
                     <pic:cNvPicPr/>
                   </pic:nvPicPr>
                   <pic:blipFill>
-                    <a:blip r:embed="rId52">
+                    <a:blip r:embed="rId62">
                       <a:extLst>
                         <a:ext uri="{28A0092B-C50C-407E-A947-70E740481C1C}">
                           <a14:useLocalDpi xmlns:a14="http://schemas.microsoft.com/office/drawing/2010/main" val="0"/>
@@ -6702,7 +8165,7 @@
                     <pic:cNvPicPr/>
                   </pic:nvPicPr>
                   <pic:blipFill>
-                    <a:blip r:embed="rId53">
+                    <a:blip r:embed="rId63">
                       <a:extLst>
                         <a:ext uri="{28A0092B-C50C-407E-A947-70E740481C1C}">
                           <a14:useLocalDpi xmlns:a14="http://schemas.microsoft.com/office/drawing/2010/main" val="0"/>
@@ -6824,7 +8287,7 @@
                     <pic:cNvPicPr/>
                   </pic:nvPicPr>
                   <pic:blipFill>
-                    <a:blip r:embed="rId54">
+                    <a:blip r:embed="rId64">
                       <a:extLst>
                         <a:ext uri="{28A0092B-C50C-407E-A947-70E740481C1C}">
                           <a14:useLocalDpi xmlns:a14="http://schemas.microsoft.com/office/drawing/2010/main" val="0"/>
@@ -6917,7 +8380,7 @@
                     <pic:cNvPicPr/>
                   </pic:nvPicPr>
                   <pic:blipFill>
-                    <a:blip r:embed="rId55"/>
+                    <a:blip r:embed="rId65"/>
                     <a:stretch>
                       <a:fillRect/>
                     </a:stretch>
@@ -7044,1200 +8507,6 @@
                     <pic:cNvPicPr/>
                   </pic:nvPicPr>
                   <pic:blipFill>
-                    <a:blip r:embed="rId56">
-                      <a:extLst>
-                        <a:ext uri="{28A0092B-C50C-407E-A947-70E740481C1C}">
-                          <a14:useLocalDpi xmlns:a14="http://schemas.microsoft.com/office/drawing/2010/main" val="0"/>
-                        </a:ext>
-                      </a:extLst>
-                    </a:blip>
-                    <a:stretch>
-                      <a:fillRect/>
-                    </a:stretch>
-                  </pic:blipFill>
-                  <pic:spPr>
-                    <a:xfrm>
-                      <a:off x="0" y="0"/>
-                      <a:ext cx="363600" cy="406800"/>
-                    </a:xfrm>
-                    <a:prstGeom prst="rect">
-                      <a:avLst/>
-                    </a:prstGeom>
-                  </pic:spPr>
-                </pic:pic>
-              </a:graphicData>
-            </a:graphic>
-          </wp:inline>
-        </w:drawing>
-      </w:r>
-      <w:r>
-        <w:rPr>
-          <w:b/>
-          <w:sz w:val="36"/>
-        </w:rPr>
-        <w:t>Degree</w:t>
-      </w:r>
-    </w:p>
-    <w:p>
-      <w:pPr>
-        <w:ind w:left="1440"/>
-        <w:rPr>
-          <w:sz w:val="36"/>
-        </w:rPr>
-      </w:pPr>
-      <w:r>
-        <w:rPr>
-          <w:sz w:val="36"/>
-        </w:rPr>
-        <w:t xml:space="preserve">Input the degree value in </w:t>
-      </w:r>
-      <w:proofErr w:type="spellStart"/>
-      <w:r>
-        <w:rPr>
-          <w:sz w:val="36"/>
-        </w:rPr>
-        <w:t>sexagesimal</w:t>
-      </w:r>
-      <w:proofErr w:type="spellEnd"/>
-      <w:r>
-        <w:rPr>
-          <w:sz w:val="36"/>
-        </w:rPr>
-        <w:t xml:space="preserve"> scale. The value will be displayed in decimal format.</w:t>
-      </w:r>
-    </w:p>
-    <w:p>
-      <w:pPr>
-        <w:ind w:left="1440"/>
-        <w:rPr>
-          <w:sz w:val="36"/>
-        </w:rPr>
-      </w:pPr>
-      <w:r>
-        <w:rPr>
-          <w:sz w:val="36"/>
-        </w:rPr>
-        <w:t>Alternative function is to display the value in degree format</w:t>
-      </w:r>
-    </w:p>
-    <w:p>
-      <w:pPr>
-        <w:ind w:left="1440"/>
-        <w:rPr>
-          <w:sz w:val="36"/>
-        </w:rPr>
-      </w:pPr>
-      <w:r>
-        <w:rPr>
-          <w:sz w:val="36"/>
-        </w:rPr>
-        <w:t>When the calculation mode is base-n, then input numeral B for hexadecimal value</w:t>
-      </w:r>
-    </w:p>
-    <w:p>
-      <w:pPr>
-        <w:pStyle w:val="ListParagraph"/>
-        <w:numPr>
-          <w:ilvl w:val="0"/>
-          <w:numId w:val="2"/>
-        </w:numPr>
-        <w:rPr>
-          <w:b/>
-          <w:sz w:val="36"/>
-        </w:rPr>
-      </w:pPr>
-      <w:r>
-        <w:rPr>
-          <w:b/>
-          <w:noProof/>
-          <w:sz w:val="36"/>
-        </w:rPr>
-        <w:drawing>
-          <wp:inline distT="0" distB="0" distL="0" distR="0">
-            <wp:extent cx="363600" cy="406800"/>
-            <wp:effectExtent l="0" t="0" r="0" b="0"/>
-            <wp:docPr id="65" name="Picture 65"/>
-            <wp:cNvGraphicFramePr>
-              <a:graphicFrameLocks xmlns:a="http://schemas.openxmlformats.org/drawingml/2006/main" noChangeAspect="1"/>
-            </wp:cNvGraphicFramePr>
-            <a:graphic xmlns:a="http://schemas.openxmlformats.org/drawingml/2006/main">
-              <a:graphicData uri="http://schemas.openxmlformats.org/drawingml/2006/picture">
-                <pic:pic xmlns:pic="http://schemas.openxmlformats.org/drawingml/2006/picture">
-                  <pic:nvPicPr>
-                    <pic:cNvPr id="0" name="KeyHyp.png"/>
-                    <pic:cNvPicPr/>
-                  </pic:nvPicPr>
-                  <pic:blipFill>
-                    <a:blip r:embed="rId57">
-                      <a:extLst>
-                        <a:ext uri="{28A0092B-C50C-407E-A947-70E740481C1C}">
-                          <a14:useLocalDpi xmlns:a14="http://schemas.microsoft.com/office/drawing/2010/main" val="0"/>
-                        </a:ext>
-                      </a:extLst>
-                    </a:blip>
-                    <a:stretch>
-                      <a:fillRect/>
-                    </a:stretch>
-                  </pic:blipFill>
-                  <pic:spPr>
-                    <a:xfrm>
-                      <a:off x="0" y="0"/>
-                      <a:ext cx="363600" cy="406800"/>
-                    </a:xfrm>
-                    <a:prstGeom prst="rect">
-                      <a:avLst/>
-                    </a:prstGeom>
-                  </pic:spPr>
-                </pic:pic>
-              </a:graphicData>
-            </a:graphic>
-          </wp:inline>
-        </w:drawing>
-      </w:r>
-      <w:r>
-        <w:rPr>
-          <w:b/>
-          <w:sz w:val="36"/>
-        </w:rPr>
-        <w:t>Hyperbolic calculation</w:t>
-      </w:r>
-    </w:p>
-    <w:p>
-      <w:pPr>
-        <w:ind w:left="1440"/>
-        <w:rPr>
-          <w:sz w:val="36"/>
-        </w:rPr>
-      </w:pPr>
-      <w:r>
-        <w:rPr>
-          <w:sz w:val="36"/>
-        </w:rPr>
-        <w:t>Enable hyperbolic calculation with the subsequent key:</w:t>
-      </w:r>
-    </w:p>
-    <w:p>
-      <w:pPr>
-        <w:ind w:left="1440"/>
-        <w:rPr>
-          <w:sz w:val="36"/>
-        </w:rPr>
-      </w:pPr>
-      <w:r>
-        <w:rPr>
-          <w:noProof/>
-          <w:sz w:val="36"/>
-        </w:rPr>
-        <w:drawing>
-          <wp:inline distT="0" distB="0" distL="0" distR="0">
-            <wp:extent cx="363600" cy="406800"/>
-            <wp:effectExtent l="0" t="0" r="0" b="0"/>
-            <wp:docPr id="67" name="Picture 67"/>
-            <wp:cNvGraphicFramePr>
-              <a:graphicFrameLocks xmlns:a="http://schemas.openxmlformats.org/drawingml/2006/main" noChangeAspect="1"/>
-            </wp:cNvGraphicFramePr>
-            <a:graphic xmlns:a="http://schemas.openxmlformats.org/drawingml/2006/main">
-              <a:graphicData uri="http://schemas.openxmlformats.org/drawingml/2006/picture">
-                <pic:pic xmlns:pic="http://schemas.openxmlformats.org/drawingml/2006/picture">
-                  <pic:nvPicPr>
-                    <pic:cNvPr id="0" name="KeySinh.png"/>
-                    <pic:cNvPicPr/>
-                  </pic:nvPicPr>
-                  <pic:blipFill>
-                    <a:blip r:embed="rId58">
-                      <a:extLst>
-                        <a:ext uri="{28A0092B-C50C-407E-A947-70E740481C1C}">
-                          <a14:useLocalDpi xmlns:a14="http://schemas.microsoft.com/office/drawing/2010/main" val="0"/>
-                        </a:ext>
-                      </a:extLst>
-                    </a:blip>
-                    <a:stretch>
-                      <a:fillRect/>
-                    </a:stretch>
-                  </pic:blipFill>
-                  <pic:spPr>
-                    <a:xfrm>
-                      <a:off x="0" y="0"/>
-                      <a:ext cx="363600" cy="406800"/>
-                    </a:xfrm>
-                    <a:prstGeom prst="rect">
-                      <a:avLst/>
-                    </a:prstGeom>
-                  </pic:spPr>
-                </pic:pic>
-              </a:graphicData>
-            </a:graphic>
-          </wp:inline>
-        </w:drawing>
-      </w:r>
-      <w:r>
-        <w:rPr>
-          <w:sz w:val="36"/>
-        </w:rPr>
-        <w:t xml:space="preserve">: Calculate the </w:t>
-      </w:r>
-      <w:proofErr w:type="spellStart"/>
-      <w:r>
-        <w:rPr>
-          <w:sz w:val="36"/>
-        </w:rPr>
-        <w:t>sinh</w:t>
-      </w:r>
-      <w:proofErr w:type="spellEnd"/>
-      <w:r>
-        <w:rPr>
-          <w:sz w:val="36"/>
-        </w:rPr>
-        <w:t xml:space="preserve"> (Alternative function is to calculate the inverse </w:t>
-      </w:r>
-      <w:proofErr w:type="spellStart"/>
-      <w:r>
-        <w:rPr>
-          <w:sz w:val="36"/>
-        </w:rPr>
-        <w:t>sinh</w:t>
-      </w:r>
-      <w:proofErr w:type="spellEnd"/>
-      <w:r>
-        <w:rPr>
-          <w:sz w:val="36"/>
-        </w:rPr>
-        <w:t>) of the 1</w:t>
-      </w:r>
-      <w:r>
-        <w:rPr>
-          <w:sz w:val="36"/>
-          <w:vertAlign w:val="superscript"/>
-        </w:rPr>
-        <w:t>st</w:t>
-      </w:r>
-      <w:r>
-        <w:rPr>
-          <w:sz w:val="36"/>
-        </w:rPr>
-        <w:t xml:space="preserve"> (X) operand</w:t>
-      </w:r>
-    </w:p>
-    <w:p>
-      <w:pPr>
-        <w:ind w:left="1440"/>
-        <w:rPr>
-          <w:sz w:val="36"/>
-        </w:rPr>
-      </w:pPr>
-      <w:r>
-        <w:rPr>
-          <w:noProof/>
-          <w:sz w:val="36"/>
-        </w:rPr>
-        <w:drawing>
-          <wp:inline distT="0" distB="0" distL="0" distR="0">
-            <wp:extent cx="363600" cy="406800"/>
-            <wp:effectExtent l="0" t="0" r="0" b="0"/>
-            <wp:docPr id="68" name="Picture 68"/>
-            <wp:cNvGraphicFramePr>
-              <a:graphicFrameLocks xmlns:a="http://schemas.openxmlformats.org/drawingml/2006/main" noChangeAspect="1"/>
-            </wp:cNvGraphicFramePr>
-            <a:graphic xmlns:a="http://schemas.openxmlformats.org/drawingml/2006/main">
-              <a:graphicData uri="http://schemas.openxmlformats.org/drawingml/2006/picture">
-                <pic:pic xmlns:pic="http://schemas.openxmlformats.org/drawingml/2006/picture">
-                  <pic:nvPicPr>
-                    <pic:cNvPr id="0" name="KeyCosh.png"/>
-                    <pic:cNvPicPr/>
-                  </pic:nvPicPr>
-                  <pic:blipFill>
-                    <a:blip r:embed="rId59">
-                      <a:extLst>
-                        <a:ext uri="{28A0092B-C50C-407E-A947-70E740481C1C}">
-                          <a14:useLocalDpi xmlns:a14="http://schemas.microsoft.com/office/drawing/2010/main" val="0"/>
-                        </a:ext>
-                      </a:extLst>
-                    </a:blip>
-                    <a:stretch>
-                      <a:fillRect/>
-                    </a:stretch>
-                  </pic:blipFill>
-                  <pic:spPr>
-                    <a:xfrm>
-                      <a:off x="0" y="0"/>
-                      <a:ext cx="363600" cy="406800"/>
-                    </a:xfrm>
-                    <a:prstGeom prst="rect">
-                      <a:avLst/>
-                    </a:prstGeom>
-                  </pic:spPr>
-                </pic:pic>
-              </a:graphicData>
-            </a:graphic>
-          </wp:inline>
-        </w:drawing>
-      </w:r>
-      <w:r>
-        <w:rPr>
-          <w:sz w:val="36"/>
-        </w:rPr>
-        <w:t>: Calculate the cosh (Alternative function is to calculate the inverse cosh) of the 1</w:t>
-      </w:r>
-      <w:r>
-        <w:rPr>
-          <w:sz w:val="36"/>
-          <w:vertAlign w:val="superscript"/>
-        </w:rPr>
-        <w:t>st</w:t>
-      </w:r>
-      <w:r>
-        <w:rPr>
-          <w:sz w:val="36"/>
-        </w:rPr>
-        <w:t xml:space="preserve"> (X) operand</w:t>
-      </w:r>
-    </w:p>
-    <w:p>
-      <w:pPr>
-        <w:ind w:left="1440"/>
-        <w:rPr>
-          <w:sz w:val="36"/>
-        </w:rPr>
-      </w:pPr>
-      <w:r>
-        <w:rPr>
-          <w:noProof/>
-          <w:sz w:val="36"/>
-        </w:rPr>
-        <w:drawing>
-          <wp:inline distT="0" distB="0" distL="0" distR="0">
-            <wp:extent cx="363600" cy="406800"/>
-            <wp:effectExtent l="0" t="0" r="0" b="0"/>
-            <wp:docPr id="69" name="Picture 69"/>
-            <wp:cNvGraphicFramePr>
-              <a:graphicFrameLocks xmlns:a="http://schemas.openxmlformats.org/drawingml/2006/main" noChangeAspect="1"/>
-            </wp:cNvGraphicFramePr>
-            <a:graphic xmlns:a="http://schemas.openxmlformats.org/drawingml/2006/main">
-              <a:graphicData uri="http://schemas.openxmlformats.org/drawingml/2006/picture">
-                <pic:pic xmlns:pic="http://schemas.openxmlformats.org/drawingml/2006/picture">
-                  <pic:nvPicPr>
-                    <pic:cNvPr id="0" name="KeyTanh.png"/>
-                    <pic:cNvPicPr/>
-                  </pic:nvPicPr>
-                  <pic:blipFill>
-                    <a:blip r:embed="rId60">
-                      <a:extLst>
-                        <a:ext uri="{28A0092B-C50C-407E-A947-70E740481C1C}">
-                          <a14:useLocalDpi xmlns:a14="http://schemas.microsoft.com/office/drawing/2010/main" val="0"/>
-                        </a:ext>
-                      </a:extLst>
-                    </a:blip>
-                    <a:stretch>
-                      <a:fillRect/>
-                    </a:stretch>
-                  </pic:blipFill>
-                  <pic:spPr>
-                    <a:xfrm>
-                      <a:off x="0" y="0"/>
-                      <a:ext cx="363600" cy="406800"/>
-                    </a:xfrm>
-                    <a:prstGeom prst="rect">
-                      <a:avLst/>
-                    </a:prstGeom>
-                  </pic:spPr>
-                </pic:pic>
-              </a:graphicData>
-            </a:graphic>
-          </wp:inline>
-        </w:drawing>
-      </w:r>
-      <w:r>
-        <w:rPr>
-          <w:sz w:val="36"/>
-        </w:rPr>
-        <w:t xml:space="preserve">: Calculate the </w:t>
-      </w:r>
-      <w:proofErr w:type="spellStart"/>
-      <w:r>
-        <w:rPr>
-          <w:sz w:val="36"/>
-        </w:rPr>
-        <w:t>tanh</w:t>
-      </w:r>
-      <w:proofErr w:type="spellEnd"/>
-      <w:r>
-        <w:rPr>
-          <w:sz w:val="36"/>
-        </w:rPr>
-        <w:t xml:space="preserve"> (Alternative function is to calculate the inverse </w:t>
-      </w:r>
-      <w:proofErr w:type="spellStart"/>
-      <w:r>
-        <w:rPr>
-          <w:sz w:val="36"/>
-        </w:rPr>
-        <w:t>tanh</w:t>
-      </w:r>
-      <w:proofErr w:type="spellEnd"/>
-      <w:r>
-        <w:rPr>
-          <w:sz w:val="36"/>
-        </w:rPr>
-        <w:t>) of the 1</w:t>
-      </w:r>
-      <w:r>
-        <w:rPr>
-          <w:sz w:val="36"/>
-          <w:vertAlign w:val="superscript"/>
-        </w:rPr>
-        <w:t>st</w:t>
-      </w:r>
-      <w:r>
-        <w:rPr>
-          <w:sz w:val="36"/>
-        </w:rPr>
-        <w:t xml:space="preserve"> (X) operand</w:t>
-      </w:r>
-    </w:p>
-    <w:p>
-      <w:pPr>
-        <w:ind w:left="1440"/>
-        <w:rPr>
-          <w:sz w:val="36"/>
-        </w:rPr>
-      </w:pPr>
-      <w:r>
-        <w:rPr>
-          <w:sz w:val="36"/>
-        </w:rPr>
-        <w:t>When the calculation mode is base-n, then input numeral C for hexadecimal value</w:t>
-      </w:r>
-    </w:p>
-    <w:p>
-      <w:pPr>
-        <w:pStyle w:val="ListParagraph"/>
-        <w:numPr>
-          <w:ilvl w:val="0"/>
-          <w:numId w:val="2"/>
-        </w:numPr>
-        <w:rPr>
-          <w:b/>
-          <w:sz w:val="36"/>
-        </w:rPr>
-      </w:pPr>
-      <w:r>
-        <w:rPr>
-          <w:b/>
-          <w:noProof/>
-          <w:sz w:val="36"/>
-        </w:rPr>
-        <w:drawing>
-          <wp:inline distT="0" distB="0" distL="0" distR="0">
-            <wp:extent cx="363600" cy="406800"/>
-            <wp:effectExtent l="0" t="0" r="0" b="0"/>
-            <wp:docPr id="70" name="Picture 70"/>
-            <wp:cNvGraphicFramePr>
-              <a:graphicFrameLocks xmlns:a="http://schemas.openxmlformats.org/drawingml/2006/main" noChangeAspect="1"/>
-            </wp:cNvGraphicFramePr>
-            <a:graphic xmlns:a="http://schemas.openxmlformats.org/drawingml/2006/main">
-              <a:graphicData uri="http://schemas.openxmlformats.org/drawingml/2006/picture">
-                <pic:pic xmlns:pic="http://schemas.openxmlformats.org/drawingml/2006/picture">
-                  <pic:nvPicPr>
-                    <pic:cNvPr id="0" name="KeySin.png"/>
-                    <pic:cNvPicPr/>
-                  </pic:nvPicPr>
-                  <pic:blipFill>
-                    <a:blip r:embed="rId61">
-                      <a:extLst>
-                        <a:ext uri="{28A0092B-C50C-407E-A947-70E740481C1C}">
-                          <a14:useLocalDpi xmlns:a14="http://schemas.microsoft.com/office/drawing/2010/main" val="0"/>
-                        </a:ext>
-                      </a:extLst>
-                    </a:blip>
-                    <a:stretch>
-                      <a:fillRect/>
-                    </a:stretch>
-                  </pic:blipFill>
-                  <pic:spPr>
-                    <a:xfrm>
-                      <a:off x="0" y="0"/>
-                      <a:ext cx="363600" cy="406800"/>
-                    </a:xfrm>
-                    <a:prstGeom prst="rect">
-                      <a:avLst/>
-                    </a:prstGeom>
-                  </pic:spPr>
-                </pic:pic>
-              </a:graphicData>
-            </a:graphic>
-          </wp:inline>
-        </w:drawing>
-      </w:r>
-      <w:r>
-        <w:rPr>
-          <w:b/>
-          <w:sz w:val="36"/>
-        </w:rPr>
-        <w:t>Sine</w:t>
-      </w:r>
-    </w:p>
-    <w:p>
-      <w:pPr>
-        <w:ind w:left="1440"/>
-        <w:rPr>
-          <w:sz w:val="36"/>
-        </w:rPr>
-      </w:pPr>
-      <w:r>
-        <w:rPr>
-          <w:sz w:val="36"/>
-        </w:rPr>
-        <w:t>Calculate the sine value of the angle given in the 1</w:t>
-      </w:r>
-      <w:r>
-        <w:rPr>
-          <w:sz w:val="36"/>
-          <w:vertAlign w:val="superscript"/>
-        </w:rPr>
-        <w:t>st</w:t>
-      </w:r>
-      <w:r>
-        <w:rPr>
-          <w:sz w:val="36"/>
-        </w:rPr>
-        <w:t xml:space="preserve"> (X) operand in the current angle unit</w:t>
-      </w:r>
-    </w:p>
-    <w:p>
-      <w:pPr>
-        <w:ind w:left="1440"/>
-        <w:rPr>
-          <w:sz w:val="36"/>
-        </w:rPr>
-      </w:pPr>
-      <w:r>
-        <w:rPr>
-          <w:sz w:val="36"/>
-        </w:rPr>
-        <w:t>Alternative function is to return the angle in the current angle unit from the arc-sine calculation of the 1</w:t>
-      </w:r>
-      <w:r>
-        <w:rPr>
-          <w:sz w:val="36"/>
-          <w:vertAlign w:val="superscript"/>
-        </w:rPr>
-        <w:t>st</w:t>
-      </w:r>
-      <w:r>
-        <w:rPr>
-          <w:sz w:val="36"/>
-        </w:rPr>
-        <w:t xml:space="preserve"> (X) operand</w:t>
-      </w:r>
-    </w:p>
-    <w:p>
-      <w:pPr>
-        <w:ind w:left="1440"/>
-        <w:rPr>
-          <w:sz w:val="36"/>
-        </w:rPr>
-      </w:pPr>
-      <w:r>
-        <w:rPr>
-          <w:sz w:val="36"/>
-        </w:rPr>
-        <w:t>When the calculation mode is base-n, then input numeral D for hexadecimal value</w:t>
-      </w:r>
-    </w:p>
-    <w:p>
-      <w:pPr>
-        <w:pStyle w:val="ListParagraph"/>
-        <w:numPr>
-          <w:ilvl w:val="0"/>
-          <w:numId w:val="2"/>
-        </w:numPr>
-        <w:rPr>
-          <w:b/>
-          <w:sz w:val="36"/>
-        </w:rPr>
-      </w:pPr>
-      <w:r>
-        <w:rPr>
-          <w:b/>
-          <w:noProof/>
-          <w:sz w:val="36"/>
-        </w:rPr>
-        <w:drawing>
-          <wp:inline distT="0" distB="0" distL="0" distR="0">
-            <wp:extent cx="363600" cy="406800"/>
-            <wp:effectExtent l="0" t="0" r="0" b="0"/>
-            <wp:docPr id="71" name="Picture 71"/>
-            <wp:cNvGraphicFramePr>
-              <a:graphicFrameLocks xmlns:a="http://schemas.openxmlformats.org/drawingml/2006/main" noChangeAspect="1"/>
-            </wp:cNvGraphicFramePr>
-            <a:graphic xmlns:a="http://schemas.openxmlformats.org/drawingml/2006/main">
-              <a:graphicData uri="http://schemas.openxmlformats.org/drawingml/2006/picture">
-                <pic:pic xmlns:pic="http://schemas.openxmlformats.org/drawingml/2006/picture">
-                  <pic:nvPicPr>
-                    <pic:cNvPr id="0" name="KeyCos.png"/>
-                    <pic:cNvPicPr/>
-                  </pic:nvPicPr>
-                  <pic:blipFill>
-                    <a:blip r:embed="rId62">
-                      <a:extLst>
-                        <a:ext uri="{28A0092B-C50C-407E-A947-70E740481C1C}">
-                          <a14:useLocalDpi xmlns:a14="http://schemas.microsoft.com/office/drawing/2010/main" val="0"/>
-                        </a:ext>
-                      </a:extLst>
-                    </a:blip>
-                    <a:stretch>
-                      <a:fillRect/>
-                    </a:stretch>
-                  </pic:blipFill>
-                  <pic:spPr>
-                    <a:xfrm>
-                      <a:off x="0" y="0"/>
-                      <a:ext cx="363600" cy="406800"/>
-                    </a:xfrm>
-                    <a:prstGeom prst="rect">
-                      <a:avLst/>
-                    </a:prstGeom>
-                  </pic:spPr>
-                </pic:pic>
-              </a:graphicData>
-            </a:graphic>
-          </wp:inline>
-        </w:drawing>
-      </w:r>
-      <w:r>
-        <w:rPr>
-          <w:b/>
-          <w:sz w:val="36"/>
-        </w:rPr>
-        <w:t>Cosine</w:t>
-      </w:r>
-    </w:p>
-    <w:p>
-      <w:pPr>
-        <w:ind w:left="1440"/>
-        <w:rPr>
-          <w:sz w:val="36"/>
-        </w:rPr>
-      </w:pPr>
-      <w:r>
-        <w:rPr>
-          <w:sz w:val="36"/>
-        </w:rPr>
-        <w:t xml:space="preserve">Calculate the </w:t>
-      </w:r>
-      <w:r>
-        <w:rPr>
-          <w:sz w:val="36"/>
-        </w:rPr>
-        <w:t>co</w:t>
-      </w:r>
-      <w:r>
-        <w:rPr>
-          <w:sz w:val="36"/>
-        </w:rPr>
-        <w:t>sine value of the angle given in the 1</w:t>
-      </w:r>
-      <w:r>
-        <w:rPr>
-          <w:sz w:val="36"/>
-          <w:vertAlign w:val="superscript"/>
-        </w:rPr>
-        <w:t>st</w:t>
-      </w:r>
-      <w:r>
-        <w:rPr>
-          <w:sz w:val="36"/>
-        </w:rPr>
-        <w:t xml:space="preserve"> (X) operand in the current angle unit</w:t>
-      </w:r>
-    </w:p>
-    <w:p>
-      <w:pPr>
-        <w:ind w:left="1440"/>
-        <w:rPr>
-          <w:sz w:val="36"/>
-        </w:rPr>
-      </w:pPr>
-      <w:r>
-        <w:rPr>
-          <w:sz w:val="36"/>
-        </w:rPr>
-        <w:t>Alternative function is to return the angle in the current angle unit from the arc-</w:t>
-      </w:r>
-      <w:r>
-        <w:rPr>
-          <w:sz w:val="36"/>
-        </w:rPr>
-        <w:t>co</w:t>
-      </w:r>
-      <w:r>
-        <w:rPr>
-          <w:sz w:val="36"/>
-        </w:rPr>
-        <w:t>sine calculation of the 1</w:t>
-      </w:r>
-      <w:r>
-        <w:rPr>
-          <w:sz w:val="36"/>
-          <w:vertAlign w:val="superscript"/>
-        </w:rPr>
-        <w:t>st</w:t>
-      </w:r>
-      <w:r>
-        <w:rPr>
-          <w:sz w:val="36"/>
-        </w:rPr>
-        <w:t xml:space="preserve"> (X) operand</w:t>
-      </w:r>
-    </w:p>
-    <w:p>
-      <w:pPr>
-        <w:ind w:left="1440"/>
-        <w:rPr>
-          <w:sz w:val="36"/>
-        </w:rPr>
-      </w:pPr>
-      <w:r>
-        <w:rPr>
-          <w:sz w:val="36"/>
-        </w:rPr>
-        <w:t xml:space="preserve">When the calculation mode is base-n, then input numeral </w:t>
-      </w:r>
-      <w:r>
-        <w:rPr>
-          <w:sz w:val="36"/>
-        </w:rPr>
-        <w:t>E</w:t>
-      </w:r>
-      <w:r>
-        <w:rPr>
-          <w:sz w:val="36"/>
-        </w:rPr>
-        <w:t xml:space="preserve"> for hexadecimal value</w:t>
-      </w:r>
-    </w:p>
-    <w:p>
-      <w:pPr>
-        <w:pStyle w:val="ListParagraph"/>
-        <w:numPr>
-          <w:ilvl w:val="0"/>
-          <w:numId w:val="2"/>
-        </w:numPr>
-        <w:rPr>
-          <w:b/>
-          <w:sz w:val="36"/>
-        </w:rPr>
-      </w:pPr>
-      <w:r>
-        <w:rPr>
-          <w:b/>
-          <w:noProof/>
-          <w:sz w:val="36"/>
-        </w:rPr>
-        <w:drawing>
-          <wp:inline distT="0" distB="0" distL="0" distR="0">
-            <wp:extent cx="363600" cy="406800"/>
-            <wp:effectExtent l="0" t="0" r="0" b="0"/>
-            <wp:docPr id="72" name="Picture 72"/>
-            <wp:cNvGraphicFramePr>
-              <a:graphicFrameLocks xmlns:a="http://schemas.openxmlformats.org/drawingml/2006/main" noChangeAspect="1"/>
-            </wp:cNvGraphicFramePr>
-            <a:graphic xmlns:a="http://schemas.openxmlformats.org/drawingml/2006/main">
-              <a:graphicData uri="http://schemas.openxmlformats.org/drawingml/2006/picture">
-                <pic:pic xmlns:pic="http://schemas.openxmlformats.org/drawingml/2006/picture">
-                  <pic:nvPicPr>
-                    <pic:cNvPr id="0" name="KeyTan.png"/>
-                    <pic:cNvPicPr/>
-                  </pic:nvPicPr>
-                  <pic:blipFill>
-                    <a:blip r:embed="rId63">
-                      <a:extLst>
-                        <a:ext uri="{28A0092B-C50C-407E-A947-70E740481C1C}">
-                          <a14:useLocalDpi xmlns:a14="http://schemas.microsoft.com/office/drawing/2010/main" val="0"/>
-                        </a:ext>
-                      </a:extLst>
-                    </a:blip>
-                    <a:stretch>
-                      <a:fillRect/>
-                    </a:stretch>
-                  </pic:blipFill>
-                  <pic:spPr>
-                    <a:xfrm>
-                      <a:off x="0" y="0"/>
-                      <a:ext cx="363600" cy="406800"/>
-                    </a:xfrm>
-                    <a:prstGeom prst="rect">
-                      <a:avLst/>
-                    </a:prstGeom>
-                  </pic:spPr>
-                </pic:pic>
-              </a:graphicData>
-            </a:graphic>
-          </wp:inline>
-        </w:drawing>
-      </w:r>
-      <w:r>
-        <w:rPr>
-          <w:b/>
-          <w:sz w:val="36"/>
-        </w:rPr>
-        <w:t>Tangent</w:t>
-      </w:r>
-    </w:p>
-    <w:p>
-      <w:pPr>
-        <w:ind w:left="1440"/>
-        <w:rPr>
-          <w:sz w:val="36"/>
-        </w:rPr>
-      </w:pPr>
-      <w:r>
-        <w:rPr>
-          <w:sz w:val="36"/>
-        </w:rPr>
-        <w:t xml:space="preserve">Calculate the </w:t>
-      </w:r>
-      <w:r>
-        <w:rPr>
-          <w:sz w:val="36"/>
-        </w:rPr>
-        <w:t>tangent</w:t>
-      </w:r>
-      <w:r>
-        <w:rPr>
-          <w:sz w:val="36"/>
-        </w:rPr>
-        <w:t xml:space="preserve"> value of the angle given in the 1</w:t>
-      </w:r>
-      <w:r>
-        <w:rPr>
-          <w:sz w:val="36"/>
-          <w:vertAlign w:val="superscript"/>
-        </w:rPr>
-        <w:t>st</w:t>
-      </w:r>
-      <w:r>
-        <w:rPr>
-          <w:sz w:val="36"/>
-        </w:rPr>
-        <w:t xml:space="preserve"> (X) operand in the current angle unit</w:t>
-      </w:r>
-    </w:p>
-    <w:p>
-      <w:pPr>
-        <w:ind w:left="1440"/>
-        <w:rPr>
-          <w:sz w:val="36"/>
-        </w:rPr>
-      </w:pPr>
-      <w:r>
-        <w:rPr>
-          <w:sz w:val="36"/>
-        </w:rPr>
-        <w:t>Alternative function is to return the angle in the current angle unit from the arc-</w:t>
-      </w:r>
-      <w:r>
-        <w:rPr>
-          <w:sz w:val="36"/>
-        </w:rPr>
-        <w:t>tangent</w:t>
-      </w:r>
-      <w:r>
-        <w:rPr>
-          <w:sz w:val="36"/>
-        </w:rPr>
-        <w:t xml:space="preserve"> calculation of the 1</w:t>
-      </w:r>
-      <w:r>
-        <w:rPr>
-          <w:sz w:val="36"/>
-          <w:vertAlign w:val="superscript"/>
-        </w:rPr>
-        <w:t>st</w:t>
-      </w:r>
-      <w:r>
-        <w:rPr>
-          <w:sz w:val="36"/>
-        </w:rPr>
-        <w:t xml:space="preserve"> (X) operand</w:t>
-      </w:r>
-    </w:p>
-    <w:p>
-      <w:pPr>
-        <w:ind w:left="1440"/>
-        <w:rPr>
-          <w:sz w:val="36"/>
-        </w:rPr>
-      </w:pPr>
-      <w:r>
-        <w:rPr>
-          <w:sz w:val="36"/>
-        </w:rPr>
-        <w:t xml:space="preserve">When the calculation mode is base-n, then input numeral </w:t>
-      </w:r>
-      <w:r>
-        <w:rPr>
-          <w:sz w:val="36"/>
-        </w:rPr>
-        <w:t>F</w:t>
-      </w:r>
-      <w:r>
-        <w:rPr>
-          <w:sz w:val="36"/>
-        </w:rPr>
-        <w:t xml:space="preserve"> for hexadecimal value</w:t>
-      </w:r>
-    </w:p>
-    <w:p>
-      <w:pPr>
-        <w:pStyle w:val="ListParagraph"/>
-        <w:numPr>
-          <w:ilvl w:val="0"/>
-          <w:numId w:val="2"/>
-        </w:numPr>
-        <w:rPr>
-          <w:b/>
-          <w:sz w:val="36"/>
-        </w:rPr>
-      </w:pPr>
-      <w:r>
-        <w:rPr>
-          <w:b/>
-          <w:noProof/>
-          <w:sz w:val="36"/>
-        </w:rPr>
-        <w:drawing>
-          <wp:inline distT="0" distB="0" distL="0" distR="0">
-            <wp:extent cx="363600" cy="406800"/>
-            <wp:effectExtent l="0" t="0" r="0" b="0"/>
-            <wp:docPr id="73" name="Picture 73"/>
-            <wp:cNvGraphicFramePr>
-              <a:graphicFrameLocks xmlns:a="http://schemas.openxmlformats.org/drawingml/2006/main" noChangeAspect="1"/>
-            </wp:cNvGraphicFramePr>
-            <a:graphic xmlns:a="http://schemas.openxmlformats.org/drawingml/2006/main">
-              <a:graphicData uri="http://schemas.openxmlformats.org/drawingml/2006/picture">
-                <pic:pic xmlns:pic="http://schemas.openxmlformats.org/drawingml/2006/picture">
-                  <pic:nvPicPr>
-                    <pic:cNvPr id="0" name="KeyNeg.png"/>
-                    <pic:cNvPicPr/>
-                  </pic:nvPicPr>
-                  <pic:blipFill>
-                    <a:blip r:embed="rId64">
-                      <a:extLst>
-                        <a:ext uri="{28A0092B-C50C-407E-A947-70E740481C1C}">
-                          <a14:useLocalDpi xmlns:a14="http://schemas.microsoft.com/office/drawing/2010/main" val="0"/>
-                        </a:ext>
-                      </a:extLst>
-                    </a:blip>
-                    <a:stretch>
-                      <a:fillRect/>
-                    </a:stretch>
-                  </pic:blipFill>
-                  <pic:spPr>
-                    <a:xfrm>
-                      <a:off x="0" y="0"/>
-                      <a:ext cx="363600" cy="406800"/>
-                    </a:xfrm>
-                    <a:prstGeom prst="rect">
-                      <a:avLst/>
-                    </a:prstGeom>
-                  </pic:spPr>
-                </pic:pic>
-              </a:graphicData>
-            </a:graphic>
-          </wp:inline>
-        </w:drawing>
-      </w:r>
-      <w:r>
-        <w:rPr>
-          <w:b/>
-          <w:sz w:val="36"/>
-        </w:rPr>
-        <w:t>Sign</w:t>
-      </w:r>
-    </w:p>
-    <w:p>
-      <w:pPr>
-        <w:ind w:left="1440"/>
-        <w:rPr>
-          <w:sz w:val="36"/>
-        </w:rPr>
-      </w:pPr>
-      <w:r>
-        <w:rPr>
-          <w:sz w:val="36"/>
-        </w:rPr>
-        <w:t>Change the sign of the 1</w:t>
-      </w:r>
-      <w:r>
-        <w:rPr>
-          <w:sz w:val="36"/>
-          <w:vertAlign w:val="superscript"/>
-        </w:rPr>
-        <w:t>st</w:t>
-      </w:r>
-      <w:r>
-        <w:rPr>
-          <w:sz w:val="36"/>
-        </w:rPr>
-        <w:t xml:space="preserve"> (X) operand</w:t>
-      </w:r>
-    </w:p>
-    <w:p>
-      <w:pPr>
-        <w:ind w:left="1440"/>
-        <w:rPr>
-          <w:sz w:val="36"/>
-        </w:rPr>
-      </w:pPr>
-      <w:r>
-        <w:rPr>
-          <w:sz w:val="36"/>
-        </w:rPr>
-        <w:t xml:space="preserve">When the calculation mode </w:t>
-      </w:r>
-      <w:r>
-        <w:rPr>
-          <w:sz w:val="36"/>
-        </w:rPr>
-        <w:t>is base-n, then perform 2</w:t>
-      </w:r>
-      <w:r>
-        <w:rPr>
-          <w:sz w:val="36"/>
-        </w:rPr>
-        <w:t>s complement operation of the 1</w:t>
-      </w:r>
-      <w:r>
-        <w:rPr>
-          <w:sz w:val="36"/>
-          <w:vertAlign w:val="superscript"/>
-        </w:rPr>
-        <w:t>st</w:t>
-      </w:r>
-      <w:r>
-        <w:rPr>
-          <w:sz w:val="36"/>
-        </w:rPr>
-        <w:t xml:space="preserve"> (X) operand for binary / octal / hexadecimal value </w:t>
-      </w:r>
-    </w:p>
-    <w:p>
-      <w:pPr>
-        <w:pStyle w:val="ListParagraph"/>
-        <w:numPr>
-          <w:ilvl w:val="0"/>
-          <w:numId w:val="2"/>
-        </w:numPr>
-        <w:rPr>
-          <w:b/>
-          <w:sz w:val="36"/>
-        </w:rPr>
-      </w:pPr>
-      <w:r>
-        <w:rPr>
-          <w:b/>
-          <w:noProof/>
-          <w:sz w:val="36"/>
-        </w:rPr>
-        <w:drawing>
-          <wp:inline distT="0" distB="0" distL="0" distR="0">
-            <wp:extent cx="363600" cy="406800"/>
-            <wp:effectExtent l="0" t="0" r="0" b="0"/>
-            <wp:docPr id="74" name="Picture 74"/>
-            <wp:cNvGraphicFramePr>
-              <a:graphicFrameLocks xmlns:a="http://schemas.openxmlformats.org/drawingml/2006/main" noChangeAspect="1"/>
-            </wp:cNvGraphicFramePr>
-            <a:graphic xmlns:a="http://schemas.openxmlformats.org/drawingml/2006/main">
-              <a:graphicData uri="http://schemas.openxmlformats.org/drawingml/2006/picture">
-                <pic:pic xmlns:pic="http://schemas.openxmlformats.org/drawingml/2006/picture">
-                  <pic:nvPicPr>
-                    <pic:cNvPr id="0" name="KeyDelete.png"/>
-                    <pic:cNvPicPr/>
-                  </pic:nvPicPr>
-                  <pic:blipFill>
-                    <a:blip r:embed="rId65">
-                      <a:extLst>
-                        <a:ext uri="{28A0092B-C50C-407E-A947-70E740481C1C}">
-                          <a14:useLocalDpi xmlns:a14="http://schemas.microsoft.com/office/drawing/2010/main" val="0"/>
-                        </a:ext>
-                      </a:extLst>
-                    </a:blip>
-                    <a:stretch>
-                      <a:fillRect/>
-                    </a:stretch>
-                  </pic:blipFill>
-                  <pic:spPr>
-                    <a:xfrm>
-                      <a:off x="0" y="0"/>
-                      <a:ext cx="363600" cy="406800"/>
-                    </a:xfrm>
-                    <a:prstGeom prst="rect">
-                      <a:avLst/>
-                    </a:prstGeom>
-                  </pic:spPr>
-                </pic:pic>
-              </a:graphicData>
-            </a:graphic>
-          </wp:inline>
-        </w:drawing>
-      </w:r>
-      <w:r>
-        <w:rPr>
-          <w:b/>
-          <w:sz w:val="36"/>
-        </w:rPr>
-        <w:t>Delete</w:t>
-      </w:r>
-    </w:p>
-    <w:p>
-      <w:pPr>
-        <w:ind w:left="1440"/>
-        <w:rPr>
-          <w:sz w:val="36"/>
-        </w:rPr>
-      </w:pPr>
-      <w:r>
-        <w:rPr>
-          <w:sz w:val="36"/>
-        </w:rPr>
-        <w:t>Delete the previous step(s) of entry</w:t>
-      </w:r>
-    </w:p>
-    <w:p>
-      <w:pPr>
-        <w:pStyle w:val="ListParagraph"/>
-        <w:numPr>
-          <w:ilvl w:val="0"/>
-          <w:numId w:val="2"/>
-        </w:numPr>
-        <w:rPr>
-          <w:b/>
-          <w:sz w:val="36"/>
-        </w:rPr>
-      </w:pPr>
-      <w:r>
-        <w:rPr>
-          <w:b/>
-          <w:noProof/>
-          <w:sz w:val="36"/>
-        </w:rPr>
-        <w:drawing>
-          <wp:inline distT="0" distB="0" distL="0" distR="0">
-            <wp:extent cx="363600" cy="406800"/>
-            <wp:effectExtent l="0" t="0" r="0" b="0"/>
-            <wp:docPr id="75" name="Picture 75"/>
-            <wp:cNvGraphicFramePr>
-              <a:graphicFrameLocks xmlns:a="http://schemas.openxmlformats.org/drawingml/2006/main" noChangeAspect="1"/>
-            </wp:cNvGraphicFramePr>
-            <a:graphic xmlns:a="http://schemas.openxmlformats.org/drawingml/2006/main">
-              <a:graphicData uri="http://schemas.openxmlformats.org/drawingml/2006/picture">
-                <pic:pic xmlns:pic="http://schemas.openxmlformats.org/drawingml/2006/picture">
-                  <pic:nvPicPr>
-                    <pic:cNvPr id="0" name="KeyMemRecall.png"/>
-                    <pic:cNvPicPr/>
-                  </pic:nvPicPr>
-                  <pic:blipFill>
                     <a:blip r:embed="rId66">
                       <a:extLst>
                         <a:ext uri="{28A0092B-C50C-407E-A947-70E740481C1C}">
@@ -8269,6 +8538,1200 @@
           <w:b/>
           <w:sz w:val="36"/>
         </w:rPr>
+        <w:t>Degree</w:t>
+      </w:r>
+    </w:p>
+    <w:p>
+      <w:pPr>
+        <w:ind w:left="1440"/>
+        <w:rPr>
+          <w:sz w:val="36"/>
+        </w:rPr>
+      </w:pPr>
+      <w:r>
+        <w:rPr>
+          <w:sz w:val="36"/>
+        </w:rPr>
+        <w:t xml:space="preserve">Input the degree value in </w:t>
+      </w:r>
+      <w:proofErr w:type="spellStart"/>
+      <w:r>
+        <w:rPr>
+          <w:sz w:val="36"/>
+        </w:rPr>
+        <w:t>sexagesimal</w:t>
+      </w:r>
+      <w:proofErr w:type="spellEnd"/>
+      <w:r>
+        <w:rPr>
+          <w:sz w:val="36"/>
+        </w:rPr>
+        <w:t xml:space="preserve"> scale. The value will be displayed in decimal format.</w:t>
+      </w:r>
+    </w:p>
+    <w:p>
+      <w:pPr>
+        <w:ind w:left="1440"/>
+        <w:rPr>
+          <w:sz w:val="36"/>
+        </w:rPr>
+      </w:pPr>
+      <w:r>
+        <w:rPr>
+          <w:sz w:val="36"/>
+        </w:rPr>
+        <w:t>Alternative function is to display the value in degree format</w:t>
+      </w:r>
+    </w:p>
+    <w:p>
+      <w:pPr>
+        <w:ind w:left="1440"/>
+        <w:rPr>
+          <w:sz w:val="36"/>
+        </w:rPr>
+      </w:pPr>
+      <w:r>
+        <w:rPr>
+          <w:sz w:val="36"/>
+        </w:rPr>
+        <w:t>When the calculation mode is base-n, then input numeral B for hexadecimal value</w:t>
+      </w:r>
+    </w:p>
+    <w:p>
+      <w:pPr>
+        <w:pStyle w:val="ListParagraph"/>
+        <w:numPr>
+          <w:ilvl w:val="0"/>
+          <w:numId w:val="2"/>
+        </w:numPr>
+        <w:rPr>
+          <w:b/>
+          <w:sz w:val="36"/>
+        </w:rPr>
+      </w:pPr>
+      <w:r>
+        <w:rPr>
+          <w:b/>
+          <w:noProof/>
+          <w:sz w:val="36"/>
+        </w:rPr>
+        <w:drawing>
+          <wp:inline distT="0" distB="0" distL="0" distR="0">
+            <wp:extent cx="363600" cy="406800"/>
+            <wp:effectExtent l="0" t="0" r="0" b="0"/>
+            <wp:docPr id="65" name="Picture 65"/>
+            <wp:cNvGraphicFramePr>
+              <a:graphicFrameLocks xmlns:a="http://schemas.openxmlformats.org/drawingml/2006/main" noChangeAspect="1"/>
+            </wp:cNvGraphicFramePr>
+            <a:graphic xmlns:a="http://schemas.openxmlformats.org/drawingml/2006/main">
+              <a:graphicData uri="http://schemas.openxmlformats.org/drawingml/2006/picture">
+                <pic:pic xmlns:pic="http://schemas.openxmlformats.org/drawingml/2006/picture">
+                  <pic:nvPicPr>
+                    <pic:cNvPr id="0" name="KeyHyp.png"/>
+                    <pic:cNvPicPr/>
+                  </pic:nvPicPr>
+                  <pic:blipFill>
+                    <a:blip r:embed="rId67">
+                      <a:extLst>
+                        <a:ext uri="{28A0092B-C50C-407E-A947-70E740481C1C}">
+                          <a14:useLocalDpi xmlns:a14="http://schemas.microsoft.com/office/drawing/2010/main" val="0"/>
+                        </a:ext>
+                      </a:extLst>
+                    </a:blip>
+                    <a:stretch>
+                      <a:fillRect/>
+                    </a:stretch>
+                  </pic:blipFill>
+                  <pic:spPr>
+                    <a:xfrm>
+                      <a:off x="0" y="0"/>
+                      <a:ext cx="363600" cy="406800"/>
+                    </a:xfrm>
+                    <a:prstGeom prst="rect">
+                      <a:avLst/>
+                    </a:prstGeom>
+                  </pic:spPr>
+                </pic:pic>
+              </a:graphicData>
+            </a:graphic>
+          </wp:inline>
+        </w:drawing>
+      </w:r>
+      <w:r>
+        <w:rPr>
+          <w:b/>
+          <w:sz w:val="36"/>
+        </w:rPr>
+        <w:t>Hyperbolic calculation</w:t>
+      </w:r>
+    </w:p>
+    <w:p>
+      <w:pPr>
+        <w:ind w:left="1440"/>
+        <w:rPr>
+          <w:sz w:val="36"/>
+        </w:rPr>
+      </w:pPr>
+      <w:r>
+        <w:rPr>
+          <w:sz w:val="36"/>
+        </w:rPr>
+        <w:t>Enable hyperbolic calculation with the subsequent key:</w:t>
+      </w:r>
+    </w:p>
+    <w:p>
+      <w:pPr>
+        <w:ind w:left="1440"/>
+        <w:rPr>
+          <w:sz w:val="36"/>
+        </w:rPr>
+      </w:pPr>
+      <w:r>
+        <w:rPr>
+          <w:noProof/>
+          <w:sz w:val="36"/>
+        </w:rPr>
+        <w:drawing>
+          <wp:inline distT="0" distB="0" distL="0" distR="0">
+            <wp:extent cx="363600" cy="406800"/>
+            <wp:effectExtent l="0" t="0" r="0" b="0"/>
+            <wp:docPr id="67" name="Picture 67"/>
+            <wp:cNvGraphicFramePr>
+              <a:graphicFrameLocks xmlns:a="http://schemas.openxmlformats.org/drawingml/2006/main" noChangeAspect="1"/>
+            </wp:cNvGraphicFramePr>
+            <a:graphic xmlns:a="http://schemas.openxmlformats.org/drawingml/2006/main">
+              <a:graphicData uri="http://schemas.openxmlformats.org/drawingml/2006/picture">
+                <pic:pic xmlns:pic="http://schemas.openxmlformats.org/drawingml/2006/picture">
+                  <pic:nvPicPr>
+                    <pic:cNvPr id="0" name="KeySinh.png"/>
+                    <pic:cNvPicPr/>
+                  </pic:nvPicPr>
+                  <pic:blipFill>
+                    <a:blip r:embed="rId68">
+                      <a:extLst>
+                        <a:ext uri="{28A0092B-C50C-407E-A947-70E740481C1C}">
+                          <a14:useLocalDpi xmlns:a14="http://schemas.microsoft.com/office/drawing/2010/main" val="0"/>
+                        </a:ext>
+                      </a:extLst>
+                    </a:blip>
+                    <a:stretch>
+                      <a:fillRect/>
+                    </a:stretch>
+                  </pic:blipFill>
+                  <pic:spPr>
+                    <a:xfrm>
+                      <a:off x="0" y="0"/>
+                      <a:ext cx="363600" cy="406800"/>
+                    </a:xfrm>
+                    <a:prstGeom prst="rect">
+                      <a:avLst/>
+                    </a:prstGeom>
+                  </pic:spPr>
+                </pic:pic>
+              </a:graphicData>
+            </a:graphic>
+          </wp:inline>
+        </w:drawing>
+      </w:r>
+      <w:r>
+        <w:rPr>
+          <w:sz w:val="36"/>
+        </w:rPr>
+        <w:t xml:space="preserve">: Calculate the </w:t>
+      </w:r>
+      <w:proofErr w:type="spellStart"/>
+      <w:r>
+        <w:rPr>
+          <w:sz w:val="36"/>
+        </w:rPr>
+        <w:t>sinh</w:t>
+      </w:r>
+      <w:proofErr w:type="spellEnd"/>
+      <w:r>
+        <w:rPr>
+          <w:sz w:val="36"/>
+        </w:rPr>
+        <w:t xml:space="preserve"> (Alternative function is to calculate the inverse </w:t>
+      </w:r>
+      <w:proofErr w:type="spellStart"/>
+      <w:r>
+        <w:rPr>
+          <w:sz w:val="36"/>
+        </w:rPr>
+        <w:t>sinh</w:t>
+      </w:r>
+      <w:proofErr w:type="spellEnd"/>
+      <w:r>
+        <w:rPr>
+          <w:sz w:val="36"/>
+        </w:rPr>
+        <w:t>) of the 1</w:t>
+      </w:r>
+      <w:r>
+        <w:rPr>
+          <w:sz w:val="36"/>
+          <w:vertAlign w:val="superscript"/>
+        </w:rPr>
+        <w:t>st</w:t>
+      </w:r>
+      <w:r>
+        <w:rPr>
+          <w:sz w:val="36"/>
+        </w:rPr>
+        <w:t xml:space="preserve"> (X) operand</w:t>
+      </w:r>
+    </w:p>
+    <w:p>
+      <w:pPr>
+        <w:ind w:left="1440"/>
+        <w:rPr>
+          <w:sz w:val="36"/>
+        </w:rPr>
+      </w:pPr>
+      <w:r>
+        <w:rPr>
+          <w:noProof/>
+          <w:sz w:val="36"/>
+        </w:rPr>
+        <w:drawing>
+          <wp:inline distT="0" distB="0" distL="0" distR="0">
+            <wp:extent cx="363600" cy="406800"/>
+            <wp:effectExtent l="0" t="0" r="0" b="0"/>
+            <wp:docPr id="68" name="Picture 68"/>
+            <wp:cNvGraphicFramePr>
+              <a:graphicFrameLocks xmlns:a="http://schemas.openxmlformats.org/drawingml/2006/main" noChangeAspect="1"/>
+            </wp:cNvGraphicFramePr>
+            <a:graphic xmlns:a="http://schemas.openxmlformats.org/drawingml/2006/main">
+              <a:graphicData uri="http://schemas.openxmlformats.org/drawingml/2006/picture">
+                <pic:pic xmlns:pic="http://schemas.openxmlformats.org/drawingml/2006/picture">
+                  <pic:nvPicPr>
+                    <pic:cNvPr id="0" name="KeyCosh.png"/>
+                    <pic:cNvPicPr/>
+                  </pic:nvPicPr>
+                  <pic:blipFill>
+                    <a:blip r:embed="rId69">
+                      <a:extLst>
+                        <a:ext uri="{28A0092B-C50C-407E-A947-70E740481C1C}">
+                          <a14:useLocalDpi xmlns:a14="http://schemas.microsoft.com/office/drawing/2010/main" val="0"/>
+                        </a:ext>
+                      </a:extLst>
+                    </a:blip>
+                    <a:stretch>
+                      <a:fillRect/>
+                    </a:stretch>
+                  </pic:blipFill>
+                  <pic:spPr>
+                    <a:xfrm>
+                      <a:off x="0" y="0"/>
+                      <a:ext cx="363600" cy="406800"/>
+                    </a:xfrm>
+                    <a:prstGeom prst="rect">
+                      <a:avLst/>
+                    </a:prstGeom>
+                  </pic:spPr>
+                </pic:pic>
+              </a:graphicData>
+            </a:graphic>
+          </wp:inline>
+        </w:drawing>
+      </w:r>
+      <w:r>
+        <w:rPr>
+          <w:sz w:val="36"/>
+        </w:rPr>
+        <w:t>: Calculate the cosh (Alternative function is to calculate the inverse cosh) of the 1</w:t>
+      </w:r>
+      <w:r>
+        <w:rPr>
+          <w:sz w:val="36"/>
+          <w:vertAlign w:val="superscript"/>
+        </w:rPr>
+        <w:t>st</w:t>
+      </w:r>
+      <w:r>
+        <w:rPr>
+          <w:sz w:val="36"/>
+        </w:rPr>
+        <w:t xml:space="preserve"> (X) operand</w:t>
+      </w:r>
+    </w:p>
+    <w:p>
+      <w:pPr>
+        <w:ind w:left="1440"/>
+        <w:rPr>
+          <w:sz w:val="36"/>
+        </w:rPr>
+      </w:pPr>
+      <w:r>
+        <w:rPr>
+          <w:noProof/>
+          <w:sz w:val="36"/>
+        </w:rPr>
+        <w:drawing>
+          <wp:inline distT="0" distB="0" distL="0" distR="0">
+            <wp:extent cx="363600" cy="406800"/>
+            <wp:effectExtent l="0" t="0" r="0" b="0"/>
+            <wp:docPr id="69" name="Picture 69"/>
+            <wp:cNvGraphicFramePr>
+              <a:graphicFrameLocks xmlns:a="http://schemas.openxmlformats.org/drawingml/2006/main" noChangeAspect="1"/>
+            </wp:cNvGraphicFramePr>
+            <a:graphic xmlns:a="http://schemas.openxmlformats.org/drawingml/2006/main">
+              <a:graphicData uri="http://schemas.openxmlformats.org/drawingml/2006/picture">
+                <pic:pic xmlns:pic="http://schemas.openxmlformats.org/drawingml/2006/picture">
+                  <pic:nvPicPr>
+                    <pic:cNvPr id="0" name="KeyTanh.png"/>
+                    <pic:cNvPicPr/>
+                  </pic:nvPicPr>
+                  <pic:blipFill>
+                    <a:blip r:embed="rId70">
+                      <a:extLst>
+                        <a:ext uri="{28A0092B-C50C-407E-A947-70E740481C1C}">
+                          <a14:useLocalDpi xmlns:a14="http://schemas.microsoft.com/office/drawing/2010/main" val="0"/>
+                        </a:ext>
+                      </a:extLst>
+                    </a:blip>
+                    <a:stretch>
+                      <a:fillRect/>
+                    </a:stretch>
+                  </pic:blipFill>
+                  <pic:spPr>
+                    <a:xfrm>
+                      <a:off x="0" y="0"/>
+                      <a:ext cx="363600" cy="406800"/>
+                    </a:xfrm>
+                    <a:prstGeom prst="rect">
+                      <a:avLst/>
+                    </a:prstGeom>
+                  </pic:spPr>
+                </pic:pic>
+              </a:graphicData>
+            </a:graphic>
+          </wp:inline>
+        </w:drawing>
+      </w:r>
+      <w:r>
+        <w:rPr>
+          <w:sz w:val="36"/>
+        </w:rPr>
+        <w:t xml:space="preserve">: Calculate the </w:t>
+      </w:r>
+      <w:proofErr w:type="spellStart"/>
+      <w:r>
+        <w:rPr>
+          <w:sz w:val="36"/>
+        </w:rPr>
+        <w:t>tanh</w:t>
+      </w:r>
+      <w:proofErr w:type="spellEnd"/>
+      <w:r>
+        <w:rPr>
+          <w:sz w:val="36"/>
+        </w:rPr>
+        <w:t xml:space="preserve"> (Alternative function is to calculate the inverse </w:t>
+      </w:r>
+      <w:proofErr w:type="spellStart"/>
+      <w:r>
+        <w:rPr>
+          <w:sz w:val="36"/>
+        </w:rPr>
+        <w:t>tanh</w:t>
+      </w:r>
+      <w:proofErr w:type="spellEnd"/>
+      <w:r>
+        <w:rPr>
+          <w:sz w:val="36"/>
+        </w:rPr>
+        <w:t>) of the 1</w:t>
+      </w:r>
+      <w:r>
+        <w:rPr>
+          <w:sz w:val="36"/>
+          <w:vertAlign w:val="superscript"/>
+        </w:rPr>
+        <w:t>st</w:t>
+      </w:r>
+      <w:r>
+        <w:rPr>
+          <w:sz w:val="36"/>
+        </w:rPr>
+        <w:t xml:space="preserve"> (X) operand</w:t>
+      </w:r>
+    </w:p>
+    <w:p>
+      <w:pPr>
+        <w:ind w:left="1440"/>
+        <w:rPr>
+          <w:sz w:val="36"/>
+        </w:rPr>
+      </w:pPr>
+      <w:r>
+        <w:rPr>
+          <w:sz w:val="36"/>
+        </w:rPr>
+        <w:t>When the calculation mode is base-n, then input numeral C for hexadecimal value</w:t>
+      </w:r>
+    </w:p>
+    <w:p>
+      <w:pPr>
+        <w:pStyle w:val="ListParagraph"/>
+        <w:numPr>
+          <w:ilvl w:val="0"/>
+          <w:numId w:val="2"/>
+        </w:numPr>
+        <w:rPr>
+          <w:b/>
+          <w:sz w:val="36"/>
+        </w:rPr>
+      </w:pPr>
+      <w:r>
+        <w:rPr>
+          <w:b/>
+          <w:noProof/>
+          <w:sz w:val="36"/>
+        </w:rPr>
+        <w:drawing>
+          <wp:inline distT="0" distB="0" distL="0" distR="0">
+            <wp:extent cx="363600" cy="406800"/>
+            <wp:effectExtent l="0" t="0" r="0" b="0"/>
+            <wp:docPr id="70" name="Picture 70"/>
+            <wp:cNvGraphicFramePr>
+              <a:graphicFrameLocks xmlns:a="http://schemas.openxmlformats.org/drawingml/2006/main" noChangeAspect="1"/>
+            </wp:cNvGraphicFramePr>
+            <a:graphic xmlns:a="http://schemas.openxmlformats.org/drawingml/2006/main">
+              <a:graphicData uri="http://schemas.openxmlformats.org/drawingml/2006/picture">
+                <pic:pic xmlns:pic="http://schemas.openxmlformats.org/drawingml/2006/picture">
+                  <pic:nvPicPr>
+                    <pic:cNvPr id="0" name="KeySin.png"/>
+                    <pic:cNvPicPr/>
+                  </pic:nvPicPr>
+                  <pic:blipFill>
+                    <a:blip r:embed="rId71">
+                      <a:extLst>
+                        <a:ext uri="{28A0092B-C50C-407E-A947-70E740481C1C}">
+                          <a14:useLocalDpi xmlns:a14="http://schemas.microsoft.com/office/drawing/2010/main" val="0"/>
+                        </a:ext>
+                      </a:extLst>
+                    </a:blip>
+                    <a:stretch>
+                      <a:fillRect/>
+                    </a:stretch>
+                  </pic:blipFill>
+                  <pic:spPr>
+                    <a:xfrm>
+                      <a:off x="0" y="0"/>
+                      <a:ext cx="363600" cy="406800"/>
+                    </a:xfrm>
+                    <a:prstGeom prst="rect">
+                      <a:avLst/>
+                    </a:prstGeom>
+                  </pic:spPr>
+                </pic:pic>
+              </a:graphicData>
+            </a:graphic>
+          </wp:inline>
+        </w:drawing>
+      </w:r>
+      <w:r>
+        <w:rPr>
+          <w:b/>
+          <w:sz w:val="36"/>
+        </w:rPr>
+        <w:t>Sine</w:t>
+      </w:r>
+    </w:p>
+    <w:p>
+      <w:pPr>
+        <w:ind w:left="1440"/>
+        <w:rPr>
+          <w:sz w:val="36"/>
+        </w:rPr>
+      </w:pPr>
+      <w:r>
+        <w:rPr>
+          <w:sz w:val="36"/>
+        </w:rPr>
+        <w:t>Calculate the sine value of the angle given in the 1</w:t>
+      </w:r>
+      <w:r>
+        <w:rPr>
+          <w:sz w:val="36"/>
+          <w:vertAlign w:val="superscript"/>
+        </w:rPr>
+        <w:t>st</w:t>
+      </w:r>
+      <w:r>
+        <w:rPr>
+          <w:sz w:val="36"/>
+        </w:rPr>
+        <w:t xml:space="preserve"> (X) operand in the current angle unit</w:t>
+      </w:r>
+    </w:p>
+    <w:p>
+      <w:pPr>
+        <w:ind w:left="1440"/>
+        <w:rPr>
+          <w:sz w:val="36"/>
+        </w:rPr>
+      </w:pPr>
+      <w:r>
+        <w:rPr>
+          <w:sz w:val="36"/>
+        </w:rPr>
+        <w:t>Alternative function is to return the angle in the current angle unit from the arc-sine calculation of the 1</w:t>
+      </w:r>
+      <w:r>
+        <w:rPr>
+          <w:sz w:val="36"/>
+          <w:vertAlign w:val="superscript"/>
+        </w:rPr>
+        <w:t>st</w:t>
+      </w:r>
+      <w:r>
+        <w:rPr>
+          <w:sz w:val="36"/>
+        </w:rPr>
+        <w:t xml:space="preserve"> (X) operand</w:t>
+      </w:r>
+    </w:p>
+    <w:p>
+      <w:pPr>
+        <w:ind w:left="1440"/>
+        <w:rPr>
+          <w:sz w:val="36"/>
+        </w:rPr>
+      </w:pPr>
+      <w:r>
+        <w:rPr>
+          <w:sz w:val="36"/>
+        </w:rPr>
+        <w:t>When the calculation mode is base-n, then input numeral D for hexadecimal value</w:t>
+      </w:r>
+    </w:p>
+    <w:p>
+      <w:pPr>
+        <w:pStyle w:val="ListParagraph"/>
+        <w:numPr>
+          <w:ilvl w:val="0"/>
+          <w:numId w:val="2"/>
+        </w:numPr>
+        <w:rPr>
+          <w:b/>
+          <w:sz w:val="36"/>
+        </w:rPr>
+      </w:pPr>
+      <w:r>
+        <w:rPr>
+          <w:b/>
+          <w:noProof/>
+          <w:sz w:val="36"/>
+        </w:rPr>
+        <w:drawing>
+          <wp:inline distT="0" distB="0" distL="0" distR="0">
+            <wp:extent cx="363600" cy="406800"/>
+            <wp:effectExtent l="0" t="0" r="0" b="0"/>
+            <wp:docPr id="71" name="Picture 71"/>
+            <wp:cNvGraphicFramePr>
+              <a:graphicFrameLocks xmlns:a="http://schemas.openxmlformats.org/drawingml/2006/main" noChangeAspect="1"/>
+            </wp:cNvGraphicFramePr>
+            <a:graphic xmlns:a="http://schemas.openxmlformats.org/drawingml/2006/main">
+              <a:graphicData uri="http://schemas.openxmlformats.org/drawingml/2006/picture">
+                <pic:pic xmlns:pic="http://schemas.openxmlformats.org/drawingml/2006/picture">
+                  <pic:nvPicPr>
+                    <pic:cNvPr id="0" name="KeyCos.png"/>
+                    <pic:cNvPicPr/>
+                  </pic:nvPicPr>
+                  <pic:blipFill>
+                    <a:blip r:embed="rId72">
+                      <a:extLst>
+                        <a:ext uri="{28A0092B-C50C-407E-A947-70E740481C1C}">
+                          <a14:useLocalDpi xmlns:a14="http://schemas.microsoft.com/office/drawing/2010/main" val="0"/>
+                        </a:ext>
+                      </a:extLst>
+                    </a:blip>
+                    <a:stretch>
+                      <a:fillRect/>
+                    </a:stretch>
+                  </pic:blipFill>
+                  <pic:spPr>
+                    <a:xfrm>
+                      <a:off x="0" y="0"/>
+                      <a:ext cx="363600" cy="406800"/>
+                    </a:xfrm>
+                    <a:prstGeom prst="rect">
+                      <a:avLst/>
+                    </a:prstGeom>
+                  </pic:spPr>
+                </pic:pic>
+              </a:graphicData>
+            </a:graphic>
+          </wp:inline>
+        </w:drawing>
+      </w:r>
+      <w:r>
+        <w:rPr>
+          <w:b/>
+          <w:sz w:val="36"/>
+        </w:rPr>
+        <w:t>Cosine</w:t>
+      </w:r>
+    </w:p>
+    <w:p>
+      <w:pPr>
+        <w:ind w:left="1440"/>
+        <w:rPr>
+          <w:sz w:val="36"/>
+        </w:rPr>
+      </w:pPr>
+      <w:r>
+        <w:rPr>
+          <w:sz w:val="36"/>
+        </w:rPr>
+        <w:t xml:space="preserve">Calculate the </w:t>
+      </w:r>
+      <w:r>
+        <w:rPr>
+          <w:sz w:val="36"/>
+        </w:rPr>
+        <w:t>co</w:t>
+      </w:r>
+      <w:r>
+        <w:rPr>
+          <w:sz w:val="36"/>
+        </w:rPr>
+        <w:t>sine value of the angle given in the 1</w:t>
+      </w:r>
+      <w:r>
+        <w:rPr>
+          <w:sz w:val="36"/>
+          <w:vertAlign w:val="superscript"/>
+        </w:rPr>
+        <w:t>st</w:t>
+      </w:r>
+      <w:r>
+        <w:rPr>
+          <w:sz w:val="36"/>
+        </w:rPr>
+        <w:t xml:space="preserve"> (X) operand in the current angle unit</w:t>
+      </w:r>
+    </w:p>
+    <w:p>
+      <w:pPr>
+        <w:ind w:left="1440"/>
+        <w:rPr>
+          <w:sz w:val="36"/>
+        </w:rPr>
+      </w:pPr>
+      <w:r>
+        <w:rPr>
+          <w:sz w:val="36"/>
+        </w:rPr>
+        <w:t>Alternative function is to return the angle in the current angle unit from the arc-</w:t>
+      </w:r>
+      <w:r>
+        <w:rPr>
+          <w:sz w:val="36"/>
+        </w:rPr>
+        <w:t>co</w:t>
+      </w:r>
+      <w:r>
+        <w:rPr>
+          <w:sz w:val="36"/>
+        </w:rPr>
+        <w:t>sine calculation of the 1</w:t>
+      </w:r>
+      <w:r>
+        <w:rPr>
+          <w:sz w:val="36"/>
+          <w:vertAlign w:val="superscript"/>
+        </w:rPr>
+        <w:t>st</w:t>
+      </w:r>
+      <w:r>
+        <w:rPr>
+          <w:sz w:val="36"/>
+        </w:rPr>
+        <w:t xml:space="preserve"> (X) operand</w:t>
+      </w:r>
+    </w:p>
+    <w:p>
+      <w:pPr>
+        <w:ind w:left="1440"/>
+        <w:rPr>
+          <w:sz w:val="36"/>
+        </w:rPr>
+      </w:pPr>
+      <w:r>
+        <w:rPr>
+          <w:sz w:val="36"/>
+        </w:rPr>
+        <w:t xml:space="preserve">When the calculation mode is base-n, then input numeral </w:t>
+      </w:r>
+      <w:r>
+        <w:rPr>
+          <w:sz w:val="36"/>
+        </w:rPr>
+        <w:t>E</w:t>
+      </w:r>
+      <w:r>
+        <w:rPr>
+          <w:sz w:val="36"/>
+        </w:rPr>
+        <w:t xml:space="preserve"> for hexadecimal value</w:t>
+      </w:r>
+    </w:p>
+    <w:p>
+      <w:pPr>
+        <w:pStyle w:val="ListParagraph"/>
+        <w:numPr>
+          <w:ilvl w:val="0"/>
+          <w:numId w:val="2"/>
+        </w:numPr>
+        <w:rPr>
+          <w:b/>
+          <w:sz w:val="36"/>
+        </w:rPr>
+      </w:pPr>
+      <w:r>
+        <w:rPr>
+          <w:b/>
+          <w:noProof/>
+          <w:sz w:val="36"/>
+        </w:rPr>
+        <w:drawing>
+          <wp:inline distT="0" distB="0" distL="0" distR="0">
+            <wp:extent cx="363600" cy="406800"/>
+            <wp:effectExtent l="0" t="0" r="0" b="0"/>
+            <wp:docPr id="72" name="Picture 72"/>
+            <wp:cNvGraphicFramePr>
+              <a:graphicFrameLocks xmlns:a="http://schemas.openxmlformats.org/drawingml/2006/main" noChangeAspect="1"/>
+            </wp:cNvGraphicFramePr>
+            <a:graphic xmlns:a="http://schemas.openxmlformats.org/drawingml/2006/main">
+              <a:graphicData uri="http://schemas.openxmlformats.org/drawingml/2006/picture">
+                <pic:pic xmlns:pic="http://schemas.openxmlformats.org/drawingml/2006/picture">
+                  <pic:nvPicPr>
+                    <pic:cNvPr id="0" name="KeyTan.png"/>
+                    <pic:cNvPicPr/>
+                  </pic:nvPicPr>
+                  <pic:blipFill>
+                    <a:blip r:embed="rId73">
+                      <a:extLst>
+                        <a:ext uri="{28A0092B-C50C-407E-A947-70E740481C1C}">
+                          <a14:useLocalDpi xmlns:a14="http://schemas.microsoft.com/office/drawing/2010/main" val="0"/>
+                        </a:ext>
+                      </a:extLst>
+                    </a:blip>
+                    <a:stretch>
+                      <a:fillRect/>
+                    </a:stretch>
+                  </pic:blipFill>
+                  <pic:spPr>
+                    <a:xfrm>
+                      <a:off x="0" y="0"/>
+                      <a:ext cx="363600" cy="406800"/>
+                    </a:xfrm>
+                    <a:prstGeom prst="rect">
+                      <a:avLst/>
+                    </a:prstGeom>
+                  </pic:spPr>
+                </pic:pic>
+              </a:graphicData>
+            </a:graphic>
+          </wp:inline>
+        </w:drawing>
+      </w:r>
+      <w:r>
+        <w:rPr>
+          <w:b/>
+          <w:sz w:val="36"/>
+        </w:rPr>
+        <w:t>Tangent</w:t>
+      </w:r>
+    </w:p>
+    <w:p>
+      <w:pPr>
+        <w:ind w:left="1440"/>
+        <w:rPr>
+          <w:sz w:val="36"/>
+        </w:rPr>
+      </w:pPr>
+      <w:r>
+        <w:rPr>
+          <w:sz w:val="36"/>
+        </w:rPr>
+        <w:t xml:space="preserve">Calculate the </w:t>
+      </w:r>
+      <w:r>
+        <w:rPr>
+          <w:sz w:val="36"/>
+        </w:rPr>
+        <w:t>tangent</w:t>
+      </w:r>
+      <w:r>
+        <w:rPr>
+          <w:sz w:val="36"/>
+        </w:rPr>
+        <w:t xml:space="preserve"> value of the angle given in the 1</w:t>
+      </w:r>
+      <w:r>
+        <w:rPr>
+          <w:sz w:val="36"/>
+          <w:vertAlign w:val="superscript"/>
+        </w:rPr>
+        <w:t>st</w:t>
+      </w:r>
+      <w:r>
+        <w:rPr>
+          <w:sz w:val="36"/>
+        </w:rPr>
+        <w:t xml:space="preserve"> (X) operand in the current angle unit</w:t>
+      </w:r>
+    </w:p>
+    <w:p>
+      <w:pPr>
+        <w:ind w:left="1440"/>
+        <w:rPr>
+          <w:sz w:val="36"/>
+        </w:rPr>
+      </w:pPr>
+      <w:r>
+        <w:rPr>
+          <w:sz w:val="36"/>
+        </w:rPr>
+        <w:t>Alternative function is to return the angle in the current angle unit from the arc-</w:t>
+      </w:r>
+      <w:r>
+        <w:rPr>
+          <w:sz w:val="36"/>
+        </w:rPr>
+        <w:t>tangent</w:t>
+      </w:r>
+      <w:r>
+        <w:rPr>
+          <w:sz w:val="36"/>
+        </w:rPr>
+        <w:t xml:space="preserve"> calculation of the 1</w:t>
+      </w:r>
+      <w:r>
+        <w:rPr>
+          <w:sz w:val="36"/>
+          <w:vertAlign w:val="superscript"/>
+        </w:rPr>
+        <w:t>st</w:t>
+      </w:r>
+      <w:r>
+        <w:rPr>
+          <w:sz w:val="36"/>
+        </w:rPr>
+        <w:t xml:space="preserve"> (X) operand</w:t>
+      </w:r>
+    </w:p>
+    <w:p>
+      <w:pPr>
+        <w:ind w:left="1440"/>
+        <w:rPr>
+          <w:sz w:val="36"/>
+        </w:rPr>
+      </w:pPr>
+      <w:r>
+        <w:rPr>
+          <w:sz w:val="36"/>
+        </w:rPr>
+        <w:t xml:space="preserve">When the calculation mode is base-n, then input numeral </w:t>
+      </w:r>
+      <w:r>
+        <w:rPr>
+          <w:sz w:val="36"/>
+        </w:rPr>
+        <w:t>F</w:t>
+      </w:r>
+      <w:r>
+        <w:rPr>
+          <w:sz w:val="36"/>
+        </w:rPr>
+        <w:t xml:space="preserve"> for hexadecimal value</w:t>
+      </w:r>
+    </w:p>
+    <w:p>
+      <w:pPr>
+        <w:pStyle w:val="ListParagraph"/>
+        <w:numPr>
+          <w:ilvl w:val="0"/>
+          <w:numId w:val="2"/>
+        </w:numPr>
+        <w:rPr>
+          <w:b/>
+          <w:sz w:val="36"/>
+        </w:rPr>
+      </w:pPr>
+      <w:r>
+        <w:rPr>
+          <w:b/>
+          <w:noProof/>
+          <w:sz w:val="36"/>
+        </w:rPr>
+        <w:drawing>
+          <wp:inline distT="0" distB="0" distL="0" distR="0">
+            <wp:extent cx="363600" cy="406800"/>
+            <wp:effectExtent l="0" t="0" r="0" b="0"/>
+            <wp:docPr id="73" name="Picture 73"/>
+            <wp:cNvGraphicFramePr>
+              <a:graphicFrameLocks xmlns:a="http://schemas.openxmlformats.org/drawingml/2006/main" noChangeAspect="1"/>
+            </wp:cNvGraphicFramePr>
+            <a:graphic xmlns:a="http://schemas.openxmlformats.org/drawingml/2006/main">
+              <a:graphicData uri="http://schemas.openxmlformats.org/drawingml/2006/picture">
+                <pic:pic xmlns:pic="http://schemas.openxmlformats.org/drawingml/2006/picture">
+                  <pic:nvPicPr>
+                    <pic:cNvPr id="0" name="KeyNeg.png"/>
+                    <pic:cNvPicPr/>
+                  </pic:nvPicPr>
+                  <pic:blipFill>
+                    <a:blip r:embed="rId74">
+                      <a:extLst>
+                        <a:ext uri="{28A0092B-C50C-407E-A947-70E740481C1C}">
+                          <a14:useLocalDpi xmlns:a14="http://schemas.microsoft.com/office/drawing/2010/main" val="0"/>
+                        </a:ext>
+                      </a:extLst>
+                    </a:blip>
+                    <a:stretch>
+                      <a:fillRect/>
+                    </a:stretch>
+                  </pic:blipFill>
+                  <pic:spPr>
+                    <a:xfrm>
+                      <a:off x="0" y="0"/>
+                      <a:ext cx="363600" cy="406800"/>
+                    </a:xfrm>
+                    <a:prstGeom prst="rect">
+                      <a:avLst/>
+                    </a:prstGeom>
+                  </pic:spPr>
+                </pic:pic>
+              </a:graphicData>
+            </a:graphic>
+          </wp:inline>
+        </w:drawing>
+      </w:r>
+      <w:r>
+        <w:rPr>
+          <w:b/>
+          <w:sz w:val="36"/>
+        </w:rPr>
+        <w:t>Sign</w:t>
+      </w:r>
+    </w:p>
+    <w:p>
+      <w:pPr>
+        <w:ind w:left="1440"/>
+        <w:rPr>
+          <w:sz w:val="36"/>
+        </w:rPr>
+      </w:pPr>
+      <w:r>
+        <w:rPr>
+          <w:sz w:val="36"/>
+        </w:rPr>
+        <w:t>Change the sign of the 1</w:t>
+      </w:r>
+      <w:r>
+        <w:rPr>
+          <w:sz w:val="36"/>
+          <w:vertAlign w:val="superscript"/>
+        </w:rPr>
+        <w:t>st</w:t>
+      </w:r>
+      <w:r>
+        <w:rPr>
+          <w:sz w:val="36"/>
+        </w:rPr>
+        <w:t xml:space="preserve"> (X) operand</w:t>
+      </w:r>
+    </w:p>
+    <w:p>
+      <w:pPr>
+        <w:ind w:left="1440"/>
+        <w:rPr>
+          <w:sz w:val="36"/>
+        </w:rPr>
+      </w:pPr>
+      <w:r>
+        <w:rPr>
+          <w:sz w:val="36"/>
+        </w:rPr>
+        <w:t xml:space="preserve">When the calculation mode </w:t>
+      </w:r>
+      <w:r>
+        <w:rPr>
+          <w:sz w:val="36"/>
+        </w:rPr>
+        <w:t>is base-n, then perform 2</w:t>
+      </w:r>
+      <w:r>
+        <w:rPr>
+          <w:sz w:val="36"/>
+        </w:rPr>
+        <w:t>s complement operation of the 1</w:t>
+      </w:r>
+      <w:r>
+        <w:rPr>
+          <w:sz w:val="36"/>
+          <w:vertAlign w:val="superscript"/>
+        </w:rPr>
+        <w:t>st</w:t>
+      </w:r>
+      <w:r>
+        <w:rPr>
+          <w:sz w:val="36"/>
+        </w:rPr>
+        <w:t xml:space="preserve"> (X) operand for binary / octal / hexadecimal value </w:t>
+      </w:r>
+    </w:p>
+    <w:p>
+      <w:pPr>
+        <w:pStyle w:val="ListParagraph"/>
+        <w:numPr>
+          <w:ilvl w:val="0"/>
+          <w:numId w:val="2"/>
+        </w:numPr>
+        <w:rPr>
+          <w:b/>
+          <w:sz w:val="36"/>
+        </w:rPr>
+      </w:pPr>
+      <w:r>
+        <w:rPr>
+          <w:b/>
+          <w:noProof/>
+          <w:sz w:val="36"/>
+        </w:rPr>
+        <w:drawing>
+          <wp:inline distT="0" distB="0" distL="0" distR="0">
+            <wp:extent cx="363600" cy="406800"/>
+            <wp:effectExtent l="0" t="0" r="0" b="0"/>
+            <wp:docPr id="74" name="Picture 74"/>
+            <wp:cNvGraphicFramePr>
+              <a:graphicFrameLocks xmlns:a="http://schemas.openxmlformats.org/drawingml/2006/main" noChangeAspect="1"/>
+            </wp:cNvGraphicFramePr>
+            <a:graphic xmlns:a="http://schemas.openxmlformats.org/drawingml/2006/main">
+              <a:graphicData uri="http://schemas.openxmlformats.org/drawingml/2006/picture">
+                <pic:pic xmlns:pic="http://schemas.openxmlformats.org/drawingml/2006/picture">
+                  <pic:nvPicPr>
+                    <pic:cNvPr id="0" name="KeyDelete.png"/>
+                    <pic:cNvPicPr/>
+                  </pic:nvPicPr>
+                  <pic:blipFill>
+                    <a:blip r:embed="rId75">
+                      <a:extLst>
+                        <a:ext uri="{28A0092B-C50C-407E-A947-70E740481C1C}">
+                          <a14:useLocalDpi xmlns:a14="http://schemas.microsoft.com/office/drawing/2010/main" val="0"/>
+                        </a:ext>
+                      </a:extLst>
+                    </a:blip>
+                    <a:stretch>
+                      <a:fillRect/>
+                    </a:stretch>
+                  </pic:blipFill>
+                  <pic:spPr>
+                    <a:xfrm>
+                      <a:off x="0" y="0"/>
+                      <a:ext cx="363600" cy="406800"/>
+                    </a:xfrm>
+                    <a:prstGeom prst="rect">
+                      <a:avLst/>
+                    </a:prstGeom>
+                  </pic:spPr>
+                </pic:pic>
+              </a:graphicData>
+            </a:graphic>
+          </wp:inline>
+        </w:drawing>
+      </w:r>
+      <w:r>
+        <w:rPr>
+          <w:b/>
+          <w:sz w:val="36"/>
+        </w:rPr>
+        <w:t>Delete</w:t>
+      </w:r>
+    </w:p>
+    <w:p>
+      <w:pPr>
+        <w:ind w:left="1440"/>
+        <w:rPr>
+          <w:sz w:val="36"/>
+        </w:rPr>
+      </w:pPr>
+      <w:r>
+        <w:rPr>
+          <w:sz w:val="36"/>
+        </w:rPr>
+        <w:t>Delete the previous step(s) of entry</w:t>
+      </w:r>
+    </w:p>
+    <w:p>
+      <w:pPr>
+        <w:pStyle w:val="ListParagraph"/>
+        <w:numPr>
+          <w:ilvl w:val="0"/>
+          <w:numId w:val="2"/>
+        </w:numPr>
+        <w:rPr>
+          <w:b/>
+          <w:sz w:val="36"/>
+        </w:rPr>
+      </w:pPr>
+      <w:r>
+        <w:rPr>
+          <w:b/>
+          <w:noProof/>
+          <w:sz w:val="36"/>
+        </w:rPr>
+        <w:drawing>
+          <wp:inline distT="0" distB="0" distL="0" distR="0">
+            <wp:extent cx="363600" cy="406800"/>
+            <wp:effectExtent l="0" t="0" r="0" b="0"/>
+            <wp:docPr id="75" name="Picture 75"/>
+            <wp:cNvGraphicFramePr>
+              <a:graphicFrameLocks xmlns:a="http://schemas.openxmlformats.org/drawingml/2006/main" noChangeAspect="1"/>
+            </wp:cNvGraphicFramePr>
+            <a:graphic xmlns:a="http://schemas.openxmlformats.org/drawingml/2006/main">
+              <a:graphicData uri="http://schemas.openxmlformats.org/drawingml/2006/picture">
+                <pic:pic xmlns:pic="http://schemas.openxmlformats.org/drawingml/2006/picture">
+                  <pic:nvPicPr>
+                    <pic:cNvPr id="0" name="KeyMemRecall.png"/>
+                    <pic:cNvPicPr/>
+                  </pic:nvPicPr>
+                  <pic:blipFill>
+                    <a:blip r:embed="rId76">
+                      <a:extLst>
+                        <a:ext uri="{28A0092B-C50C-407E-A947-70E740481C1C}">
+                          <a14:useLocalDpi xmlns:a14="http://schemas.microsoft.com/office/drawing/2010/main" val="0"/>
+                        </a:ext>
+                      </a:extLst>
+                    </a:blip>
+                    <a:stretch>
+                      <a:fillRect/>
+                    </a:stretch>
+                  </pic:blipFill>
+                  <pic:spPr>
+                    <a:xfrm>
+                      <a:off x="0" y="0"/>
+                      <a:ext cx="363600" cy="406800"/>
+                    </a:xfrm>
+                    <a:prstGeom prst="rect">
+                      <a:avLst/>
+                    </a:prstGeom>
+                  </pic:spPr>
+                </pic:pic>
+              </a:graphicData>
+            </a:graphic>
+          </wp:inline>
+        </w:drawing>
+      </w:r>
+      <w:r>
+        <w:rPr>
+          <w:b/>
+          <w:sz w:val="36"/>
+        </w:rPr>
         <w:t>Non-volatile memory recall</w:t>
       </w:r>
     </w:p>
@@ -8334,7 +9797,7 @@
                     <pic:cNvPicPr/>
                   </pic:nvPicPr>
                   <pic:blipFill>
-                    <a:blip r:embed="rId67">
+                    <a:blip r:embed="rId77">
                       <a:extLst>
                         <a:ext uri="{28A0092B-C50C-407E-A947-70E740481C1C}">
                           <a14:useLocalDpi xmlns:a14="http://schemas.microsoft.com/office/drawing/2010/main" val="0"/>
@@ -11498,7 +12961,7 @@
 </file>
 
 <file path=customXml/itemProps1.xml><?xml version="1.0" encoding="utf-8"?>
-<ds:datastoreItem xmlns:ds="http://schemas.openxmlformats.org/officeDocument/2006/customXml" ds:itemID="{992A7F1D-49D0-4B94-9B41-729F8F5CA952}">
+<ds:datastoreItem xmlns:ds="http://schemas.openxmlformats.org/officeDocument/2006/customXml" ds:itemID="{A6176F03-C069-459A-BD93-A26BBD455422}">
   <ds:schemaRefs>
     <ds:schemaRef ds:uri="http://schemas.openxmlformats.org/officeDocument/2006/bibliography"/>
   </ds:schemaRefs>

</xml_diff>

<commit_message>
Adjust the paragraph indent
</commit_message>
<xml_diff>
--- a/SFX_User_Guide/SFX_User_Guide.docx
+++ b/SFX_User_Guide/SFX_User_Guide.docx
@@ -97,7 +97,15 @@
         <w:rPr>
           <w:sz w:val="36"/>
         </w:rPr>
-        <w:t xml:space="preserve"> is a calculator app designed for academic, scientific and engineering purpose. The calculator features:</w:t>
+        <w:t xml:space="preserve"> is a calcula</w:t>
+      </w:r>
+      <w:bookmarkStart w:id="0" w:name="_GoBack"/>
+      <w:bookmarkEnd w:id="0"/>
+      <w:r>
+        <w:rPr>
+          <w:sz w:val="36"/>
+        </w:rPr>
+        <w:t>tor app designed for academic, scientific and engineering purpose. The calculator features:</w:t>
       </w:r>
     </w:p>
     <w:p>
@@ -107,6 +115,7 @@
           <w:ilvl w:val="0"/>
           <w:numId w:val="1"/>
         </w:numPr>
+        <w:ind w:left="993" w:hanging="633"/>
         <w:rPr>
           <w:sz w:val="36"/>
         </w:rPr>
@@ -131,6 +140,7 @@
           <w:ilvl w:val="0"/>
           <w:numId w:val="1"/>
         </w:numPr>
+        <w:ind w:left="993" w:hanging="633"/>
         <w:rPr>
           <w:sz w:val="36"/>
         </w:rPr>
@@ -149,6 +159,7 @@
           <w:ilvl w:val="0"/>
           <w:numId w:val="1"/>
         </w:numPr>
+        <w:ind w:left="993" w:hanging="633"/>
         <w:rPr>
           <w:sz w:val="36"/>
         </w:rPr>
@@ -167,6 +178,7 @@
           <w:ilvl w:val="0"/>
           <w:numId w:val="1"/>
         </w:numPr>
+        <w:ind w:left="993" w:hanging="633"/>
         <w:rPr>
           <w:sz w:val="36"/>
         </w:rPr>
@@ -191,6 +203,7 @@
           <w:ilvl w:val="0"/>
           <w:numId w:val="1"/>
         </w:numPr>
+        <w:ind w:left="993" w:hanging="633"/>
         <w:rPr>
           <w:sz w:val="36"/>
         </w:rPr>
@@ -209,6 +222,7 @@
           <w:ilvl w:val="0"/>
           <w:numId w:val="1"/>
         </w:numPr>
+        <w:ind w:left="993" w:hanging="633"/>
         <w:rPr>
           <w:sz w:val="36"/>
         </w:rPr>
@@ -227,6 +241,7 @@
           <w:ilvl w:val="0"/>
           <w:numId w:val="1"/>
         </w:numPr>
+        <w:ind w:left="993" w:hanging="633"/>
         <w:rPr>
           <w:sz w:val="36"/>
         </w:rPr>
@@ -245,6 +260,7 @@
           <w:ilvl w:val="0"/>
           <w:numId w:val="1"/>
         </w:numPr>
+        <w:ind w:left="993" w:hanging="633"/>
         <w:rPr>
           <w:sz w:val="36"/>
         </w:rPr>
@@ -275,6 +291,7 @@
           <w:ilvl w:val="0"/>
           <w:numId w:val="1"/>
         </w:numPr>
+        <w:ind w:left="993" w:hanging="633"/>
         <w:rPr>
           <w:sz w:val="36"/>
         </w:rPr>
@@ -293,6 +310,7 @@
           <w:ilvl w:val="0"/>
           <w:numId w:val="1"/>
         </w:numPr>
+        <w:ind w:left="993" w:hanging="633"/>
         <w:rPr>
           <w:sz w:val="36"/>
         </w:rPr>
@@ -4449,25 +4467,7 @@
         <w:rPr>
           <w:sz w:val="36"/>
         </w:rPr>
-        <w:t xml:space="preserve">Alterative function in </w:t>
-      </w:r>
-      <w:r>
-        <w:rPr>
-          <w:sz w:val="36"/>
-        </w:rPr>
-        <w:t>statistic calculation</w:t>
-      </w:r>
-      <w:r>
-        <w:rPr>
-          <w:sz w:val="36"/>
-        </w:rPr>
-        <w:t xml:space="preserve"> mode is to </w:t>
-      </w:r>
-      <w:r>
-        <w:rPr>
-          <w:sz w:val="36"/>
-        </w:rPr>
-        <w:t xml:space="preserve">calculate the </w:t>
+        <w:t xml:space="preserve">Alterative function in statistic calculation mode is to calculate the </w:t>
       </w:r>
       <w:r>
         <w:rPr>
@@ -4723,19 +4723,7 @@
         <w:rPr>
           <w:sz w:val="36"/>
         </w:rPr>
-        <w:t xml:space="preserve">The </w:t>
-      </w:r>
-      <w:r>
-        <w:rPr>
-          <w:sz w:val="36"/>
-        </w:rPr>
-        <w:t>population standard deviation</w:t>
-      </w:r>
-      <w:r>
-        <w:rPr>
-          <w:sz w:val="36"/>
-        </w:rPr>
-        <w:t xml:space="preserve"> of the stored data </w:t>
+        <w:t xml:space="preserve">The population standard deviation of the stored data </w:t>
       </w:r>
     </w:p>
     <w:p>
@@ -4848,19 +4836,7 @@
         <w:rPr>
           <w:sz w:val="36"/>
         </w:rPr>
-        <w:t xml:space="preserve">The </w:t>
-      </w:r>
-      <w:r>
-        <w:rPr>
-          <w:sz w:val="36"/>
-        </w:rPr>
-        <w:t>sample standard deviation</w:t>
-      </w:r>
-      <w:r>
-        <w:rPr>
-          <w:sz w:val="36"/>
-        </w:rPr>
-        <w:t xml:space="preserve"> of the stored data </w:t>
+        <w:t xml:space="preserve">The sample standard deviation of the stored data </w:t>
       </w:r>
     </w:p>
     <w:p>
@@ -4874,31 +4850,7 @@
         <w:rPr>
           <w:sz w:val="36"/>
         </w:rPr>
-        <w:t xml:space="preserve">Alterative function in </w:t>
-      </w:r>
-      <w:r>
-        <w:rPr>
-          <w:sz w:val="36"/>
-        </w:rPr>
-        <w:t>linear regression</w:t>
-      </w:r>
-      <w:r>
-        <w:rPr>
-          <w:sz w:val="36"/>
-        </w:rPr>
-        <w:t xml:space="preserve"> calculation mode is to calculate the statistic </w:t>
-      </w:r>
-      <w:r>
-        <w:rPr>
-          <w:sz w:val="36"/>
-        </w:rPr>
-        <w:t xml:space="preserve">and the regression parameters </w:t>
-      </w:r>
-      <w:r>
-        <w:rPr>
-          <w:sz w:val="36"/>
-        </w:rPr>
-        <w:t>of the stored data</w:t>
+        <w:t>Alterative function in linear regression calculation mode is to calculate the statistic and the regression parameters of the stored data</w:t>
       </w:r>
     </w:p>
     <w:p>
@@ -5011,19 +4963,7 @@
         <w:rPr>
           <w:sz w:val="36"/>
         </w:rPr>
-        <w:t xml:space="preserve">The average value of the </w:t>
-      </w:r>
-      <w:r>
-        <w:rPr>
-          <w:sz w:val="36"/>
-        </w:rPr>
-        <w:t xml:space="preserve">x-component of </w:t>
-      </w:r>
-      <w:r>
-        <w:rPr>
-          <w:sz w:val="36"/>
-        </w:rPr>
-        <w:t xml:space="preserve">stored data </w:t>
+        <w:t xml:space="preserve">The average value of the x-component of stored data </w:t>
       </w:r>
     </w:p>
     <w:p>
@@ -5362,19 +5302,7 @@
         <w:rPr>
           <w:sz w:val="36"/>
         </w:rPr>
-        <w:t xml:space="preserve">The average value of the </w:t>
-      </w:r>
-      <w:r>
-        <w:rPr>
-          <w:sz w:val="36"/>
-        </w:rPr>
-        <w:t>y</w:t>
-      </w:r>
-      <w:r>
-        <w:rPr>
-          <w:sz w:val="36"/>
-        </w:rPr>
-        <w:t xml:space="preserve">-component of stored data </w:t>
+        <w:t xml:space="preserve">The average value of the y-component of stored data </w:t>
       </w:r>
     </w:p>
     <w:p>
@@ -5487,19 +5415,7 @@
         <w:rPr>
           <w:sz w:val="36"/>
         </w:rPr>
-        <w:t xml:space="preserve">The population standard deviation of the </w:t>
-      </w:r>
-      <w:r>
-        <w:rPr>
-          <w:sz w:val="36"/>
-        </w:rPr>
-        <w:t>y</w:t>
-      </w:r>
-      <w:r>
-        <w:rPr>
-          <w:sz w:val="36"/>
-        </w:rPr>
-        <w:t xml:space="preserve">-component of stored data </w:t>
+        <w:t xml:space="preserve">The population standard deviation of the y-component of stored data </w:t>
       </w:r>
     </w:p>
     <w:p>
@@ -5612,19 +5528,7 @@
         <w:rPr>
           <w:sz w:val="36"/>
         </w:rPr>
-        <w:t xml:space="preserve">The sample standard deviation of the </w:t>
-      </w:r>
-      <w:r>
-        <w:rPr>
-          <w:sz w:val="36"/>
-        </w:rPr>
-        <w:t>y</w:t>
-      </w:r>
-      <w:r>
-        <w:rPr>
-          <w:sz w:val="36"/>
-        </w:rPr>
-        <w:t xml:space="preserve">-component of stored data </w:t>
+        <w:t xml:space="preserve">The sample standard deviation of the y-component of stored data </w:t>
       </w:r>
     </w:p>
     <w:p>
@@ -5737,19 +5641,7 @@
         <w:rPr>
           <w:sz w:val="36"/>
         </w:rPr>
-        <w:t xml:space="preserve">The </w:t>
-      </w:r>
-      <w:r>
-        <w:rPr>
-          <w:sz w:val="36"/>
-        </w:rPr>
-        <w:t>intercept parameter of linear regression</w:t>
-      </w:r>
-      <w:r>
-        <w:rPr>
-          <w:sz w:val="36"/>
-        </w:rPr>
-        <w:t xml:space="preserve"> of stored data </w:t>
+        <w:t xml:space="preserve">The intercept parameter of linear regression of stored data </w:t>
       </w:r>
     </w:p>
     <w:p>
@@ -5862,19 +5754,7 @@
         <w:rPr>
           <w:sz w:val="36"/>
         </w:rPr>
-        <w:t xml:space="preserve">The </w:t>
-      </w:r>
-      <w:r>
-        <w:rPr>
-          <w:sz w:val="36"/>
-        </w:rPr>
-        <w:t>slope parameter of linear regression</w:t>
-      </w:r>
-      <w:r>
-        <w:rPr>
-          <w:sz w:val="36"/>
-        </w:rPr>
-        <w:t xml:space="preserve"> of stored data </w:t>
+        <w:t xml:space="preserve">The slope parameter of linear regression of stored data </w:t>
       </w:r>
     </w:p>
     <w:p>
@@ -5987,19 +5867,7 @@
         <w:rPr>
           <w:sz w:val="36"/>
         </w:rPr>
-        <w:t xml:space="preserve">The </w:t>
-      </w:r>
-      <w:r>
-        <w:rPr>
-          <w:sz w:val="36"/>
-        </w:rPr>
-        <w:t>correlation parameter of linear regression</w:t>
-      </w:r>
-      <w:r>
-        <w:rPr>
-          <w:sz w:val="36"/>
-        </w:rPr>
-        <w:t xml:space="preserve"> of stored data </w:t>
+        <w:t xml:space="preserve">The correlation parameter of linear regression of stored data </w:t>
       </w:r>
     </w:p>
     <w:p>
@@ -8716,13 +8584,7 @@
         <w:rPr>
           <w:sz w:val="36"/>
         </w:rPr>
-        <w:t>In the statistic calculation mode</w:t>
-      </w:r>
-      <w:r>
-        <w:rPr>
-          <w:sz w:val="36"/>
-        </w:rPr>
-        <w:t>, it combines with the digit key to calculate the statistic of the stored data</w:t>
+        <w:t>In the statistic calculation mode, it combines with the digit key to calculate the statistic of the stored data</w:t>
       </w:r>
     </w:p>
     <w:p>
@@ -8836,19 +8698,7 @@
         <w:rPr>
           <w:sz w:val="36"/>
         </w:rPr>
-        <w:t xml:space="preserve">The </w:t>
-      </w:r>
-      <w:r>
-        <w:rPr>
-          <w:sz w:val="36"/>
-        </w:rPr>
-        <w:t>sum of square</w:t>
-      </w:r>
-      <w:r>
-        <w:rPr>
-          <w:sz w:val="36"/>
-        </w:rPr>
-        <w:t xml:space="preserve"> of the stored data </w:t>
+        <w:t xml:space="preserve">The sum of square of the stored data </w:t>
       </w:r>
     </w:p>
     <w:p>
@@ -9076,13 +8926,7 @@
         <w:rPr>
           <w:sz w:val="36"/>
         </w:rPr>
-        <w:t xml:space="preserve">The stored data </w:t>
-      </w:r>
-      <w:r>
-        <w:rPr>
-          <w:sz w:val="36"/>
-        </w:rPr>
-        <w:t>count</w:t>
+        <w:t>The stored data count</w:t>
       </w:r>
     </w:p>
     <w:p>
@@ -9096,19 +8940,7 @@
         <w:rPr>
           <w:sz w:val="36"/>
         </w:rPr>
-        <w:t xml:space="preserve">In the linear regression mode, it combines with the digit key to calculate </w:t>
-      </w:r>
-      <w:r>
-        <w:rPr>
-          <w:sz w:val="36"/>
-        </w:rPr>
-        <w:t>the statistic and the regression parameters</w:t>
-      </w:r>
-      <w:r>
-        <w:rPr>
-          <w:sz w:val="36"/>
-        </w:rPr>
-        <w:t xml:space="preserve"> of the stored data</w:t>
+        <w:t>In the linear regression mode, it combines with the digit key to calculate the statistic and the regression parameters of the stored data</w:t>
       </w:r>
     </w:p>
     <w:p>
@@ -9222,19 +9054,7 @@
         <w:rPr>
           <w:sz w:val="36"/>
         </w:rPr>
-        <w:t xml:space="preserve">The sum of square of the </w:t>
-      </w:r>
-      <w:r>
-        <w:rPr>
-          <w:sz w:val="36"/>
-        </w:rPr>
-        <w:t xml:space="preserve">x-component of </w:t>
-      </w:r>
-      <w:r>
-        <w:rPr>
-          <w:sz w:val="36"/>
-        </w:rPr>
-        <w:t xml:space="preserve">stored data </w:t>
+        <w:t xml:space="preserve">The sum of square of the x-component of stored data </w:t>
       </w:r>
     </w:p>
     <w:p>
@@ -9348,19 +9168,7 @@
         <w:rPr>
           <w:sz w:val="36"/>
         </w:rPr>
-        <w:t xml:space="preserve">The sum of the </w:t>
-      </w:r>
-      <w:r>
-        <w:rPr>
-          <w:sz w:val="36"/>
-        </w:rPr>
-        <w:t xml:space="preserve">x-component of </w:t>
-      </w:r>
-      <w:r>
-        <w:rPr>
-          <w:sz w:val="36"/>
-        </w:rPr>
-        <w:t xml:space="preserve">stored data </w:t>
+        <w:t xml:space="preserve">The sum of the x-component of stored data </w:t>
       </w:r>
     </w:p>
     <w:p>
@@ -9588,19 +9396,7 @@
         <w:rPr>
           <w:sz w:val="36"/>
         </w:rPr>
-        <w:t xml:space="preserve">The sum of square of the </w:t>
-      </w:r>
-      <w:r>
-        <w:rPr>
-          <w:sz w:val="36"/>
-        </w:rPr>
-        <w:t>y</w:t>
-      </w:r>
-      <w:r>
-        <w:rPr>
-          <w:sz w:val="36"/>
-        </w:rPr>
-        <w:t>-component of stored data</w:t>
+        <w:t>The sum of square of the y-component of stored data</w:t>
       </w:r>
     </w:p>
     <w:p>
@@ -9714,19 +9510,7 @@
         <w:rPr>
           <w:sz w:val="36"/>
         </w:rPr>
-        <w:t xml:space="preserve">The sum of the </w:t>
-      </w:r>
-      <w:r>
-        <w:rPr>
-          <w:sz w:val="36"/>
-        </w:rPr>
-        <w:t>y</w:t>
-      </w:r>
-      <w:r>
-        <w:rPr>
-          <w:sz w:val="36"/>
-        </w:rPr>
-        <w:t>-component of stored data</w:t>
+        <w:t>The sum of the y-component of stored data</w:t>
       </w:r>
     </w:p>
     <w:p>
@@ -13182,7 +12966,6 @@
         </w:rPr>
         <w:t xml:space="preserve"> / </w:t>
       </w:r>
-      <w:bookmarkStart w:id="0" w:name="_GoBack"/>
       <w:r>
         <w:rPr>
           <w:b/>
@@ -13231,7 +13014,6 @@
           </wp:inline>
         </w:drawing>
       </w:r>
-      <w:bookmarkEnd w:id="0"/>
       <w:r>
         <w:rPr>
           <w:b/>
@@ -16397,7 +16179,7 @@
 </file>
 
 <file path=customXml/itemProps1.xml><?xml version="1.0" encoding="utf-8"?>
-<ds:datastoreItem xmlns:ds="http://schemas.openxmlformats.org/officeDocument/2006/customXml" ds:itemID="{C542A44D-FF18-49B2-8929-DEDD8957CC53}">
+<ds:datastoreItem xmlns:ds="http://schemas.openxmlformats.org/officeDocument/2006/customXml" ds:itemID="{91B17577-5B42-4991-953C-E620DE916ADF}">
   <ds:schemaRefs>
     <ds:schemaRef ds:uri="http://schemas.openxmlformats.org/officeDocument/2006/bibliography"/>
   </ds:schemaRefs>

</xml_diff>

<commit_message>
Further remove unwanted characters
</commit_message>
<xml_diff>
--- a/SFX_User_Guide/SFX_User_Guide.docx
+++ b/SFX_User_Guide/SFX_User_Guide.docx
@@ -3221,8 +3221,16 @@
         <w:rPr>
           <w:sz w:val="36"/>
         </w:rPr>
-        <w:t xml:space="preserve"> Js</w:t>
-      </w:r>
+        <w:t xml:space="preserve"> </w:t>
+      </w:r>
+      <w:proofErr w:type="spellStart"/>
+      <w:r>
+        <w:rPr>
+          <w:sz w:val="36"/>
+        </w:rPr>
+        <w:t>Js</w:t>
+      </w:r>
+      <w:proofErr w:type="spellEnd"/>
     </w:p>
     <w:p>
       <w:pPr>
@@ -9944,7 +9952,7 @@
         <w:rPr>
           <w:sz w:val="36"/>
         </w:rPr>
-        <w:t xml:space="preserve"> For </w:t>
+        <w:t xml:space="preserve">For </w:t>
       </w:r>
       <w:r>
         <w:rPr>
@@ -10243,7 +10251,7 @@
         <w:rPr>
           <w:sz w:val="36"/>
         </w:rPr>
-        <w:t xml:space="preserve"> to</w:t>
+        <w:t>to</w:t>
       </w:r>
       <w:r>
         <w:rPr>
@@ -10702,12 +10710,6 @@
         <w:rPr>
           <w:sz w:val="36"/>
         </w:rPr>
-        <w:t xml:space="preserve"> </w:t>
-      </w:r>
-      <w:r>
-        <w:rPr>
-          <w:sz w:val="36"/>
-        </w:rPr>
         <w:t xml:space="preserve">For </w:t>
       </w:r>
       <w:r>
@@ -11007,12 +11009,6 @@
         <w:rPr>
           <w:sz w:val="36"/>
         </w:rPr>
-        <w:t xml:space="preserve"> </w:t>
-      </w:r>
-      <w:r>
-        <w:rPr>
-          <w:sz w:val="36"/>
-        </w:rPr>
         <w:t xml:space="preserve">to </w:t>
       </w:r>
       <w:r>
@@ -12443,7 +12439,35 @@
         <w:rPr>
           <w:sz w:val="36"/>
         </w:rPr>
-        <w:t>: Calculate the sinh (Alternative function is to calculate the inverse sinh) of the 1</w:t>
+        <w:t xml:space="preserve">: Calculate the </w:t>
+      </w:r>
+      <w:proofErr w:type="spellStart"/>
+      <w:r>
+        <w:rPr>
+          <w:sz w:val="36"/>
+        </w:rPr>
+        <w:t>sinh</w:t>
+      </w:r>
+      <w:proofErr w:type="spellEnd"/>
+      <w:r>
+        <w:rPr>
+          <w:sz w:val="36"/>
+        </w:rPr>
+        <w:t xml:space="preserve"> (Alternative function is to calculate the inverse </w:t>
+      </w:r>
+      <w:proofErr w:type="spellStart"/>
+      <w:r>
+        <w:rPr>
+          <w:sz w:val="36"/>
+        </w:rPr>
+        <w:t>sinh</w:t>
+      </w:r>
+      <w:proofErr w:type="spellEnd"/>
+      <w:r>
+        <w:rPr>
+          <w:sz w:val="36"/>
+        </w:rPr>
+        <w:t>) of the 1</w:t>
       </w:r>
       <w:r>
         <w:rPr>

</xml_diff>

<commit_message>
Fix constant division formula
</commit_message>
<xml_diff>
--- a/SFX_User_Guide/SFX_User_Guide.docx
+++ b/SFX_User_Guide/SFX_User_Guide.docx
@@ -1,6 +1,6 @@
 
 <file path=word/document.xml><?xml version="1.0" encoding="utf-8"?>
-<w:document xmlns:wpc="http://schemas.microsoft.com/office/word/2010/wordprocessingCanvas" xmlns:cx="http://schemas.microsoft.com/office/drawing/2014/chartex" xmlns:cx1="http://schemas.microsoft.com/office/drawing/2015/9/8/chartex" xmlns:cx2="http://schemas.microsoft.com/office/drawing/2015/10/21/chartex" xmlns:cx3="http://schemas.microsoft.com/office/drawing/2016/5/9/chartex" xmlns:cx4="http://schemas.microsoft.com/office/drawing/2016/5/10/chartex" xmlns:cx5="http://schemas.microsoft.com/office/drawing/2016/5/11/chartex" xmlns:cx6="http://schemas.microsoft.com/office/drawing/2016/5/12/chartex" xmlns:cx7="http://schemas.microsoft.com/office/drawing/2016/5/13/chartex" xmlns:cx8="http://schemas.microsoft.com/office/drawing/2016/5/14/chartex" xmlns:mc="http://schemas.openxmlformats.org/markup-compatibility/2006" xmlns:aink="http://schemas.microsoft.com/office/drawing/2016/ink" xmlns:am3d="http://schemas.microsoft.com/office/drawing/2017/model3d" xmlns:o="urn:schemas-microsoft-com:office:office" xmlns:r="http://schemas.openxmlformats.org/officeDocument/2006/relationships" xmlns:m="http://schemas.openxmlformats.org/officeDocument/2006/math" xmlns:v="urn:schemas-microsoft-com:vml" xmlns:wp14="http://schemas.microsoft.com/office/word/2010/wordprocessingDrawing" xmlns:wp="http://schemas.openxmlformats.org/drawingml/2006/wordprocessingDrawing" xmlns:w10="urn:schemas-microsoft-com:office:word" xmlns:w="http://schemas.openxmlformats.org/wordprocessingml/2006/main" xmlns:w14="http://schemas.microsoft.com/office/word/2010/wordml" xmlns:w15="http://schemas.microsoft.com/office/word/2012/wordml" xmlns:w16cex="http://schemas.microsoft.com/office/word/2018/wordml/cex" xmlns:w16cid="http://schemas.microsoft.com/office/word/2016/wordml/cid" xmlns:w16="http://schemas.microsoft.com/office/word/2018/wordml" xmlns:w16sdtdh="http://schemas.microsoft.com/office/word/2020/wordml/sdtdatahash" xmlns:w16se="http://schemas.microsoft.com/office/word/2015/wordml/symex" xmlns:wpg="http://schemas.microsoft.com/office/word/2010/wordprocessingGroup" xmlns:wpi="http://schemas.microsoft.com/office/word/2010/wordprocessingInk" xmlns:wne="http://schemas.microsoft.com/office/word/2006/wordml" xmlns:wps="http://schemas.microsoft.com/office/word/2010/wordprocessingShape" mc:Ignorable="w14 w15 w16se w16cid w16 w16cex w16sdtdh wp14">
+<w:document xmlns:wpc="http://schemas.microsoft.com/office/word/2010/wordprocessingCanvas" xmlns:cx="http://schemas.microsoft.com/office/drawing/2014/chartex" xmlns:cx1="http://schemas.microsoft.com/office/drawing/2015/9/8/chartex" xmlns:cx2="http://schemas.microsoft.com/office/drawing/2015/10/21/chartex" xmlns:cx3="http://schemas.microsoft.com/office/drawing/2016/5/9/chartex" xmlns:cx4="http://schemas.microsoft.com/office/drawing/2016/5/10/chartex" xmlns:cx5="http://schemas.microsoft.com/office/drawing/2016/5/11/chartex" xmlns:cx6="http://schemas.microsoft.com/office/drawing/2016/5/12/chartex" xmlns:cx7="http://schemas.microsoft.com/office/drawing/2016/5/13/chartex" xmlns:cx8="http://schemas.microsoft.com/office/drawing/2016/5/14/chartex" xmlns:mc="http://schemas.openxmlformats.org/markup-compatibility/2006" xmlns:aink="http://schemas.microsoft.com/office/drawing/2016/ink" xmlns:am3d="http://schemas.microsoft.com/office/drawing/2017/model3d" xmlns:o="urn:schemas-microsoft-com:office:office" xmlns:oel="http://schemas.microsoft.com/office/2019/extlst" xmlns:r="http://schemas.openxmlformats.org/officeDocument/2006/relationships" xmlns:m="http://schemas.openxmlformats.org/officeDocument/2006/math" xmlns:v="urn:schemas-microsoft-com:vml" xmlns:wp14="http://schemas.microsoft.com/office/word/2010/wordprocessingDrawing" xmlns:wp="http://schemas.openxmlformats.org/drawingml/2006/wordprocessingDrawing" xmlns:w10="urn:schemas-microsoft-com:office:word" xmlns:w="http://schemas.openxmlformats.org/wordprocessingml/2006/main" xmlns:w14="http://schemas.microsoft.com/office/word/2010/wordml" xmlns:w15="http://schemas.microsoft.com/office/word/2012/wordml" xmlns:w16cex="http://schemas.microsoft.com/office/word/2018/wordml/cex" xmlns:w16cid="http://schemas.microsoft.com/office/word/2016/wordml/cid" xmlns:w16="http://schemas.microsoft.com/office/word/2018/wordml" xmlns:w16du="http://schemas.microsoft.com/office/word/2023/wordml/word16du" xmlns:w16sdtdh="http://schemas.microsoft.com/office/word/2020/wordml/sdtdatahash" xmlns:w16sdtfl="http://schemas.microsoft.com/office/word/2024/wordml/sdtformatlock" xmlns:w16se="http://schemas.microsoft.com/office/word/2015/wordml/symex" xmlns:wpg="http://schemas.microsoft.com/office/word/2010/wordprocessingGroup" xmlns:wpi="http://schemas.microsoft.com/office/word/2010/wordprocessingInk" xmlns:wne="http://schemas.microsoft.com/office/word/2006/wordml" xmlns:wps="http://schemas.microsoft.com/office/word/2010/wordprocessingShape" mc:Ignorable="w14 w15 w16se w16cid w16 w16cex w16sdtdh w16sdtfl w16du wp14">
   <w:background w:color="A5A5A5" w:themeColor="background1" w:themeShade="A5"/>
   <w:body>
     <w:p>
@@ -594,6 +594,7 @@
           <w:sz w:val="52"/>
           <w:szCs w:val="36"/>
         </w:rPr>
+        <w:lastRenderedPageBreak/>
         <w:t>Usage</w:t>
       </w:r>
     </w:p>
@@ -1283,6 +1284,7 @@
               <w:rPr>
                 <w:sz w:val="36"/>
               </w:rPr>
+              <w:lastRenderedPageBreak/>
               <w:t xml:space="preserve">A non-zero value is stored </w:t>
             </w:r>
             <w:r>
@@ -2041,6 +2043,7 @@
               <w:rPr>
                 <w:sz w:val="36"/>
               </w:rPr>
+              <w:lastRenderedPageBreak/>
               <w:t xml:space="preserve">Alterative function is to clear the </w:t>
             </w:r>
             <w:r>
@@ -2083,6 +2086,7 @@
                 <w:b/>
                 <w:sz w:val="36"/>
               </w:rPr>
+              <w:lastRenderedPageBreak/>
               <w:t>(2)</w:t>
             </w:r>
           </w:p>
@@ -3515,6 +3519,7 @@
                 <w:b/>
                 <w:sz w:val="36"/>
               </w:rPr>
+              <w:lastRenderedPageBreak/>
               <w:t>(5)</w:t>
             </w:r>
           </w:p>
@@ -4113,8 +4118,16 @@
                     <w:rPr>
                       <w:sz w:val="36"/>
                     </w:rPr>
-                    <w:t xml:space="preserve"> Js</w:t>
+                    <w:t xml:space="preserve"> </w:t>
                   </w:r>
+                  <w:proofErr w:type="spellStart"/>
+                  <w:r>
+                    <w:rPr>
+                      <w:sz w:val="36"/>
+                    </w:rPr>
+                    <w:t>Js</w:t>
+                  </w:r>
+                  <w:proofErr w:type="spellEnd"/>
                 </w:p>
               </w:tc>
             </w:tr>
@@ -5953,6 +5966,7 @@
                 <w:noProof/>
                 <w:sz w:val="36"/>
               </w:rPr>
+              <w:lastRenderedPageBreak/>
               <w:drawing>
                 <wp:inline distT="0" distB="0" distL="0" distR="0" wp14:anchorId="2BF4EFDE" wp14:editId="6EA2CFEB">
                   <wp:extent cx="363600" cy="406800"/>
@@ -7424,6 +7438,7 @@
                 <w:b/>
                 <w:sz w:val="36"/>
               </w:rPr>
+              <w:lastRenderedPageBreak/>
               <w:t>(</w:t>
             </w:r>
             <w:r>
@@ -8603,6 +8618,7 @@
                 <w:b/>
                 <w:sz w:val="36"/>
               </w:rPr>
+              <w:lastRenderedPageBreak/>
               <w:t>(</w:t>
             </w:r>
             <w:r>
@@ -8844,7 +8860,19 @@
               <w:rPr>
                 <w:sz w:val="36"/>
               </w:rPr>
-              <w:t xml:space="preserve"> (X) operand as constant (C) for subsequent multiplication: </w:t>
+              <w:t xml:space="preserve"> (X) operand as constant (C) for subsequent </w:t>
+            </w:r>
+            <w:r>
+              <w:rPr>
+                <w:sz w:val="36"/>
+              </w:rPr>
+              <w:t>division</w:t>
+            </w:r>
+            <w:r>
+              <w:rPr>
+                <w:sz w:val="36"/>
+              </w:rPr>
+              <w:t xml:space="preserve">: </w:t>
             </w:r>
             <m:oMath>
               <m:r>
@@ -8853,7 +8881,15 @@
                   <w:sz w:val="36"/>
                   <w:shd w:val="clear" w:color="auto" w:fill="A6A6A6" w:themeFill="background1" w:themeFillShade="A6"/>
                 </w:rPr>
-                <m:t>X×C</m:t>
+                <m:t>X÷</m:t>
+              </m:r>
+              <m:r>
+                <w:rPr>
+                  <w:rFonts w:ascii="Cambria Math" w:hAnsi="Cambria Math"/>
+                  <w:sz w:val="36"/>
+                  <w:shd w:val="clear" w:color="auto" w:fill="A6A6A6" w:themeFill="background1" w:themeFillShade="A6"/>
+                </w:rPr>
+                <m:t>C</m:t>
               </m:r>
             </m:oMath>
           </w:p>
@@ -9527,6 +9563,7 @@
                 <w:b/>
                 <w:sz w:val="36"/>
               </w:rPr>
+              <w:lastRenderedPageBreak/>
               <w:t>(14)</w:t>
             </w:r>
           </w:p>
@@ -10591,6 +10628,7 @@
               <w:rPr>
                 <w:sz w:val="36"/>
               </w:rPr>
+              <w:lastRenderedPageBreak/>
               <w:t xml:space="preserve">to </w:t>
             </w:r>
             <w:r>
@@ -10722,6 +10760,7 @@
                 <w:noProof/>
                 <w:sz w:val="36"/>
               </w:rPr>
+              <w:lastRenderedPageBreak/>
               <w:drawing>
                 <wp:inline distT="0" distB="0" distL="0" distR="0" wp14:anchorId="77DAB0A8" wp14:editId="1BB8051C">
                   <wp:extent cx="363600" cy="406800"/>
@@ -12249,6 +12288,7 @@
                 <w:b/>
                 <w:sz w:val="36"/>
               </w:rPr>
+              <w:lastRenderedPageBreak/>
               <w:t>(18)</w:t>
             </w:r>
           </w:p>
@@ -13511,7 +13551,14 @@
               <w:rPr>
                 <w:sz w:val="36"/>
               </w:rPr>
-              <w:t xml:space="preserve"> (X) and 2</w:t>
+              <w:t xml:space="preserve"> (X) </w:t>
+            </w:r>
+            <w:r>
+              <w:rPr>
+                <w:sz w:val="36"/>
+              </w:rPr>
+              <w:lastRenderedPageBreak/>
+              <w:t>and 2</w:t>
             </w:r>
             <w:r>
               <w:rPr>
@@ -13902,6 +13949,7 @@
               <w:rPr>
                 <w:noProof/>
               </w:rPr>
+              <w:lastRenderedPageBreak/>
               <w:drawing>
                 <wp:inline distT="0" distB="0" distL="0" distR="0" wp14:anchorId="0B3A1DBE" wp14:editId="4F93C815">
                   <wp:extent cx="363600" cy="406800"/>
@@ -14645,6 +14693,7 @@
                 <w:b/>
                 <w:sz w:val="36"/>
               </w:rPr>
+              <w:lastRenderedPageBreak/>
               <w:t>(</w:t>
             </w:r>
             <w:r>
@@ -15542,7 +15591,14 @@
               <w:rPr>
                 <w:sz w:val="36"/>
               </w:rPr>
-              <w:t>Alternative function is to calculate the improper fraction of the current fraction</w:t>
+              <w:t xml:space="preserve">Alternative function is to calculate the improper fraction of </w:t>
+            </w:r>
+            <w:r>
+              <w:rPr>
+                <w:sz w:val="36"/>
+              </w:rPr>
+              <w:lastRenderedPageBreak/>
+              <w:t>the current fraction</w:t>
             </w:r>
           </w:p>
           <w:p>
@@ -15595,6 +15651,7 @@
                 <w:b/>
                 <w:sz w:val="36"/>
               </w:rPr>
+              <w:lastRenderedPageBreak/>
               <w:t>(</w:t>
             </w:r>
             <w:r>
@@ -15994,7 +16051,35 @@
                     <w:rPr>
                       <w:sz w:val="36"/>
                     </w:rPr>
-                    <w:t>Calculate the sinh (Alternative function is to calculate the inverse sinh) of the 1</w:t>
+                    <w:t xml:space="preserve">Calculate the </w:t>
+                  </w:r>
+                  <w:proofErr w:type="spellStart"/>
+                  <w:r>
+                    <w:rPr>
+                      <w:sz w:val="36"/>
+                    </w:rPr>
+                    <w:t>sinh</w:t>
+                  </w:r>
+                  <w:proofErr w:type="spellEnd"/>
+                  <w:r>
+                    <w:rPr>
+                      <w:sz w:val="36"/>
+                    </w:rPr>
+                    <w:t xml:space="preserve"> (Alternative function is to calculate the inverse </w:t>
+                  </w:r>
+                  <w:proofErr w:type="spellStart"/>
+                  <w:r>
+                    <w:rPr>
+                      <w:sz w:val="36"/>
+                    </w:rPr>
+                    <w:t>sinh</w:t>
+                  </w:r>
+                  <w:proofErr w:type="spellEnd"/>
+                  <w:r>
+                    <w:rPr>
+                      <w:sz w:val="36"/>
+                    </w:rPr>
+                    <w:t>) of the 1</w:t>
                   </w:r>
                   <w:r>
                     <w:rPr>
@@ -16409,7 +16494,14 @@
               <w:rPr>
                 <w:sz w:val="36"/>
               </w:rPr>
-              <w:t xml:space="preserve"> (X) operand in the current angle unit</w:t>
+              <w:t xml:space="preserve"> (X) </w:t>
+            </w:r>
+            <w:r>
+              <w:rPr>
+                <w:sz w:val="36"/>
+              </w:rPr>
+              <w:lastRenderedPageBreak/>
+              <w:t>operand in the current angle unit</w:t>
             </w:r>
           </w:p>
           <w:p>
@@ -16496,6 +16588,7 @@
                 <w:b/>
                 <w:sz w:val="36"/>
               </w:rPr>
+              <w:lastRenderedPageBreak/>
               <w:t>(</w:t>
             </w:r>
             <w:r>
@@ -17153,6 +17246,7 @@
               <w:rPr>
                 <w:sz w:val="36"/>
               </w:rPr>
+              <w:lastRenderedPageBreak/>
               <w:t>When the calculation mode is base-n, then perform 2s complement operation of the 1</w:t>
             </w:r>
             <w:r>
@@ -17199,6 +17293,7 @@
                 <w:b/>
                 <w:sz w:val="36"/>
               </w:rPr>
+              <w:lastRenderedPageBreak/>
               <w:t>(</w:t>
             </w:r>
             <w:r>
@@ -17950,6 +18045,7 @@
                 <w:bCs/>
                 <w:sz w:val="36"/>
               </w:rPr>
+              <w:lastRenderedPageBreak/>
               <w:t xml:space="preserve">number </w:t>
             </w:r>
             <w:r>
@@ -17976,13 +18072,21 @@
               <w:rPr>
                 <w:sz w:val="36"/>
               </w:rPr>
+              <w:lastRenderedPageBreak/>
               <w:t xml:space="preserve">Double tap on the display </w:t>
             </w:r>
             <w:r>
               <w:rPr>
                 <w:sz w:val="36"/>
               </w:rPr>
-              <w:t xml:space="preserve">would pop-up the menu to copy and paste number </w:t>
+              <w:t xml:space="preserve">would pop-up the menu </w:t>
+            </w:r>
+            <w:r>
+              <w:rPr>
+                <w:sz w:val="36"/>
+              </w:rPr>
+              <w:lastRenderedPageBreak/>
+              <w:t xml:space="preserve">to copy and paste number </w:t>
             </w:r>
             <w:r>
               <w:rPr>
@@ -18017,6 +18121,7 @@
                 <w:bCs/>
                 <w:sz w:val="36"/>
               </w:rPr>
+              <w:lastRenderedPageBreak/>
               <w:t>Home screen quick action to copy the last answer</w:t>
             </w:r>
           </w:p>
@@ -18550,6 +18655,7 @@
                 <w:bCs/>
                 <w:sz w:val="36"/>
               </w:rPr>
+              <w:lastRenderedPageBreak/>
               <w:t>Thousand Separator</w:t>
             </w:r>
           </w:p>
@@ -18767,6 +18873,7 @@
         <w:rPr>
           <w:noProof/>
         </w:rPr>
+        <w:lastRenderedPageBreak/>
         <w:drawing>
           <wp:inline distT="0" distB="0" distL="0" distR="0" wp14:anchorId="19E10DF8" wp14:editId="646F0839">
             <wp:extent cx="5786916" cy="5198819"/>
@@ -19309,6 +19416,7 @@
               <w:rPr>
                 <w:sz w:val="36"/>
               </w:rPr>
+              <w:lastRenderedPageBreak/>
               <w:t>3.</w:t>
             </w:r>
           </w:p>
@@ -19649,7 +19757,7 @@
 </file>
 
 <file path=word/numbering.xml><?xml version="1.0" encoding="utf-8"?>
-<w:numbering xmlns:wpc="http://schemas.microsoft.com/office/word/2010/wordprocessingCanvas" xmlns:cx="http://schemas.microsoft.com/office/drawing/2014/chartex" xmlns:cx1="http://schemas.microsoft.com/office/drawing/2015/9/8/chartex" xmlns:cx2="http://schemas.microsoft.com/office/drawing/2015/10/21/chartex" xmlns:cx3="http://schemas.microsoft.com/office/drawing/2016/5/9/chartex" xmlns:cx4="http://schemas.microsoft.com/office/drawing/2016/5/10/chartex" xmlns:cx5="http://schemas.microsoft.com/office/drawing/2016/5/11/chartex" xmlns:cx6="http://schemas.microsoft.com/office/drawing/2016/5/12/chartex" xmlns:cx7="http://schemas.microsoft.com/office/drawing/2016/5/13/chartex" xmlns:cx8="http://schemas.microsoft.com/office/drawing/2016/5/14/chartex" xmlns:mc="http://schemas.openxmlformats.org/markup-compatibility/2006" xmlns:aink="http://schemas.microsoft.com/office/drawing/2016/ink" xmlns:am3d="http://schemas.microsoft.com/office/drawing/2017/model3d" xmlns:o="urn:schemas-microsoft-com:office:office" xmlns:r="http://schemas.openxmlformats.org/officeDocument/2006/relationships" xmlns:m="http://schemas.openxmlformats.org/officeDocument/2006/math" xmlns:v="urn:schemas-microsoft-com:vml" xmlns:wp14="http://schemas.microsoft.com/office/word/2010/wordprocessingDrawing" xmlns:wp="http://schemas.openxmlformats.org/drawingml/2006/wordprocessingDrawing" xmlns:w10="urn:schemas-microsoft-com:office:word" xmlns:w="http://schemas.openxmlformats.org/wordprocessingml/2006/main" xmlns:w14="http://schemas.microsoft.com/office/word/2010/wordml" xmlns:w15="http://schemas.microsoft.com/office/word/2012/wordml" xmlns:w16cex="http://schemas.microsoft.com/office/word/2018/wordml/cex" xmlns:w16cid="http://schemas.microsoft.com/office/word/2016/wordml/cid" xmlns:w16="http://schemas.microsoft.com/office/word/2018/wordml" xmlns:w16sdtdh="http://schemas.microsoft.com/office/word/2020/wordml/sdtdatahash" xmlns:w16se="http://schemas.microsoft.com/office/word/2015/wordml/symex" xmlns:wpg="http://schemas.microsoft.com/office/word/2010/wordprocessingGroup" xmlns:wpi="http://schemas.microsoft.com/office/word/2010/wordprocessingInk" xmlns:wne="http://schemas.microsoft.com/office/word/2006/wordml" xmlns:wps="http://schemas.microsoft.com/office/word/2010/wordprocessingShape" mc:Ignorable="w14 w15 w16se w16cid w16 w16cex w16sdtdh wp14">
+<w:numbering xmlns:wpc="http://schemas.microsoft.com/office/word/2010/wordprocessingCanvas" xmlns:cx="http://schemas.microsoft.com/office/drawing/2014/chartex" xmlns:cx1="http://schemas.microsoft.com/office/drawing/2015/9/8/chartex" xmlns:cx2="http://schemas.microsoft.com/office/drawing/2015/10/21/chartex" xmlns:cx3="http://schemas.microsoft.com/office/drawing/2016/5/9/chartex" xmlns:cx4="http://schemas.microsoft.com/office/drawing/2016/5/10/chartex" xmlns:cx5="http://schemas.microsoft.com/office/drawing/2016/5/11/chartex" xmlns:cx6="http://schemas.microsoft.com/office/drawing/2016/5/12/chartex" xmlns:cx7="http://schemas.microsoft.com/office/drawing/2016/5/13/chartex" xmlns:cx8="http://schemas.microsoft.com/office/drawing/2016/5/14/chartex" xmlns:mc="http://schemas.openxmlformats.org/markup-compatibility/2006" xmlns:aink="http://schemas.microsoft.com/office/drawing/2016/ink" xmlns:am3d="http://schemas.microsoft.com/office/drawing/2017/model3d" xmlns:o="urn:schemas-microsoft-com:office:office" xmlns:oel="http://schemas.microsoft.com/office/2019/extlst" xmlns:r="http://schemas.openxmlformats.org/officeDocument/2006/relationships" xmlns:m="http://schemas.openxmlformats.org/officeDocument/2006/math" xmlns:v="urn:schemas-microsoft-com:vml" xmlns:wp14="http://schemas.microsoft.com/office/word/2010/wordprocessingDrawing" xmlns:wp="http://schemas.openxmlformats.org/drawingml/2006/wordprocessingDrawing" xmlns:w10="urn:schemas-microsoft-com:office:word" xmlns:w="http://schemas.openxmlformats.org/wordprocessingml/2006/main" xmlns:w14="http://schemas.microsoft.com/office/word/2010/wordml" xmlns:w15="http://schemas.microsoft.com/office/word/2012/wordml" xmlns:w16cex="http://schemas.microsoft.com/office/word/2018/wordml/cex" xmlns:w16cid="http://schemas.microsoft.com/office/word/2016/wordml/cid" xmlns:w16="http://schemas.microsoft.com/office/word/2018/wordml" xmlns:w16du="http://schemas.microsoft.com/office/word/2023/wordml/word16du" xmlns:w16sdtdh="http://schemas.microsoft.com/office/word/2020/wordml/sdtdatahash" xmlns:w16sdtfl="http://schemas.microsoft.com/office/word/2024/wordml/sdtformatlock" xmlns:w16se="http://schemas.microsoft.com/office/word/2015/wordml/symex" xmlns:wpg="http://schemas.microsoft.com/office/word/2010/wordprocessingGroup" xmlns:wpi="http://schemas.microsoft.com/office/word/2010/wordprocessingInk" xmlns:wne="http://schemas.microsoft.com/office/word/2006/wordml" xmlns:wps="http://schemas.microsoft.com/office/word/2010/wordprocessingShape" mc:Ignorable="w14 w15 w16se w16cid w16 w16cex w16sdtdh w16sdtfl w16du wp14">
   <w:abstractNum w:abstractNumId="0" w15:restartNumberingAfterBreak="0">
     <w:nsid w:val="0876462F"/>
     <w:multiLevelType w:val="hybridMultilevel"/>
@@ -21339,59 +21447,59 @@
       </w:pPr>
     </w:lvl>
   </w:abstractNum>
-  <w:num w:numId="1">
+  <w:num w:numId="1" w16cid:durableId="410274197">
     <w:abstractNumId w:val="4"/>
   </w:num>
-  <w:num w:numId="2">
+  <w:num w:numId="2" w16cid:durableId="622929656">
     <w:abstractNumId w:val="15"/>
   </w:num>
-  <w:num w:numId="3">
+  <w:num w:numId="3" w16cid:durableId="1158959087">
     <w:abstractNumId w:val="11"/>
   </w:num>
-  <w:num w:numId="4">
+  <w:num w:numId="4" w16cid:durableId="1218978241">
     <w:abstractNumId w:val="12"/>
   </w:num>
-  <w:num w:numId="5">
+  <w:num w:numId="5" w16cid:durableId="1099834806">
     <w:abstractNumId w:val="13"/>
   </w:num>
-  <w:num w:numId="6">
+  <w:num w:numId="6" w16cid:durableId="1540586461">
     <w:abstractNumId w:val="1"/>
   </w:num>
-  <w:num w:numId="7">
+  <w:num w:numId="7" w16cid:durableId="1316643305">
     <w:abstractNumId w:val="7"/>
   </w:num>
-  <w:num w:numId="8">
+  <w:num w:numId="8" w16cid:durableId="1699744036">
     <w:abstractNumId w:val="9"/>
   </w:num>
-  <w:num w:numId="9">
+  <w:num w:numId="9" w16cid:durableId="888154642">
     <w:abstractNumId w:val="5"/>
   </w:num>
-  <w:num w:numId="10">
+  <w:num w:numId="10" w16cid:durableId="2139370775">
     <w:abstractNumId w:val="8"/>
   </w:num>
-  <w:num w:numId="11">
+  <w:num w:numId="11" w16cid:durableId="607540611">
     <w:abstractNumId w:val="3"/>
   </w:num>
-  <w:num w:numId="12">
+  <w:num w:numId="12" w16cid:durableId="1515344990">
     <w:abstractNumId w:val="2"/>
   </w:num>
-  <w:num w:numId="13">
+  <w:num w:numId="13" w16cid:durableId="616377815">
     <w:abstractNumId w:val="0"/>
   </w:num>
-  <w:num w:numId="14">
+  <w:num w:numId="14" w16cid:durableId="832374004">
     <w:abstractNumId w:val="14"/>
   </w:num>
-  <w:num w:numId="15">
+  <w:num w:numId="15" w16cid:durableId="1074862688">
     <w:abstractNumId w:val="6"/>
   </w:num>
-  <w:num w:numId="16">
+  <w:num w:numId="16" w16cid:durableId="171728710">
     <w:abstractNumId w:val="10"/>
   </w:num>
 </w:numbering>
 </file>
 
 <file path=word/styles.xml><?xml version="1.0" encoding="utf-8"?>
-<w:styles xmlns:mc="http://schemas.openxmlformats.org/markup-compatibility/2006" xmlns:r="http://schemas.openxmlformats.org/officeDocument/2006/relationships" xmlns:w="http://schemas.openxmlformats.org/wordprocessingml/2006/main" xmlns:w14="http://schemas.microsoft.com/office/word/2010/wordml" xmlns:w15="http://schemas.microsoft.com/office/word/2012/wordml" xmlns:w16cex="http://schemas.microsoft.com/office/word/2018/wordml/cex" xmlns:w16cid="http://schemas.microsoft.com/office/word/2016/wordml/cid" xmlns:w16="http://schemas.microsoft.com/office/word/2018/wordml" xmlns:w16sdtdh="http://schemas.microsoft.com/office/word/2020/wordml/sdtdatahash" xmlns:w16se="http://schemas.microsoft.com/office/word/2015/wordml/symex" mc:Ignorable="w14 w15 w16se w16cid w16 w16cex w16sdtdh">
+<w:styles xmlns:mc="http://schemas.openxmlformats.org/markup-compatibility/2006" xmlns:r="http://schemas.openxmlformats.org/officeDocument/2006/relationships" xmlns:w="http://schemas.openxmlformats.org/wordprocessingml/2006/main" xmlns:w14="http://schemas.microsoft.com/office/word/2010/wordml" xmlns:w15="http://schemas.microsoft.com/office/word/2012/wordml" xmlns:w16cex="http://schemas.microsoft.com/office/word/2018/wordml/cex" xmlns:w16cid="http://schemas.microsoft.com/office/word/2016/wordml/cid" xmlns:w16="http://schemas.microsoft.com/office/word/2018/wordml" xmlns:w16du="http://schemas.microsoft.com/office/word/2023/wordml/word16du" xmlns:w16sdtdh="http://schemas.microsoft.com/office/word/2020/wordml/sdtdatahash" xmlns:w16sdtfl="http://schemas.microsoft.com/office/word/2024/wordml/sdtformatlock" xmlns:w16se="http://schemas.microsoft.com/office/word/2015/wordml/symex" mc:Ignorable="w14 w15 w16se w16cid w16 w16cex w16sdtdh w16sdtfl w16du">
   <w:docDefaults>
     <w:rPrDefault>
       <w:rPr>

</xml_diff>